<commit_message>
Agregando avance a historias de usuario
</commit_message>
<xml_diff>
--- a/Etapa 01/Doc Etapa 01.docx
+++ b/Etapa 01/Doc Etapa 01.docx
@@ -7,6 +7,7 @@
         <w:pStyle w:val="Prrafodelista"/>
         <w:spacing w:line="360" w:lineRule="auto"/>
         <w:ind w:left="1440"/>
+        <w:jc w:val="center"/>
         <w:rPr>
           <w:rFonts w:cs="Times New Roman"/>
           <w:szCs w:val="24"/>
@@ -16,6 +17,7 @@
     <w:p>
       <w:pPr>
         <w:spacing w:before="120" w:after="120" w:line="360" w:lineRule="auto"/>
+        <w:jc w:val="center"/>
         <w:rPr>
           <w:rFonts w:eastAsia="Times New Roman" w:cs="Times New Roman"/>
           <w:color w:val="000000"/>
@@ -36,6 +38,7 @@
     <w:p>
       <w:pPr>
         <w:spacing w:before="120" w:after="120" w:line="360" w:lineRule="auto"/>
+        <w:jc w:val="center"/>
         <w:rPr>
           <w:rFonts w:eastAsia="Times New Roman" w:cs="Times New Roman"/>
           <w:color w:val="000000"/>
@@ -46,6 +49,7 @@
     <w:p>
       <w:pPr>
         <w:spacing w:before="120" w:after="120" w:line="360" w:lineRule="auto"/>
+        <w:jc w:val="center"/>
         <w:rPr>
           <w:rFonts w:eastAsia="Times New Roman" w:cs="Times New Roman"/>
           <w:color w:val="000000"/>
@@ -56,6 +60,7 @@
     <w:p>
       <w:pPr>
         <w:spacing w:before="120" w:after="120" w:line="360" w:lineRule="auto"/>
+        <w:jc w:val="center"/>
         <w:rPr>
           <w:rFonts w:eastAsia="Times New Roman" w:cs="Times New Roman"/>
           <w:color w:val="000000"/>
@@ -68,12 +73,13 @@
           <w:color w:val="000000"/>
           <w:szCs w:val="24"/>
         </w:rPr>
-        <w:t xml:space="preserve">MODULO </w:t>
+        <w:t>MODULO</w:t>
       </w:r>
     </w:p>
     <w:p>
       <w:pPr>
         <w:spacing w:before="120" w:after="120" w:line="360" w:lineRule="auto"/>
+        <w:jc w:val="center"/>
         <w:rPr>
           <w:rFonts w:eastAsia="Times New Roman" w:cs="Times New Roman"/>
           <w:color w:val="000000"/>
@@ -84,6 +90,7 @@
     <w:p>
       <w:pPr>
         <w:spacing w:before="120" w:after="120" w:line="360" w:lineRule="auto"/>
+        <w:jc w:val="center"/>
         <w:rPr>
           <w:rFonts w:eastAsia="Times New Roman" w:cs="Times New Roman"/>
           <w:color w:val="000000"/>
@@ -102,6 +109,7 @@
     <w:p>
       <w:pPr>
         <w:spacing w:before="120" w:after="120" w:line="360" w:lineRule="auto"/>
+        <w:jc w:val="center"/>
         <w:rPr>
           <w:rFonts w:eastAsia="Times New Roman" w:cs="Times New Roman"/>
           <w:color w:val="000000"/>
@@ -112,6 +120,7 @@
     <w:p>
       <w:pPr>
         <w:spacing w:before="120" w:after="120" w:line="360" w:lineRule="auto"/>
+        <w:jc w:val="center"/>
         <w:rPr>
           <w:rFonts w:eastAsia="Times New Roman" w:cs="Times New Roman"/>
           <w:color w:val="000000"/>
@@ -150,6 +159,7 @@
     <w:p>
       <w:pPr>
         <w:spacing w:before="120" w:after="120" w:line="360" w:lineRule="auto"/>
+        <w:jc w:val="center"/>
         <w:rPr>
           <w:rFonts w:eastAsia="Times New Roman" w:cs="Times New Roman"/>
           <w:color w:val="000000"/>
@@ -160,6 +170,7 @@
     <w:p>
       <w:pPr>
         <w:spacing w:before="120" w:after="120" w:line="360" w:lineRule="auto"/>
+        <w:jc w:val="center"/>
         <w:rPr>
           <w:rFonts w:eastAsia="Times New Roman" w:cs="Times New Roman"/>
           <w:color w:val="000000"/>
@@ -170,6 +181,7 @@
     <w:p>
       <w:pPr>
         <w:spacing w:before="120" w:after="120" w:line="360" w:lineRule="auto"/>
+        <w:jc w:val="center"/>
         <w:rPr>
           <w:rFonts w:eastAsia="Times New Roman" w:cs="Times New Roman"/>
           <w:color w:val="000000"/>
@@ -189,6 +201,7 @@
     <w:p>
       <w:pPr>
         <w:spacing w:before="120" w:after="120" w:line="360" w:lineRule="auto"/>
+        <w:jc w:val="center"/>
         <w:rPr>
           <w:rFonts w:eastAsia="Times New Roman" w:cs="Times New Roman"/>
           <w:color w:val="000000"/>
@@ -200,6 +213,7 @@
     <w:p>
       <w:pPr>
         <w:spacing w:before="120" w:after="120" w:line="360" w:lineRule="auto"/>
+        <w:jc w:val="center"/>
         <w:rPr>
           <w:rFonts w:eastAsia="Times New Roman" w:cs="Times New Roman"/>
           <w:color w:val="000000"/>
@@ -210,6 +224,7 @@
     <w:p>
       <w:pPr>
         <w:spacing w:before="120" w:after="120" w:line="360" w:lineRule="auto"/>
+        <w:jc w:val="center"/>
         <w:rPr>
           <w:rFonts w:eastAsia="Times New Roman" w:cs="Times New Roman"/>
           <w:color w:val="000000"/>
@@ -230,6 +245,7 @@
     <w:p>
       <w:pPr>
         <w:spacing w:before="120" w:after="120" w:line="360" w:lineRule="auto"/>
+        <w:jc w:val="center"/>
         <w:rPr>
           <w:rFonts w:eastAsia="Times New Roman" w:cs="Times New Roman"/>
           <w:color w:val="000000"/>
@@ -240,6 +256,7 @@
     <w:p>
       <w:pPr>
         <w:spacing w:before="120" w:after="120" w:line="360" w:lineRule="auto"/>
+        <w:jc w:val="center"/>
         <w:rPr>
           <w:rFonts w:eastAsia="Times New Roman" w:cs="Times New Roman"/>
           <w:color w:val="000000"/>
@@ -250,6 +267,7 @@
     <w:p>
       <w:pPr>
         <w:spacing w:before="120" w:after="120" w:line="360" w:lineRule="auto"/>
+        <w:jc w:val="center"/>
         <w:rPr>
           <w:rFonts w:eastAsia="Times New Roman" w:cs="Times New Roman"/>
           <w:color w:val="000000"/>
@@ -269,6 +287,7 @@
     <w:p>
       <w:pPr>
         <w:spacing w:before="120" w:after="120" w:line="360" w:lineRule="auto"/>
+        <w:jc w:val="center"/>
         <w:rPr>
           <w:rFonts w:eastAsia="Times New Roman" w:cs="Times New Roman"/>
           <w:color w:val="000000"/>
@@ -279,6 +298,7 @@
     <w:p>
       <w:pPr>
         <w:spacing w:before="120" w:after="120" w:line="360" w:lineRule="auto"/>
+        <w:jc w:val="center"/>
         <w:rPr>
           <w:rFonts w:eastAsia="Times New Roman" w:cs="Times New Roman"/>
           <w:color w:val="000000"/>
@@ -289,6 +309,7 @@
     <w:p>
       <w:pPr>
         <w:spacing w:before="120" w:after="120" w:line="360" w:lineRule="auto"/>
+        <w:jc w:val="center"/>
         <w:rPr>
           <w:rFonts w:eastAsia="Times New Roman" w:cs="Times New Roman"/>
           <w:color w:val="000000"/>
@@ -373,19 +394,9 @@
     <w:p>
       <w:pPr>
         <w:pStyle w:val="Ttulo1"/>
-        <w:spacing w:line="360" w:lineRule="auto"/>
-        <w:jc w:val="both"/>
-        <w:rPr>
-          <w:rFonts w:eastAsia="Times New Roman" w:cs="Times New Roman"/>
-          <w:lang w:val="es-ES"/>
-        </w:rPr>
-      </w:pPr>
-      <w:bookmarkStart w:id="0" w:name="_Toc99372640"/>
-      <w:r>
-        <w:rPr>
-          <w:rFonts w:eastAsia="Times New Roman" w:cs="Times New Roman"/>
-          <w:lang w:val="es-ES"/>
-        </w:rPr>
+      </w:pPr>
+      <w:bookmarkStart w:id="0" w:name="_Toc100574292"/>
+      <w:r>
         <w:t>Tabla de Contenido</w:t>
       </w:r>
       <w:bookmarkEnd w:id="0"/>
@@ -418,6 +429,8 @@
             <w:jc w:val="both"/>
             <w:rPr>
               <w:rFonts w:cs="Times New Roman"/>
+              <w:sz w:val="24"/>
+              <w:szCs w:val="24"/>
             </w:rPr>
           </w:pPr>
         </w:p>
@@ -427,8 +440,6 @@
             <w:tabs>
               <w:tab w:val="right" w:leader="dot" w:pos="8828"/>
             </w:tabs>
-            <w:spacing w:line="360" w:lineRule="auto"/>
-            <w:jc w:val="both"/>
             <w:rPr>
               <w:rFonts w:ascii="Times New Roman" w:hAnsi="Times New Roman"/>
               <w:noProof/>
@@ -460,15 +471,14 @@
             </w:rPr>
             <w:fldChar w:fldCharType="separate"/>
           </w:r>
-          <w:hyperlink w:anchor="_Toc99372640" w:history="1">
+          <w:hyperlink w:anchor="_Toc100574292" w:history="1">
             <w:r>
               <w:rPr>
                 <w:rStyle w:val="Hipervnculo"/>
-                <w:rFonts w:ascii="Times New Roman" w:eastAsia="Times New Roman" w:hAnsi="Times New Roman"/>
-                <w:noProof/>
-                <w:sz w:val="24"/>
-                <w:szCs w:val="24"/>
-                <w:lang w:val="es-ES"/>
+                <w:rFonts w:ascii="Times New Roman" w:hAnsi="Times New Roman"/>
+                <w:noProof/>
+                <w:sz w:val="24"/>
+                <w:szCs w:val="24"/>
               </w:rPr>
               <w:t>Tabla de Contenido</w:t>
             </w:r>
@@ -500,7 +510,7 @@
                 <w:sz w:val="24"/>
                 <w:szCs w:val="24"/>
               </w:rPr>
-              <w:instrText xml:space="preserve"> PAGEREF _Toc99372640 \h </w:instrText>
+              <w:instrText xml:space="preserve"> PAGEREF _Toc100574292 \h </w:instrText>
             </w:r>
             <w:r>
               <w:rPr>
@@ -549,8 +559,6 @@
             <w:tabs>
               <w:tab w:val="right" w:leader="dot" w:pos="8828"/>
             </w:tabs>
-            <w:spacing w:line="360" w:lineRule="auto"/>
-            <w:jc w:val="both"/>
             <w:rPr>
               <w:rFonts w:ascii="Times New Roman" w:hAnsi="Times New Roman"/>
               <w:noProof/>
@@ -558,7 +566,7 @@
               <w:szCs w:val="24"/>
             </w:rPr>
           </w:pPr>
-          <w:hyperlink w:anchor="_Toc99372641" w:history="1">
+          <w:hyperlink w:anchor="_Toc100574293" w:history="1">
             <w:r>
               <w:rPr>
                 <w:rStyle w:val="Hipervnculo"/>
@@ -597,7 +605,7 @@
                 <w:sz w:val="24"/>
                 <w:szCs w:val="24"/>
               </w:rPr>
-              <w:instrText xml:space="preserve"> PAGEREF _Toc99372641 \h </w:instrText>
+              <w:instrText xml:space="preserve"> PAGEREF _Toc100574293 \h </w:instrText>
             </w:r>
             <w:r>
               <w:rPr>
@@ -646,8 +654,6 @@
             <w:tabs>
               <w:tab w:val="right" w:leader="dot" w:pos="8828"/>
             </w:tabs>
-            <w:spacing w:line="360" w:lineRule="auto"/>
-            <w:jc w:val="both"/>
             <w:rPr>
               <w:rFonts w:ascii="Times New Roman" w:hAnsi="Times New Roman"/>
               <w:noProof/>
@@ -655,7 +661,7 @@
               <w:szCs w:val="24"/>
             </w:rPr>
           </w:pPr>
-          <w:hyperlink w:anchor="_Toc99372642" w:history="1">
+          <w:hyperlink w:anchor="_Toc100574294" w:history="1">
             <w:r>
               <w:rPr>
                 <w:rStyle w:val="Hipervnculo"/>
@@ -694,7 +700,7 @@
                 <w:sz w:val="24"/>
                 <w:szCs w:val="24"/>
               </w:rPr>
-              <w:instrText xml:space="preserve"> PAGEREF _Toc99372642 \h </w:instrText>
+              <w:instrText xml:space="preserve"> PAGEREF _Toc100574294 \h </w:instrText>
             </w:r>
             <w:r>
               <w:rPr>
@@ -743,8 +749,6 @@
             <w:tabs>
               <w:tab w:val="right" w:leader="dot" w:pos="8828"/>
             </w:tabs>
-            <w:spacing w:line="360" w:lineRule="auto"/>
-            <w:jc w:val="both"/>
             <w:rPr>
               <w:rFonts w:ascii="Times New Roman" w:hAnsi="Times New Roman"/>
               <w:noProof/>
@@ -752,7 +756,7 @@
               <w:szCs w:val="24"/>
             </w:rPr>
           </w:pPr>
-          <w:hyperlink w:anchor="_Toc99372643" w:history="1">
+          <w:hyperlink w:anchor="_Toc100574295" w:history="1">
             <w:r>
               <w:rPr>
                 <w:rStyle w:val="Hipervnculo"/>
@@ -791,7 +795,7 @@
                 <w:sz w:val="24"/>
                 <w:szCs w:val="24"/>
               </w:rPr>
-              <w:instrText xml:space="preserve"> PAGEREF _Toc99372643 \h </w:instrText>
+              <w:instrText xml:space="preserve"> PAGEREF _Toc100574295 \h </w:instrText>
             </w:r>
             <w:r>
               <w:rPr>
@@ -840,8 +844,6 @@
             <w:tabs>
               <w:tab w:val="right" w:leader="dot" w:pos="8828"/>
             </w:tabs>
-            <w:spacing w:line="360" w:lineRule="auto"/>
-            <w:jc w:val="both"/>
             <w:rPr>
               <w:rFonts w:ascii="Times New Roman" w:hAnsi="Times New Roman"/>
               <w:noProof/>
@@ -849,7 +851,7 @@
               <w:szCs w:val="24"/>
             </w:rPr>
           </w:pPr>
-          <w:hyperlink w:anchor="_Toc99372644" w:history="1">
+          <w:hyperlink w:anchor="_Toc100574296" w:history="1">
             <w:r>
               <w:rPr>
                 <w:rStyle w:val="Hipervnculo"/>
@@ -888,7 +890,7 @@
                 <w:sz w:val="24"/>
                 <w:szCs w:val="24"/>
               </w:rPr>
-              <w:instrText xml:space="preserve"> PAGEREF _Toc99372644 \h </w:instrText>
+              <w:instrText xml:space="preserve"> PAGEREF _Toc100574296 \h </w:instrText>
             </w:r>
             <w:r>
               <w:rPr>
@@ -937,8 +939,6 @@
             <w:tabs>
               <w:tab w:val="right" w:leader="dot" w:pos="8828"/>
             </w:tabs>
-            <w:spacing w:line="360" w:lineRule="auto"/>
-            <w:jc w:val="both"/>
             <w:rPr>
               <w:rFonts w:ascii="Times New Roman" w:hAnsi="Times New Roman"/>
               <w:noProof/>
@@ -946,7 +946,7 @@
               <w:szCs w:val="24"/>
             </w:rPr>
           </w:pPr>
-          <w:hyperlink w:anchor="_Toc99372645" w:history="1">
+          <w:hyperlink w:anchor="_Toc100574297" w:history="1">
             <w:r>
               <w:rPr>
                 <w:rStyle w:val="Hipervnculo"/>
@@ -985,7 +985,7 @@
                 <w:sz w:val="24"/>
                 <w:szCs w:val="24"/>
               </w:rPr>
-              <w:instrText xml:space="preserve"> PAGEREF _Toc99372645 \h </w:instrText>
+              <w:instrText xml:space="preserve"> PAGEREF _Toc100574297 \h </w:instrText>
             </w:r>
             <w:r>
               <w:rPr>
@@ -1034,8 +1034,6 @@
             <w:tabs>
               <w:tab w:val="right" w:leader="dot" w:pos="8828"/>
             </w:tabs>
-            <w:spacing w:line="360" w:lineRule="auto"/>
-            <w:jc w:val="both"/>
             <w:rPr>
               <w:rFonts w:ascii="Times New Roman" w:hAnsi="Times New Roman"/>
               <w:noProof/>
@@ -1043,7 +1041,7 @@
               <w:szCs w:val="24"/>
             </w:rPr>
           </w:pPr>
-          <w:hyperlink w:anchor="_Toc99372646" w:history="1">
+          <w:hyperlink w:anchor="_Toc100574298" w:history="1">
             <w:r>
               <w:rPr>
                 <w:rStyle w:val="Hipervnculo"/>
@@ -1082,7 +1080,7 @@
                 <w:sz w:val="24"/>
                 <w:szCs w:val="24"/>
               </w:rPr>
-              <w:instrText xml:space="preserve"> PAGEREF _Toc99372646 \h </w:instrText>
+              <w:instrText xml:space="preserve"> PAGEREF _Toc100574298 \h </w:instrText>
             </w:r>
             <w:r>
               <w:rPr>
@@ -1131,8 +1129,6 @@
             <w:tabs>
               <w:tab w:val="right" w:leader="dot" w:pos="8828"/>
             </w:tabs>
-            <w:spacing w:line="360" w:lineRule="auto"/>
-            <w:jc w:val="both"/>
             <w:rPr>
               <w:rFonts w:ascii="Times New Roman" w:hAnsi="Times New Roman"/>
               <w:noProof/>
@@ -1140,7 +1136,7 @@
               <w:szCs w:val="24"/>
             </w:rPr>
           </w:pPr>
-          <w:hyperlink w:anchor="_Toc99372647" w:history="1">
+          <w:hyperlink w:anchor="_Toc100574299" w:history="1">
             <w:r>
               <w:rPr>
                 <w:rStyle w:val="Hipervnculo"/>
@@ -1179,7 +1175,7 @@
                 <w:sz w:val="24"/>
                 <w:szCs w:val="24"/>
               </w:rPr>
-              <w:instrText xml:space="preserve"> PAGEREF _Toc99372647 \h </w:instrText>
+              <w:instrText xml:space="preserve"> PAGEREF _Toc100574299 \h </w:instrText>
             </w:r>
             <w:r>
               <w:rPr>
@@ -1208,7 +1204,7 @@
                 <w:sz w:val="24"/>
                 <w:szCs w:val="24"/>
               </w:rPr>
-              <w:t>6</w:t>
+              <w:t>14</w:t>
             </w:r>
             <w:r>
               <w:rPr>
@@ -1228,8 +1224,6 @@
             <w:tabs>
               <w:tab w:val="right" w:leader="dot" w:pos="8828"/>
             </w:tabs>
-            <w:spacing w:line="360" w:lineRule="auto"/>
-            <w:jc w:val="both"/>
             <w:rPr>
               <w:rFonts w:ascii="Times New Roman" w:hAnsi="Times New Roman"/>
               <w:noProof/>
@@ -1237,7 +1231,7 @@
               <w:szCs w:val="24"/>
             </w:rPr>
           </w:pPr>
-          <w:hyperlink w:anchor="_Toc99372648" w:history="1">
+          <w:hyperlink w:anchor="_Toc100574300" w:history="1">
             <w:r>
               <w:rPr>
                 <w:rStyle w:val="Hipervnculo"/>
@@ -1276,7 +1270,7 @@
                 <w:sz w:val="24"/>
                 <w:szCs w:val="24"/>
               </w:rPr>
-              <w:instrText xml:space="preserve"> PAGEREF _Toc99372648 \h </w:instrText>
+              <w:instrText xml:space="preserve"> PAGEREF _Toc100574300 \h </w:instrText>
             </w:r>
             <w:r>
               <w:rPr>
@@ -1305,7 +1299,7 @@
                 <w:sz w:val="24"/>
                 <w:szCs w:val="24"/>
               </w:rPr>
-              <w:t>7</w:t>
+              <w:t>15</w:t>
             </w:r>
             <w:r>
               <w:rPr>
@@ -1325,8 +1319,6 @@
             <w:tabs>
               <w:tab w:val="right" w:leader="dot" w:pos="8828"/>
             </w:tabs>
-            <w:spacing w:line="360" w:lineRule="auto"/>
-            <w:jc w:val="both"/>
             <w:rPr>
               <w:rFonts w:ascii="Times New Roman" w:hAnsi="Times New Roman"/>
               <w:noProof/>
@@ -1334,7 +1326,7 @@
               <w:szCs w:val="24"/>
             </w:rPr>
           </w:pPr>
-          <w:hyperlink w:anchor="_Toc99372649" w:history="1">
+          <w:hyperlink w:anchor="_Toc100574301" w:history="1">
             <w:r>
               <w:rPr>
                 <w:rStyle w:val="Hipervnculo"/>
@@ -1373,7 +1365,7 @@
                 <w:sz w:val="24"/>
                 <w:szCs w:val="24"/>
               </w:rPr>
-              <w:instrText xml:space="preserve"> PAGEREF _Toc99372649 \h </w:instrText>
+              <w:instrText xml:space="preserve"> PAGEREF _Toc100574301 \h </w:instrText>
             </w:r>
             <w:r>
               <w:rPr>
@@ -1402,7 +1394,7 @@
                 <w:sz w:val="24"/>
                 <w:szCs w:val="24"/>
               </w:rPr>
-              <w:t>8</w:t>
+              <w:t>16</w:t>
             </w:r>
             <w:r>
               <w:rPr>
@@ -1422,8 +1414,6 @@
             <w:tabs>
               <w:tab w:val="right" w:leader="dot" w:pos="8828"/>
             </w:tabs>
-            <w:spacing w:line="360" w:lineRule="auto"/>
-            <w:jc w:val="both"/>
             <w:rPr>
               <w:rFonts w:ascii="Times New Roman" w:hAnsi="Times New Roman"/>
               <w:noProof/>
@@ -1431,7 +1421,7 @@
               <w:szCs w:val="24"/>
             </w:rPr>
           </w:pPr>
-          <w:hyperlink w:anchor="_Toc99372650" w:history="1">
+          <w:hyperlink w:anchor="_Toc100574302" w:history="1">
             <w:r>
               <w:rPr>
                 <w:rStyle w:val="Hipervnculo"/>
@@ -1470,7 +1460,7 @@
                 <w:sz w:val="24"/>
                 <w:szCs w:val="24"/>
               </w:rPr>
-              <w:instrText xml:space="preserve"> PAGEREF _Toc99372650 \h </w:instrText>
+              <w:instrText xml:space="preserve"> PAGEREF _Toc100574302 \h </w:instrText>
             </w:r>
             <w:r>
               <w:rPr>
@@ -1499,7 +1489,7 @@
                 <w:sz w:val="24"/>
                 <w:szCs w:val="24"/>
               </w:rPr>
-              <w:t>9</w:t>
+              <w:t>17</w:t>
             </w:r>
             <w:r>
               <w:rPr>
@@ -1519,8 +1509,6 @@
             <w:tabs>
               <w:tab w:val="right" w:leader="dot" w:pos="8828"/>
             </w:tabs>
-            <w:spacing w:line="360" w:lineRule="auto"/>
-            <w:jc w:val="both"/>
             <w:rPr>
               <w:rFonts w:ascii="Times New Roman" w:hAnsi="Times New Roman"/>
               <w:noProof/>
@@ -1528,7 +1516,7 @@
               <w:szCs w:val="24"/>
             </w:rPr>
           </w:pPr>
-          <w:hyperlink w:anchor="_Toc99372651" w:history="1">
+          <w:hyperlink w:anchor="_Toc100574303" w:history="1">
             <w:r>
               <w:rPr>
                 <w:rStyle w:val="Hipervnculo"/>
@@ -1567,7 +1555,7 @@
                 <w:sz w:val="24"/>
                 <w:szCs w:val="24"/>
               </w:rPr>
-              <w:instrText xml:space="preserve"> PAGEREF _Toc99372651 \h </w:instrText>
+              <w:instrText xml:space="preserve"> PAGEREF _Toc100574303 \h </w:instrText>
             </w:r>
             <w:r>
               <w:rPr>
@@ -1596,7 +1584,7 @@
                 <w:sz w:val="24"/>
                 <w:szCs w:val="24"/>
               </w:rPr>
-              <w:t>10</w:t>
+              <w:t>18</w:t>
             </w:r>
             <w:r>
               <w:rPr>
@@ -1616,8 +1604,6 @@
             <w:tabs>
               <w:tab w:val="right" w:leader="dot" w:pos="8828"/>
             </w:tabs>
-            <w:spacing w:line="360" w:lineRule="auto"/>
-            <w:jc w:val="both"/>
             <w:rPr>
               <w:rFonts w:ascii="Times New Roman" w:hAnsi="Times New Roman"/>
               <w:noProof/>
@@ -1625,7 +1611,7 @@
               <w:szCs w:val="24"/>
             </w:rPr>
           </w:pPr>
-          <w:hyperlink w:anchor="_Toc99372652" w:history="1">
+          <w:hyperlink w:anchor="_Toc100574304" w:history="1">
             <w:r>
               <w:rPr>
                 <w:rStyle w:val="Hipervnculo"/>
@@ -1664,7 +1650,7 @@
                 <w:sz w:val="24"/>
                 <w:szCs w:val="24"/>
               </w:rPr>
-              <w:instrText xml:space="preserve"> PAGEREF _Toc99372652 \h </w:instrText>
+              <w:instrText xml:space="preserve"> PAGEREF _Toc100574304 \h </w:instrText>
             </w:r>
             <w:r>
               <w:rPr>
@@ -1693,7 +1679,7 @@
                 <w:sz w:val="24"/>
                 <w:szCs w:val="24"/>
               </w:rPr>
-              <w:t>11</w:t>
+              <w:t>19</w:t>
             </w:r>
             <w:r>
               <w:rPr>
@@ -1713,8 +1699,6 @@
             <w:tabs>
               <w:tab w:val="right" w:leader="dot" w:pos="8828"/>
             </w:tabs>
-            <w:spacing w:line="360" w:lineRule="auto"/>
-            <w:jc w:val="both"/>
             <w:rPr>
               <w:rFonts w:ascii="Times New Roman" w:hAnsi="Times New Roman"/>
               <w:noProof/>
@@ -1722,7 +1706,7 @@
               <w:szCs w:val="24"/>
             </w:rPr>
           </w:pPr>
-          <w:hyperlink w:anchor="_Toc99372653" w:history="1">
+          <w:hyperlink w:anchor="_Toc100574305" w:history="1">
             <w:r>
               <w:rPr>
                 <w:rStyle w:val="Hipervnculo"/>
@@ -1761,7 +1745,7 @@
                 <w:sz w:val="24"/>
                 <w:szCs w:val="24"/>
               </w:rPr>
-              <w:instrText xml:space="preserve"> PAGEREF _Toc99372653 \h </w:instrText>
+              <w:instrText xml:space="preserve"> PAGEREF _Toc100574305 \h </w:instrText>
             </w:r>
             <w:r>
               <w:rPr>
@@ -1790,7 +1774,7 @@
                 <w:sz w:val="24"/>
                 <w:szCs w:val="24"/>
               </w:rPr>
-              <w:t>12</w:t>
+              <w:t>20</w:t>
             </w:r>
             <w:r>
               <w:rPr>
@@ -1856,17 +1840,9 @@
     <w:p>
       <w:pPr>
         <w:pStyle w:val="Ttulo1"/>
-        <w:spacing w:line="360" w:lineRule="auto"/>
-        <w:jc w:val="both"/>
-        <w:rPr>
-          <w:rFonts w:cs="Times New Roman"/>
-        </w:rPr>
-      </w:pPr>
-      <w:bookmarkStart w:id="1" w:name="_Toc99372641"/>
-      <w:r>
-        <w:rPr>
-          <w:rFonts w:cs="Times New Roman"/>
-        </w:rPr>
+      </w:pPr>
+      <w:bookmarkStart w:id="1" w:name="_Toc100574293"/>
+      <w:r>
         <w:lastRenderedPageBreak/>
         <w:t>Introducción</w:t>
       </w:r>
@@ -1974,17 +1950,9 @@
     <w:p>
       <w:pPr>
         <w:pStyle w:val="Ttulo1"/>
-        <w:spacing w:line="360" w:lineRule="auto"/>
-        <w:jc w:val="both"/>
-        <w:rPr>
-          <w:rFonts w:cs="Times New Roman"/>
-        </w:rPr>
-      </w:pPr>
-      <w:bookmarkStart w:id="2" w:name="_Toc99372642"/>
-      <w:r>
-        <w:rPr>
-          <w:rFonts w:cs="Times New Roman"/>
-        </w:rPr>
+      </w:pPr>
+      <w:bookmarkStart w:id="2" w:name="_Toc100574294"/>
+      <w:r>
         <w:lastRenderedPageBreak/>
         <w:t>Objetivos</w:t>
       </w:r>
@@ -1993,28 +1961,30 @@
     <w:p>
       <w:pPr>
         <w:pStyle w:val="Ttulo2"/>
-        <w:spacing w:line="360" w:lineRule="auto"/>
-        <w:jc w:val="both"/>
-      </w:pPr>
-      <w:bookmarkStart w:id="3" w:name="_Toc99372643"/>
-      <w:r>
-        <w:t>Objetivo General</w:t>
+      </w:pPr>
+      <w:bookmarkStart w:id="3" w:name="_Toc100574295"/>
+      <w:r>
+        <w:t xml:space="preserve">Objetivo </w:t>
+      </w:r>
+      <w:r>
+        <w:t>General</w:t>
       </w:r>
       <w:bookmarkEnd w:id="3"/>
     </w:p>
     <w:p>
       <w:pPr>
         <w:pStyle w:val="Ttulo2"/>
-        <w:spacing w:line="360" w:lineRule="auto"/>
-        <w:jc w:val="both"/>
         <w:rPr>
           <w:sz w:val="22"/>
           <w:szCs w:val="20"/>
         </w:rPr>
       </w:pPr>
-      <w:bookmarkStart w:id="4" w:name="_Toc99372644"/>
-      <w:r>
-        <w:t>Objetivos Específicos</w:t>
+      <w:bookmarkStart w:id="4" w:name="_Toc100574296"/>
+      <w:r>
+        <w:t xml:space="preserve">Objetivos </w:t>
+      </w:r>
+      <w:r>
+        <w:t>Específicos</w:t>
       </w:r>
       <w:bookmarkEnd w:id="4"/>
     </w:p>
@@ -2043,13 +2013,14 @@
     <w:p>
       <w:pPr>
         <w:pStyle w:val="Ttulo1"/>
-        <w:spacing w:line="360" w:lineRule="auto"/>
-        <w:jc w:val="both"/>
-      </w:pPr>
-      <w:bookmarkStart w:id="5" w:name="_Toc99372645"/>
+      </w:pPr>
+      <w:bookmarkStart w:id="5" w:name="_Toc100574297"/>
       <w:r>
         <w:lastRenderedPageBreak/>
-        <w:t>Problema Empresarial</w:t>
+        <w:t xml:space="preserve">Problema </w:t>
+      </w:r>
+      <w:r>
+        <w:t>Empresarial</w:t>
       </w:r>
       <w:bookmarkEnd w:id="5"/>
     </w:p>
@@ -2142,13 +2113,14 @@
     <w:p>
       <w:pPr>
         <w:pStyle w:val="Ttulo1"/>
-        <w:spacing w:line="360" w:lineRule="auto"/>
-        <w:jc w:val="both"/>
-      </w:pPr>
-      <w:bookmarkStart w:id="6" w:name="_Toc99372646"/>
+      </w:pPr>
+      <w:bookmarkStart w:id="6" w:name="_Toc100574298"/>
       <w:r>
         <w:lastRenderedPageBreak/>
-        <w:t>Historias de Usuario</w:t>
+        <w:t xml:space="preserve">Historias de </w:t>
+      </w:r>
+      <w:r>
+        <w:t>Usuario</w:t>
       </w:r>
       <w:bookmarkEnd w:id="6"/>
     </w:p>
@@ -2799,35 +2771,35 @@
         </w:rPr>
       </w:pPr>
       <w:r>
+        <w:t xml:space="preserve">Para el administrador principal, que en este caso será el que inicie el sistema, me gustaría que tenga un </w:t>
+      </w:r>
+      <w:r>
+        <w:t xml:space="preserve">nombre de </w:t>
+      </w:r>
+      <w:r>
+        <w:t xml:space="preserve">usuario y una contraseña previamente creada por el </w:t>
+      </w:r>
+      <w:r>
+        <w:t>programador,</w:t>
+      </w:r>
+      <w:r>
+        <w:t xml:space="preserve"> la cual se podrá cambiar una vez se ingresa al sistema. </w:t>
+      </w:r>
+    </w:p>
+    <w:p>
+      <w:pPr>
+        <w:spacing w:line="360" w:lineRule="auto"/>
+        <w:rPr>
+          <w:b/>
+          <w:bCs/>
+        </w:rPr>
+      </w:pPr>
+      <w:r>
+        <w:rPr>
+          <w:b/>
+          <w:bCs/>
+        </w:rPr>
         <w:lastRenderedPageBreak/>
-        <w:t xml:space="preserve">Para el administrador principal, que en este caso será el que inicie el sistema, me gustaría que tenga un </w:t>
-      </w:r>
-      <w:r>
-        <w:t xml:space="preserve">nombre de </w:t>
-      </w:r>
-      <w:r>
-        <w:t xml:space="preserve">usuario y una contraseña previamente creada por el </w:t>
-      </w:r>
-      <w:r>
-        <w:t>programador,</w:t>
-      </w:r>
-      <w:r>
-        <w:t xml:space="preserve"> la cual se podrá cambiar una vez se ingresa al sistema. </w:t>
-      </w:r>
-    </w:p>
-    <w:p>
-      <w:pPr>
-        <w:spacing w:line="360" w:lineRule="auto"/>
-        <w:rPr>
-          <w:b/>
-          <w:bCs/>
-        </w:rPr>
-      </w:pPr>
-      <w:r>
-        <w:rPr>
-          <w:b/>
-          <w:bCs/>
-        </w:rPr>
         <w:t>Tareas asignadas:</w:t>
       </w:r>
     </w:p>
@@ -3596,17 +3568,24 @@
     </w:p>
     <w:p>
       <w:pPr>
-        <w:spacing w:line="360" w:lineRule="auto"/>
-        <w:rPr>
-          <w:b/>
-          <w:bCs/>
-        </w:rPr>
-      </w:pPr>
-      <w:r>
-        <w:rPr>
-          <w:b/>
-          <w:bCs/>
-        </w:rPr>
+        <w:pStyle w:val="Prrafodelista"/>
+        <w:spacing w:line="360" w:lineRule="auto"/>
+      </w:pPr>
+    </w:p>
+    <w:p>
+      <w:pPr>
+        <w:spacing w:line="360" w:lineRule="auto"/>
+        <w:rPr>
+          <w:b/>
+          <w:bCs/>
+        </w:rPr>
+      </w:pPr>
+      <w:r>
+        <w:rPr>
+          <w:b/>
+          <w:bCs/>
+        </w:rPr>
+        <w:lastRenderedPageBreak/>
         <w:t>Tareas asignadas:</w:t>
       </w:r>
     </w:p>
@@ -3624,7 +3603,6 @@
         </w:rPr>
       </w:pPr>
       <w:r>
-        <w:lastRenderedPageBreak/>
         <w:t>Crear los procedimientos almacenados para insertar</w:t>
       </w:r>
       <w:r>
@@ -3749,7 +3727,7 @@
         </w:rPr>
       </w:pPr>
       <w:r>
-        <w:t>Los colaboradores no se eliminan se dan cambia su estado a inactivo.</w:t>
+        <w:t>Los colaboradores no se eliminan se cambia su estado a inactivo.</w:t>
       </w:r>
     </w:p>
     <w:p>
@@ -3783,7 +3761,13 @@
         </w:rPr>
       </w:pPr>
       <w:r>
-        <w:t>Los cajeros únicamente tendrán acceso a la opción de cajas y a administrar el perfil, donde podrán cambiar su contraseña.</w:t>
+        <w:t>Los cajeros únicamente tendrán acceso a</w:t>
+      </w:r>
+      <w:r>
+        <w:t>l apartado de cajas, ingresar a</w:t>
+      </w:r>
+      <w:r>
+        <w:t>l perfil, donde podrán cambiar su contraseña.</w:t>
       </w:r>
     </w:p>
     <w:p>
@@ -3912,66 +3896,13 @@
           <w:bCs/>
         </w:rPr>
       </w:pPr>
-    </w:p>
-    <w:p>
-      <w:pPr>
-        <w:spacing w:line="360" w:lineRule="auto"/>
-        <w:rPr>
-          <w:b/>
-          <w:bCs/>
-        </w:rPr>
-      </w:pPr>
-    </w:p>
-    <w:p>
-      <w:pPr>
-        <w:spacing w:line="360" w:lineRule="auto"/>
-        <w:rPr>
-          <w:b/>
-          <w:bCs/>
-        </w:rPr>
-      </w:pPr>
-    </w:p>
-    <w:p>
-      <w:pPr>
-        <w:spacing w:line="360" w:lineRule="auto"/>
-        <w:rPr>
-          <w:b/>
-          <w:bCs/>
-        </w:rPr>
-      </w:pPr>
-    </w:p>
-    <w:p>
-      <w:pPr>
-        <w:spacing w:line="360" w:lineRule="auto"/>
-        <w:rPr>
-          <w:b/>
-          <w:bCs/>
-        </w:rPr>
-      </w:pPr>
-    </w:p>
-    <w:p>
-      <w:pPr>
-        <w:spacing w:line="360" w:lineRule="auto"/>
-        <w:rPr>
-          <w:b/>
-          <w:bCs/>
-        </w:rPr>
-      </w:pPr>
-    </w:p>
-    <w:p>
-      <w:pPr>
-        <w:spacing w:line="360" w:lineRule="auto"/>
-        <w:rPr>
-          <w:b/>
-          <w:bCs/>
-        </w:rPr>
-      </w:pPr>
       <w:r>
         <w:rPr>
           <w:b/>
           <w:bCs/>
           <w:noProof/>
         </w:rPr>
+        <w:lastRenderedPageBreak/>
         <mc:AlternateContent>
           <mc:Choice Requires="wps">
             <w:drawing>
@@ -4202,15 +4133,6 @@
           <w:bCs/>
         </w:rPr>
       </w:pPr>
-    </w:p>
-    <w:p>
-      <w:pPr>
-        <w:spacing w:line="360" w:lineRule="auto"/>
-        <w:rPr>
-          <w:b/>
-          <w:bCs/>
-        </w:rPr>
-      </w:pPr>
       <w:r>
         <w:rPr>
           <w:b/>
@@ -4348,7 +4270,10 @@
         <w:t xml:space="preserve">Puntos estimados: </w:t>
       </w:r>
       <w:r>
-        <w:t>10 pts</w:t>
+        <w:t>5</w:t>
+      </w:r>
+      <w:r>
+        <w:t xml:space="preserve"> pts</w:t>
       </w:r>
       <w:r>
         <w:rPr>
@@ -4434,7 +4359,13 @@
         <w:spacing w:line="360" w:lineRule="auto"/>
       </w:pPr>
       <w:r>
-        <w:t>Cuando se elimina un proveedor no quiero eliminarlo por completo, más bien que cambie a un estado de inactividad.</w:t>
+        <w:t xml:space="preserve">Cuando se elimina un proveedor no quiero eliminarlo por completo, más bien que cambie a un estado </w:t>
+      </w:r>
+      <w:r>
+        <w:t>inactivo</w:t>
+      </w:r>
+      <w:r>
+        <w:t>.</w:t>
       </w:r>
     </w:p>
     <w:p>
@@ -4447,7 +4378,6 @@
         <w:spacing w:line="360" w:lineRule="auto"/>
       </w:pPr>
       <w:r>
-        <w:lastRenderedPageBreak/>
         <w:t>Dado que es importante consultar</w:t>
       </w:r>
       <w:r>
@@ -4478,22 +4408,109 @@
     </w:p>
     <w:p>
       <w:pPr>
-        <w:spacing w:line="360" w:lineRule="auto"/>
-        <w:rPr>
-          <w:b/>
-          <w:bCs/>
-        </w:rPr>
-      </w:pPr>
-      <w:r>
-        <w:rPr>
-          <w:b/>
-          <w:bCs/>
-        </w:rPr>
+        <w:pStyle w:val="Prrafodelista"/>
+        <w:spacing w:line="360" w:lineRule="auto"/>
+      </w:pPr>
+    </w:p>
+    <w:p>
+      <w:pPr>
+        <w:pStyle w:val="Prrafodelista"/>
+        <w:spacing w:line="360" w:lineRule="auto"/>
+      </w:pPr>
+    </w:p>
+    <w:p>
+      <w:pPr>
+        <w:pStyle w:val="Prrafodelista"/>
+        <w:spacing w:line="360" w:lineRule="auto"/>
+      </w:pPr>
+    </w:p>
+    <w:p>
+      <w:pPr>
+        <w:spacing w:line="360" w:lineRule="auto"/>
+        <w:rPr>
+          <w:b/>
+          <w:bCs/>
+        </w:rPr>
+      </w:pPr>
+      <w:r>
+        <w:rPr>
+          <w:b/>
+          <w:bCs/>
+        </w:rPr>
+        <w:lastRenderedPageBreak/>
         <w:t>Tareas asignadas:</w:t>
       </w:r>
     </w:p>
     <w:p>
       <w:pPr>
+        <w:pStyle w:val="Prrafodelista"/>
+        <w:numPr>
+          <w:ilvl w:val="0"/>
+          <w:numId w:val="7"/>
+        </w:numPr>
+        <w:spacing w:line="360" w:lineRule="auto"/>
+        <w:rPr>
+          <w:b/>
+          <w:bCs/>
+        </w:rPr>
+      </w:pPr>
+      <w:r>
+        <w:t>Crear una sección para proveedores.</w:t>
+      </w:r>
+    </w:p>
+    <w:p>
+      <w:pPr>
+        <w:pStyle w:val="Prrafodelista"/>
+        <w:numPr>
+          <w:ilvl w:val="0"/>
+          <w:numId w:val="7"/>
+        </w:numPr>
+        <w:spacing w:line="360" w:lineRule="auto"/>
+        <w:rPr>
+          <w:b/>
+          <w:bCs/>
+        </w:rPr>
+      </w:pPr>
+      <w:r>
+        <w:t>Desarrollar los procedimientos almacenados para insertar, actualizar y eliminar proveedores.</w:t>
+      </w:r>
+    </w:p>
+    <w:p>
+      <w:pPr>
+        <w:pStyle w:val="Prrafodelista"/>
+        <w:numPr>
+          <w:ilvl w:val="0"/>
+          <w:numId w:val="7"/>
+        </w:numPr>
+        <w:spacing w:line="360" w:lineRule="auto"/>
+        <w:rPr>
+          <w:b/>
+          <w:bCs/>
+        </w:rPr>
+      </w:pPr>
+      <w:r>
+        <w:t>Mostrar los datos de los proveedores en una tabla.</w:t>
+      </w:r>
+    </w:p>
+    <w:p>
+      <w:pPr>
+        <w:pStyle w:val="Prrafodelista"/>
+        <w:numPr>
+          <w:ilvl w:val="0"/>
+          <w:numId w:val="7"/>
+        </w:numPr>
+        <w:spacing w:line="360" w:lineRule="auto"/>
+        <w:rPr>
+          <w:b/>
+          <w:bCs/>
+        </w:rPr>
+      </w:pPr>
+      <w:r>
+        <w:t>Hacer un filtrado de proveedores según su letra inicial.</w:t>
+      </w:r>
+    </w:p>
+    <w:p>
+      <w:pPr>
         <w:spacing w:line="360" w:lineRule="auto"/>
         <w:rPr>
           <w:b/>
@@ -4506,6 +4523,26 @@
           <w:bCs/>
         </w:rPr>
         <w:t>Reglas de negocio:</w:t>
+      </w:r>
+    </w:p>
+    <w:p>
+      <w:pPr>
+        <w:pStyle w:val="Prrafodelista"/>
+        <w:numPr>
+          <w:ilvl w:val="0"/>
+          <w:numId w:val="8"/>
+        </w:numPr>
+        <w:spacing w:line="360" w:lineRule="auto"/>
+        <w:rPr>
+          <w:b/>
+          <w:bCs/>
+        </w:rPr>
+      </w:pPr>
+      <w:r>
+        <w:t xml:space="preserve">No se puede eliminar por completo un </w:t>
+      </w:r>
+      <w:r>
+        <w:t>proveedor.</w:t>
       </w:r>
     </w:p>
     <w:p>
@@ -4594,10 +4631,7 @@
                               <w:t>Quiero</w:t>
                             </w:r>
                             <w:r>
-                              <w:t xml:space="preserve"> </w:t>
-                            </w:r>
-                            <w:r>
-                              <w:t>administrar productos en el sistema.</w:t>
+                              <w:t xml:space="preserve"> administrar productos en el sistema.</w:t>
                             </w:r>
                           </w:p>
                           <w:p>
@@ -4619,7 +4653,22 @@
                               <w:t xml:space="preserve">ingresar </w:t>
                             </w:r>
                             <w:r>
-                              <w:t>productos cuando lo necesite</w:t>
+                              <w:t xml:space="preserve">los </w:t>
+                            </w:r>
+                            <w:r>
+                              <w:t xml:space="preserve">productos </w:t>
+                            </w:r>
+                            <w:r>
+                              <w:t>que estarán a</w:t>
+                            </w:r>
+                            <w:r>
+                              <w:t xml:space="preserve"> la venta</w:t>
+                            </w:r>
+                            <w:r>
+                              <w:t>.</w:t>
+                            </w:r>
+                            <w:r>
+                              <w:t xml:space="preserve"> sistema</w:t>
                             </w:r>
                             <w:r>
                               <w:t>.</w:t>
@@ -4674,10 +4723,7 @@
                         <w:t>Quiero</w:t>
                       </w:r>
                       <w:r>
-                        <w:t xml:space="preserve"> </w:t>
-                      </w:r>
-                      <w:r>
-                        <w:t>administrar productos en el sistema.</w:t>
+                        <w:t xml:space="preserve"> administrar productos en el sistema.</w:t>
                       </w:r>
                     </w:p>
                     <w:p>
@@ -4699,7 +4745,22 @@
                         <w:t xml:space="preserve">ingresar </w:t>
                       </w:r>
                       <w:r>
-                        <w:t>productos cuando lo necesite</w:t>
+                        <w:t xml:space="preserve">los </w:t>
+                      </w:r>
+                      <w:r>
+                        <w:t xml:space="preserve">productos </w:t>
+                      </w:r>
+                      <w:r>
+                        <w:t>que estarán a</w:t>
+                      </w:r>
+                      <w:r>
+                        <w:t xml:space="preserve"> la venta</w:t>
+                      </w:r>
+                      <w:r>
+                        <w:t>.</w:t>
+                      </w:r>
+                      <w:r>
+                        <w:t xml:space="preserve"> sistema</w:t>
                       </w:r>
                       <w:r>
                         <w:t>.</w:t>
@@ -4749,15 +4810,6 @@
           <w:bCs/>
         </w:rPr>
       </w:pPr>
-    </w:p>
-    <w:p>
-      <w:pPr>
-        <w:spacing w:line="360" w:lineRule="auto"/>
-        <w:rPr>
-          <w:b/>
-          <w:bCs/>
-        </w:rPr>
-      </w:pPr>
       <w:r>
         <w:rPr>
           <w:b/>
@@ -4788,7 +4840,7 @@
         <w:t xml:space="preserve">Usuario: </w:t>
       </w:r>
       <w:r>
-        <w:t>Administrador del supermercado</w:t>
+        <w:t>Bodeguero</w:t>
       </w:r>
       <w:r>
         <w:rPr>
@@ -4814,7 +4866,32 @@
         <w:t xml:space="preserve">Nombre historia: </w:t>
       </w:r>
       <w:r>
-        <w:t>Formulario de ingreso</w:t>
+        <w:t xml:space="preserve">Administrar </w:t>
+      </w:r>
+      <w:r>
+        <w:t xml:space="preserve">los productos </w:t>
+      </w:r>
+      <w:r>
+        <w:t>que estarán a la venta.</w:t>
+      </w:r>
+    </w:p>
+    <w:p>
+      <w:pPr>
+        <w:spacing w:line="360" w:lineRule="auto"/>
+        <w:rPr>
+          <w:b/>
+          <w:bCs/>
+        </w:rPr>
+      </w:pPr>
+      <w:r>
+        <w:rPr>
+          <w:b/>
+          <w:bCs/>
+        </w:rPr>
+        <w:t xml:space="preserve">Prioridad en negocio: </w:t>
+      </w:r>
+      <w:r>
+        <w:t>Alta</w:t>
       </w:r>
       <w:r>
         <w:rPr>
@@ -4837,6 +4914,689 @@
           <w:b/>
           <w:bCs/>
         </w:rPr>
+        <w:t xml:space="preserve">Riesgo en desarrollo: </w:t>
+      </w:r>
+      <w:r>
+        <w:t>Medio</w:t>
+      </w:r>
+      <w:r>
+        <w:rPr>
+          <w:b/>
+          <w:bCs/>
+        </w:rPr>
+        <w:t>.</w:t>
+      </w:r>
+    </w:p>
+    <w:p>
+      <w:pPr>
+        <w:spacing w:line="360" w:lineRule="auto"/>
+        <w:rPr>
+          <w:b/>
+          <w:bCs/>
+        </w:rPr>
+      </w:pPr>
+      <w:r>
+        <w:rPr>
+          <w:b/>
+          <w:bCs/>
+        </w:rPr>
+        <w:t xml:space="preserve">Puntos estimados: </w:t>
+      </w:r>
+      <w:r>
+        <w:t>10 pts</w:t>
+      </w:r>
+      <w:r>
+        <w:rPr>
+          <w:b/>
+          <w:bCs/>
+        </w:rPr>
+        <w:t>.</w:t>
+      </w:r>
+    </w:p>
+    <w:p>
+      <w:pPr>
+        <w:spacing w:line="360" w:lineRule="auto"/>
+        <w:rPr>
+          <w:b/>
+          <w:bCs/>
+        </w:rPr>
+      </w:pPr>
+      <w:r>
+        <w:rPr>
+          <w:b/>
+          <w:bCs/>
+        </w:rPr>
+        <w:t xml:space="preserve">Programador responsable: </w:t>
+      </w:r>
+      <w:r>
+        <w:t>Danny Soto J.</w:t>
+      </w:r>
+    </w:p>
+    <w:p>
+      <w:pPr>
+        <w:spacing w:line="360" w:lineRule="auto"/>
+      </w:pPr>
+      <w:r>
+        <w:rPr>
+          <w:b/>
+          <w:bCs/>
+        </w:rPr>
+        <w:t>Descripción:</w:t>
+      </w:r>
+      <w:r>
+        <w:t xml:space="preserve"> Es indispensable poder ingresar al sistema, los productos que se pondrán a la venta en el supermercado.</w:t>
+      </w:r>
+    </w:p>
+    <w:p>
+      <w:pPr>
+        <w:spacing w:line="360" w:lineRule="auto"/>
+      </w:pPr>
+    </w:p>
+    <w:p>
+      <w:pPr>
+        <w:spacing w:line="360" w:lineRule="auto"/>
+      </w:pPr>
+    </w:p>
+    <w:p>
+      <w:pPr>
+        <w:spacing w:line="360" w:lineRule="auto"/>
+        <w:rPr>
+          <w:b/>
+          <w:bCs/>
+        </w:rPr>
+      </w:pPr>
+      <w:r>
+        <w:rPr>
+          <w:b/>
+          <w:bCs/>
+        </w:rPr>
+        <w:lastRenderedPageBreak/>
+        <w:t>Criterios de aceptación:</w:t>
+      </w:r>
+    </w:p>
+    <w:p>
+      <w:pPr>
+        <w:pStyle w:val="Prrafodelista"/>
+        <w:numPr>
+          <w:ilvl w:val="0"/>
+          <w:numId w:val="8"/>
+        </w:numPr>
+        <w:spacing w:line="360" w:lineRule="auto"/>
+      </w:pPr>
+      <w:r>
+        <w:t>Me gustaría poder insertar, actualizar y eliminar un producto del sistema.</w:t>
+      </w:r>
+    </w:p>
+    <w:p>
+      <w:pPr>
+        <w:pStyle w:val="Prrafodelista"/>
+        <w:numPr>
+          <w:ilvl w:val="0"/>
+          <w:numId w:val="8"/>
+        </w:numPr>
+        <w:spacing w:line="360" w:lineRule="auto"/>
+      </w:pPr>
+      <w:r>
+        <w:t>Dado que,</w:t>
+      </w:r>
+      <w:r>
+        <w:t xml:space="preserve"> al ingresar un producto al sistema, necesito saber a </w:t>
+      </w:r>
+      <w:proofErr w:type="spellStart"/>
+      <w:r>
+        <w:t>que</w:t>
+      </w:r>
+      <w:proofErr w:type="spellEnd"/>
+      <w:r>
+        <w:t xml:space="preserve"> proveedor pertenece, </w:t>
+      </w:r>
+      <w:r>
+        <w:t>debo de tener una lista desplegable de</w:t>
+      </w:r>
+      <w:r>
+        <w:t xml:space="preserve"> los proveedores registrados.</w:t>
+      </w:r>
+    </w:p>
+    <w:p>
+      <w:pPr>
+        <w:pStyle w:val="Prrafodelista"/>
+        <w:numPr>
+          <w:ilvl w:val="0"/>
+          <w:numId w:val="8"/>
+        </w:numPr>
+        <w:spacing w:line="360" w:lineRule="auto"/>
+      </w:pPr>
+      <w:r>
+        <w:t>Ya que al insertar un producto necesito ver ese registro, me gustaría que se muestre en una tabla.</w:t>
+      </w:r>
+    </w:p>
+    <w:p>
+      <w:pPr>
+        <w:pStyle w:val="Prrafodelista"/>
+        <w:numPr>
+          <w:ilvl w:val="0"/>
+          <w:numId w:val="8"/>
+        </w:numPr>
+        <w:spacing w:line="360" w:lineRule="auto"/>
+      </w:pPr>
+      <w:r>
+        <w:t xml:space="preserve">Me gustaría </w:t>
+      </w:r>
+      <w:r>
+        <w:t xml:space="preserve">que </w:t>
+      </w:r>
+      <w:r>
+        <w:t xml:space="preserve">los productos que </w:t>
+      </w:r>
+      <w:r>
+        <w:t>ingresan</w:t>
+      </w:r>
+      <w:r>
+        <w:t xml:space="preserve"> tenga</w:t>
+      </w:r>
+      <w:r>
+        <w:t>n</w:t>
+      </w:r>
+      <w:r>
+        <w:t xml:space="preserve"> como detalle su fecha de ingreso, precio de compra, las unidades que ingresa</w:t>
+      </w:r>
+      <w:r>
+        <w:t>ron</w:t>
+      </w:r>
+      <w:r>
+        <w:t xml:space="preserve">, fecha de vencimiento y el </w:t>
+      </w:r>
+      <w:r>
+        <w:t xml:space="preserve">nombre de usuario del </w:t>
+      </w:r>
+      <w:r>
+        <w:t xml:space="preserve">colaborador que realizó el </w:t>
+      </w:r>
+      <w:r>
+        <w:t>registro.</w:t>
+      </w:r>
+    </w:p>
+    <w:p>
+      <w:pPr>
+        <w:pStyle w:val="Prrafodelista"/>
+        <w:numPr>
+          <w:ilvl w:val="0"/>
+          <w:numId w:val="8"/>
+        </w:numPr>
+        <w:spacing w:line="360" w:lineRule="auto"/>
+      </w:pPr>
+      <w:r>
+        <w:t xml:space="preserve">Quiero realizar una búsqueda de un producto por medio del código con el que se </w:t>
+      </w:r>
+      <w:r>
+        <w:t>registró</w:t>
+      </w:r>
+      <w:r>
+        <w:t>.</w:t>
+      </w:r>
+    </w:p>
+    <w:p>
+      <w:pPr>
+        <w:spacing w:line="360" w:lineRule="auto"/>
+        <w:rPr>
+          <w:b/>
+          <w:bCs/>
+        </w:rPr>
+      </w:pPr>
+      <w:r>
+        <w:rPr>
+          <w:b/>
+          <w:bCs/>
+        </w:rPr>
+        <w:t>Tareas asignadas:</w:t>
+      </w:r>
+    </w:p>
+    <w:p>
+      <w:pPr>
+        <w:pStyle w:val="Prrafodelista"/>
+        <w:numPr>
+          <w:ilvl w:val="0"/>
+          <w:numId w:val="11"/>
+        </w:numPr>
+        <w:spacing w:line="360" w:lineRule="auto"/>
+        <w:rPr>
+          <w:b/>
+          <w:bCs/>
+        </w:rPr>
+      </w:pPr>
+      <w:r>
+        <w:t>Realizar los procedimientos almacenados necesario para hacer un CRUD con los productos.</w:t>
+      </w:r>
+    </w:p>
+    <w:p>
+      <w:pPr>
+        <w:pStyle w:val="Prrafodelista"/>
+        <w:numPr>
+          <w:ilvl w:val="0"/>
+          <w:numId w:val="11"/>
+        </w:numPr>
+        <w:spacing w:line="360" w:lineRule="auto"/>
+        <w:rPr>
+          <w:b/>
+          <w:bCs/>
+        </w:rPr>
+      </w:pPr>
+      <w:r>
+        <w:t xml:space="preserve">Crear un trigger que se disparé actualizando la tabla de </w:t>
+      </w:r>
+      <w:r>
+        <w:rPr>
+          <w:b/>
+          <w:bCs/>
+        </w:rPr>
+        <w:t>Inventarios</w:t>
+      </w:r>
+      <w:r>
+        <w:t>,</w:t>
+      </w:r>
+      <w:r>
+        <w:t xml:space="preserve"> se debe verificar si el producto existe, en caso de que exista se le debe de sumar la cantidad de productos comprados a la cantidad de productos en existencia</w:t>
+      </w:r>
+      <w:r>
+        <w:t xml:space="preserve">, en caso de que no se encuentren registros se debe de insertar el </w:t>
+      </w:r>
+      <w:r>
+        <w:t>nuevo producto</w:t>
+      </w:r>
+      <w:r>
+        <w:t>.</w:t>
+      </w:r>
+    </w:p>
+    <w:p>
+      <w:pPr>
+        <w:spacing w:line="360" w:lineRule="auto"/>
+        <w:rPr>
+          <w:b/>
+          <w:bCs/>
+        </w:rPr>
+      </w:pPr>
+      <w:r>
+        <w:rPr>
+          <w:b/>
+          <w:bCs/>
+        </w:rPr>
+        <w:t>Reglas de negocio:</w:t>
+      </w:r>
+    </w:p>
+    <w:p>
+      <w:pPr>
+        <w:spacing w:line="360" w:lineRule="auto"/>
+        <w:rPr>
+          <w:b/>
+          <w:bCs/>
+        </w:rPr>
+      </w:pPr>
+    </w:p>
+    <w:p>
+      <w:pPr>
+        <w:spacing w:line="360" w:lineRule="auto"/>
+        <w:rPr>
+          <w:b/>
+          <w:bCs/>
+        </w:rPr>
+      </w:pPr>
+    </w:p>
+    <w:p>
+      <w:pPr>
+        <w:spacing w:line="360" w:lineRule="auto"/>
+        <w:rPr>
+          <w:b/>
+          <w:bCs/>
+        </w:rPr>
+      </w:pPr>
+    </w:p>
+    <w:p>
+      <w:pPr>
+        <w:spacing w:line="360" w:lineRule="auto"/>
+        <w:rPr>
+          <w:b/>
+          <w:bCs/>
+        </w:rPr>
+      </w:pPr>
+    </w:p>
+    <w:p>
+      <w:pPr>
+        <w:spacing w:line="360" w:lineRule="auto"/>
+        <w:rPr>
+          <w:b/>
+          <w:bCs/>
+        </w:rPr>
+      </w:pPr>
+    </w:p>
+    <w:p>
+      <w:pPr>
+        <w:spacing w:line="360" w:lineRule="auto"/>
+        <w:rPr>
+          <w:b/>
+          <w:bCs/>
+        </w:rPr>
+      </w:pPr>
+    </w:p>
+    <w:p>
+      <w:pPr>
+        <w:spacing w:line="360" w:lineRule="auto"/>
+        <w:rPr>
+          <w:b/>
+          <w:bCs/>
+        </w:rPr>
+      </w:pPr>
+    </w:p>
+    <w:p>
+      <w:pPr>
+        <w:spacing w:line="360" w:lineRule="auto"/>
+        <w:rPr>
+          <w:b/>
+          <w:bCs/>
+        </w:rPr>
+      </w:pPr>
+      <w:r>
+        <w:rPr>
+          <w:b/>
+          <w:bCs/>
+          <w:noProof/>
+        </w:rPr>
+        <w:lastRenderedPageBreak/>
+        <mc:AlternateContent>
+          <mc:Choice Requires="wps">
+            <w:drawing>
+              <wp:anchor distT="0" distB="0" distL="114300" distR="114300" simplePos="0" relativeHeight="251668480" behindDoc="1" locked="0" layoutInCell="1" allowOverlap="1" wp14:anchorId="030D2AB4" wp14:editId="7006E7BE">
+                <wp:simplePos x="0" y="0"/>
+                <wp:positionH relativeFrom="margin">
+                  <wp:posOffset>-55024</wp:posOffset>
+                </wp:positionH>
+                <wp:positionV relativeFrom="paragraph">
+                  <wp:posOffset>47404</wp:posOffset>
+                </wp:positionV>
+                <wp:extent cx="3983355" cy="914400"/>
+                <wp:effectExtent l="0" t="0" r="0" b="0"/>
+                <wp:wrapNone/>
+                <wp:docPr id="1" name="Cuadro de texto 1"/>
+                <wp:cNvGraphicFramePr/>
+                <a:graphic xmlns:a="http://schemas.openxmlformats.org/drawingml/2006/main">
+                  <a:graphicData uri="http://schemas.microsoft.com/office/word/2010/wordprocessingShape">
+                    <wps:wsp>
+                      <wps:cNvSpPr txBox="1"/>
+                      <wps:spPr>
+                        <a:xfrm>
+                          <a:off x="0" y="0"/>
+                          <a:ext cx="3983355" cy="914400"/>
+                        </a:xfrm>
+                        <a:prstGeom prst="rect">
+                          <a:avLst/>
+                        </a:prstGeom>
+                        <a:solidFill>
+                          <a:sysClr val="windowText" lastClr="000000">
+                            <a:alpha val="50000"/>
+                          </a:sysClr>
+                        </a:solidFill>
+                        <a:ln>
+                          <a:noFill/>
+                        </a:ln>
+                        <a:effectLst/>
+                      </wps:spPr>
+                      <wps:txbx>
+                        <w:txbxContent>
+                          <w:p>
+                            <w:r>
+                              <w:rPr>
+                                <w:b/>
+                                <w:bCs/>
+                                <w:color w:val="262626" w:themeColor="text1" w:themeTint="D9"/>
+                              </w:rPr>
+                              <w:t>Como</w:t>
+                            </w:r>
+                            <w:r>
+                              <w:t xml:space="preserve"> </w:t>
+                            </w:r>
+                            <w:r>
+                              <w:t>cajero</w:t>
+                            </w:r>
+                          </w:p>
+                          <w:p>
+                            <w:r>
+                              <w:rPr>
+                                <w:b/>
+                                <w:bCs/>
+                                <w:color w:val="262626" w:themeColor="text1" w:themeTint="D9"/>
+                              </w:rPr>
+                              <w:t>Quiero</w:t>
+                            </w:r>
+                            <w:r>
+                              <w:t xml:space="preserve"> </w:t>
+                            </w:r>
+                            <w:r>
+                              <w:t>ingresar los productos de venta</w:t>
+                            </w:r>
+                            <w:r>
+                              <w:t>.</w:t>
+                            </w:r>
+                          </w:p>
+                          <w:p>
+                            <w:r>
+                              <w:rPr>
+                                <w:b/>
+                                <w:bCs/>
+                                <w:color w:val="262626" w:themeColor="text1" w:themeTint="D9"/>
+                              </w:rPr>
+                              <w:t>Para poder</w:t>
+                            </w:r>
+                            <w:r>
+                              <w:rPr>
+                                <w:color w:val="262626" w:themeColor="text1" w:themeTint="D9"/>
+                              </w:rPr>
+                              <w:t xml:space="preserve"> </w:t>
+                            </w:r>
+                            <w:r>
+                              <w:rPr>
+                                <w:color w:val="FFFFFF" w:themeColor="background1"/>
+                              </w:rPr>
+                              <w:t>realizar su respectivo cobro</w:t>
+                            </w:r>
+                            <w:r>
+                              <w:t>.</w:t>
+                            </w:r>
+                          </w:p>
+                        </w:txbxContent>
+                      </wps:txbx>
+                      <wps:bodyPr rot="0" spcFirstLastPara="0" vertOverflow="overflow" horzOverflow="overflow" vert="horz" wrap="square" lIns="91440" tIns="45720" rIns="91440" bIns="45720" numCol="1" spcCol="0" rtlCol="0" fromWordArt="0" anchor="t" anchorCtr="0" forceAA="0" compatLnSpc="1">
+                        <a:prstTxWarp prst="textNoShape">
+                          <a:avLst/>
+                        </a:prstTxWarp>
+                        <a:noAutofit/>
+                      </wps:bodyPr>
+                    </wps:wsp>
+                  </a:graphicData>
+                </a:graphic>
+                <wp14:sizeRelH relativeFrom="margin">
+                  <wp14:pctWidth>0</wp14:pctWidth>
+                </wp14:sizeRelH>
+                <wp14:sizeRelV relativeFrom="margin">
+                  <wp14:pctHeight>0</wp14:pctHeight>
+                </wp14:sizeRelV>
+              </wp:anchor>
+            </w:drawing>
+          </mc:Choice>
+          <mc:Fallback>
+            <w:pict>
+              <v:shape w14:anchorId="030D2AB4" id="Cuadro de texto 1" o:spid="_x0000_s1030" type="#_x0000_t202" style="position:absolute;left:0;text-align:left;margin-left:-4.35pt;margin-top:3.75pt;width:313.65pt;height:1in;z-index:-251648000;visibility:visible;mso-wrap-style:square;mso-width-percent:0;mso-height-percent:0;mso-wrap-distance-left:9pt;mso-wrap-distance-top:0;mso-wrap-distance-right:9pt;mso-wrap-distance-bottom:0;mso-position-horizontal:absolute;mso-position-horizontal-relative:margin;mso-position-vertical:absolute;mso-position-vertical-relative:text;mso-width-percent:0;mso-height-percent:0;mso-width-relative:margin;mso-height-relative:margin;v-text-anchor:top" o:gfxdata="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" fillcolor="windowText" stroked="f">
+                <v:fill opacity="32896f"/>
+                <v:textbox>
+                  <w:txbxContent>
+                    <w:p>
+                      <w:r>
+                        <w:rPr>
+                          <w:b/>
+                          <w:bCs/>
+                          <w:color w:val="262626" w:themeColor="text1" w:themeTint="D9"/>
+                        </w:rPr>
+                        <w:t>Como</w:t>
+                      </w:r>
+                      <w:r>
+                        <w:t xml:space="preserve"> </w:t>
+                      </w:r>
+                      <w:r>
+                        <w:t>cajero</w:t>
+                      </w:r>
+                    </w:p>
+                    <w:p>
+                      <w:r>
+                        <w:rPr>
+                          <w:b/>
+                          <w:bCs/>
+                          <w:color w:val="262626" w:themeColor="text1" w:themeTint="D9"/>
+                        </w:rPr>
+                        <w:t>Quiero</w:t>
+                      </w:r>
+                      <w:r>
+                        <w:t xml:space="preserve"> </w:t>
+                      </w:r>
+                      <w:r>
+                        <w:t>ingresar los productos de venta</w:t>
+                      </w:r>
+                      <w:r>
+                        <w:t>.</w:t>
+                      </w:r>
+                    </w:p>
+                    <w:p>
+                      <w:r>
+                        <w:rPr>
+                          <w:b/>
+                          <w:bCs/>
+                          <w:color w:val="262626" w:themeColor="text1" w:themeTint="D9"/>
+                        </w:rPr>
+                        <w:t>Para poder</w:t>
+                      </w:r>
+                      <w:r>
+                        <w:rPr>
+                          <w:color w:val="262626" w:themeColor="text1" w:themeTint="D9"/>
+                        </w:rPr>
+                        <w:t xml:space="preserve"> </w:t>
+                      </w:r>
+                      <w:r>
+                        <w:rPr>
+                          <w:color w:val="FFFFFF" w:themeColor="background1"/>
+                        </w:rPr>
+                        <w:t>realizar su respectivo cobro</w:t>
+                      </w:r>
+                      <w:r>
+                        <w:t>.</w:t>
+                      </w:r>
+                    </w:p>
+                  </w:txbxContent>
+                </v:textbox>
+                <w10:wrap anchorx="margin"/>
+              </v:shape>
+            </w:pict>
+          </mc:Fallback>
+        </mc:AlternateContent>
+      </w:r>
+    </w:p>
+    <w:p>
+      <w:pPr>
+        <w:spacing w:line="360" w:lineRule="auto"/>
+        <w:rPr>
+          <w:b/>
+          <w:bCs/>
+        </w:rPr>
+      </w:pPr>
+    </w:p>
+    <w:p>
+      <w:pPr>
+        <w:spacing w:line="360" w:lineRule="auto"/>
+        <w:rPr>
+          <w:b/>
+          <w:bCs/>
+        </w:rPr>
+      </w:pPr>
+    </w:p>
+    <w:p>
+      <w:pPr>
+        <w:spacing w:line="360" w:lineRule="auto"/>
+        <w:rPr>
+          <w:b/>
+          <w:bCs/>
+        </w:rPr>
+      </w:pPr>
+      <w:r>
+        <w:rPr>
+          <w:b/>
+          <w:bCs/>
+        </w:rPr>
+        <w:t>Número:</w:t>
+      </w:r>
+      <w:r>
+        <w:t xml:space="preserve"> </w:t>
+      </w:r>
+      <w:r>
+        <w:t>5</w:t>
+      </w:r>
+    </w:p>
+    <w:p>
+      <w:pPr>
+        <w:spacing w:line="360" w:lineRule="auto"/>
+        <w:rPr>
+          <w:b/>
+          <w:bCs/>
+        </w:rPr>
+      </w:pPr>
+      <w:r>
+        <w:rPr>
+          <w:b/>
+          <w:bCs/>
+        </w:rPr>
+        <w:t xml:space="preserve">Usuario: </w:t>
+      </w:r>
+      <w:r>
+        <w:t>Bodeguero</w:t>
+      </w:r>
+      <w:r>
+        <w:rPr>
+          <w:b/>
+          <w:bCs/>
+        </w:rPr>
+        <w:t>.</w:t>
+      </w:r>
+    </w:p>
+    <w:p>
+      <w:pPr>
+        <w:spacing w:line="360" w:lineRule="auto"/>
+        <w:rPr>
+          <w:b/>
+          <w:bCs/>
+        </w:rPr>
+      </w:pPr>
+      <w:r>
+        <w:rPr>
+          <w:b/>
+          <w:bCs/>
+        </w:rPr>
+        <w:t xml:space="preserve">Nombre historia: </w:t>
+      </w:r>
+      <w:r>
+        <w:t>Ingresar los productos de venta</w:t>
+      </w:r>
+      <w:r>
+        <w:t>.</w:t>
+      </w:r>
+    </w:p>
+    <w:p>
+      <w:pPr>
+        <w:spacing w:line="360" w:lineRule="auto"/>
+        <w:rPr>
+          <w:b/>
+          <w:bCs/>
+        </w:rPr>
+      </w:pPr>
+      <w:r>
+        <w:rPr>
+          <w:b/>
+          <w:bCs/>
+        </w:rPr>
         <w:t xml:space="preserve">Prioridad en negocio: </w:t>
       </w:r>
       <w:r>
@@ -4892,7 +5652,13 @@
         <w:t xml:space="preserve">Puntos estimados: </w:t>
       </w:r>
       <w:r>
-        <w:t>10 pts</w:t>
+        <w:t>1</w:t>
+      </w:r>
+      <w:r>
+        <w:t>5</w:t>
+      </w:r>
+      <w:r>
+        <w:t xml:space="preserve"> pts</w:t>
       </w:r>
       <w:r>
         <w:rPr>
@@ -4924,10 +5690,6 @@
     <w:p>
       <w:pPr>
         <w:spacing w:line="360" w:lineRule="auto"/>
-        <w:rPr>
-          <w:b/>
-          <w:bCs/>
-        </w:rPr>
       </w:pPr>
       <w:r>
         <w:rPr>
@@ -4936,6 +5698,12 @@
         </w:rPr>
         <w:t>Descripción:</w:t>
       </w:r>
+      <w:r>
+        <w:t xml:space="preserve"> </w:t>
+      </w:r>
+      <w:r>
+        <w:t>Para realizar una venta es necesario poder ingresar los productos al sistema.</w:t>
+      </w:r>
     </w:p>
     <w:p>
       <w:pPr>
@@ -4955,6 +5723,197 @@
     </w:p>
     <w:p>
       <w:pPr>
+        <w:pStyle w:val="Prrafodelista"/>
+        <w:numPr>
+          <w:ilvl w:val="0"/>
+          <w:numId w:val="12"/>
+        </w:numPr>
+        <w:spacing w:line="360" w:lineRule="auto"/>
+        <w:rPr>
+          <w:b/>
+          <w:bCs/>
+        </w:rPr>
+      </w:pPr>
+      <w:r>
+        <w:t>Me gustaría tener un apartado de cajas, donde pueda ingresar para realizar los cobros de los productos</w:t>
+      </w:r>
+      <w:r>
+        <w:t>.</w:t>
+      </w:r>
+    </w:p>
+    <w:p>
+      <w:pPr>
+        <w:pStyle w:val="Prrafodelista"/>
+        <w:numPr>
+          <w:ilvl w:val="0"/>
+          <w:numId w:val="12"/>
+        </w:numPr>
+        <w:spacing w:line="360" w:lineRule="auto"/>
+        <w:rPr>
+          <w:b/>
+          <w:bCs/>
+        </w:rPr>
+      </w:pPr>
+      <w:r>
+        <w:t>Quiero ingresar los productos por medio del código de barras.</w:t>
+      </w:r>
+    </w:p>
+    <w:p>
+      <w:pPr>
+        <w:pStyle w:val="Prrafodelista"/>
+        <w:numPr>
+          <w:ilvl w:val="0"/>
+          <w:numId w:val="12"/>
+        </w:numPr>
+        <w:spacing w:line="360" w:lineRule="auto"/>
+        <w:rPr>
+          <w:b/>
+          <w:bCs/>
+        </w:rPr>
+      </w:pPr>
+      <w:r>
+        <w:t>Ya que se necesita ver cada producto que se va agregando a la cuenta, es importante tener un área donde se observen</w:t>
+      </w:r>
+      <w:r>
+        <w:t xml:space="preserve"> y que se muestre un pequeño detalle del producto, como nombre del </w:t>
+      </w:r>
+      <w:r>
+        <w:t>producto,</w:t>
+      </w:r>
+      <w:r>
+        <w:t xml:space="preserve"> cantidad y precio</w:t>
+      </w:r>
+      <w:r>
+        <w:t>.</w:t>
+      </w:r>
+    </w:p>
+    <w:p>
+      <w:pPr>
+        <w:pStyle w:val="Prrafodelista"/>
+        <w:numPr>
+          <w:ilvl w:val="0"/>
+          <w:numId w:val="12"/>
+        </w:numPr>
+        <w:spacing w:line="360" w:lineRule="auto"/>
+        <w:rPr>
+          <w:b/>
+          <w:bCs/>
+        </w:rPr>
+      </w:pPr>
+      <w:r>
+        <w:t>Si por alguna razón un producto se ingresa erróneamente, quiero poder eliminarlo, antes de realizar el cobro.</w:t>
+      </w:r>
+    </w:p>
+    <w:p>
+      <w:pPr>
+        <w:pStyle w:val="Prrafodelista"/>
+        <w:numPr>
+          <w:ilvl w:val="0"/>
+          <w:numId w:val="12"/>
+        </w:numPr>
+        <w:spacing w:line="360" w:lineRule="auto"/>
+        <w:rPr>
+          <w:b/>
+          <w:bCs/>
+        </w:rPr>
+      </w:pPr>
+      <w:r>
+        <w:t>Quiero ver que se sume automáticamente los productos que voy agregando a la cuenta en un subtotal, total, y que se actualice si elimino un producto.</w:t>
+      </w:r>
+    </w:p>
+    <w:p>
+      <w:pPr>
+        <w:pStyle w:val="Prrafodelista"/>
+        <w:numPr>
+          <w:ilvl w:val="0"/>
+          <w:numId w:val="12"/>
+        </w:numPr>
+        <w:spacing w:line="360" w:lineRule="auto"/>
+        <w:rPr>
+          <w:b/>
+          <w:bCs/>
+        </w:rPr>
+      </w:pPr>
+      <w:r>
+        <w:t>Dado que cada producto tiene su impuesto, necesito que el total de los impuestos se muestre en la suma.</w:t>
+      </w:r>
+    </w:p>
+    <w:p>
+      <w:pPr>
+        <w:pStyle w:val="Prrafodelista"/>
+        <w:numPr>
+          <w:ilvl w:val="0"/>
+          <w:numId w:val="12"/>
+        </w:numPr>
+        <w:spacing w:line="360" w:lineRule="auto"/>
+        <w:rPr>
+          <w:b/>
+          <w:bCs/>
+        </w:rPr>
+      </w:pPr>
+      <w:r>
+        <w:lastRenderedPageBreak/>
+        <w:t>Es de suma importancia facilitar al cliente una factura final, con el nombre de la empresa como título, la cédula jurídica, la fecha en que se hizo la compra y el nombre de</w:t>
+      </w:r>
+      <w:r>
+        <w:t xml:space="preserve"> usuario del</w:t>
+      </w:r>
+      <w:r>
+        <w:t xml:space="preserve"> cajero responsable. Además, el desglose de toda la factura.</w:t>
+      </w:r>
+    </w:p>
+    <w:p>
+      <w:pPr>
+        <w:pStyle w:val="Prrafodelista"/>
+        <w:numPr>
+          <w:ilvl w:val="0"/>
+          <w:numId w:val="12"/>
+        </w:numPr>
+        <w:spacing w:line="360" w:lineRule="auto"/>
+        <w:rPr>
+          <w:b/>
+          <w:bCs/>
+        </w:rPr>
+      </w:pPr>
+      <w:r>
+        <w:t>Dado que necesito mantener un inventario ordenado necesito que cuando se vende un producto se reste del inventario.</w:t>
+      </w:r>
+    </w:p>
+    <w:p>
+      <w:pPr>
+        <w:pStyle w:val="Prrafodelista"/>
+        <w:numPr>
+          <w:ilvl w:val="0"/>
+          <w:numId w:val="12"/>
+        </w:numPr>
+        <w:spacing w:line="360" w:lineRule="auto"/>
+        <w:rPr>
+          <w:b/>
+          <w:bCs/>
+        </w:rPr>
+      </w:pPr>
+      <w:r>
+        <w:t xml:space="preserve">Me gustaría poder salir del sistema cada vez que termine mi turno laboral o cuando salga </w:t>
+      </w:r>
+      <w:r>
+        <w:t>a receso</w:t>
+      </w:r>
+      <w:r>
+        <w:t>.</w:t>
+      </w:r>
+    </w:p>
+    <w:p>
+      <w:pPr>
+        <w:pStyle w:val="Prrafodelista"/>
+        <w:spacing w:line="360" w:lineRule="auto"/>
+        <w:rPr>
+          <w:b/>
+          <w:bCs/>
+        </w:rPr>
+      </w:pPr>
+    </w:p>
+    <w:p>
+      <w:pPr>
         <w:spacing w:line="360" w:lineRule="auto"/>
         <w:rPr>
           <w:b/>
@@ -4971,6 +5930,157 @@
     </w:p>
     <w:p>
       <w:pPr>
+        <w:pStyle w:val="Prrafodelista"/>
+        <w:numPr>
+          <w:ilvl w:val="0"/>
+          <w:numId w:val="13"/>
+        </w:numPr>
+        <w:spacing w:line="360" w:lineRule="auto"/>
+        <w:rPr>
+          <w:b/>
+          <w:bCs/>
+        </w:rPr>
+      </w:pPr>
+      <w:r>
+        <w:t>Crear el apartado de cajas en el sistema.</w:t>
+      </w:r>
+    </w:p>
+    <w:p>
+      <w:pPr>
+        <w:pStyle w:val="Prrafodelista"/>
+        <w:numPr>
+          <w:ilvl w:val="0"/>
+          <w:numId w:val="13"/>
+        </w:numPr>
+        <w:spacing w:line="360" w:lineRule="auto"/>
+        <w:rPr>
+          <w:b/>
+          <w:bCs/>
+        </w:rPr>
+      </w:pPr>
+      <w:r>
+        <w:t>Crear el procedimiento almacenado para insertar productos por medio del código de barras.</w:t>
+      </w:r>
+    </w:p>
+    <w:p>
+      <w:pPr>
+        <w:pStyle w:val="Prrafodelista"/>
+        <w:numPr>
+          <w:ilvl w:val="0"/>
+          <w:numId w:val="13"/>
+        </w:numPr>
+        <w:spacing w:line="360" w:lineRule="auto"/>
+        <w:rPr>
+          <w:b/>
+          <w:bCs/>
+        </w:rPr>
+      </w:pPr>
+      <w:r>
+        <w:t>Mostrar los productos agregados a la cuenta en una tabla.</w:t>
+      </w:r>
+    </w:p>
+    <w:p>
+      <w:pPr>
+        <w:pStyle w:val="Prrafodelista"/>
+        <w:numPr>
+          <w:ilvl w:val="0"/>
+          <w:numId w:val="13"/>
+        </w:numPr>
+        <w:spacing w:line="360" w:lineRule="auto"/>
+        <w:rPr>
+          <w:b/>
+          <w:bCs/>
+        </w:rPr>
+      </w:pPr>
+      <w:r>
+        <w:t xml:space="preserve">En la tabla mostrar los productos con los detalles de nombre del producto, </w:t>
+      </w:r>
+      <w:r>
+        <w:t>cantidad y</w:t>
+      </w:r>
+      <w:r>
+        <w:t xml:space="preserve"> precio.</w:t>
+      </w:r>
+    </w:p>
+    <w:p>
+      <w:pPr>
+        <w:pStyle w:val="Prrafodelista"/>
+        <w:numPr>
+          <w:ilvl w:val="0"/>
+          <w:numId w:val="13"/>
+        </w:numPr>
+        <w:spacing w:line="360" w:lineRule="auto"/>
+        <w:rPr>
+          <w:b/>
+          <w:bCs/>
+        </w:rPr>
+      </w:pPr>
+      <w:r>
+        <w:t>Seleccionar un producto en específico de la tabla y eliminarlo.</w:t>
+      </w:r>
+    </w:p>
+    <w:p>
+      <w:pPr>
+        <w:pStyle w:val="Prrafodelista"/>
+        <w:numPr>
+          <w:ilvl w:val="0"/>
+          <w:numId w:val="13"/>
+        </w:numPr>
+        <w:spacing w:line="360" w:lineRule="auto"/>
+        <w:rPr>
+          <w:b/>
+          <w:bCs/>
+        </w:rPr>
+      </w:pPr>
+      <w:r>
+        <w:t>Mostrar el subtotal, impuestos, descuentos y total final de la cuenta, basado en el precio de los productos y sus respectivos impuestos.</w:t>
+      </w:r>
+    </w:p>
+    <w:p>
+      <w:pPr>
+        <w:pStyle w:val="Prrafodelista"/>
+        <w:numPr>
+          <w:ilvl w:val="0"/>
+          <w:numId w:val="13"/>
+        </w:numPr>
+        <w:spacing w:line="360" w:lineRule="auto"/>
+        <w:rPr>
+          <w:b/>
+          <w:bCs/>
+        </w:rPr>
+      </w:pPr>
+      <w:r>
+        <w:t xml:space="preserve">Crear un trigger que se dispare cuando realiza la compra de los </w:t>
+      </w:r>
+      <w:r>
+        <w:t>productos, al</w:t>
+      </w:r>
+      <w:r>
+        <w:t xml:space="preserve"> dispararse actualizará el inventario</w:t>
+      </w:r>
+      <w:r>
+        <w:t>.</w:t>
+      </w:r>
+    </w:p>
+    <w:p>
+      <w:pPr>
+        <w:pStyle w:val="Prrafodelista"/>
+        <w:numPr>
+          <w:ilvl w:val="0"/>
+          <w:numId w:val="13"/>
+        </w:numPr>
+        <w:spacing w:line="360" w:lineRule="auto"/>
+        <w:rPr>
+          <w:b/>
+          <w:bCs/>
+        </w:rPr>
+      </w:pPr>
+      <w:r>
+        <w:t>Crear el código necesario para que el usuario pueda salir del sistema cuando lo necesite.</w:t>
+      </w:r>
+    </w:p>
+    <w:p>
+      <w:pPr>
         <w:spacing w:line="360" w:lineRule="auto"/>
         <w:rPr>
           <w:b/>
@@ -4987,28 +6097,30 @@
     </w:p>
     <w:p>
       <w:pPr>
-        <w:spacing w:line="360" w:lineRule="auto"/>
-        <w:rPr>
-          <w:b/>
-          <w:bCs/>
-        </w:rPr>
-      </w:pPr>
-      <w:r>
-        <w:rPr>
-          <w:b/>
-          <w:bCs/>
-        </w:rPr>
-        <w:lastRenderedPageBreak/>
+        <w:pStyle w:val="Prrafodelista"/>
+        <w:numPr>
+          <w:ilvl w:val="0"/>
+          <w:numId w:val="14"/>
+        </w:numPr>
+        <w:spacing w:line="360" w:lineRule="auto"/>
+      </w:pPr>
+      <w:r>
+        <w:t>Cada colaborador debe de salir del sistema cuando finalice el turno laboral o por algún receso.</w:t>
+      </w:r>
+    </w:p>
+    <w:p>
+      <w:pPr>
+        <w:jc w:val="left"/>
+      </w:pPr>
+      <w:r>
         <w:br w:type="page"/>
       </w:r>
     </w:p>
     <w:p>
       <w:pPr>
         <w:pStyle w:val="Ttulo1"/>
-        <w:spacing w:line="360" w:lineRule="auto"/>
-        <w:jc w:val="both"/>
-      </w:pPr>
-      <w:bookmarkStart w:id="8" w:name="_Toc99372647"/>
+      </w:pPr>
+      <w:bookmarkStart w:id="8" w:name="_Toc100574299"/>
       <w:r>
         <w:lastRenderedPageBreak/>
         <w:t>Lista de Prioridades Por Desarrollar</w:t>
@@ -5035,7 +6147,7 @@
         <w:spacing w:line="360" w:lineRule="auto"/>
         <w:jc w:val="both"/>
       </w:pPr>
-      <w:bookmarkStart w:id="9" w:name="_Toc99372648"/>
+      <w:bookmarkStart w:id="9" w:name="_Toc100574300"/>
       <w:r>
         <w:lastRenderedPageBreak/>
         <w:t>Diagrama de Clases</w:t>
@@ -5062,7 +6174,7 @@
         <w:spacing w:line="360" w:lineRule="auto"/>
         <w:jc w:val="both"/>
       </w:pPr>
-      <w:bookmarkStart w:id="10" w:name="_Toc99372649"/>
+      <w:bookmarkStart w:id="10" w:name="_Toc100574301"/>
       <w:r>
         <w:lastRenderedPageBreak/>
         <w:t>Modelo Conceptual de la Base de Datos</w:t>
@@ -5088,7 +6200,7 @@
         <w:spacing w:line="360" w:lineRule="auto"/>
         <w:jc w:val="both"/>
       </w:pPr>
-      <w:bookmarkStart w:id="11" w:name="_Toc99372650"/>
+      <w:bookmarkStart w:id="11" w:name="_Toc100574302"/>
       <w:r>
         <w:lastRenderedPageBreak/>
         <w:t>Modelo Lógico de la Base de Datos</w:t>
@@ -5115,7 +6227,7 @@
         <w:spacing w:line="360" w:lineRule="auto"/>
         <w:jc w:val="both"/>
       </w:pPr>
-      <w:bookmarkStart w:id="12" w:name="_Toc99372651"/>
+      <w:bookmarkStart w:id="12" w:name="_Toc100574303"/>
       <w:r>
         <w:lastRenderedPageBreak/>
         <w:t>Diccionario de Datos</w:t>
@@ -5142,7 +6254,7 @@
         <w:spacing w:line="360" w:lineRule="auto"/>
         <w:jc w:val="both"/>
       </w:pPr>
-      <w:bookmarkStart w:id="13" w:name="_Toc99372652"/>
+      <w:bookmarkStart w:id="13" w:name="_Toc100574304"/>
       <w:r>
         <w:lastRenderedPageBreak/>
         <w:t>Conclusión</w:t>
@@ -5169,7 +6281,7 @@
         <w:spacing w:line="360" w:lineRule="auto"/>
         <w:jc w:val="both"/>
       </w:pPr>
-      <w:bookmarkStart w:id="14" w:name="_Toc99372653"/>
+      <w:bookmarkStart w:id="14" w:name="_Toc100574305"/>
       <w:r>
         <w:lastRenderedPageBreak/>
         <w:t>Referencias</w:t>
@@ -5293,6 +6405,232 @@
 <file path=word/numbering.xml><?xml version="1.0" encoding="utf-8"?>
 <w:numbering xmlns:wpc="http://schemas.microsoft.com/office/word/2010/wordprocessingCanvas" xmlns:cx="http://schemas.microsoft.com/office/drawing/2014/chartex" xmlns:cx1="http://schemas.microsoft.com/office/drawing/2015/9/8/chartex" xmlns:cx2="http://schemas.microsoft.com/office/drawing/2015/10/21/chartex" xmlns:cx3="http://schemas.microsoft.com/office/drawing/2016/5/9/chartex" xmlns:cx4="http://schemas.microsoft.com/office/drawing/2016/5/10/chartex" xmlns:cx5="http://schemas.microsoft.com/office/drawing/2016/5/11/chartex" xmlns:cx6="http://schemas.microsoft.com/office/drawing/2016/5/12/chartex" xmlns:cx7="http://schemas.microsoft.com/office/drawing/2016/5/13/chartex" xmlns:cx8="http://schemas.microsoft.com/office/drawing/2016/5/14/chartex" xmlns:mc="http://schemas.openxmlformats.org/markup-compatibility/2006" xmlns:aink="http://schemas.microsoft.com/office/drawing/2016/ink" xmlns:am3d="http://schemas.microsoft.com/office/drawing/2017/model3d" xmlns:o="urn:schemas-microsoft-com:office:office" xmlns:r="http://schemas.openxmlformats.org/officeDocument/2006/relationships" xmlns:m="http://schemas.openxmlformats.org/officeDocument/2006/math" xmlns:v="urn:schemas-microsoft-com:vml" xmlns:wp14="http://schemas.microsoft.com/office/word/2010/wordprocessingDrawing" xmlns:wp="http://schemas.openxmlformats.org/drawingml/2006/wordprocessingDrawing" xmlns:w10="urn:schemas-microsoft-com:office:word" xmlns:w="http://schemas.openxmlformats.org/wordprocessingml/2006/main" xmlns:w14="http://schemas.microsoft.com/office/word/2010/wordml" xmlns:w15="http://schemas.microsoft.com/office/word/2012/wordml" xmlns:w16cex="http://schemas.microsoft.com/office/word/2018/wordml/cex" xmlns:w16cid="http://schemas.microsoft.com/office/word/2016/wordml/cid" xmlns:w16="http://schemas.microsoft.com/office/word/2018/wordml" xmlns:w16sdtdh="http://schemas.microsoft.com/office/word/2020/wordml/sdtdatahash" xmlns:w16se="http://schemas.microsoft.com/office/word/2015/wordml/symex" xmlns:wpg="http://schemas.microsoft.com/office/word/2010/wordprocessingGroup" xmlns:wpi="http://schemas.microsoft.com/office/word/2010/wordprocessingInk" xmlns:wne="http://schemas.microsoft.com/office/word/2006/wordml" xmlns:wps="http://schemas.microsoft.com/office/word/2010/wordprocessingShape" mc:Ignorable="w14 w15 w16se w16cid w16 w16cex w16sdtdh wp14">
   <w:abstractNum w:abstractNumId="0" w15:restartNumberingAfterBreak="0">
+    <w:nsid w:val="09A477D9"/>
+    <w:multiLevelType w:val="hybridMultilevel"/>
+    <w:tmpl w:val="0F50E64A"/>
+    <w:lvl w:ilvl="0" w:tplc="140A0001">
+      <w:start w:val="1"/>
+      <w:numFmt w:val="bullet"/>
+      <w:lvlText w:val=""/>
+      <w:lvlJc w:val="left"/>
+      <w:pPr>
+        <w:ind w:left="720" w:hanging="360"/>
+      </w:pPr>
+      <w:rPr>
+        <w:rFonts w:ascii="Symbol" w:hAnsi="Symbol" w:hint="default"/>
+      </w:rPr>
+    </w:lvl>
+    <w:lvl w:ilvl="1" w:tplc="140A0003" w:tentative="1">
+      <w:start w:val="1"/>
+      <w:numFmt w:val="bullet"/>
+      <w:lvlText w:val="o"/>
+      <w:lvlJc w:val="left"/>
+      <w:pPr>
+        <w:ind w:left="1440" w:hanging="360"/>
+      </w:pPr>
+      <w:rPr>
+        <w:rFonts w:ascii="Courier New" w:hAnsi="Courier New" w:cs="Courier New" w:hint="default"/>
+      </w:rPr>
+    </w:lvl>
+    <w:lvl w:ilvl="2" w:tplc="140A0005" w:tentative="1">
+      <w:start w:val="1"/>
+      <w:numFmt w:val="bullet"/>
+      <w:lvlText w:val=""/>
+      <w:lvlJc w:val="left"/>
+      <w:pPr>
+        <w:ind w:left="2160" w:hanging="360"/>
+      </w:pPr>
+      <w:rPr>
+        <w:rFonts w:ascii="Wingdings" w:hAnsi="Wingdings" w:hint="default"/>
+      </w:rPr>
+    </w:lvl>
+    <w:lvl w:ilvl="3" w:tplc="140A0001" w:tentative="1">
+      <w:start w:val="1"/>
+      <w:numFmt w:val="bullet"/>
+      <w:lvlText w:val=""/>
+      <w:lvlJc w:val="left"/>
+      <w:pPr>
+        <w:ind w:left="2880" w:hanging="360"/>
+      </w:pPr>
+      <w:rPr>
+        <w:rFonts w:ascii="Symbol" w:hAnsi="Symbol" w:hint="default"/>
+      </w:rPr>
+    </w:lvl>
+    <w:lvl w:ilvl="4" w:tplc="140A0003" w:tentative="1">
+      <w:start w:val="1"/>
+      <w:numFmt w:val="bullet"/>
+      <w:lvlText w:val="o"/>
+      <w:lvlJc w:val="left"/>
+      <w:pPr>
+        <w:ind w:left="3600" w:hanging="360"/>
+      </w:pPr>
+      <w:rPr>
+        <w:rFonts w:ascii="Courier New" w:hAnsi="Courier New" w:cs="Courier New" w:hint="default"/>
+      </w:rPr>
+    </w:lvl>
+    <w:lvl w:ilvl="5" w:tplc="140A0005" w:tentative="1">
+      <w:start w:val="1"/>
+      <w:numFmt w:val="bullet"/>
+      <w:lvlText w:val=""/>
+      <w:lvlJc w:val="left"/>
+      <w:pPr>
+        <w:ind w:left="4320" w:hanging="360"/>
+      </w:pPr>
+      <w:rPr>
+        <w:rFonts w:ascii="Wingdings" w:hAnsi="Wingdings" w:hint="default"/>
+      </w:rPr>
+    </w:lvl>
+    <w:lvl w:ilvl="6" w:tplc="140A0001" w:tentative="1">
+      <w:start w:val="1"/>
+      <w:numFmt w:val="bullet"/>
+      <w:lvlText w:val=""/>
+      <w:lvlJc w:val="left"/>
+      <w:pPr>
+        <w:ind w:left="5040" w:hanging="360"/>
+      </w:pPr>
+      <w:rPr>
+        <w:rFonts w:ascii="Symbol" w:hAnsi="Symbol" w:hint="default"/>
+      </w:rPr>
+    </w:lvl>
+    <w:lvl w:ilvl="7" w:tplc="140A0003" w:tentative="1">
+      <w:start w:val="1"/>
+      <w:numFmt w:val="bullet"/>
+      <w:lvlText w:val="o"/>
+      <w:lvlJc w:val="left"/>
+      <w:pPr>
+        <w:ind w:left="5760" w:hanging="360"/>
+      </w:pPr>
+      <w:rPr>
+        <w:rFonts w:ascii="Courier New" w:hAnsi="Courier New" w:cs="Courier New" w:hint="default"/>
+      </w:rPr>
+    </w:lvl>
+    <w:lvl w:ilvl="8" w:tplc="140A0005" w:tentative="1">
+      <w:start w:val="1"/>
+      <w:numFmt w:val="bullet"/>
+      <w:lvlText w:val=""/>
+      <w:lvlJc w:val="left"/>
+      <w:pPr>
+        <w:ind w:left="6480" w:hanging="360"/>
+      </w:pPr>
+      <w:rPr>
+        <w:rFonts w:ascii="Wingdings" w:hAnsi="Wingdings" w:hint="default"/>
+      </w:rPr>
+    </w:lvl>
+  </w:abstractNum>
+  <w:abstractNum w:abstractNumId="1" w15:restartNumberingAfterBreak="0">
+    <w:nsid w:val="09FB1735"/>
+    <w:multiLevelType w:val="hybridMultilevel"/>
+    <w:tmpl w:val="FB6CFAE4"/>
+    <w:lvl w:ilvl="0" w:tplc="140A0001">
+      <w:start w:val="1"/>
+      <w:numFmt w:val="bullet"/>
+      <w:lvlText w:val=""/>
+      <w:lvlJc w:val="left"/>
+      <w:pPr>
+        <w:ind w:left="720" w:hanging="360"/>
+      </w:pPr>
+      <w:rPr>
+        <w:rFonts w:ascii="Symbol" w:hAnsi="Symbol" w:hint="default"/>
+      </w:rPr>
+    </w:lvl>
+    <w:lvl w:ilvl="1" w:tplc="140A0003" w:tentative="1">
+      <w:start w:val="1"/>
+      <w:numFmt w:val="bullet"/>
+      <w:lvlText w:val="o"/>
+      <w:lvlJc w:val="left"/>
+      <w:pPr>
+        <w:ind w:left="1440" w:hanging="360"/>
+      </w:pPr>
+      <w:rPr>
+        <w:rFonts w:ascii="Courier New" w:hAnsi="Courier New" w:cs="Courier New" w:hint="default"/>
+      </w:rPr>
+    </w:lvl>
+    <w:lvl w:ilvl="2" w:tplc="140A0005" w:tentative="1">
+      <w:start w:val="1"/>
+      <w:numFmt w:val="bullet"/>
+      <w:lvlText w:val=""/>
+      <w:lvlJc w:val="left"/>
+      <w:pPr>
+        <w:ind w:left="2160" w:hanging="360"/>
+      </w:pPr>
+      <w:rPr>
+        <w:rFonts w:ascii="Wingdings" w:hAnsi="Wingdings" w:hint="default"/>
+      </w:rPr>
+    </w:lvl>
+    <w:lvl w:ilvl="3" w:tplc="140A0001" w:tentative="1">
+      <w:start w:val="1"/>
+      <w:numFmt w:val="bullet"/>
+      <w:lvlText w:val=""/>
+      <w:lvlJc w:val="left"/>
+      <w:pPr>
+        <w:ind w:left="2880" w:hanging="360"/>
+      </w:pPr>
+      <w:rPr>
+        <w:rFonts w:ascii="Symbol" w:hAnsi="Symbol" w:hint="default"/>
+      </w:rPr>
+    </w:lvl>
+    <w:lvl w:ilvl="4" w:tplc="140A0003" w:tentative="1">
+      <w:start w:val="1"/>
+      <w:numFmt w:val="bullet"/>
+      <w:lvlText w:val="o"/>
+      <w:lvlJc w:val="left"/>
+      <w:pPr>
+        <w:ind w:left="3600" w:hanging="360"/>
+      </w:pPr>
+      <w:rPr>
+        <w:rFonts w:ascii="Courier New" w:hAnsi="Courier New" w:cs="Courier New" w:hint="default"/>
+      </w:rPr>
+    </w:lvl>
+    <w:lvl w:ilvl="5" w:tplc="140A0005" w:tentative="1">
+      <w:start w:val="1"/>
+      <w:numFmt w:val="bullet"/>
+      <w:lvlText w:val=""/>
+      <w:lvlJc w:val="left"/>
+      <w:pPr>
+        <w:ind w:left="4320" w:hanging="360"/>
+      </w:pPr>
+      <w:rPr>
+        <w:rFonts w:ascii="Wingdings" w:hAnsi="Wingdings" w:hint="default"/>
+      </w:rPr>
+    </w:lvl>
+    <w:lvl w:ilvl="6" w:tplc="140A0001" w:tentative="1">
+      <w:start w:val="1"/>
+      <w:numFmt w:val="bullet"/>
+      <w:lvlText w:val=""/>
+      <w:lvlJc w:val="left"/>
+      <w:pPr>
+        <w:ind w:left="5040" w:hanging="360"/>
+      </w:pPr>
+      <w:rPr>
+        <w:rFonts w:ascii="Symbol" w:hAnsi="Symbol" w:hint="default"/>
+      </w:rPr>
+    </w:lvl>
+    <w:lvl w:ilvl="7" w:tplc="140A0003" w:tentative="1">
+      <w:start w:val="1"/>
+      <w:numFmt w:val="bullet"/>
+      <w:lvlText w:val="o"/>
+      <w:lvlJc w:val="left"/>
+      <w:pPr>
+        <w:ind w:left="5760" w:hanging="360"/>
+      </w:pPr>
+      <w:rPr>
+        <w:rFonts w:ascii="Courier New" w:hAnsi="Courier New" w:cs="Courier New" w:hint="default"/>
+      </w:rPr>
+    </w:lvl>
+    <w:lvl w:ilvl="8" w:tplc="140A0005" w:tentative="1">
+      <w:start w:val="1"/>
+      <w:numFmt w:val="bullet"/>
+      <w:lvlText w:val=""/>
+      <w:lvlJc w:val="left"/>
+      <w:pPr>
+        <w:ind w:left="6480" w:hanging="360"/>
+      </w:pPr>
+      <w:rPr>
+        <w:rFonts w:ascii="Wingdings" w:hAnsi="Wingdings" w:hint="default"/>
+      </w:rPr>
+    </w:lvl>
+  </w:abstractNum>
+  <w:abstractNum w:abstractNumId="2" w15:restartNumberingAfterBreak="0">
     <w:nsid w:val="0FBC3FF9"/>
     <w:multiLevelType w:val="hybridMultilevel"/>
     <w:tmpl w:val="D104438E"/>
@@ -5405,7 +6743,233 @@
       </w:rPr>
     </w:lvl>
   </w:abstractNum>
-  <w:abstractNum w:abstractNumId="1" w15:restartNumberingAfterBreak="0">
+  <w:abstractNum w:abstractNumId="3" w15:restartNumberingAfterBreak="0">
+    <w:nsid w:val="15A46FB6"/>
+    <w:multiLevelType w:val="hybridMultilevel"/>
+    <w:tmpl w:val="CA9AE9A0"/>
+    <w:lvl w:ilvl="0" w:tplc="140A0001">
+      <w:start w:val="1"/>
+      <w:numFmt w:val="bullet"/>
+      <w:lvlText w:val=""/>
+      <w:lvlJc w:val="left"/>
+      <w:pPr>
+        <w:ind w:left="720" w:hanging="360"/>
+      </w:pPr>
+      <w:rPr>
+        <w:rFonts w:ascii="Symbol" w:hAnsi="Symbol" w:hint="default"/>
+      </w:rPr>
+    </w:lvl>
+    <w:lvl w:ilvl="1" w:tplc="140A0003" w:tentative="1">
+      <w:start w:val="1"/>
+      <w:numFmt w:val="bullet"/>
+      <w:lvlText w:val="o"/>
+      <w:lvlJc w:val="left"/>
+      <w:pPr>
+        <w:ind w:left="1440" w:hanging="360"/>
+      </w:pPr>
+      <w:rPr>
+        <w:rFonts w:ascii="Courier New" w:hAnsi="Courier New" w:cs="Courier New" w:hint="default"/>
+      </w:rPr>
+    </w:lvl>
+    <w:lvl w:ilvl="2" w:tplc="140A0005" w:tentative="1">
+      <w:start w:val="1"/>
+      <w:numFmt w:val="bullet"/>
+      <w:lvlText w:val=""/>
+      <w:lvlJc w:val="left"/>
+      <w:pPr>
+        <w:ind w:left="2160" w:hanging="360"/>
+      </w:pPr>
+      <w:rPr>
+        <w:rFonts w:ascii="Wingdings" w:hAnsi="Wingdings" w:hint="default"/>
+      </w:rPr>
+    </w:lvl>
+    <w:lvl w:ilvl="3" w:tplc="140A0001" w:tentative="1">
+      <w:start w:val="1"/>
+      <w:numFmt w:val="bullet"/>
+      <w:lvlText w:val=""/>
+      <w:lvlJc w:val="left"/>
+      <w:pPr>
+        <w:ind w:left="2880" w:hanging="360"/>
+      </w:pPr>
+      <w:rPr>
+        <w:rFonts w:ascii="Symbol" w:hAnsi="Symbol" w:hint="default"/>
+      </w:rPr>
+    </w:lvl>
+    <w:lvl w:ilvl="4" w:tplc="140A0003" w:tentative="1">
+      <w:start w:val="1"/>
+      <w:numFmt w:val="bullet"/>
+      <w:lvlText w:val="o"/>
+      <w:lvlJc w:val="left"/>
+      <w:pPr>
+        <w:ind w:left="3600" w:hanging="360"/>
+      </w:pPr>
+      <w:rPr>
+        <w:rFonts w:ascii="Courier New" w:hAnsi="Courier New" w:cs="Courier New" w:hint="default"/>
+      </w:rPr>
+    </w:lvl>
+    <w:lvl w:ilvl="5" w:tplc="140A0005" w:tentative="1">
+      <w:start w:val="1"/>
+      <w:numFmt w:val="bullet"/>
+      <w:lvlText w:val=""/>
+      <w:lvlJc w:val="left"/>
+      <w:pPr>
+        <w:ind w:left="4320" w:hanging="360"/>
+      </w:pPr>
+      <w:rPr>
+        <w:rFonts w:ascii="Wingdings" w:hAnsi="Wingdings" w:hint="default"/>
+      </w:rPr>
+    </w:lvl>
+    <w:lvl w:ilvl="6" w:tplc="140A0001" w:tentative="1">
+      <w:start w:val="1"/>
+      <w:numFmt w:val="bullet"/>
+      <w:lvlText w:val=""/>
+      <w:lvlJc w:val="left"/>
+      <w:pPr>
+        <w:ind w:left="5040" w:hanging="360"/>
+      </w:pPr>
+      <w:rPr>
+        <w:rFonts w:ascii="Symbol" w:hAnsi="Symbol" w:hint="default"/>
+      </w:rPr>
+    </w:lvl>
+    <w:lvl w:ilvl="7" w:tplc="140A0003" w:tentative="1">
+      <w:start w:val="1"/>
+      <w:numFmt w:val="bullet"/>
+      <w:lvlText w:val="o"/>
+      <w:lvlJc w:val="left"/>
+      <w:pPr>
+        <w:ind w:left="5760" w:hanging="360"/>
+      </w:pPr>
+      <w:rPr>
+        <w:rFonts w:ascii="Courier New" w:hAnsi="Courier New" w:cs="Courier New" w:hint="default"/>
+      </w:rPr>
+    </w:lvl>
+    <w:lvl w:ilvl="8" w:tplc="140A0005" w:tentative="1">
+      <w:start w:val="1"/>
+      <w:numFmt w:val="bullet"/>
+      <w:lvlText w:val=""/>
+      <w:lvlJc w:val="left"/>
+      <w:pPr>
+        <w:ind w:left="6480" w:hanging="360"/>
+      </w:pPr>
+      <w:rPr>
+        <w:rFonts w:ascii="Wingdings" w:hAnsi="Wingdings" w:hint="default"/>
+      </w:rPr>
+    </w:lvl>
+  </w:abstractNum>
+  <w:abstractNum w:abstractNumId="4" w15:restartNumberingAfterBreak="0">
+    <w:nsid w:val="22C10BE5"/>
+    <w:multiLevelType w:val="hybridMultilevel"/>
+    <w:tmpl w:val="B38A6A70"/>
+    <w:lvl w:ilvl="0" w:tplc="140A0001">
+      <w:start w:val="1"/>
+      <w:numFmt w:val="bullet"/>
+      <w:lvlText w:val=""/>
+      <w:lvlJc w:val="left"/>
+      <w:pPr>
+        <w:ind w:left="720" w:hanging="360"/>
+      </w:pPr>
+      <w:rPr>
+        <w:rFonts w:ascii="Symbol" w:hAnsi="Symbol" w:hint="default"/>
+      </w:rPr>
+    </w:lvl>
+    <w:lvl w:ilvl="1" w:tplc="140A0003" w:tentative="1">
+      <w:start w:val="1"/>
+      <w:numFmt w:val="bullet"/>
+      <w:lvlText w:val="o"/>
+      <w:lvlJc w:val="left"/>
+      <w:pPr>
+        <w:ind w:left="1440" w:hanging="360"/>
+      </w:pPr>
+      <w:rPr>
+        <w:rFonts w:ascii="Courier New" w:hAnsi="Courier New" w:cs="Courier New" w:hint="default"/>
+      </w:rPr>
+    </w:lvl>
+    <w:lvl w:ilvl="2" w:tplc="140A0005" w:tentative="1">
+      <w:start w:val="1"/>
+      <w:numFmt w:val="bullet"/>
+      <w:lvlText w:val=""/>
+      <w:lvlJc w:val="left"/>
+      <w:pPr>
+        <w:ind w:left="2160" w:hanging="360"/>
+      </w:pPr>
+      <w:rPr>
+        <w:rFonts w:ascii="Wingdings" w:hAnsi="Wingdings" w:hint="default"/>
+      </w:rPr>
+    </w:lvl>
+    <w:lvl w:ilvl="3" w:tplc="140A0001" w:tentative="1">
+      <w:start w:val="1"/>
+      <w:numFmt w:val="bullet"/>
+      <w:lvlText w:val=""/>
+      <w:lvlJc w:val="left"/>
+      <w:pPr>
+        <w:ind w:left="2880" w:hanging="360"/>
+      </w:pPr>
+      <w:rPr>
+        <w:rFonts w:ascii="Symbol" w:hAnsi="Symbol" w:hint="default"/>
+      </w:rPr>
+    </w:lvl>
+    <w:lvl w:ilvl="4" w:tplc="140A0003" w:tentative="1">
+      <w:start w:val="1"/>
+      <w:numFmt w:val="bullet"/>
+      <w:lvlText w:val="o"/>
+      <w:lvlJc w:val="left"/>
+      <w:pPr>
+        <w:ind w:left="3600" w:hanging="360"/>
+      </w:pPr>
+      <w:rPr>
+        <w:rFonts w:ascii="Courier New" w:hAnsi="Courier New" w:cs="Courier New" w:hint="default"/>
+      </w:rPr>
+    </w:lvl>
+    <w:lvl w:ilvl="5" w:tplc="140A0005" w:tentative="1">
+      <w:start w:val="1"/>
+      <w:numFmt w:val="bullet"/>
+      <w:lvlText w:val=""/>
+      <w:lvlJc w:val="left"/>
+      <w:pPr>
+        <w:ind w:left="4320" w:hanging="360"/>
+      </w:pPr>
+      <w:rPr>
+        <w:rFonts w:ascii="Wingdings" w:hAnsi="Wingdings" w:hint="default"/>
+      </w:rPr>
+    </w:lvl>
+    <w:lvl w:ilvl="6" w:tplc="140A0001" w:tentative="1">
+      <w:start w:val="1"/>
+      <w:numFmt w:val="bullet"/>
+      <w:lvlText w:val=""/>
+      <w:lvlJc w:val="left"/>
+      <w:pPr>
+        <w:ind w:left="5040" w:hanging="360"/>
+      </w:pPr>
+      <w:rPr>
+        <w:rFonts w:ascii="Symbol" w:hAnsi="Symbol" w:hint="default"/>
+      </w:rPr>
+    </w:lvl>
+    <w:lvl w:ilvl="7" w:tplc="140A0003" w:tentative="1">
+      <w:start w:val="1"/>
+      <w:numFmt w:val="bullet"/>
+      <w:lvlText w:val="o"/>
+      <w:lvlJc w:val="left"/>
+      <w:pPr>
+        <w:ind w:left="5760" w:hanging="360"/>
+      </w:pPr>
+      <w:rPr>
+        <w:rFonts w:ascii="Courier New" w:hAnsi="Courier New" w:cs="Courier New" w:hint="default"/>
+      </w:rPr>
+    </w:lvl>
+    <w:lvl w:ilvl="8" w:tplc="140A0005" w:tentative="1">
+      <w:start w:val="1"/>
+      <w:numFmt w:val="bullet"/>
+      <w:lvlText w:val=""/>
+      <w:lvlJc w:val="left"/>
+      <w:pPr>
+        <w:ind w:left="6480" w:hanging="360"/>
+      </w:pPr>
+      <w:rPr>
+        <w:rFonts w:ascii="Wingdings" w:hAnsi="Wingdings" w:hint="default"/>
+      </w:rPr>
+    </w:lvl>
+  </w:abstractNum>
+  <w:abstractNum w:abstractNumId="5" w15:restartNumberingAfterBreak="0">
     <w:nsid w:val="23F9443E"/>
     <w:multiLevelType w:val="hybridMultilevel"/>
     <w:tmpl w:val="622A83A8"/>
@@ -5518,7 +7082,120 @@
       </w:rPr>
     </w:lvl>
   </w:abstractNum>
-  <w:abstractNum w:abstractNumId="2" w15:restartNumberingAfterBreak="0">
+  <w:abstractNum w:abstractNumId="6" w15:restartNumberingAfterBreak="0">
+    <w:nsid w:val="24417EDA"/>
+    <w:multiLevelType w:val="hybridMultilevel"/>
+    <w:tmpl w:val="92CC0BEE"/>
+    <w:lvl w:ilvl="0" w:tplc="140A0001">
+      <w:start w:val="1"/>
+      <w:numFmt w:val="bullet"/>
+      <w:lvlText w:val=""/>
+      <w:lvlJc w:val="left"/>
+      <w:pPr>
+        <w:ind w:left="720" w:hanging="360"/>
+      </w:pPr>
+      <w:rPr>
+        <w:rFonts w:ascii="Symbol" w:hAnsi="Symbol" w:hint="default"/>
+      </w:rPr>
+    </w:lvl>
+    <w:lvl w:ilvl="1" w:tplc="140A0003" w:tentative="1">
+      <w:start w:val="1"/>
+      <w:numFmt w:val="bullet"/>
+      <w:lvlText w:val="o"/>
+      <w:lvlJc w:val="left"/>
+      <w:pPr>
+        <w:ind w:left="1440" w:hanging="360"/>
+      </w:pPr>
+      <w:rPr>
+        <w:rFonts w:ascii="Courier New" w:hAnsi="Courier New" w:cs="Courier New" w:hint="default"/>
+      </w:rPr>
+    </w:lvl>
+    <w:lvl w:ilvl="2" w:tplc="140A0005" w:tentative="1">
+      <w:start w:val="1"/>
+      <w:numFmt w:val="bullet"/>
+      <w:lvlText w:val=""/>
+      <w:lvlJc w:val="left"/>
+      <w:pPr>
+        <w:ind w:left="2160" w:hanging="360"/>
+      </w:pPr>
+      <w:rPr>
+        <w:rFonts w:ascii="Wingdings" w:hAnsi="Wingdings" w:hint="default"/>
+      </w:rPr>
+    </w:lvl>
+    <w:lvl w:ilvl="3" w:tplc="140A0001" w:tentative="1">
+      <w:start w:val="1"/>
+      <w:numFmt w:val="bullet"/>
+      <w:lvlText w:val=""/>
+      <w:lvlJc w:val="left"/>
+      <w:pPr>
+        <w:ind w:left="2880" w:hanging="360"/>
+      </w:pPr>
+      <w:rPr>
+        <w:rFonts w:ascii="Symbol" w:hAnsi="Symbol" w:hint="default"/>
+      </w:rPr>
+    </w:lvl>
+    <w:lvl w:ilvl="4" w:tplc="140A0003" w:tentative="1">
+      <w:start w:val="1"/>
+      <w:numFmt w:val="bullet"/>
+      <w:lvlText w:val="o"/>
+      <w:lvlJc w:val="left"/>
+      <w:pPr>
+        <w:ind w:left="3600" w:hanging="360"/>
+      </w:pPr>
+      <w:rPr>
+        <w:rFonts w:ascii="Courier New" w:hAnsi="Courier New" w:cs="Courier New" w:hint="default"/>
+      </w:rPr>
+    </w:lvl>
+    <w:lvl w:ilvl="5" w:tplc="140A0005" w:tentative="1">
+      <w:start w:val="1"/>
+      <w:numFmt w:val="bullet"/>
+      <w:lvlText w:val=""/>
+      <w:lvlJc w:val="left"/>
+      <w:pPr>
+        <w:ind w:left="4320" w:hanging="360"/>
+      </w:pPr>
+      <w:rPr>
+        <w:rFonts w:ascii="Wingdings" w:hAnsi="Wingdings" w:hint="default"/>
+      </w:rPr>
+    </w:lvl>
+    <w:lvl w:ilvl="6" w:tplc="140A0001" w:tentative="1">
+      <w:start w:val="1"/>
+      <w:numFmt w:val="bullet"/>
+      <w:lvlText w:val=""/>
+      <w:lvlJc w:val="left"/>
+      <w:pPr>
+        <w:ind w:left="5040" w:hanging="360"/>
+      </w:pPr>
+      <w:rPr>
+        <w:rFonts w:ascii="Symbol" w:hAnsi="Symbol" w:hint="default"/>
+      </w:rPr>
+    </w:lvl>
+    <w:lvl w:ilvl="7" w:tplc="140A0003" w:tentative="1">
+      <w:start w:val="1"/>
+      <w:numFmt w:val="bullet"/>
+      <w:lvlText w:val="o"/>
+      <w:lvlJc w:val="left"/>
+      <w:pPr>
+        <w:ind w:left="5760" w:hanging="360"/>
+      </w:pPr>
+      <w:rPr>
+        <w:rFonts w:ascii="Courier New" w:hAnsi="Courier New" w:cs="Courier New" w:hint="default"/>
+      </w:rPr>
+    </w:lvl>
+    <w:lvl w:ilvl="8" w:tplc="140A0005" w:tentative="1">
+      <w:start w:val="1"/>
+      <w:numFmt w:val="bullet"/>
+      <w:lvlText w:val=""/>
+      <w:lvlJc w:val="left"/>
+      <w:pPr>
+        <w:ind w:left="6480" w:hanging="360"/>
+      </w:pPr>
+      <w:rPr>
+        <w:rFonts w:ascii="Wingdings" w:hAnsi="Wingdings" w:hint="default"/>
+      </w:rPr>
+    </w:lvl>
+  </w:abstractNum>
+  <w:abstractNum w:abstractNumId="7" w15:restartNumberingAfterBreak="0">
     <w:nsid w:val="2BD55560"/>
     <w:multiLevelType w:val="hybridMultilevel"/>
     <w:tmpl w:val="644E9DFE"/>
@@ -5631,7 +7308,233 @@
       </w:rPr>
     </w:lvl>
   </w:abstractNum>
-  <w:abstractNum w:abstractNumId="3" w15:restartNumberingAfterBreak="0">
+  <w:abstractNum w:abstractNumId="8" w15:restartNumberingAfterBreak="0">
+    <w:nsid w:val="321E71A3"/>
+    <w:multiLevelType w:val="hybridMultilevel"/>
+    <w:tmpl w:val="A82C1318"/>
+    <w:lvl w:ilvl="0" w:tplc="140A0001">
+      <w:start w:val="1"/>
+      <w:numFmt w:val="bullet"/>
+      <w:lvlText w:val=""/>
+      <w:lvlJc w:val="left"/>
+      <w:pPr>
+        <w:ind w:left="720" w:hanging="360"/>
+      </w:pPr>
+      <w:rPr>
+        <w:rFonts w:ascii="Symbol" w:hAnsi="Symbol" w:hint="default"/>
+      </w:rPr>
+    </w:lvl>
+    <w:lvl w:ilvl="1" w:tplc="140A0003" w:tentative="1">
+      <w:start w:val="1"/>
+      <w:numFmt w:val="bullet"/>
+      <w:lvlText w:val="o"/>
+      <w:lvlJc w:val="left"/>
+      <w:pPr>
+        <w:ind w:left="1440" w:hanging="360"/>
+      </w:pPr>
+      <w:rPr>
+        <w:rFonts w:ascii="Courier New" w:hAnsi="Courier New" w:cs="Courier New" w:hint="default"/>
+      </w:rPr>
+    </w:lvl>
+    <w:lvl w:ilvl="2" w:tplc="140A0005" w:tentative="1">
+      <w:start w:val="1"/>
+      <w:numFmt w:val="bullet"/>
+      <w:lvlText w:val=""/>
+      <w:lvlJc w:val="left"/>
+      <w:pPr>
+        <w:ind w:left="2160" w:hanging="360"/>
+      </w:pPr>
+      <w:rPr>
+        <w:rFonts w:ascii="Wingdings" w:hAnsi="Wingdings" w:hint="default"/>
+      </w:rPr>
+    </w:lvl>
+    <w:lvl w:ilvl="3" w:tplc="140A0001" w:tentative="1">
+      <w:start w:val="1"/>
+      <w:numFmt w:val="bullet"/>
+      <w:lvlText w:val=""/>
+      <w:lvlJc w:val="left"/>
+      <w:pPr>
+        <w:ind w:left="2880" w:hanging="360"/>
+      </w:pPr>
+      <w:rPr>
+        <w:rFonts w:ascii="Symbol" w:hAnsi="Symbol" w:hint="default"/>
+      </w:rPr>
+    </w:lvl>
+    <w:lvl w:ilvl="4" w:tplc="140A0003" w:tentative="1">
+      <w:start w:val="1"/>
+      <w:numFmt w:val="bullet"/>
+      <w:lvlText w:val="o"/>
+      <w:lvlJc w:val="left"/>
+      <w:pPr>
+        <w:ind w:left="3600" w:hanging="360"/>
+      </w:pPr>
+      <w:rPr>
+        <w:rFonts w:ascii="Courier New" w:hAnsi="Courier New" w:cs="Courier New" w:hint="default"/>
+      </w:rPr>
+    </w:lvl>
+    <w:lvl w:ilvl="5" w:tplc="140A0005" w:tentative="1">
+      <w:start w:val="1"/>
+      <w:numFmt w:val="bullet"/>
+      <w:lvlText w:val=""/>
+      <w:lvlJc w:val="left"/>
+      <w:pPr>
+        <w:ind w:left="4320" w:hanging="360"/>
+      </w:pPr>
+      <w:rPr>
+        <w:rFonts w:ascii="Wingdings" w:hAnsi="Wingdings" w:hint="default"/>
+      </w:rPr>
+    </w:lvl>
+    <w:lvl w:ilvl="6" w:tplc="140A0001" w:tentative="1">
+      <w:start w:val="1"/>
+      <w:numFmt w:val="bullet"/>
+      <w:lvlText w:val=""/>
+      <w:lvlJc w:val="left"/>
+      <w:pPr>
+        <w:ind w:left="5040" w:hanging="360"/>
+      </w:pPr>
+      <w:rPr>
+        <w:rFonts w:ascii="Symbol" w:hAnsi="Symbol" w:hint="default"/>
+      </w:rPr>
+    </w:lvl>
+    <w:lvl w:ilvl="7" w:tplc="140A0003" w:tentative="1">
+      <w:start w:val="1"/>
+      <w:numFmt w:val="bullet"/>
+      <w:lvlText w:val="o"/>
+      <w:lvlJc w:val="left"/>
+      <w:pPr>
+        <w:ind w:left="5760" w:hanging="360"/>
+      </w:pPr>
+      <w:rPr>
+        <w:rFonts w:ascii="Courier New" w:hAnsi="Courier New" w:cs="Courier New" w:hint="default"/>
+      </w:rPr>
+    </w:lvl>
+    <w:lvl w:ilvl="8" w:tplc="140A0005" w:tentative="1">
+      <w:start w:val="1"/>
+      <w:numFmt w:val="bullet"/>
+      <w:lvlText w:val=""/>
+      <w:lvlJc w:val="left"/>
+      <w:pPr>
+        <w:ind w:left="6480" w:hanging="360"/>
+      </w:pPr>
+      <w:rPr>
+        <w:rFonts w:ascii="Wingdings" w:hAnsi="Wingdings" w:hint="default"/>
+      </w:rPr>
+    </w:lvl>
+  </w:abstractNum>
+  <w:abstractNum w:abstractNumId="9" w15:restartNumberingAfterBreak="0">
+    <w:nsid w:val="34846928"/>
+    <w:multiLevelType w:val="hybridMultilevel"/>
+    <w:tmpl w:val="C66230D0"/>
+    <w:lvl w:ilvl="0" w:tplc="140A0001">
+      <w:start w:val="1"/>
+      <w:numFmt w:val="bullet"/>
+      <w:lvlText w:val=""/>
+      <w:lvlJc w:val="left"/>
+      <w:pPr>
+        <w:ind w:left="720" w:hanging="360"/>
+      </w:pPr>
+      <w:rPr>
+        <w:rFonts w:ascii="Symbol" w:hAnsi="Symbol" w:hint="default"/>
+      </w:rPr>
+    </w:lvl>
+    <w:lvl w:ilvl="1" w:tplc="140A0003" w:tentative="1">
+      <w:start w:val="1"/>
+      <w:numFmt w:val="bullet"/>
+      <w:lvlText w:val="o"/>
+      <w:lvlJc w:val="left"/>
+      <w:pPr>
+        <w:ind w:left="1440" w:hanging="360"/>
+      </w:pPr>
+      <w:rPr>
+        <w:rFonts w:ascii="Courier New" w:hAnsi="Courier New" w:cs="Courier New" w:hint="default"/>
+      </w:rPr>
+    </w:lvl>
+    <w:lvl w:ilvl="2" w:tplc="140A0005" w:tentative="1">
+      <w:start w:val="1"/>
+      <w:numFmt w:val="bullet"/>
+      <w:lvlText w:val=""/>
+      <w:lvlJc w:val="left"/>
+      <w:pPr>
+        <w:ind w:left="2160" w:hanging="360"/>
+      </w:pPr>
+      <w:rPr>
+        <w:rFonts w:ascii="Wingdings" w:hAnsi="Wingdings" w:hint="default"/>
+      </w:rPr>
+    </w:lvl>
+    <w:lvl w:ilvl="3" w:tplc="140A0001" w:tentative="1">
+      <w:start w:val="1"/>
+      <w:numFmt w:val="bullet"/>
+      <w:lvlText w:val=""/>
+      <w:lvlJc w:val="left"/>
+      <w:pPr>
+        <w:ind w:left="2880" w:hanging="360"/>
+      </w:pPr>
+      <w:rPr>
+        <w:rFonts w:ascii="Symbol" w:hAnsi="Symbol" w:hint="default"/>
+      </w:rPr>
+    </w:lvl>
+    <w:lvl w:ilvl="4" w:tplc="140A0003" w:tentative="1">
+      <w:start w:val="1"/>
+      <w:numFmt w:val="bullet"/>
+      <w:lvlText w:val="o"/>
+      <w:lvlJc w:val="left"/>
+      <w:pPr>
+        <w:ind w:left="3600" w:hanging="360"/>
+      </w:pPr>
+      <w:rPr>
+        <w:rFonts w:ascii="Courier New" w:hAnsi="Courier New" w:cs="Courier New" w:hint="default"/>
+      </w:rPr>
+    </w:lvl>
+    <w:lvl w:ilvl="5" w:tplc="140A0005" w:tentative="1">
+      <w:start w:val="1"/>
+      <w:numFmt w:val="bullet"/>
+      <w:lvlText w:val=""/>
+      <w:lvlJc w:val="left"/>
+      <w:pPr>
+        <w:ind w:left="4320" w:hanging="360"/>
+      </w:pPr>
+      <w:rPr>
+        <w:rFonts w:ascii="Wingdings" w:hAnsi="Wingdings" w:hint="default"/>
+      </w:rPr>
+    </w:lvl>
+    <w:lvl w:ilvl="6" w:tplc="140A0001" w:tentative="1">
+      <w:start w:val="1"/>
+      <w:numFmt w:val="bullet"/>
+      <w:lvlText w:val=""/>
+      <w:lvlJc w:val="left"/>
+      <w:pPr>
+        <w:ind w:left="5040" w:hanging="360"/>
+      </w:pPr>
+      <w:rPr>
+        <w:rFonts w:ascii="Symbol" w:hAnsi="Symbol" w:hint="default"/>
+      </w:rPr>
+    </w:lvl>
+    <w:lvl w:ilvl="7" w:tplc="140A0003" w:tentative="1">
+      <w:start w:val="1"/>
+      <w:numFmt w:val="bullet"/>
+      <w:lvlText w:val="o"/>
+      <w:lvlJc w:val="left"/>
+      <w:pPr>
+        <w:ind w:left="5760" w:hanging="360"/>
+      </w:pPr>
+      <w:rPr>
+        <w:rFonts w:ascii="Courier New" w:hAnsi="Courier New" w:cs="Courier New" w:hint="default"/>
+      </w:rPr>
+    </w:lvl>
+    <w:lvl w:ilvl="8" w:tplc="140A0005" w:tentative="1">
+      <w:start w:val="1"/>
+      <w:numFmt w:val="bullet"/>
+      <w:lvlText w:val=""/>
+      <w:lvlJc w:val="left"/>
+      <w:pPr>
+        <w:ind w:left="6480" w:hanging="360"/>
+      </w:pPr>
+      <w:rPr>
+        <w:rFonts w:ascii="Wingdings" w:hAnsi="Wingdings" w:hint="default"/>
+      </w:rPr>
+    </w:lvl>
+  </w:abstractNum>
+  <w:abstractNum w:abstractNumId="10" w15:restartNumberingAfterBreak="0">
     <w:nsid w:val="46F745BD"/>
     <w:multiLevelType w:val="hybridMultilevel"/>
     <w:tmpl w:val="4F40B2EE"/>
@@ -5744,7 +7647,7 @@
       </w:rPr>
     </w:lvl>
   </w:abstractNum>
-  <w:abstractNum w:abstractNumId="4" w15:restartNumberingAfterBreak="0">
+  <w:abstractNum w:abstractNumId="11" w15:restartNumberingAfterBreak="0">
     <w:nsid w:val="62134F35"/>
     <w:multiLevelType w:val="hybridMultilevel"/>
     <w:tmpl w:val="F370C124"/>
@@ -5857,7 +7760,120 @@
       </w:rPr>
     </w:lvl>
   </w:abstractNum>
-  <w:abstractNum w:abstractNumId="5" w15:restartNumberingAfterBreak="0">
+  <w:abstractNum w:abstractNumId="12" w15:restartNumberingAfterBreak="0">
+    <w:nsid w:val="6C6E057D"/>
+    <w:multiLevelType w:val="hybridMultilevel"/>
+    <w:tmpl w:val="995CD7CE"/>
+    <w:lvl w:ilvl="0" w:tplc="140A0001">
+      <w:start w:val="1"/>
+      <w:numFmt w:val="bullet"/>
+      <w:lvlText w:val=""/>
+      <w:lvlJc w:val="left"/>
+      <w:pPr>
+        <w:ind w:left="720" w:hanging="360"/>
+      </w:pPr>
+      <w:rPr>
+        <w:rFonts w:ascii="Symbol" w:hAnsi="Symbol" w:hint="default"/>
+      </w:rPr>
+    </w:lvl>
+    <w:lvl w:ilvl="1" w:tplc="140A0003" w:tentative="1">
+      <w:start w:val="1"/>
+      <w:numFmt w:val="bullet"/>
+      <w:lvlText w:val="o"/>
+      <w:lvlJc w:val="left"/>
+      <w:pPr>
+        <w:ind w:left="1440" w:hanging="360"/>
+      </w:pPr>
+      <w:rPr>
+        <w:rFonts w:ascii="Courier New" w:hAnsi="Courier New" w:cs="Courier New" w:hint="default"/>
+      </w:rPr>
+    </w:lvl>
+    <w:lvl w:ilvl="2" w:tplc="140A0005" w:tentative="1">
+      <w:start w:val="1"/>
+      <w:numFmt w:val="bullet"/>
+      <w:lvlText w:val=""/>
+      <w:lvlJc w:val="left"/>
+      <w:pPr>
+        <w:ind w:left="2160" w:hanging="360"/>
+      </w:pPr>
+      <w:rPr>
+        <w:rFonts w:ascii="Wingdings" w:hAnsi="Wingdings" w:hint="default"/>
+      </w:rPr>
+    </w:lvl>
+    <w:lvl w:ilvl="3" w:tplc="140A0001" w:tentative="1">
+      <w:start w:val="1"/>
+      <w:numFmt w:val="bullet"/>
+      <w:lvlText w:val=""/>
+      <w:lvlJc w:val="left"/>
+      <w:pPr>
+        <w:ind w:left="2880" w:hanging="360"/>
+      </w:pPr>
+      <w:rPr>
+        <w:rFonts w:ascii="Symbol" w:hAnsi="Symbol" w:hint="default"/>
+      </w:rPr>
+    </w:lvl>
+    <w:lvl w:ilvl="4" w:tplc="140A0003" w:tentative="1">
+      <w:start w:val="1"/>
+      <w:numFmt w:val="bullet"/>
+      <w:lvlText w:val="o"/>
+      <w:lvlJc w:val="left"/>
+      <w:pPr>
+        <w:ind w:left="3600" w:hanging="360"/>
+      </w:pPr>
+      <w:rPr>
+        <w:rFonts w:ascii="Courier New" w:hAnsi="Courier New" w:cs="Courier New" w:hint="default"/>
+      </w:rPr>
+    </w:lvl>
+    <w:lvl w:ilvl="5" w:tplc="140A0005" w:tentative="1">
+      <w:start w:val="1"/>
+      <w:numFmt w:val="bullet"/>
+      <w:lvlText w:val=""/>
+      <w:lvlJc w:val="left"/>
+      <w:pPr>
+        <w:ind w:left="4320" w:hanging="360"/>
+      </w:pPr>
+      <w:rPr>
+        <w:rFonts w:ascii="Wingdings" w:hAnsi="Wingdings" w:hint="default"/>
+      </w:rPr>
+    </w:lvl>
+    <w:lvl w:ilvl="6" w:tplc="140A0001" w:tentative="1">
+      <w:start w:val="1"/>
+      <w:numFmt w:val="bullet"/>
+      <w:lvlText w:val=""/>
+      <w:lvlJc w:val="left"/>
+      <w:pPr>
+        <w:ind w:left="5040" w:hanging="360"/>
+      </w:pPr>
+      <w:rPr>
+        <w:rFonts w:ascii="Symbol" w:hAnsi="Symbol" w:hint="default"/>
+      </w:rPr>
+    </w:lvl>
+    <w:lvl w:ilvl="7" w:tplc="140A0003" w:tentative="1">
+      <w:start w:val="1"/>
+      <w:numFmt w:val="bullet"/>
+      <w:lvlText w:val="o"/>
+      <w:lvlJc w:val="left"/>
+      <w:pPr>
+        <w:ind w:left="5760" w:hanging="360"/>
+      </w:pPr>
+      <w:rPr>
+        <w:rFonts w:ascii="Courier New" w:hAnsi="Courier New" w:cs="Courier New" w:hint="default"/>
+      </w:rPr>
+    </w:lvl>
+    <w:lvl w:ilvl="8" w:tplc="140A0005" w:tentative="1">
+      <w:start w:val="1"/>
+      <w:numFmt w:val="bullet"/>
+      <w:lvlText w:val=""/>
+      <w:lvlJc w:val="left"/>
+      <w:pPr>
+        <w:ind w:left="6480" w:hanging="360"/>
+      </w:pPr>
+      <w:rPr>
+        <w:rFonts w:ascii="Wingdings" w:hAnsi="Wingdings" w:hint="default"/>
+      </w:rPr>
+    </w:lvl>
+  </w:abstractNum>
+  <w:abstractNum w:abstractNumId="13" w15:restartNumberingAfterBreak="0">
     <w:nsid w:val="70524F77"/>
     <w:multiLevelType w:val="hybridMultilevel"/>
     <w:tmpl w:val="AEC440C6"/>
@@ -5971,22 +7987,46 @@
     </w:lvl>
   </w:abstractNum>
   <w:num w:numId="1" w16cid:durableId="1903519144">
+    <w:abstractNumId w:val="5"/>
+  </w:num>
+  <w:num w:numId="2" w16cid:durableId="2111703251">
+    <w:abstractNumId w:val="13"/>
+  </w:num>
+  <w:num w:numId="3" w16cid:durableId="786464212">
+    <w:abstractNumId w:val="7"/>
+  </w:num>
+  <w:num w:numId="4" w16cid:durableId="1924801499">
+    <w:abstractNumId w:val="10"/>
+  </w:num>
+  <w:num w:numId="5" w16cid:durableId="752698668">
+    <w:abstractNumId w:val="11"/>
+  </w:num>
+  <w:num w:numId="6" w16cid:durableId="1267494902">
+    <w:abstractNumId w:val="2"/>
+  </w:num>
+  <w:num w:numId="7" w16cid:durableId="1931544173">
+    <w:abstractNumId w:val="9"/>
+  </w:num>
+  <w:num w:numId="8" w16cid:durableId="789321209">
+    <w:abstractNumId w:val="4"/>
+  </w:num>
+  <w:num w:numId="9" w16cid:durableId="1475635577">
     <w:abstractNumId w:val="1"/>
   </w:num>
-  <w:num w:numId="2" w16cid:durableId="2111703251">
-    <w:abstractNumId w:val="5"/>
+  <w:num w:numId="10" w16cid:durableId="824316597">
+    <w:abstractNumId w:val="12"/>
   </w:num>
-  <w:num w:numId="3" w16cid:durableId="786464212">
-    <w:abstractNumId w:val="2"/>
+  <w:num w:numId="11" w16cid:durableId="1892111606">
+    <w:abstractNumId w:val="6"/>
   </w:num>
-  <w:num w:numId="4" w16cid:durableId="1924801499">
+  <w:num w:numId="12" w16cid:durableId="695354249">
+    <w:abstractNumId w:val="8"/>
+  </w:num>
+  <w:num w:numId="13" w16cid:durableId="27797629">
+    <w:abstractNumId w:val="0"/>
+  </w:num>
+  <w:num w:numId="14" w16cid:durableId="312761336">
     <w:abstractNumId w:val="3"/>
-  </w:num>
-  <w:num w:numId="5" w16cid:durableId="752698668">
-    <w:abstractNumId w:val="4"/>
-  </w:num>
-  <w:num w:numId="6" w16cid:durableId="1267494902">
-    <w:abstractNumId w:val="0"/>
   </w:num>
 </w:numbering>
 </file>
@@ -6389,7 +8429,7 @@
   <w:style w:type="paragraph" w:default="1" w:styleId="Normal">
     <w:name w:val="Normal"/>
     <w:qFormat/>
-    <w:rsid w:val="001448E4"/>
+    <w:rsid w:val="004161F3"/>
     <w:pPr>
       <w:jc w:val="both"/>
     </w:pPr>

</xml_diff>

<commit_message>
Se agregan avances en el doc y se inicia la DB
</commit_message>
<xml_diff>
--- a/Etapa 01/Doc Etapa 01.docx
+++ b/Etapa 01/Doc Etapa 01.docx
@@ -2771,7 +2771,22 @@
         </w:rPr>
       </w:pPr>
       <w:r>
-        <w:t xml:space="preserve">Para el administrador principal, que en este caso será el que inicie el sistema, me gustaría que tenga un </w:t>
+        <w:t>Dado que</w:t>
+      </w:r>
+      <w:r>
+        <w:t xml:space="preserve"> </w:t>
+      </w:r>
+      <w:r>
+        <w:t>necesito ingresar al sistema como administrador</w:t>
+      </w:r>
+      <w:r>
+        <w:t>, me gustaría que ten</w:t>
+      </w:r>
+      <w:r>
+        <w:t>er</w:t>
+      </w:r>
+      <w:r>
+        <w:t xml:space="preserve"> un </w:t>
       </w:r>
       <w:r>
         <w:t xml:space="preserve">nombre de </w:t>
@@ -2783,7 +2798,13 @@
         <w:t>programador,</w:t>
       </w:r>
       <w:r>
-        <w:t xml:space="preserve"> la cual se podrá cambiar una vez se ingresa al sistema. </w:t>
+        <w:t xml:space="preserve"> la </w:t>
+      </w:r>
+      <w:r>
+        <w:t xml:space="preserve">contraseña </w:t>
+      </w:r>
+      <w:r>
+        <w:t xml:space="preserve">se podrá cambiar una vez se ingresa al sistema. </w:t>
       </w:r>
     </w:p>
     <w:p>
@@ -2840,22 +2861,10 @@
         </w:rPr>
       </w:pPr>
       <w:r>
-        <w:t xml:space="preserve">Crear </w:t>
-      </w:r>
-      <w:r>
-        <w:t xml:space="preserve">la </w:t>
-      </w:r>
-      <w:r>
-        <w:t>conexión</w:t>
-      </w:r>
-      <w:r>
-        <w:t xml:space="preserve"> a la base de datos para acceder a la tabla de usuarios, donde podrá verificarse si los </w:t>
-      </w:r>
-      <w:r>
-        <w:t>datos ingresados</w:t>
-      </w:r>
-      <w:r>
-        <w:t xml:space="preserve"> en el formulario son correctos.</w:t>
+        <w:t>Crear la verificación de las credenciales de ingreso</w:t>
+      </w:r>
+      <w:r>
+        <w:t>.</w:t>
       </w:r>
     </w:p>
     <w:p>
@@ -2880,44 +2889,37 @@
     </w:p>
     <w:p>
       <w:pPr>
+        <w:spacing w:line="360" w:lineRule="auto"/>
+        <w:rPr>
+          <w:b/>
+          <w:bCs/>
+        </w:rPr>
+      </w:pPr>
+      <w:r>
+        <w:rPr>
+          <w:b/>
+          <w:bCs/>
+        </w:rPr>
+        <w:t>Reglas de negocio:</w:t>
+      </w:r>
+    </w:p>
+    <w:p>
+      <w:pPr>
         <w:pStyle w:val="Prrafodelista"/>
         <w:numPr>
           <w:ilvl w:val="0"/>
           <w:numId w:val="3"/>
         </w:numPr>
         <w:spacing w:line="360" w:lineRule="auto"/>
-        <w:rPr>
-          <w:b/>
-          <w:bCs/>
-        </w:rPr>
-      </w:pPr>
-      <w:r>
-        <w:t xml:space="preserve">Deseñar y codificar la opción </w:t>
-      </w:r>
-      <w:r>
-        <w:t xml:space="preserve">donde se podrá </w:t>
-      </w:r>
-      <w:r>
-        <w:t>modificar</w:t>
-      </w:r>
-      <w:r>
-        <w:t xml:space="preserve"> la contraseña.</w:t>
-      </w:r>
-    </w:p>
-    <w:p>
-      <w:pPr>
-        <w:spacing w:line="360" w:lineRule="auto"/>
-        <w:rPr>
-          <w:b/>
-          <w:bCs/>
-        </w:rPr>
-      </w:pPr>
-      <w:r>
-        <w:rPr>
-          <w:b/>
-          <w:bCs/>
-        </w:rPr>
-        <w:t>Reglas de negocio:</w:t>
+      </w:pPr>
+      <w:r>
+        <w:t xml:space="preserve">Cuando el usuario es de primer ingreso, la contraseña será creada por el administrador del sistema, o </w:t>
+      </w:r>
+      <w:r>
+        <w:t>algún otro usuario</w:t>
+      </w:r>
+      <w:r>
+        <w:t xml:space="preserve"> con permiso de administrador.</w:t>
       </w:r>
     </w:p>
     <w:p>
@@ -2930,61 +2932,13 @@
         <w:spacing w:line="360" w:lineRule="auto"/>
       </w:pPr>
       <w:r>
-        <w:t>Cuando el usuario es de primer ingreso, la contraseña será creada por el administrador del sistema, o usuarios con permiso de administrador.</w:t>
-      </w:r>
-    </w:p>
-    <w:p>
-      <w:pPr>
-        <w:pStyle w:val="Prrafodelista"/>
-        <w:numPr>
-          <w:ilvl w:val="0"/>
-          <w:numId w:val="3"/>
-        </w:numPr>
-        <w:spacing w:line="360" w:lineRule="auto"/>
-      </w:pPr>
-      <w:r>
-        <w:t>Si por algún motivo la contraseña es olvidada, el usuario deberá solicitarla a la administración.</w:t>
-      </w:r>
-    </w:p>
-    <w:p>
-      <w:pPr>
-        <w:pStyle w:val="Prrafodelista"/>
-        <w:numPr>
-          <w:ilvl w:val="0"/>
-          <w:numId w:val="3"/>
-        </w:numPr>
-        <w:spacing w:line="360" w:lineRule="auto"/>
-      </w:pPr>
-      <w:r>
-        <w:t xml:space="preserve">No se podrá eliminar </w:t>
-      </w:r>
-      <w:r>
-        <w:t>usuarios del sistema</w:t>
-      </w:r>
-      <w:r>
-        <w:t>.</w:t>
-      </w:r>
-      <w:r>
-        <w:t xml:space="preserve"> Cuando un usuario termina el ligamen con </w:t>
-      </w:r>
-      <w:r>
-        <w:t>el supermercado</w:t>
-      </w:r>
-      <w:r>
-        <w:t>, será dado de baja, pero sus datos continuarán en la base de datos.</w:t>
-      </w:r>
-    </w:p>
-    <w:p>
-      <w:pPr>
-        <w:pStyle w:val="Prrafodelista"/>
-        <w:numPr>
-          <w:ilvl w:val="0"/>
-          <w:numId w:val="3"/>
-        </w:numPr>
-        <w:spacing w:line="360" w:lineRule="auto"/>
-      </w:pPr>
-      <w:r>
-        <w:t>El usurario únicamente podrá actualizar la contraseña, ya que el usuario se debe mantener el creado inicialmente por administración.</w:t>
+        <w:t xml:space="preserve">Si por algún motivo la contraseña es olvidada, el </w:t>
+      </w:r>
+      <w:r>
+        <w:t>colaborador</w:t>
+      </w:r>
+      <w:r>
+        <w:t xml:space="preserve"> deberá solicitarla a la administración.</w:t>
       </w:r>
     </w:p>
     <w:p>
@@ -3240,11 +3194,6 @@
       <w:pPr>
         <w:spacing w:line="360" w:lineRule="auto"/>
       </w:pPr>
-    </w:p>
-    <w:p>
-      <w:pPr>
-        <w:spacing w:line="360" w:lineRule="auto"/>
-      </w:pPr>
       <w:bookmarkStart w:id="7" w:name="_Hlk100441531"/>
       <w:r>
         <w:rPr>
@@ -3470,7 +3419,7 @@
         <w:spacing w:line="360" w:lineRule="auto"/>
       </w:pPr>
       <w:r>
-        <w:t>Necesito ingresar, actualizar y eliminar los colaboradores.</w:t>
+        <w:t>Cuando ingreso al sistema, quiero ver un menú donde puedo seleccionar las secciones del sistema.</w:t>
       </w:r>
     </w:p>
     <w:p>
@@ -3483,7 +3432,10 @@
         <w:spacing w:line="360" w:lineRule="auto"/>
       </w:pPr>
       <w:r>
-        <w:t>En el caso de eliminar, quiero que esta eliminación sea más bien, cambiarlo de estado activo a inactivo.</w:t>
+        <w:t>Quiero tener una sección de personal donde podré</w:t>
+      </w:r>
+      <w:r>
+        <w:t xml:space="preserve"> ingresar, actualizar y eliminar los colaboradores.</w:t>
       </w:r>
     </w:p>
     <w:p>
@@ -3496,13 +3448,7 @@
         <w:spacing w:line="360" w:lineRule="auto"/>
       </w:pPr>
       <w:r>
-        <w:t>Cuando agrego un colaborador quiero poder registrar el nombre, los apellidos, el id,</w:t>
-      </w:r>
-      <w:r>
-        <w:t xml:space="preserve"> </w:t>
-      </w:r>
-      <w:r>
-        <w:t>la contraseña, el nombre de usuario y puesto que desempeña.</w:t>
+        <w:t>En el caso de eliminar, quiero que esta eliminación sea más bien, cambiarlo de estado activo a inactivo.</w:t>
       </w:r>
     </w:p>
     <w:p>
@@ -3513,13 +3459,15 @@
           <w:numId w:val="4"/>
         </w:numPr>
         <w:spacing w:line="360" w:lineRule="auto"/>
-        <w:rPr>
-          <w:b/>
-          <w:bCs/>
-        </w:rPr>
-      </w:pPr>
-      <w:r>
-        <w:t>Quiero que los roles se dividan en cajero, bodeguero, administrador y supervisor.</w:t>
+      </w:pPr>
+      <w:r>
+        <w:t>Cuando agrego un colaborador quiero poder registrar el nombre, los apellidos, el id,</w:t>
+      </w:r>
+      <w:r>
+        <w:t xml:space="preserve"> </w:t>
+      </w:r>
+      <w:r>
+        <w:t>la contraseña, el nombre de usuario y puesto que desempeña.</w:t>
       </w:r>
     </w:p>
     <w:p>
@@ -3530,9 +3478,25 @@
           <w:numId w:val="4"/>
         </w:numPr>
         <w:spacing w:line="360" w:lineRule="auto"/>
-      </w:pPr>
-      <w:r>
-        <w:t>Según el puesto del usuario, algunas de las opciones del sistema no estarán visibles.</w:t>
+        <w:rPr>
+          <w:b/>
+          <w:bCs/>
+        </w:rPr>
+      </w:pPr>
+      <w:r>
+        <w:t xml:space="preserve">Dado que cada empleado ingresado en el sistema debe cumplir un rol, me gustaría poder seleccionarlos entre </w:t>
+      </w:r>
+      <w:r>
+        <w:t>cajero, bodeguero</w:t>
+      </w:r>
+      <w:r>
+        <w:t xml:space="preserve"> y</w:t>
+      </w:r>
+      <w:r>
+        <w:t xml:space="preserve"> administrador</w:t>
+      </w:r>
+      <w:r>
+        <w:t>.</w:t>
       </w:r>
     </w:p>
     <w:p>
@@ -3545,6 +3509,20 @@
         <w:spacing w:line="360" w:lineRule="auto"/>
       </w:pPr>
       <w:r>
+        <w:t>Según el puesto del usuario, algunas de las opciones del sistema no estarán visibles.</w:t>
+      </w:r>
+    </w:p>
+    <w:p>
+      <w:pPr>
+        <w:pStyle w:val="Prrafodelista"/>
+        <w:numPr>
+          <w:ilvl w:val="0"/>
+          <w:numId w:val="4"/>
+        </w:numPr>
+        <w:spacing w:line="360" w:lineRule="auto"/>
+      </w:pPr>
+      <w:r>
+        <w:lastRenderedPageBreak/>
         <w:t xml:space="preserve">Me gustaría </w:t>
       </w:r>
       <w:r>
@@ -3569,23 +3547,47 @@
     <w:p>
       <w:pPr>
         <w:pStyle w:val="Prrafodelista"/>
-        <w:spacing w:line="360" w:lineRule="auto"/>
-      </w:pPr>
-    </w:p>
-    <w:p>
-      <w:pPr>
-        <w:spacing w:line="360" w:lineRule="auto"/>
-        <w:rPr>
-          <w:b/>
-          <w:bCs/>
-        </w:rPr>
-      </w:pPr>
-      <w:r>
-        <w:rPr>
-          <w:b/>
-          <w:bCs/>
-        </w:rPr>
-        <w:lastRenderedPageBreak/>
+        <w:numPr>
+          <w:ilvl w:val="0"/>
+          <w:numId w:val="4"/>
+        </w:numPr>
+        <w:spacing w:line="360" w:lineRule="auto"/>
+      </w:pPr>
+      <w:r>
+        <w:t>Debido a que a cada colaborador se le facilita un nombre de usuario y contraseña genérico</w:t>
+      </w:r>
+      <w:r>
+        <w:t xml:space="preserve"> cuando inician contrato</w:t>
+      </w:r>
+      <w:r>
+        <w:t>, es de suma importancia que tengo la oportunidad de cambiarla cada vez que lo necesite</w:t>
+      </w:r>
+      <w:r>
+        <w:t>n</w:t>
+      </w:r>
+      <w:r>
+        <w:t>.</w:t>
+      </w:r>
+    </w:p>
+    <w:p>
+      <w:pPr>
+        <w:pStyle w:val="Prrafodelista"/>
+        <w:spacing w:line="360" w:lineRule="auto"/>
+      </w:pPr>
+    </w:p>
+    <w:p>
+      <w:pPr>
+        <w:spacing w:line="360" w:lineRule="auto"/>
+        <w:rPr>
+          <w:b/>
+          <w:bCs/>
+        </w:rPr>
+      </w:pPr>
+      <w:r>
+        <w:rPr>
+          <w:b/>
+          <w:bCs/>
+        </w:rPr>
         <w:t>Tareas asignadas:</w:t>
       </w:r>
     </w:p>
@@ -3603,19 +3605,7 @@
         </w:rPr>
       </w:pPr>
       <w:r>
-        <w:t>Crear los procedimientos almacenados para insertar</w:t>
-      </w:r>
-      <w:r>
-        <w:t xml:space="preserve"> y actualizar un</w:t>
-      </w:r>
-      <w:r>
-        <w:t xml:space="preserve"> </w:t>
-      </w:r>
-      <w:r>
-        <w:t>colaborador</w:t>
-      </w:r>
-      <w:r>
-        <w:t>.</w:t>
+        <w:t>Crear la interfaz principal, mostrando todas las opciones disponibles del sistema.</w:t>
       </w:r>
     </w:p>
     <w:p>
@@ -3632,13 +3622,7 @@
         </w:rPr>
       </w:pPr>
       <w:r>
-        <w:t xml:space="preserve">Al no poder eliminarse un </w:t>
-      </w:r>
-      <w:r>
-        <w:t>colaborador</w:t>
-      </w:r>
-      <w:r>
-        <w:t>, creamos un procedimiento almacenado para cambiar el estado a inactivo.</w:t>
+        <w:t>Ya con la interfaz principal creada, se debe de crear la sección de personal, donde realizaremos todo lo referente a la administración de colaboradores.</w:t>
       </w:r>
     </w:p>
     <w:p>
@@ -3655,7 +3639,19 @@
         </w:rPr>
       </w:pPr>
       <w:r>
-        <w:t>Implementar un código que verifique el estado de un colaborador al ingresar al sistema, si el estado es inactivo no podrá acceder.</w:t>
+        <w:t>Crear los procedimientos almacenados para insertar</w:t>
+      </w:r>
+      <w:r>
+        <w:t xml:space="preserve"> y actualizar un</w:t>
+      </w:r>
+      <w:r>
+        <w:t xml:space="preserve"> </w:t>
+      </w:r>
+      <w:r>
+        <w:t>colaborador</w:t>
+      </w:r>
+      <w:r>
+        <w:t>.</w:t>
       </w:r>
     </w:p>
     <w:p>
@@ -3672,19 +3668,88 @@
         </w:rPr>
       </w:pPr>
       <w:r>
-        <w:t>Crear el código necesario para que cuando se le asigne un rol al colaborador, automáticamente se</w:t>
-      </w:r>
-      <w:r>
-        <w:t xml:space="preserve"> disparé un trigger que</w:t>
-      </w:r>
-      <w:r>
-        <w:t xml:space="preserve"> inhabilite las opciones que </w:t>
-      </w:r>
-      <w:r>
-        <w:t xml:space="preserve">no </w:t>
-      </w:r>
-      <w:r>
-        <w:t>tiene acceso su rol.</w:t>
+        <w:t xml:space="preserve">Al no poder eliminarse un </w:t>
+      </w:r>
+      <w:r>
+        <w:t>colaborador</w:t>
+      </w:r>
+      <w:r>
+        <w:t xml:space="preserve">, creamos un procedimiento almacenado para </w:t>
+      </w:r>
+      <w:r>
+        <w:t>actualizar</w:t>
+      </w:r>
+      <w:r>
+        <w:t xml:space="preserve"> el estado a inactivo.</w:t>
+      </w:r>
+    </w:p>
+    <w:p>
+      <w:pPr>
+        <w:pStyle w:val="Prrafodelista"/>
+        <w:numPr>
+          <w:ilvl w:val="0"/>
+          <w:numId w:val="3"/>
+        </w:numPr>
+        <w:spacing w:line="360" w:lineRule="auto"/>
+        <w:rPr>
+          <w:b/>
+          <w:bCs/>
+        </w:rPr>
+      </w:pPr>
+      <w:r>
+        <w:t xml:space="preserve">Implementar un </w:t>
+      </w:r>
+      <w:r>
+        <w:t>método</w:t>
+      </w:r>
+      <w:r>
+        <w:t xml:space="preserve"> que verifique el estado de un colaborador al ingresar al sistema, si el estado es inactivo no podrá acceder.</w:t>
+      </w:r>
+    </w:p>
+    <w:p>
+      <w:pPr>
+        <w:pStyle w:val="Prrafodelista"/>
+        <w:numPr>
+          <w:ilvl w:val="0"/>
+          <w:numId w:val="3"/>
+        </w:numPr>
+        <w:spacing w:line="360" w:lineRule="auto"/>
+        <w:rPr>
+          <w:b/>
+          <w:bCs/>
+        </w:rPr>
+      </w:pPr>
+      <w:r>
+        <w:t>Crear</w:t>
+      </w:r>
+      <w:r>
+        <w:t xml:space="preserve"> un método que verifique el rol</w:t>
+      </w:r>
+      <w:r>
+        <w:t xml:space="preserve"> del colaborador antes de ingresar al sistema</w:t>
+      </w:r>
+      <w:r>
+        <w:t>, para así bloquear las características a las que no tiene acceso</w:t>
+      </w:r>
+      <w:r>
+        <w:t>.</w:t>
+      </w:r>
+    </w:p>
+    <w:p>
+      <w:pPr>
+        <w:pStyle w:val="Prrafodelista"/>
+        <w:numPr>
+          <w:ilvl w:val="0"/>
+          <w:numId w:val="3"/>
+        </w:numPr>
+        <w:spacing w:line="360" w:lineRule="auto"/>
+        <w:rPr>
+          <w:b/>
+          <w:bCs/>
+        </w:rPr>
+      </w:pPr>
+      <w:r>
+        <w:t>Realizar una función donde el colaborador pueda actualizar la contraseña después de haber ingresado con la contraseña genérica.</w:t>
       </w:r>
     </w:p>
     <w:p>
@@ -3727,7 +3792,7 @@
         </w:rPr>
       </w:pPr>
       <w:r>
-        <w:t>Los colaboradores no se eliminan se cambia su estado a inactivo.</w:t>
+        <w:t>Un colaborador inactivo no podrá ingresar al sistema.</w:t>
       </w:r>
     </w:p>
     <w:p>
@@ -3744,7 +3809,13 @@
         </w:rPr>
       </w:pPr>
       <w:r>
-        <w:t>Un colaborador inactivo no podrá ingresar al sistema.</w:t>
+        <w:t>Los cajeros únicamente tendrán acceso a</w:t>
+      </w:r>
+      <w:r>
+        <w:t>l apartado de cajas, ingresar a</w:t>
+      </w:r>
+      <w:r>
+        <w:t>l perfil, donde podrán cambiar su contraseña.</w:t>
       </w:r>
     </w:p>
     <w:p>
@@ -3761,13 +3832,13 @@
         </w:rPr>
       </w:pPr>
       <w:r>
-        <w:t>Los cajeros únicamente tendrán acceso a</w:t>
-      </w:r>
-      <w:r>
-        <w:t>l apartado de cajas, ingresar a</w:t>
-      </w:r>
-      <w:r>
-        <w:t>l perfil, donde podrán cambiar su contraseña.</w:t>
+        <w:t xml:space="preserve">Los bodegueros tendrán acceso a la sección </w:t>
+      </w:r>
+      <w:r>
+        <w:t xml:space="preserve">de </w:t>
+      </w:r>
+      <w:r>
+        <w:t>registro de productos.</w:t>
       </w:r>
     </w:p>
     <w:p>
@@ -3784,7 +3855,7 @@
         </w:rPr>
       </w:pPr>
       <w:r>
-        <w:t>Los bodegueros tendrán acceso a la sección de proveedores y registro de productos, de igual manera podrán administrar su perfil.</w:t>
+        <w:t>El administrador tendrá a su disposición todas las opciones del sistema.</w:t>
       </w:r>
     </w:p>
     <w:p>
@@ -3795,25 +3866,9 @@
           <w:numId w:val="5"/>
         </w:numPr>
         <w:spacing w:line="360" w:lineRule="auto"/>
-        <w:rPr>
-          <w:b/>
-          <w:bCs/>
-        </w:rPr>
-      </w:pPr>
-      <w:r>
-        <w:t xml:space="preserve">Los supervisores podrán acceder a cajas, bodega, registro de productos, </w:t>
-      </w:r>
-      <w:r>
-        <w:t>inventarios y</w:t>
-      </w:r>
-      <w:r>
-        <w:t xml:space="preserve"> registro de </w:t>
-      </w:r>
-      <w:r>
-        <w:t>colaboradores</w:t>
-      </w:r>
-      <w:r>
-        <w:t>, en el caso de registro de usuarios no podrán manipular las opciones de esta sección.</w:t>
+      </w:pPr>
+      <w:r>
+        <w:t>No se podrán eliminar colaboradores del sistema. Cuando un colaborador termina el ligamen con el supermercado, será dado de baja, pero sus datos continuarán en la base de datos.</w:t>
       </w:r>
     </w:p>
     <w:p>
@@ -3830,63 +3885,10 @@
         </w:rPr>
       </w:pPr>
       <w:r>
-        <w:t>El administrador tendrá a su disposición todas las opciones del sistema.</w:t>
-      </w:r>
-    </w:p>
-    <w:bookmarkEnd w:id="7"/>
-    <w:p>
-      <w:pPr>
-        <w:spacing w:line="360" w:lineRule="auto"/>
-        <w:rPr>
-          <w:b/>
-          <w:bCs/>
-        </w:rPr>
-      </w:pPr>
-    </w:p>
-    <w:p>
-      <w:pPr>
-        <w:spacing w:line="360" w:lineRule="auto"/>
-        <w:rPr>
-          <w:b/>
-          <w:bCs/>
-        </w:rPr>
-      </w:pPr>
-    </w:p>
-    <w:p>
-      <w:pPr>
-        <w:spacing w:line="360" w:lineRule="auto"/>
-        <w:rPr>
-          <w:b/>
-          <w:bCs/>
-        </w:rPr>
-      </w:pPr>
-    </w:p>
-    <w:p>
-      <w:pPr>
-        <w:spacing w:line="360" w:lineRule="auto"/>
-        <w:rPr>
-          <w:b/>
-          <w:bCs/>
-        </w:rPr>
-      </w:pPr>
-    </w:p>
-    <w:p>
-      <w:pPr>
-        <w:spacing w:line="360" w:lineRule="auto"/>
-        <w:rPr>
-          <w:b/>
-          <w:bCs/>
-        </w:rPr>
-      </w:pPr>
-    </w:p>
-    <w:p>
-      <w:pPr>
-        <w:spacing w:line="360" w:lineRule="auto"/>
-        <w:rPr>
-          <w:b/>
-          <w:bCs/>
-        </w:rPr>
-      </w:pPr>
+        <w:lastRenderedPageBreak/>
+        <w:t>El colaborador únicamente podrá actualizar la contraseña, ya que el nombre de usuario se debe mantener el creado inicialmente por la administración.</w:t>
+      </w:r>
+      <w:bookmarkEnd w:id="7"/>
     </w:p>
     <w:p>
       <w:pPr>
@@ -3902,7 +3904,6 @@
           <w:bCs/>
           <w:noProof/>
         </w:rPr>
-        <w:lastRenderedPageBreak/>
         <mc:AlternateContent>
           <mc:Choice Requires="wps">
             <w:drawing>
@@ -3956,7 +3957,7 @@
                               <w:t xml:space="preserve"> </w:t>
                             </w:r>
                             <w:r>
-                              <w:t>bodeguero</w:t>
+                              <w:t>Administrador</w:t>
                             </w:r>
                           </w:p>
                           <w:p>
@@ -4042,7 +4043,7 @@
                         <w:t xml:space="preserve"> </w:t>
                       </w:r>
                       <w:r>
-                        <w:t>bodeguero</w:t>
+                        <w:t>Administrador</w:t>
                       </w:r>
                     </w:p>
                     <w:p>
@@ -4131,6 +4132,7 @@
         <w:rPr>
           <w:b/>
           <w:bCs/>
+          <w:u w:val="single"/>
         </w:rPr>
       </w:pPr>
       <w:r>
@@ -4163,7 +4165,7 @@
         <w:t xml:space="preserve">Usuario: </w:t>
       </w:r>
       <w:r>
-        <w:t>Bodeguero</w:t>
+        <w:t>Administrador</w:t>
       </w:r>
       <w:r>
         <w:rPr>
@@ -4359,13 +4361,7 @@
         <w:spacing w:line="360" w:lineRule="auto"/>
       </w:pPr>
       <w:r>
-        <w:t xml:space="preserve">Cuando se elimina un proveedor no quiero eliminarlo por completo, más bien que cambie a un estado </w:t>
-      </w:r>
-      <w:r>
-        <w:t>inactivo</w:t>
-      </w:r>
-      <w:r>
-        <w:t>.</w:t>
+        <w:t>Cuando se agrega un proveedor quiero que se tome en cuenta el nombre, la dirección, número de teléfono, extensión, número de cuenta, y los detalles de cada producto que ofrecen.</w:t>
       </w:r>
     </w:p>
     <w:p>
@@ -4378,13 +4374,13 @@
         <w:spacing w:line="360" w:lineRule="auto"/>
       </w:pPr>
       <w:r>
-        <w:t>Dado que es importante consultar</w:t>
-      </w:r>
-      <w:r>
-        <w:t xml:space="preserve"> los datos</w:t>
-      </w:r>
-      <w:r>
-        <w:t xml:space="preserve"> cada vez que lo necesite, quiero que se muestren en una tabla.</w:t>
+        <w:t xml:space="preserve">Cuando se elimina un proveedor no quiero eliminarlo por completo, más bien que cambie a un estado </w:t>
+      </w:r>
+      <w:r>
+        <w:t>inactivo</w:t>
+      </w:r>
+      <w:r>
+        <w:t>.</w:t>
       </w:r>
     </w:p>
     <w:p>
@@ -4397,47 +4393,42 @@
         <w:spacing w:line="360" w:lineRule="auto"/>
       </w:pPr>
       <w:r>
+        <w:t>Dado que es importante consultar</w:t>
+      </w:r>
+      <w:r>
+        <w:t xml:space="preserve"> los datos</w:t>
+      </w:r>
+      <w:r>
+        <w:t xml:space="preserve"> cada vez que lo necesite, quiero que se muestren en una tabla.</w:t>
+      </w:r>
+    </w:p>
+    <w:p>
+      <w:pPr>
+        <w:pStyle w:val="Prrafodelista"/>
+        <w:numPr>
+          <w:ilvl w:val="0"/>
+          <w:numId w:val="6"/>
+        </w:numPr>
+        <w:spacing w:line="360" w:lineRule="auto"/>
+      </w:pPr>
+      <w:r>
+        <w:lastRenderedPageBreak/>
         <w:t>Me gustaría poder filtrar los datos de la tabla por letra, por ejemplo: si ingreso una A que se muestren los proveedores con A al inicio del nombre.</w:t>
       </w:r>
     </w:p>
     <w:p>
       <w:pPr>
-        <w:pStyle w:val="Prrafodelista"/>
-        <w:spacing w:line="360" w:lineRule="auto"/>
-      </w:pPr>
-    </w:p>
-    <w:p>
-      <w:pPr>
-        <w:pStyle w:val="Prrafodelista"/>
-        <w:spacing w:line="360" w:lineRule="auto"/>
-      </w:pPr>
-    </w:p>
-    <w:p>
-      <w:pPr>
-        <w:pStyle w:val="Prrafodelista"/>
-        <w:spacing w:line="360" w:lineRule="auto"/>
-      </w:pPr>
-    </w:p>
-    <w:p>
-      <w:pPr>
-        <w:pStyle w:val="Prrafodelista"/>
-        <w:spacing w:line="360" w:lineRule="auto"/>
-      </w:pPr>
-    </w:p>
-    <w:p>
-      <w:pPr>
-        <w:spacing w:line="360" w:lineRule="auto"/>
-        <w:rPr>
-          <w:b/>
-          <w:bCs/>
-        </w:rPr>
-      </w:pPr>
-      <w:r>
-        <w:rPr>
-          <w:b/>
-          <w:bCs/>
-        </w:rPr>
-        <w:lastRenderedPageBreak/>
+        <w:spacing w:line="360" w:lineRule="auto"/>
+        <w:rPr>
+          <w:b/>
+          <w:bCs/>
+        </w:rPr>
+      </w:pPr>
+      <w:r>
+        <w:rPr>
+          <w:b/>
+          <w:bCs/>
+        </w:rPr>
         <w:t>Tareas asignadas:</w:t>
       </w:r>
     </w:p>
@@ -5010,7 +5001,6 @@
           <w:b/>
           <w:bCs/>
         </w:rPr>
-        <w:lastRenderedPageBreak/>
         <w:t>Criterios de aceptación:</w:t>
       </w:r>
     </w:p>
@@ -5024,7 +5014,13 @@
         <w:spacing w:line="360" w:lineRule="auto"/>
       </w:pPr>
       <w:r>
-        <w:t>Me gustaría poder insertar, actualizar y eliminar un producto del sistema.</w:t>
+        <w:t>Me gustaría poder insertar y eliminar un producto de</w:t>
+      </w:r>
+      <w:r>
+        <w:t xml:space="preserve"> la factura</w:t>
+      </w:r>
+      <w:r>
+        <w:t>.</w:t>
       </w:r>
     </w:p>
     <w:p>
@@ -5035,26 +5031,19 @@
           <w:numId w:val="8"/>
         </w:numPr>
         <w:spacing w:line="360" w:lineRule="auto"/>
-      </w:pPr>
-      <w:r>
-        <w:t>Dado que,</w:t>
-      </w:r>
-      <w:r>
-        <w:t xml:space="preserve"> al ingresar un producto al sistema, necesito saber a </w:t>
-      </w:r>
-      <w:proofErr w:type="spellStart"/>
-      <w:r>
-        <w:t>que</w:t>
-      </w:r>
-      <w:proofErr w:type="spellEnd"/>
-      <w:r>
-        <w:t xml:space="preserve"> proveedor pertenece, </w:t>
-      </w:r>
-      <w:r>
-        <w:t>debo de tener una lista desplegable de</w:t>
-      </w:r>
-      <w:r>
-        <w:t xml:space="preserve"> los proveedores registrados.</w:t>
+        <w:rPr>
+          <w:b/>
+          <w:bCs/>
+        </w:rPr>
+      </w:pPr>
+      <w:r>
+        <w:t xml:space="preserve">Cuando se inserta un producto, </w:t>
+      </w:r>
+      <w:r>
+        <w:t>se debe de buscar por el código de barras, ya que el producto ya ha sido ingresado según el proveedor</w:t>
+      </w:r>
+      <w:r>
+        <w:t>.</w:t>
       </w:r>
     </w:p>
     <w:p>
@@ -5067,7 +5056,22 @@
         <w:spacing w:line="360" w:lineRule="auto"/>
       </w:pPr>
       <w:r>
-        <w:t>Ya que al insertar un producto necesito ver ese registro, me gustaría que se muestre en una tabla.</w:t>
+        <w:t>Ya que al insertar un producto necesito ver ese registro, me gustaría que se muestre en una tabla</w:t>
+      </w:r>
+      <w:r>
+        <w:t>, el cual al final quiero que se imprima como una factura</w:t>
+      </w:r>
+      <w:r>
+        <w:t>.</w:t>
+      </w:r>
+      <w:r>
+        <w:t xml:space="preserve"> Por lo </w:t>
+      </w:r>
+      <w:r>
+        <w:t>tanto,</w:t>
+      </w:r>
+      <w:r>
+        <w:t xml:space="preserve"> se debe de mostrar un subtotal, impuestos y total final.</w:t>
       </w:r>
     </w:p>
     <w:p>
@@ -5098,41 +5102,16 @@
         <w:t>n</w:t>
       </w:r>
       <w:r>
-        <w:t xml:space="preserve"> como detalle su fecha de ingreso, precio de compra, las unidades que ingresa</w:t>
-      </w:r>
-      <w:r>
-        <w:t>ron</w:t>
-      </w:r>
-      <w:r>
-        <w:t xml:space="preserve">, fecha de vencimiento y el </w:t>
-      </w:r>
-      <w:r>
-        <w:t xml:space="preserve">nombre de usuario del </w:t>
-      </w:r>
-      <w:r>
-        <w:t xml:space="preserve">colaborador que realizó el </w:t>
-      </w:r>
-      <w:r>
-        <w:t>registro.</w:t>
-      </w:r>
-    </w:p>
-    <w:p>
-      <w:pPr>
-        <w:pStyle w:val="Prrafodelista"/>
-        <w:numPr>
-          <w:ilvl w:val="0"/>
-          <w:numId w:val="8"/>
-        </w:numPr>
-        <w:spacing w:line="360" w:lineRule="auto"/>
-      </w:pPr>
-      <w:r>
-        <w:t xml:space="preserve">Quiero realizar una búsqueda de un producto por medio del código con el que se </w:t>
-      </w:r>
-      <w:r>
-        <w:t>registró</w:t>
-      </w:r>
-      <w:r>
-        <w:t>.</w:t>
+        <w:t xml:space="preserve"> como detalle su precio de compra</w:t>
+      </w:r>
+      <w:r>
+        <w:t xml:space="preserve"> y </w:t>
+      </w:r>
+      <w:r>
+        <w:t xml:space="preserve">las unidades que </w:t>
+      </w:r>
+      <w:r>
+        <w:t>ingresaron.</w:t>
       </w:r>
     </w:p>
     <w:p>
@@ -5165,7 +5144,13 @@
         </w:rPr>
       </w:pPr>
       <w:r>
-        <w:t>Realizar los procedimientos almacenados necesario para hacer un CRUD con los productos.</w:t>
+        <w:t xml:space="preserve">Realizar los procedimientos almacenados necesario para </w:t>
+      </w:r>
+      <w:r>
+        <w:t>insertar y eliminar</w:t>
+      </w:r>
+      <w:r>
+        <w:t xml:space="preserve"> los productos.</w:t>
       </w:r>
     </w:p>
     <w:p>
@@ -5198,17 +5183,51 @@
         <w:t xml:space="preserve"> se debe verificar si el producto existe, en caso de que exista se le debe de sumar la cantidad de productos comprados a la cantidad de productos en existencia</w:t>
       </w:r>
       <w:r>
-        <w:t xml:space="preserve">, en caso de que no se encuentren registros se debe de insertar el </w:t>
-      </w:r>
-      <w:r>
-        <w:t>nuevo producto</w:t>
-      </w:r>
-      <w:r>
         <w:t>.</w:t>
       </w:r>
     </w:p>
     <w:p>
       <w:pPr>
+        <w:pStyle w:val="Prrafodelista"/>
+        <w:numPr>
+          <w:ilvl w:val="0"/>
+          <w:numId w:val="11"/>
+        </w:numPr>
+        <w:spacing w:line="360" w:lineRule="auto"/>
+        <w:rPr>
+          <w:b/>
+          <w:bCs/>
+        </w:rPr>
+      </w:pPr>
+      <w:r>
+        <w:t>Dado a que un proveedor puede tener muchos productos, considero que es necesario crear una factura en donde se irán agregando los productos que ingresan.</w:t>
+      </w:r>
+    </w:p>
+    <w:p>
+      <w:pPr>
+        <w:pStyle w:val="Prrafodelista"/>
+        <w:numPr>
+          <w:ilvl w:val="0"/>
+          <w:numId w:val="11"/>
+        </w:numPr>
+        <w:spacing w:line="360" w:lineRule="auto"/>
+        <w:rPr>
+          <w:b/>
+          <w:bCs/>
+        </w:rPr>
+      </w:pPr>
+      <w:r>
+        <w:t xml:space="preserve">En la factura de productos de ingreso, quiero ver </w:t>
+      </w:r>
+      <w:r>
+        <w:t>el subtotal</w:t>
+      </w:r>
+      <w:r>
+        <w:t xml:space="preserve"> de la cuenta, el total de impuesto y el total final.</w:t>
+      </w:r>
+    </w:p>
+    <w:p>
+      <w:pPr>
         <w:spacing w:line="360" w:lineRule="auto"/>
         <w:rPr>
           <w:b/>
@@ -5225,57 +5244,37 @@
     </w:p>
     <w:p>
       <w:pPr>
-        <w:spacing w:line="360" w:lineRule="auto"/>
-        <w:rPr>
-          <w:b/>
-          <w:bCs/>
-        </w:rPr>
-      </w:pPr>
-    </w:p>
-    <w:p>
-      <w:pPr>
-        <w:spacing w:line="360" w:lineRule="auto"/>
-        <w:rPr>
-          <w:b/>
-          <w:bCs/>
-        </w:rPr>
-      </w:pPr>
-    </w:p>
-    <w:p>
-      <w:pPr>
-        <w:spacing w:line="360" w:lineRule="auto"/>
-        <w:rPr>
-          <w:b/>
-          <w:bCs/>
-        </w:rPr>
-      </w:pPr>
-    </w:p>
-    <w:p>
-      <w:pPr>
-        <w:spacing w:line="360" w:lineRule="auto"/>
-        <w:rPr>
-          <w:b/>
-          <w:bCs/>
-        </w:rPr>
-      </w:pPr>
-    </w:p>
-    <w:p>
-      <w:pPr>
-        <w:spacing w:line="360" w:lineRule="auto"/>
-        <w:rPr>
-          <w:b/>
-          <w:bCs/>
-        </w:rPr>
-      </w:pPr>
-    </w:p>
-    <w:p>
-      <w:pPr>
-        <w:spacing w:line="360" w:lineRule="auto"/>
-        <w:rPr>
-          <w:b/>
-          <w:bCs/>
-        </w:rPr>
-      </w:pPr>
+        <w:pStyle w:val="Prrafodelista"/>
+        <w:numPr>
+          <w:ilvl w:val="0"/>
+          <w:numId w:val="17"/>
+        </w:numPr>
+        <w:spacing w:line="360" w:lineRule="auto"/>
+        <w:rPr>
+          <w:b/>
+          <w:bCs/>
+        </w:rPr>
+      </w:pPr>
+      <w:r>
+        <w:t>Cuando se ingrese el código y no aparezcan registros del producto, se debe hacer la solicitud de ingresa del ese producto a la administración.</w:t>
+      </w:r>
+    </w:p>
+    <w:p>
+      <w:pPr>
+        <w:pStyle w:val="Prrafodelista"/>
+        <w:numPr>
+          <w:ilvl w:val="0"/>
+          <w:numId w:val="17"/>
+        </w:numPr>
+        <w:spacing w:line="360" w:lineRule="auto"/>
+        <w:rPr>
+          <w:b/>
+          <w:bCs/>
+        </w:rPr>
+      </w:pPr>
+      <w:r>
+        <w:t>El registro de productos se realizará únicamente por factura, es decir no se podrá registra un producto de un proveedor y en la misma factura agregar un producto de un proveedor distinto.</w:t>
+      </w:r>
     </w:p>
     <w:p>
       <w:pPr>
@@ -5351,10 +5350,7 @@
                               <w:t>Como</w:t>
                             </w:r>
                             <w:r>
-                              <w:t xml:space="preserve"> </w:t>
-                            </w:r>
-                            <w:r>
-                              <w:t>cajero</w:t>
+                              <w:t xml:space="preserve"> cajero</w:t>
                             </w:r>
                           </w:p>
                           <w:p>
@@ -5367,13 +5363,7 @@
                               <w:t>Quiero</w:t>
                             </w:r>
                             <w:r>
-                              <w:t xml:space="preserve"> </w:t>
-                            </w:r>
-                            <w:r>
-                              <w:t>ingresar los productos de venta</w:t>
-                            </w:r>
-                            <w:r>
-                              <w:t>.</w:t>
+                              <w:t xml:space="preserve"> ingresar los productos de venta.</w:t>
                             </w:r>
                           </w:p>
                           <w:p>
@@ -5437,10 +5427,7 @@
                         <w:t>Como</w:t>
                       </w:r>
                       <w:r>
-                        <w:t xml:space="preserve"> </w:t>
-                      </w:r>
-                      <w:r>
-                        <w:t>cajero</w:t>
+                        <w:t xml:space="preserve"> cajero</w:t>
                       </w:r>
                     </w:p>
                     <w:p>
@@ -5453,13 +5440,7 @@
                         <w:t>Quiero</w:t>
                       </w:r>
                       <w:r>
-                        <w:t xml:space="preserve"> </w:t>
-                      </w:r>
-                      <w:r>
-                        <w:t>ingresar los productos de venta</w:t>
-                      </w:r>
-                      <w:r>
-                        <w:t>.</w:t>
+                        <w:t xml:space="preserve"> ingresar los productos de venta.</w:t>
                       </w:r>
                     </w:p>
                     <w:p>
@@ -5699,10 +5680,13 @@
         <w:t>Descripción:</w:t>
       </w:r>
       <w:r>
-        <w:t xml:space="preserve"> </w:t>
-      </w:r>
-      <w:r>
-        <w:t>Para realizar una venta es necesario poder ingresar los productos al sistema.</w:t>
+        <w:t xml:space="preserve"> Para realizar una venta es necesario poder ingresar los productos al sistema</w:t>
+      </w:r>
+      <w:r>
+        <w:t xml:space="preserve"> de ventas</w:t>
+      </w:r>
+      <w:r>
+        <w:t>.</w:t>
       </w:r>
     </w:p>
     <w:p>
@@ -5876,7 +5860,19 @@
         </w:rPr>
       </w:pPr>
       <w:r>
-        <w:t>Dado que necesito mantener un inventario ordenado necesito que cuando se vende un producto se reste del inventario.</w:t>
+        <w:t>Dado que necesito mantener un inventario ordenado</w:t>
+      </w:r>
+      <w:r>
+        <w:t xml:space="preserve">, </w:t>
+      </w:r>
+      <w:r>
+        <w:t xml:space="preserve">cuando se vende un producto se </w:t>
+      </w:r>
+      <w:r>
+        <w:t xml:space="preserve">debe de actualizar </w:t>
+      </w:r>
+      <w:r>
+        <w:t>del inventario.</w:t>
       </w:r>
     </w:p>
     <w:p>
@@ -5905,6 +5901,23 @@
     <w:p>
       <w:pPr>
         <w:pStyle w:val="Prrafodelista"/>
+        <w:numPr>
+          <w:ilvl w:val="0"/>
+          <w:numId w:val="12"/>
+        </w:numPr>
+        <w:spacing w:line="360" w:lineRule="auto"/>
+        <w:rPr>
+          <w:b/>
+          <w:bCs/>
+        </w:rPr>
+      </w:pPr>
+      <w:r>
+        <w:t>Al hacerse una venta me gustaría que los productos vendidos se registren en inventario como productos de salida.</w:t>
+      </w:r>
+    </w:p>
+    <w:p>
+      <w:pPr>
+        <w:pStyle w:val="Prrafodelista"/>
         <w:spacing w:line="360" w:lineRule="auto"/>
         <w:rPr>
           <w:b/>
@@ -5996,10 +6009,19 @@
         <w:t xml:space="preserve">En la tabla mostrar los productos con los detalles de nombre del producto, </w:t>
       </w:r>
       <w:r>
-        <w:t>cantidad y</w:t>
-      </w:r>
-      <w:r>
-        <w:t xml:space="preserve"> precio.</w:t>
+        <w:t xml:space="preserve">cantidad </w:t>
+      </w:r>
+      <w:r>
+        <w:t>,</w:t>
+      </w:r>
+      <w:r>
+        <w:t>precio</w:t>
+      </w:r>
+      <w:r>
+        <w:t xml:space="preserve"> y fecha de venta</w:t>
+      </w:r>
+      <w:r>
+        <w:t>.</w:t>
       </w:r>
     </w:p>
     <w:p>
@@ -6035,6 +6057,9 @@
       <w:r>
         <w:t>Mostrar el subtotal, impuestos, descuentos y total final de la cuenta, basado en el precio de los productos y sus respectivos impuestos.</w:t>
       </w:r>
+      <w:r>
+        <w:t xml:space="preserve"> Estos datos podrán ser impresos al finalizar la transacción.</w:t>
+      </w:r>
     </w:p>
     <w:p>
       <w:pPr>
@@ -6081,6 +6106,23 @@
     </w:p>
     <w:p>
       <w:pPr>
+        <w:pStyle w:val="Prrafodelista"/>
+        <w:numPr>
+          <w:ilvl w:val="0"/>
+          <w:numId w:val="13"/>
+        </w:numPr>
+        <w:spacing w:line="360" w:lineRule="auto"/>
+        <w:rPr>
+          <w:b/>
+          <w:bCs/>
+        </w:rPr>
+      </w:pPr>
+      <w:r>
+        <w:t>Crear un trigger que se dispare cuanto se realiza una venta, afectando la tabla de inventario en el campo de producto de salida.</w:t>
+      </w:r>
+    </w:p>
+    <w:p>
+      <w:pPr>
         <w:spacing w:line="360" w:lineRule="auto"/>
         <w:rPr>
           <w:b/>
@@ -6105,27 +6147,867 @@
         <w:spacing w:line="360" w:lineRule="auto"/>
       </w:pPr>
       <w:r>
+        <w:lastRenderedPageBreak/>
         <w:t>Cada colaborador debe de salir del sistema cuando finalice el turno laboral o por algún receso.</w:t>
       </w:r>
     </w:p>
     <w:p>
       <w:pPr>
+        <w:spacing w:line="360" w:lineRule="auto"/>
+      </w:pPr>
+    </w:p>
+    <w:p>
+      <w:pPr>
+        <w:spacing w:line="360" w:lineRule="auto"/>
+      </w:pPr>
+    </w:p>
+    <w:p>
+      <w:pPr>
+        <w:spacing w:line="360" w:lineRule="auto"/>
+      </w:pPr>
+    </w:p>
+    <w:p>
+      <w:pPr>
+        <w:spacing w:line="360" w:lineRule="auto"/>
+      </w:pPr>
+    </w:p>
+    <w:p>
+      <w:pPr>
+        <w:spacing w:line="360" w:lineRule="auto"/>
+      </w:pPr>
+    </w:p>
+    <w:p>
+      <w:pPr>
         <w:jc w:val="left"/>
       </w:pPr>
       <w:r>
+        <w:rPr>
+          <w:b/>
+          <w:bCs/>
+          <w:noProof/>
+        </w:rPr>
+        <mc:AlternateContent>
+          <mc:Choice Requires="wps">
+            <w:drawing>
+              <wp:anchor distT="0" distB="0" distL="114300" distR="114300" simplePos="0" relativeHeight="251670528" behindDoc="1" locked="0" layoutInCell="1" allowOverlap="1" wp14:anchorId="016B762C" wp14:editId="4CD2F192">
+                <wp:simplePos x="0" y="0"/>
+                <wp:positionH relativeFrom="margin">
+                  <wp:align>left</wp:align>
+                </wp:positionH>
+                <wp:positionV relativeFrom="paragraph">
+                  <wp:posOffset>-536770</wp:posOffset>
+                </wp:positionV>
+                <wp:extent cx="3983355" cy="914400"/>
+                <wp:effectExtent l="0" t="0" r="0" b="0"/>
+                <wp:wrapNone/>
+                <wp:docPr id="8" name="Cuadro de texto 8"/>
+                <wp:cNvGraphicFramePr/>
+                <a:graphic xmlns:a="http://schemas.openxmlformats.org/drawingml/2006/main">
+                  <a:graphicData uri="http://schemas.microsoft.com/office/word/2010/wordprocessingShape">
+                    <wps:wsp>
+                      <wps:cNvSpPr txBox="1"/>
+                      <wps:spPr>
+                        <a:xfrm>
+                          <a:off x="0" y="0"/>
+                          <a:ext cx="3983355" cy="914400"/>
+                        </a:xfrm>
+                        <a:prstGeom prst="rect">
+                          <a:avLst/>
+                        </a:prstGeom>
+                        <a:solidFill>
+                          <a:sysClr val="windowText" lastClr="000000">
+                            <a:alpha val="50000"/>
+                          </a:sysClr>
+                        </a:solidFill>
+                        <a:ln>
+                          <a:noFill/>
+                        </a:ln>
+                        <a:effectLst/>
+                      </wps:spPr>
+                      <wps:txbx>
+                        <w:txbxContent>
+                          <w:p>
+                            <w:pPr>
+                              <w:rPr>
+                                <w:color w:val="FFFFFF" w:themeColor="background1"/>
+                              </w:rPr>
+                            </w:pPr>
+                            <w:r>
+                              <w:rPr>
+                                <w:b/>
+                                <w:bCs/>
+                                <w:color w:val="262626" w:themeColor="text1" w:themeTint="D9"/>
+                              </w:rPr>
+                              <w:t xml:space="preserve">Como </w:t>
+                            </w:r>
+                            <w:r>
+                              <w:rPr>
+                                <w:b/>
+                                <w:bCs/>
+                                <w:color w:val="FFFFFF" w:themeColor="background1"/>
+                              </w:rPr>
+                              <w:t>administrador</w:t>
+                            </w:r>
+                            <w:r>
+                              <w:rPr>
+                                <w:color w:val="FFFFFF" w:themeColor="background1"/>
+                              </w:rPr>
+                              <w:t>.</w:t>
+                            </w:r>
+                          </w:p>
+                          <w:p>
+                            <w:r>
+                              <w:rPr>
+                                <w:color w:val="000000" w:themeColor="text1"/>
+                              </w:rPr>
+                              <w:t xml:space="preserve">Quiero </w:t>
+                            </w:r>
+                            <w:r>
+                              <w:rPr>
+                                <w:color w:val="FFFFFF" w:themeColor="background1"/>
+                              </w:rPr>
+                              <w:t>administrar el inventario de productos</w:t>
+                            </w:r>
+                            <w:r>
+                              <w:t>.</w:t>
+                            </w:r>
+                          </w:p>
+                          <w:p>
+                            <w:r>
+                              <w:rPr>
+                                <w:b/>
+                                <w:bCs/>
+                                <w:color w:val="262626" w:themeColor="text1" w:themeTint="D9"/>
+                              </w:rPr>
+                              <w:t>Para poder</w:t>
+                            </w:r>
+                            <w:r>
+                              <w:rPr>
+                                <w:color w:val="262626" w:themeColor="text1" w:themeTint="D9"/>
+                              </w:rPr>
+                              <w:t xml:space="preserve"> </w:t>
+                            </w:r>
+                            <w:r>
+                              <w:rPr>
+                                <w:color w:val="FFFFFF" w:themeColor="background1"/>
+                              </w:rPr>
+                              <w:t>actualizarlos cuando sea necesario</w:t>
+                            </w:r>
+                            <w:r>
+                              <w:t>.</w:t>
+                            </w:r>
+                          </w:p>
+                        </w:txbxContent>
+                      </wps:txbx>
+                      <wps:bodyPr rot="0" spcFirstLastPara="0" vertOverflow="overflow" horzOverflow="overflow" vert="horz" wrap="square" lIns="91440" tIns="45720" rIns="91440" bIns="45720" numCol="1" spcCol="0" rtlCol="0" fromWordArt="0" anchor="t" anchorCtr="0" forceAA="0" compatLnSpc="1">
+                        <a:prstTxWarp prst="textNoShape">
+                          <a:avLst/>
+                        </a:prstTxWarp>
+                        <a:noAutofit/>
+                      </wps:bodyPr>
+                    </wps:wsp>
+                  </a:graphicData>
+                </a:graphic>
+                <wp14:sizeRelH relativeFrom="margin">
+                  <wp14:pctWidth>0</wp14:pctWidth>
+                </wp14:sizeRelH>
+                <wp14:sizeRelV relativeFrom="margin">
+                  <wp14:pctHeight>0</wp14:pctHeight>
+                </wp14:sizeRelV>
+              </wp:anchor>
+            </w:drawing>
+          </mc:Choice>
+          <mc:Fallback>
+            <w:pict>
+              <v:shape w14:anchorId="016B762C" id="Cuadro de texto 8" o:spid="_x0000_s1031" type="#_x0000_t202" style="position:absolute;margin-left:0;margin-top:-42.25pt;width:313.65pt;height:1in;z-index:-251645952;visibility:visible;mso-wrap-style:square;mso-width-percent:0;mso-height-percent:0;mso-wrap-distance-left:9pt;mso-wrap-distance-top:0;mso-wrap-distance-right:9pt;mso-wrap-distance-bottom:0;mso-position-horizontal:left;mso-position-horizontal-relative:margin;mso-position-vertical:absolute;mso-position-vertical-relative:text;mso-width-percent:0;mso-height-percent:0;mso-width-relative:margin;mso-height-relative:margin;v-text-anchor:top" o:gfxdata="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" fillcolor="windowText" stroked="f">
+                <v:fill opacity="32896f"/>
+                <v:textbox>
+                  <w:txbxContent>
+                    <w:p>
+                      <w:pPr>
+                        <w:rPr>
+                          <w:color w:val="FFFFFF" w:themeColor="background1"/>
+                        </w:rPr>
+                      </w:pPr>
+                      <w:r>
+                        <w:rPr>
+                          <w:b/>
+                          <w:bCs/>
+                          <w:color w:val="262626" w:themeColor="text1" w:themeTint="D9"/>
+                        </w:rPr>
+                        <w:t xml:space="preserve">Como </w:t>
+                      </w:r>
+                      <w:r>
+                        <w:rPr>
+                          <w:b/>
+                          <w:bCs/>
+                          <w:color w:val="FFFFFF" w:themeColor="background1"/>
+                        </w:rPr>
+                        <w:t>administrador</w:t>
+                      </w:r>
+                      <w:r>
+                        <w:rPr>
+                          <w:color w:val="FFFFFF" w:themeColor="background1"/>
+                        </w:rPr>
+                        <w:t>.</w:t>
+                      </w:r>
+                    </w:p>
+                    <w:p>
+                      <w:r>
+                        <w:rPr>
+                          <w:color w:val="000000" w:themeColor="text1"/>
+                        </w:rPr>
+                        <w:t xml:space="preserve">Quiero </w:t>
+                      </w:r>
+                      <w:r>
+                        <w:rPr>
+                          <w:color w:val="FFFFFF" w:themeColor="background1"/>
+                        </w:rPr>
+                        <w:t>administrar el inventario de productos</w:t>
+                      </w:r>
+                      <w:r>
+                        <w:t>.</w:t>
+                      </w:r>
+                    </w:p>
+                    <w:p>
+                      <w:r>
+                        <w:rPr>
+                          <w:b/>
+                          <w:bCs/>
+                          <w:color w:val="262626" w:themeColor="text1" w:themeTint="D9"/>
+                        </w:rPr>
+                        <w:t>Para poder</w:t>
+                      </w:r>
+                      <w:r>
+                        <w:rPr>
+                          <w:color w:val="262626" w:themeColor="text1" w:themeTint="D9"/>
+                        </w:rPr>
+                        <w:t xml:space="preserve"> </w:t>
+                      </w:r>
+                      <w:r>
+                        <w:rPr>
+                          <w:color w:val="FFFFFF" w:themeColor="background1"/>
+                        </w:rPr>
+                        <w:t>actualizarlos cuando sea necesario</w:t>
+                      </w:r>
+                      <w:r>
+                        <w:t>.</w:t>
+                      </w:r>
+                    </w:p>
+                  </w:txbxContent>
+                </v:textbox>
+                <w10:wrap anchorx="margin"/>
+              </v:shape>
+            </w:pict>
+          </mc:Fallback>
+        </mc:AlternateContent>
+      </w:r>
+    </w:p>
+    <w:p>
+      <w:pPr>
+        <w:jc w:val="left"/>
+      </w:pPr>
+    </w:p>
+    <w:p>
+      <w:pPr>
+        <w:jc w:val="left"/>
+      </w:pPr>
+    </w:p>
+    <w:p>
+      <w:pPr>
+        <w:spacing w:line="360" w:lineRule="auto"/>
+        <w:rPr>
+          <w:b/>
+          <w:bCs/>
+        </w:rPr>
+      </w:pPr>
+      <w:r>
+        <w:rPr>
+          <w:b/>
+          <w:bCs/>
+        </w:rPr>
+        <w:t>Número:</w:t>
+      </w:r>
+      <w:r>
+        <w:t xml:space="preserve"> </w:t>
+      </w:r>
+      <w:r>
+        <w:t>6</w:t>
+      </w:r>
+    </w:p>
+    <w:p>
+      <w:pPr>
+        <w:spacing w:line="360" w:lineRule="auto"/>
+        <w:rPr>
+          <w:b/>
+          <w:bCs/>
+        </w:rPr>
+      </w:pPr>
+      <w:r>
+        <w:rPr>
+          <w:b/>
+          <w:bCs/>
+        </w:rPr>
+        <w:t xml:space="preserve">Usuario: </w:t>
+      </w:r>
+      <w:r>
+        <w:t>Administrador</w:t>
+      </w:r>
+      <w:r>
+        <w:rPr>
+          <w:b/>
+          <w:bCs/>
+        </w:rPr>
+        <w:t>.</w:t>
+      </w:r>
+    </w:p>
+    <w:p>
+      <w:pPr>
+        <w:spacing w:line="360" w:lineRule="auto"/>
+        <w:rPr>
+          <w:b/>
+          <w:bCs/>
+        </w:rPr>
+      </w:pPr>
+      <w:r>
+        <w:rPr>
+          <w:b/>
+          <w:bCs/>
+        </w:rPr>
+        <w:t xml:space="preserve">Nombre historia: </w:t>
+      </w:r>
+      <w:r>
+        <w:t>Administrar el inventario de productos</w:t>
+      </w:r>
+      <w:r>
+        <w:t>.</w:t>
+      </w:r>
+    </w:p>
+    <w:p>
+      <w:pPr>
+        <w:spacing w:line="360" w:lineRule="auto"/>
+        <w:rPr>
+          <w:b/>
+          <w:bCs/>
+        </w:rPr>
+      </w:pPr>
+      <w:r>
+        <w:rPr>
+          <w:b/>
+          <w:bCs/>
+        </w:rPr>
+        <w:t xml:space="preserve">Prioridad en negocio: </w:t>
+      </w:r>
+      <w:r>
+        <w:t>Alta</w:t>
+      </w:r>
+      <w:r>
+        <w:rPr>
+          <w:b/>
+          <w:bCs/>
+        </w:rPr>
+        <w:t>.</w:t>
+      </w:r>
+    </w:p>
+    <w:p>
+      <w:pPr>
+        <w:spacing w:line="360" w:lineRule="auto"/>
+        <w:rPr>
+          <w:b/>
+          <w:bCs/>
+        </w:rPr>
+      </w:pPr>
+      <w:r>
+        <w:rPr>
+          <w:b/>
+          <w:bCs/>
+        </w:rPr>
+        <w:t xml:space="preserve">Riesgo en desarrollo: </w:t>
+      </w:r>
+      <w:r>
+        <w:t>Medio</w:t>
+      </w:r>
+      <w:r>
+        <w:rPr>
+          <w:b/>
+          <w:bCs/>
+        </w:rPr>
+        <w:t>.</w:t>
+      </w:r>
+    </w:p>
+    <w:p>
+      <w:pPr>
+        <w:spacing w:line="360" w:lineRule="auto"/>
+        <w:rPr>
+          <w:b/>
+          <w:bCs/>
+        </w:rPr>
+      </w:pPr>
+      <w:r>
+        <w:rPr>
+          <w:b/>
+          <w:bCs/>
+        </w:rPr>
+        <w:t xml:space="preserve">Puntos estimados: </w:t>
+      </w:r>
+      <w:r>
+        <w:t>1</w:t>
+      </w:r>
+      <w:r>
+        <w:t>0</w:t>
+      </w:r>
+      <w:r>
+        <w:t xml:space="preserve"> pts</w:t>
+      </w:r>
+      <w:r>
+        <w:rPr>
+          <w:b/>
+          <w:bCs/>
+        </w:rPr>
+        <w:t>.</w:t>
+      </w:r>
+    </w:p>
+    <w:p>
+      <w:pPr>
+        <w:spacing w:line="360" w:lineRule="auto"/>
+        <w:rPr>
+          <w:b/>
+          <w:bCs/>
+        </w:rPr>
+      </w:pPr>
+      <w:r>
+        <w:rPr>
+          <w:b/>
+          <w:bCs/>
+        </w:rPr>
+        <w:t xml:space="preserve">Programador responsable: </w:t>
+      </w:r>
+      <w:r>
+        <w:t>Danny Soto J.</w:t>
+      </w:r>
+    </w:p>
+    <w:p>
+      <w:pPr>
+        <w:spacing w:line="360" w:lineRule="auto"/>
+      </w:pPr>
+      <w:r>
+        <w:rPr>
+          <w:b/>
+          <w:bCs/>
+        </w:rPr>
+        <w:t>Descripción:</w:t>
+      </w:r>
+      <w:r>
+        <w:t xml:space="preserve"> </w:t>
+      </w:r>
+      <w:r>
+        <w:t xml:space="preserve">Cada vez que se necesita modificar </w:t>
+      </w:r>
+      <w:r>
+        <w:t>la existencia de productos</w:t>
+      </w:r>
+      <w:r>
+        <w:t>, ya sea por inventario o merma, es imprescindible poder actualizarlo</w:t>
+      </w:r>
+      <w:r>
+        <w:t xml:space="preserve"> desde un apartado de inventario</w:t>
+      </w:r>
+      <w:r>
+        <w:t>.</w:t>
+      </w:r>
+    </w:p>
+    <w:p>
+      <w:pPr>
+        <w:spacing w:line="360" w:lineRule="auto"/>
+        <w:rPr>
+          <w:b/>
+          <w:bCs/>
+        </w:rPr>
+      </w:pPr>
+      <w:r>
+        <w:rPr>
+          <w:b/>
+          <w:bCs/>
+        </w:rPr>
+        <w:t>Criterios de aceptación:</w:t>
+      </w:r>
+    </w:p>
+    <w:p>
+      <w:pPr>
+        <w:pStyle w:val="Prrafodelista"/>
+        <w:numPr>
+          <w:ilvl w:val="0"/>
+          <w:numId w:val="14"/>
+        </w:numPr>
+        <w:spacing w:line="360" w:lineRule="auto"/>
+        <w:rPr>
+          <w:b/>
+          <w:bCs/>
+        </w:rPr>
+      </w:pPr>
+      <w:r>
+        <w:t xml:space="preserve">Dado que los productos serán ingresados desde </w:t>
+      </w:r>
+      <w:r>
+        <w:t>otra sección, quiero poder verlos ordenas en una tabla.</w:t>
+      </w:r>
+    </w:p>
+    <w:p>
+      <w:pPr>
+        <w:pStyle w:val="Prrafodelista"/>
+        <w:numPr>
+          <w:ilvl w:val="0"/>
+          <w:numId w:val="14"/>
+        </w:numPr>
+        <w:spacing w:line="360" w:lineRule="auto"/>
+        <w:rPr>
+          <w:b/>
+          <w:bCs/>
+        </w:rPr>
+      </w:pPr>
+      <w:r>
+        <w:t>Me gustaría poder actualizar la cantidad de un producto</w:t>
+      </w:r>
+      <w:r>
+        <w:t xml:space="preserve"> al seleccionarlo</w:t>
+      </w:r>
+      <w:r>
+        <w:t>, para eso quiero que al dar clic sobre el producto se habilite la opción de modificar la cantidad.</w:t>
+      </w:r>
+    </w:p>
+    <w:p>
+      <w:pPr>
+        <w:pStyle w:val="Prrafodelista"/>
+        <w:numPr>
+          <w:ilvl w:val="0"/>
+          <w:numId w:val="14"/>
+        </w:numPr>
+        <w:spacing w:line="360" w:lineRule="auto"/>
+      </w:pPr>
+      <w:r>
+        <w:lastRenderedPageBreak/>
+        <w:t>Quiero realizar una búsqueda de un producto por medio del código con el que se registró.</w:t>
+      </w:r>
+    </w:p>
+    <w:p>
+      <w:pPr>
+        <w:pStyle w:val="Prrafodelista"/>
+        <w:numPr>
+          <w:ilvl w:val="0"/>
+          <w:numId w:val="14"/>
+        </w:numPr>
+        <w:spacing w:line="360" w:lineRule="auto"/>
+      </w:pPr>
+      <w:r>
+        <w:t>Ya que los datos guardados en la base de datos es importante poder obtenerlos en una hoja de Excel, me gustaría poder descargar toda la tabla en Excel.</w:t>
+      </w:r>
+    </w:p>
+    <w:p>
+      <w:pPr>
+        <w:pStyle w:val="Prrafodelista"/>
+        <w:spacing w:line="360" w:lineRule="auto"/>
+        <w:rPr>
+          <w:b/>
+          <w:bCs/>
+        </w:rPr>
+      </w:pPr>
+    </w:p>
+    <w:p>
+      <w:pPr>
+        <w:spacing w:line="360" w:lineRule="auto"/>
+        <w:rPr>
+          <w:b/>
+          <w:bCs/>
+        </w:rPr>
+      </w:pPr>
+      <w:r>
+        <w:rPr>
+          <w:b/>
+          <w:bCs/>
+        </w:rPr>
+        <w:t>Tareas asignadas:</w:t>
+      </w:r>
+    </w:p>
+    <w:p>
+      <w:pPr>
+        <w:pStyle w:val="Prrafodelista"/>
+        <w:numPr>
+          <w:ilvl w:val="0"/>
+          <w:numId w:val="18"/>
+        </w:numPr>
+        <w:spacing w:line="360" w:lineRule="auto"/>
+        <w:rPr>
+          <w:b/>
+          <w:bCs/>
+        </w:rPr>
+      </w:pPr>
+      <w:r>
+        <w:t>Crear una tabla y mostrar los productos en inventario.</w:t>
+      </w:r>
+    </w:p>
+    <w:p>
+      <w:pPr>
+        <w:pStyle w:val="Prrafodelista"/>
+        <w:numPr>
+          <w:ilvl w:val="0"/>
+          <w:numId w:val="18"/>
+        </w:numPr>
+        <w:spacing w:line="360" w:lineRule="auto"/>
+        <w:rPr>
+          <w:b/>
+          <w:bCs/>
+        </w:rPr>
+      </w:pPr>
+      <w:r>
+        <w:t>Habilitar un formulario donde se pueda modificar únicamente la cantidad en existencia.</w:t>
+      </w:r>
+    </w:p>
+    <w:p>
+      <w:pPr>
+        <w:pStyle w:val="Prrafodelista"/>
+        <w:numPr>
+          <w:ilvl w:val="0"/>
+          <w:numId w:val="18"/>
+        </w:numPr>
+        <w:spacing w:line="360" w:lineRule="auto"/>
+        <w:rPr>
+          <w:b/>
+          <w:bCs/>
+        </w:rPr>
+      </w:pPr>
+      <w:r>
+        <w:t>Crear un método que permita realizar la búsqueda de los productos según el código de barras.</w:t>
+      </w:r>
+    </w:p>
+    <w:p>
+      <w:pPr>
+        <w:pStyle w:val="Prrafodelista"/>
+        <w:numPr>
+          <w:ilvl w:val="0"/>
+          <w:numId w:val="18"/>
+        </w:numPr>
+        <w:spacing w:line="360" w:lineRule="auto"/>
+        <w:rPr>
+          <w:b/>
+          <w:bCs/>
+        </w:rPr>
+      </w:pPr>
+      <w:r>
+        <w:t>Crear el método que permita descargar la tabla de inventario en formato Excel.</w:t>
+      </w:r>
+    </w:p>
+    <w:p>
+      <w:pPr>
+        <w:spacing w:line="360" w:lineRule="auto"/>
+        <w:rPr>
+          <w:b/>
+          <w:bCs/>
+        </w:rPr>
+      </w:pPr>
+      <w:r>
+        <w:rPr>
+          <w:b/>
+          <w:bCs/>
+        </w:rPr>
+        <w:t>Reglas de negocio:</w:t>
+      </w:r>
+    </w:p>
+    <w:p>
+      <w:pPr>
+        <w:pStyle w:val="Prrafodelista"/>
+        <w:numPr>
+          <w:ilvl w:val="0"/>
+          <w:numId w:val="14"/>
+        </w:numPr>
+        <w:spacing w:line="360" w:lineRule="auto"/>
+      </w:pPr>
+      <w:r>
+        <w:t>En el apartado de inventario no será posible eliminar un producto.</w:t>
+      </w:r>
+    </w:p>
+    <w:p>
+      <w:pPr>
+        <w:pStyle w:val="Prrafodelista"/>
+        <w:numPr>
+          <w:ilvl w:val="0"/>
+          <w:numId w:val="14"/>
+        </w:numPr>
+        <w:spacing w:line="360" w:lineRule="auto"/>
+      </w:pPr>
+      <w:r>
+        <w:t>En el apartado de inventario no será posible modificar los detalles de los productos.</w:t>
+      </w:r>
+    </w:p>
+    <w:p>
+      <w:pPr>
+        <w:jc w:val="left"/>
+      </w:pPr>
+    </w:p>
+    <w:p>
+      <w:pPr>
+        <w:jc w:val="left"/>
+      </w:pPr>
+    </w:p>
+    <w:p>
+      <w:pPr>
+        <w:jc w:val="left"/>
+      </w:pPr>
+    </w:p>
+    <w:p>
+      <w:pPr>
+        <w:jc w:val="left"/>
+      </w:pPr>
+    </w:p>
+    <w:p>
+      <w:pPr>
+        <w:jc w:val="left"/>
+      </w:pPr>
+    </w:p>
+    <w:p>
+      <w:pPr>
+        <w:jc w:val="left"/>
+      </w:pPr>
+      <w:r>
         <w:br w:type="page"/>
       </w:r>
     </w:p>
     <w:p>
       <w:pPr>
+        <w:jc w:val="left"/>
+      </w:pPr>
+    </w:p>
+    <w:p>
+      <w:pPr>
+        <w:jc w:val="left"/>
+      </w:pPr>
+    </w:p>
+    <w:p>
+      <w:pPr>
+        <w:jc w:val="left"/>
+      </w:pPr>
+    </w:p>
+    <w:p>
+      <w:pPr>
         <w:pStyle w:val="Ttulo1"/>
       </w:pPr>
       <w:bookmarkStart w:id="8" w:name="_Toc100574299"/>
       <w:r>
-        <w:lastRenderedPageBreak/>
         <w:t>Lista de Prioridades Por Desarrollar</w:t>
       </w:r>
       <w:bookmarkEnd w:id="8"/>
+    </w:p>
+    <w:p/>
+    <w:p>
+      <w:pPr>
+        <w:pStyle w:val="Prrafodelista"/>
+        <w:numPr>
+          <w:ilvl w:val="0"/>
+          <w:numId w:val="16"/>
+        </w:numPr>
+        <w:spacing w:line="360" w:lineRule="auto"/>
+      </w:pPr>
+      <w:r>
+        <w:t>Crear el formulario de ingreso.</w:t>
+      </w:r>
+    </w:p>
+    <w:p>
+      <w:pPr>
+        <w:pStyle w:val="Prrafodelista"/>
+        <w:numPr>
+          <w:ilvl w:val="0"/>
+          <w:numId w:val="16"/>
+        </w:numPr>
+        <w:spacing w:line="360" w:lineRule="auto"/>
+      </w:pPr>
+      <w:r>
+        <w:t>Administrar los datos de los colaboradores</w:t>
+      </w:r>
+      <w:r>
+        <w:t>, para que puedan ingresar al sistema.</w:t>
+      </w:r>
+    </w:p>
+    <w:p>
+      <w:pPr>
+        <w:pStyle w:val="Prrafodelista"/>
+        <w:numPr>
+          <w:ilvl w:val="0"/>
+          <w:numId w:val="16"/>
+        </w:numPr>
+        <w:spacing w:line="360" w:lineRule="auto"/>
+      </w:pPr>
+      <w:r>
+        <w:t>Crear un apartado de inventario</w:t>
+      </w:r>
+      <w:r>
+        <w:t>, donde se muestren los productos</w:t>
+      </w:r>
+      <w:r>
+        <w:t xml:space="preserve"> del supermercado.</w:t>
+      </w:r>
+    </w:p>
+    <w:p>
+      <w:pPr>
+        <w:pStyle w:val="Prrafodelista"/>
+        <w:numPr>
+          <w:ilvl w:val="0"/>
+          <w:numId w:val="16"/>
+        </w:numPr>
+        <w:spacing w:line="360" w:lineRule="auto"/>
+      </w:pPr>
+      <w:r>
+        <w:t xml:space="preserve">Definir el apartado de registro de productos, ya que necesitamos tener productos disponibles en inventario para poder </w:t>
+      </w:r>
+      <w:r>
+        <w:t>venderlos en el área de cajas.</w:t>
+      </w:r>
+    </w:p>
+    <w:p>
+      <w:pPr>
+        <w:pStyle w:val="Prrafodelista"/>
+        <w:numPr>
+          <w:ilvl w:val="0"/>
+          <w:numId w:val="16"/>
+        </w:numPr>
+        <w:spacing w:line="360" w:lineRule="auto"/>
+      </w:pPr>
+      <w:r>
+        <w:t xml:space="preserve">Crear </w:t>
+      </w:r>
+      <w:r>
+        <w:t>todas las funcionalidades</w:t>
+      </w:r>
+      <w:r>
+        <w:t xml:space="preserve"> del sistema de cajas para poder realizar la venta de productos.</w:t>
+      </w:r>
+    </w:p>
+    <w:p>
+      <w:pPr>
+        <w:jc w:val="left"/>
+      </w:pPr>
+      <w:r>
+        <w:br w:type="page"/>
+      </w:r>
+    </w:p>
+    <w:p>
+      <w:pPr>
+        <w:pStyle w:val="Prrafodelista"/>
+      </w:pPr>
+    </w:p>
+    <w:p>
+      <w:pPr>
+        <w:pStyle w:val="Ttulo1"/>
+      </w:pPr>
+      <w:bookmarkStart w:id="9" w:name="_Toc100574300"/>
+      <w:r>
+        <w:t xml:space="preserve">Diagrama </w:t>
+      </w:r>
+      <w:r>
+        <w:t>de</w:t>
+      </w:r>
+      <w:r>
+        <w:t xml:space="preserve"> Clases</w:t>
+      </w:r>
+      <w:bookmarkEnd w:id="9"/>
     </w:p>
     <w:p>
       <w:pPr>
@@ -6144,15 +7026,37 @@
     <w:p>
       <w:pPr>
         <w:pStyle w:val="Ttulo1"/>
-        <w:spacing w:line="360" w:lineRule="auto"/>
-        <w:jc w:val="both"/>
-      </w:pPr>
-      <w:bookmarkStart w:id="9" w:name="_Toc100574300"/>
+      </w:pPr>
+      <w:bookmarkStart w:id="10" w:name="_Toc100574301"/>
       <w:r>
         <w:lastRenderedPageBreak/>
-        <w:t>Diagrama de Clases</w:t>
-      </w:r>
-      <w:bookmarkEnd w:id="9"/>
+        <w:t>Modelo Conceptual de la Base de Datos</w:t>
+      </w:r>
+      <w:bookmarkEnd w:id="10"/>
+    </w:p>
+    <w:p>
+      <w:pPr>
+        <w:spacing w:line="360" w:lineRule="auto"/>
+      </w:pPr>
+    </w:p>
+    <w:p>
+      <w:pPr>
+        <w:spacing w:line="360" w:lineRule="auto"/>
+      </w:pPr>
+      <w:r>
+        <w:br w:type="page"/>
+      </w:r>
+    </w:p>
+    <w:p>
+      <w:pPr>
+        <w:pStyle w:val="Ttulo1"/>
+      </w:pPr>
+      <w:bookmarkStart w:id="11" w:name="_Toc100574302"/>
+      <w:r>
+        <w:lastRenderedPageBreak/>
+        <w:t>Modelo Lógico de la Base de Datos</w:t>
+      </w:r>
+      <w:bookmarkEnd w:id="11"/>
     </w:p>
     <w:p>
       <w:pPr>
@@ -6171,41 +7075,13 @@
     <w:p>
       <w:pPr>
         <w:pStyle w:val="Ttulo1"/>
-        <w:spacing w:line="360" w:lineRule="auto"/>
-        <w:jc w:val="both"/>
-      </w:pPr>
-      <w:bookmarkStart w:id="10" w:name="_Toc100574301"/>
+      </w:pPr>
+      <w:bookmarkStart w:id="12" w:name="_Toc100574303"/>
       <w:r>
         <w:lastRenderedPageBreak/>
-        <w:t>Modelo Conceptual de la Base de Datos</w:t>
-      </w:r>
-      <w:bookmarkEnd w:id="10"/>
-    </w:p>
-    <w:p>
-      <w:pPr>
-        <w:spacing w:line="360" w:lineRule="auto"/>
-      </w:pPr>
-    </w:p>
-    <w:p>
-      <w:pPr>
-        <w:spacing w:line="360" w:lineRule="auto"/>
-      </w:pPr>
-      <w:r>
-        <w:br w:type="page"/>
-      </w:r>
-    </w:p>
-    <w:p>
-      <w:pPr>
-        <w:pStyle w:val="Ttulo1"/>
-        <w:spacing w:line="360" w:lineRule="auto"/>
-        <w:jc w:val="both"/>
-      </w:pPr>
-      <w:bookmarkStart w:id="11" w:name="_Toc100574302"/>
-      <w:r>
-        <w:lastRenderedPageBreak/>
-        <w:t>Modelo Lógico de la Base de Datos</w:t>
-      </w:r>
-      <w:bookmarkEnd w:id="11"/>
+        <w:t>Diccionario de Datos</w:t>
+      </w:r>
+      <w:bookmarkEnd w:id="12"/>
     </w:p>
     <w:p>
       <w:pPr>
@@ -6224,15 +7100,13 @@
     <w:p>
       <w:pPr>
         <w:pStyle w:val="Ttulo1"/>
-        <w:spacing w:line="360" w:lineRule="auto"/>
-        <w:jc w:val="both"/>
-      </w:pPr>
-      <w:bookmarkStart w:id="12" w:name="_Toc100574303"/>
+      </w:pPr>
+      <w:bookmarkStart w:id="13" w:name="_Toc100574304"/>
       <w:r>
         <w:lastRenderedPageBreak/>
-        <w:t>Diccionario de Datos</w:t>
-      </w:r>
-      <w:bookmarkEnd w:id="12"/>
+        <w:t>Conclusión</w:t>
+      </w:r>
+      <w:bookmarkEnd w:id="13"/>
     </w:p>
     <w:p>
       <w:pPr>
@@ -6251,35 +7125,6 @@
     <w:p>
       <w:pPr>
         <w:pStyle w:val="Ttulo1"/>
-        <w:spacing w:line="360" w:lineRule="auto"/>
-        <w:jc w:val="both"/>
-      </w:pPr>
-      <w:bookmarkStart w:id="13" w:name="_Toc100574304"/>
-      <w:r>
-        <w:lastRenderedPageBreak/>
-        <w:t>Conclusión</w:t>
-      </w:r>
-      <w:bookmarkEnd w:id="13"/>
-    </w:p>
-    <w:p>
-      <w:pPr>
-        <w:spacing w:line="360" w:lineRule="auto"/>
-        <w:rPr>
-          <w:rFonts w:eastAsiaTheme="majorEastAsia" w:cstheme="majorBidi"/>
-          <w:b/>
-          <w:sz w:val="32"/>
-          <w:szCs w:val="32"/>
-        </w:rPr>
-      </w:pPr>
-      <w:r>
-        <w:br w:type="page"/>
-      </w:r>
-    </w:p>
-    <w:p>
-      <w:pPr>
-        <w:pStyle w:val="Ttulo1"/>
-        <w:spacing w:line="360" w:lineRule="auto"/>
-        <w:jc w:val="both"/>
       </w:pPr>
       <w:bookmarkStart w:id="14" w:name="_Toc100574305"/>
       <w:r>
@@ -6746,7 +7591,7 @@
   <w:abstractNum w:abstractNumId="3" w15:restartNumberingAfterBreak="0">
     <w:nsid w:val="15A46FB6"/>
     <w:multiLevelType w:val="hybridMultilevel"/>
-    <w:tmpl w:val="CA9AE9A0"/>
+    <w:tmpl w:val="8A020D7E"/>
     <w:lvl w:ilvl="0" w:tplc="140A0001">
       <w:start w:val="1"/>
       <w:numFmt w:val="bullet"/>
@@ -7196,6 +8041,119 @@
     </w:lvl>
   </w:abstractNum>
   <w:abstractNum w:abstractNumId="7" w15:restartNumberingAfterBreak="0">
+    <w:nsid w:val="274B1CA2"/>
+    <w:multiLevelType w:val="hybridMultilevel"/>
+    <w:tmpl w:val="742EAD98"/>
+    <w:lvl w:ilvl="0" w:tplc="140A0001">
+      <w:start w:val="1"/>
+      <w:numFmt w:val="bullet"/>
+      <w:lvlText w:val=""/>
+      <w:lvlJc w:val="left"/>
+      <w:pPr>
+        <w:ind w:left="720" w:hanging="360"/>
+      </w:pPr>
+      <w:rPr>
+        <w:rFonts w:ascii="Symbol" w:hAnsi="Symbol" w:hint="default"/>
+      </w:rPr>
+    </w:lvl>
+    <w:lvl w:ilvl="1" w:tplc="140A0003" w:tentative="1">
+      <w:start w:val="1"/>
+      <w:numFmt w:val="bullet"/>
+      <w:lvlText w:val="o"/>
+      <w:lvlJc w:val="left"/>
+      <w:pPr>
+        <w:ind w:left="1440" w:hanging="360"/>
+      </w:pPr>
+      <w:rPr>
+        <w:rFonts w:ascii="Courier New" w:hAnsi="Courier New" w:cs="Courier New" w:hint="default"/>
+      </w:rPr>
+    </w:lvl>
+    <w:lvl w:ilvl="2" w:tplc="140A0005" w:tentative="1">
+      <w:start w:val="1"/>
+      <w:numFmt w:val="bullet"/>
+      <w:lvlText w:val=""/>
+      <w:lvlJc w:val="left"/>
+      <w:pPr>
+        <w:ind w:left="2160" w:hanging="360"/>
+      </w:pPr>
+      <w:rPr>
+        <w:rFonts w:ascii="Wingdings" w:hAnsi="Wingdings" w:hint="default"/>
+      </w:rPr>
+    </w:lvl>
+    <w:lvl w:ilvl="3" w:tplc="140A0001" w:tentative="1">
+      <w:start w:val="1"/>
+      <w:numFmt w:val="bullet"/>
+      <w:lvlText w:val=""/>
+      <w:lvlJc w:val="left"/>
+      <w:pPr>
+        <w:ind w:left="2880" w:hanging="360"/>
+      </w:pPr>
+      <w:rPr>
+        <w:rFonts w:ascii="Symbol" w:hAnsi="Symbol" w:hint="default"/>
+      </w:rPr>
+    </w:lvl>
+    <w:lvl w:ilvl="4" w:tplc="140A0003" w:tentative="1">
+      <w:start w:val="1"/>
+      <w:numFmt w:val="bullet"/>
+      <w:lvlText w:val="o"/>
+      <w:lvlJc w:val="left"/>
+      <w:pPr>
+        <w:ind w:left="3600" w:hanging="360"/>
+      </w:pPr>
+      <w:rPr>
+        <w:rFonts w:ascii="Courier New" w:hAnsi="Courier New" w:cs="Courier New" w:hint="default"/>
+      </w:rPr>
+    </w:lvl>
+    <w:lvl w:ilvl="5" w:tplc="140A0005" w:tentative="1">
+      <w:start w:val="1"/>
+      <w:numFmt w:val="bullet"/>
+      <w:lvlText w:val=""/>
+      <w:lvlJc w:val="left"/>
+      <w:pPr>
+        <w:ind w:left="4320" w:hanging="360"/>
+      </w:pPr>
+      <w:rPr>
+        <w:rFonts w:ascii="Wingdings" w:hAnsi="Wingdings" w:hint="default"/>
+      </w:rPr>
+    </w:lvl>
+    <w:lvl w:ilvl="6" w:tplc="140A0001" w:tentative="1">
+      <w:start w:val="1"/>
+      <w:numFmt w:val="bullet"/>
+      <w:lvlText w:val=""/>
+      <w:lvlJc w:val="left"/>
+      <w:pPr>
+        <w:ind w:left="5040" w:hanging="360"/>
+      </w:pPr>
+      <w:rPr>
+        <w:rFonts w:ascii="Symbol" w:hAnsi="Symbol" w:hint="default"/>
+      </w:rPr>
+    </w:lvl>
+    <w:lvl w:ilvl="7" w:tplc="140A0003" w:tentative="1">
+      <w:start w:val="1"/>
+      <w:numFmt w:val="bullet"/>
+      <w:lvlText w:val="o"/>
+      <w:lvlJc w:val="left"/>
+      <w:pPr>
+        <w:ind w:left="5760" w:hanging="360"/>
+      </w:pPr>
+      <w:rPr>
+        <w:rFonts w:ascii="Courier New" w:hAnsi="Courier New" w:cs="Courier New" w:hint="default"/>
+      </w:rPr>
+    </w:lvl>
+    <w:lvl w:ilvl="8" w:tplc="140A0005" w:tentative="1">
+      <w:start w:val="1"/>
+      <w:numFmt w:val="bullet"/>
+      <w:lvlText w:val=""/>
+      <w:lvlJc w:val="left"/>
+      <w:pPr>
+        <w:ind w:left="6480" w:hanging="360"/>
+      </w:pPr>
+      <w:rPr>
+        <w:rFonts w:ascii="Wingdings" w:hAnsi="Wingdings" w:hint="default"/>
+      </w:rPr>
+    </w:lvl>
+  </w:abstractNum>
+  <w:abstractNum w:abstractNumId="8" w15:restartNumberingAfterBreak="0">
     <w:nsid w:val="2BD55560"/>
     <w:multiLevelType w:val="hybridMultilevel"/>
     <w:tmpl w:val="644E9DFE"/>
@@ -7308,7 +8266,7 @@
       </w:rPr>
     </w:lvl>
   </w:abstractNum>
-  <w:abstractNum w:abstractNumId="8" w15:restartNumberingAfterBreak="0">
+  <w:abstractNum w:abstractNumId="9" w15:restartNumberingAfterBreak="0">
     <w:nsid w:val="321E71A3"/>
     <w:multiLevelType w:val="hybridMultilevel"/>
     <w:tmpl w:val="A82C1318"/>
@@ -7421,7 +8379,7 @@
       </w:rPr>
     </w:lvl>
   </w:abstractNum>
-  <w:abstractNum w:abstractNumId="9" w15:restartNumberingAfterBreak="0">
+  <w:abstractNum w:abstractNumId="10" w15:restartNumberingAfterBreak="0">
     <w:nsid w:val="34846928"/>
     <w:multiLevelType w:val="hybridMultilevel"/>
     <w:tmpl w:val="C66230D0"/>
@@ -7534,7 +8492,7 @@
       </w:rPr>
     </w:lvl>
   </w:abstractNum>
-  <w:abstractNum w:abstractNumId="10" w15:restartNumberingAfterBreak="0">
+  <w:abstractNum w:abstractNumId="11" w15:restartNumberingAfterBreak="0">
     <w:nsid w:val="46F745BD"/>
     <w:multiLevelType w:val="hybridMultilevel"/>
     <w:tmpl w:val="4F40B2EE"/>
@@ -7647,7 +8605,206 @@
       </w:rPr>
     </w:lvl>
   </w:abstractNum>
-  <w:abstractNum w:abstractNumId="11" w15:restartNumberingAfterBreak="0">
+  <w:abstractNum w:abstractNumId="12" w15:restartNumberingAfterBreak="0">
+    <w:nsid w:val="50BA35E5"/>
+    <w:multiLevelType w:val="hybridMultilevel"/>
+    <w:tmpl w:val="9B0484F8"/>
+    <w:lvl w:ilvl="0" w:tplc="140A000F">
+      <w:start w:val="1"/>
+      <w:numFmt w:val="decimal"/>
+      <w:lvlText w:val="%1."/>
+      <w:lvlJc w:val="left"/>
+      <w:pPr>
+        <w:ind w:left="720" w:hanging="360"/>
+      </w:pPr>
+    </w:lvl>
+    <w:lvl w:ilvl="1" w:tplc="140A0019" w:tentative="1">
+      <w:start w:val="1"/>
+      <w:numFmt w:val="lowerLetter"/>
+      <w:lvlText w:val="%2."/>
+      <w:lvlJc w:val="left"/>
+      <w:pPr>
+        <w:ind w:left="1440" w:hanging="360"/>
+      </w:pPr>
+    </w:lvl>
+    <w:lvl w:ilvl="2" w:tplc="140A001B" w:tentative="1">
+      <w:start w:val="1"/>
+      <w:numFmt w:val="lowerRoman"/>
+      <w:lvlText w:val="%3."/>
+      <w:lvlJc w:val="right"/>
+      <w:pPr>
+        <w:ind w:left="2160" w:hanging="180"/>
+      </w:pPr>
+    </w:lvl>
+    <w:lvl w:ilvl="3" w:tplc="140A000F" w:tentative="1">
+      <w:start w:val="1"/>
+      <w:numFmt w:val="decimal"/>
+      <w:lvlText w:val="%4."/>
+      <w:lvlJc w:val="left"/>
+      <w:pPr>
+        <w:ind w:left="2880" w:hanging="360"/>
+      </w:pPr>
+    </w:lvl>
+    <w:lvl w:ilvl="4" w:tplc="140A0019" w:tentative="1">
+      <w:start w:val="1"/>
+      <w:numFmt w:val="lowerLetter"/>
+      <w:lvlText w:val="%5."/>
+      <w:lvlJc w:val="left"/>
+      <w:pPr>
+        <w:ind w:left="3600" w:hanging="360"/>
+      </w:pPr>
+    </w:lvl>
+    <w:lvl w:ilvl="5" w:tplc="140A001B" w:tentative="1">
+      <w:start w:val="1"/>
+      <w:numFmt w:val="lowerRoman"/>
+      <w:lvlText w:val="%6."/>
+      <w:lvlJc w:val="right"/>
+      <w:pPr>
+        <w:ind w:left="4320" w:hanging="180"/>
+      </w:pPr>
+    </w:lvl>
+    <w:lvl w:ilvl="6" w:tplc="140A000F" w:tentative="1">
+      <w:start w:val="1"/>
+      <w:numFmt w:val="decimal"/>
+      <w:lvlText w:val="%7."/>
+      <w:lvlJc w:val="left"/>
+      <w:pPr>
+        <w:ind w:left="5040" w:hanging="360"/>
+      </w:pPr>
+    </w:lvl>
+    <w:lvl w:ilvl="7" w:tplc="140A0019" w:tentative="1">
+      <w:start w:val="1"/>
+      <w:numFmt w:val="lowerLetter"/>
+      <w:lvlText w:val="%8."/>
+      <w:lvlJc w:val="left"/>
+      <w:pPr>
+        <w:ind w:left="5760" w:hanging="360"/>
+      </w:pPr>
+    </w:lvl>
+    <w:lvl w:ilvl="8" w:tplc="140A001B" w:tentative="1">
+      <w:start w:val="1"/>
+      <w:numFmt w:val="lowerRoman"/>
+      <w:lvlText w:val="%9."/>
+      <w:lvlJc w:val="right"/>
+      <w:pPr>
+        <w:ind w:left="6480" w:hanging="180"/>
+      </w:pPr>
+    </w:lvl>
+  </w:abstractNum>
+  <w:abstractNum w:abstractNumId="13" w15:restartNumberingAfterBreak="0">
+    <w:nsid w:val="551B2BC2"/>
+    <w:multiLevelType w:val="hybridMultilevel"/>
+    <w:tmpl w:val="C0C85430"/>
+    <w:lvl w:ilvl="0" w:tplc="140A0001">
+      <w:start w:val="1"/>
+      <w:numFmt w:val="bullet"/>
+      <w:lvlText w:val=""/>
+      <w:lvlJc w:val="left"/>
+      <w:pPr>
+        <w:ind w:left="720" w:hanging="360"/>
+      </w:pPr>
+      <w:rPr>
+        <w:rFonts w:ascii="Symbol" w:hAnsi="Symbol" w:hint="default"/>
+      </w:rPr>
+    </w:lvl>
+    <w:lvl w:ilvl="1" w:tplc="140A0003" w:tentative="1">
+      <w:start w:val="1"/>
+      <w:numFmt w:val="bullet"/>
+      <w:lvlText w:val="o"/>
+      <w:lvlJc w:val="left"/>
+      <w:pPr>
+        <w:ind w:left="1440" w:hanging="360"/>
+      </w:pPr>
+      <w:rPr>
+        <w:rFonts w:ascii="Courier New" w:hAnsi="Courier New" w:cs="Courier New" w:hint="default"/>
+      </w:rPr>
+    </w:lvl>
+    <w:lvl w:ilvl="2" w:tplc="140A0005" w:tentative="1">
+      <w:start w:val="1"/>
+      <w:numFmt w:val="bullet"/>
+      <w:lvlText w:val=""/>
+      <w:lvlJc w:val="left"/>
+      <w:pPr>
+        <w:ind w:left="2160" w:hanging="360"/>
+      </w:pPr>
+      <w:rPr>
+        <w:rFonts w:ascii="Wingdings" w:hAnsi="Wingdings" w:hint="default"/>
+      </w:rPr>
+    </w:lvl>
+    <w:lvl w:ilvl="3" w:tplc="140A0001" w:tentative="1">
+      <w:start w:val="1"/>
+      <w:numFmt w:val="bullet"/>
+      <w:lvlText w:val=""/>
+      <w:lvlJc w:val="left"/>
+      <w:pPr>
+        <w:ind w:left="2880" w:hanging="360"/>
+      </w:pPr>
+      <w:rPr>
+        <w:rFonts w:ascii="Symbol" w:hAnsi="Symbol" w:hint="default"/>
+      </w:rPr>
+    </w:lvl>
+    <w:lvl w:ilvl="4" w:tplc="140A0003" w:tentative="1">
+      <w:start w:val="1"/>
+      <w:numFmt w:val="bullet"/>
+      <w:lvlText w:val="o"/>
+      <w:lvlJc w:val="left"/>
+      <w:pPr>
+        <w:ind w:left="3600" w:hanging="360"/>
+      </w:pPr>
+      <w:rPr>
+        <w:rFonts w:ascii="Courier New" w:hAnsi="Courier New" w:cs="Courier New" w:hint="default"/>
+      </w:rPr>
+    </w:lvl>
+    <w:lvl w:ilvl="5" w:tplc="140A0005" w:tentative="1">
+      <w:start w:val="1"/>
+      <w:numFmt w:val="bullet"/>
+      <w:lvlText w:val=""/>
+      <w:lvlJc w:val="left"/>
+      <w:pPr>
+        <w:ind w:left="4320" w:hanging="360"/>
+      </w:pPr>
+      <w:rPr>
+        <w:rFonts w:ascii="Wingdings" w:hAnsi="Wingdings" w:hint="default"/>
+      </w:rPr>
+    </w:lvl>
+    <w:lvl w:ilvl="6" w:tplc="140A0001" w:tentative="1">
+      <w:start w:val="1"/>
+      <w:numFmt w:val="bullet"/>
+      <w:lvlText w:val=""/>
+      <w:lvlJc w:val="left"/>
+      <w:pPr>
+        <w:ind w:left="5040" w:hanging="360"/>
+      </w:pPr>
+      <w:rPr>
+        <w:rFonts w:ascii="Symbol" w:hAnsi="Symbol" w:hint="default"/>
+      </w:rPr>
+    </w:lvl>
+    <w:lvl w:ilvl="7" w:tplc="140A0003" w:tentative="1">
+      <w:start w:val="1"/>
+      <w:numFmt w:val="bullet"/>
+      <w:lvlText w:val="o"/>
+      <w:lvlJc w:val="left"/>
+      <w:pPr>
+        <w:ind w:left="5760" w:hanging="360"/>
+      </w:pPr>
+      <w:rPr>
+        <w:rFonts w:ascii="Courier New" w:hAnsi="Courier New" w:cs="Courier New" w:hint="default"/>
+      </w:rPr>
+    </w:lvl>
+    <w:lvl w:ilvl="8" w:tplc="140A0005" w:tentative="1">
+      <w:start w:val="1"/>
+      <w:numFmt w:val="bullet"/>
+      <w:lvlText w:val=""/>
+      <w:lvlJc w:val="left"/>
+      <w:pPr>
+        <w:ind w:left="6480" w:hanging="360"/>
+      </w:pPr>
+      <w:rPr>
+        <w:rFonts w:ascii="Wingdings" w:hAnsi="Wingdings" w:hint="default"/>
+      </w:rPr>
+    </w:lvl>
+  </w:abstractNum>
+  <w:abstractNum w:abstractNumId="14" w15:restartNumberingAfterBreak="0">
     <w:nsid w:val="62134F35"/>
     <w:multiLevelType w:val="hybridMultilevel"/>
     <w:tmpl w:val="F370C124"/>
@@ -7760,7 +8917,7 @@
       </w:rPr>
     </w:lvl>
   </w:abstractNum>
-  <w:abstractNum w:abstractNumId="12" w15:restartNumberingAfterBreak="0">
+  <w:abstractNum w:abstractNumId="15" w15:restartNumberingAfterBreak="0">
     <w:nsid w:val="6C6E057D"/>
     <w:multiLevelType w:val="hybridMultilevel"/>
     <w:tmpl w:val="995CD7CE"/>
@@ -7873,7 +9030,7 @@
       </w:rPr>
     </w:lvl>
   </w:abstractNum>
-  <w:abstractNum w:abstractNumId="13" w15:restartNumberingAfterBreak="0">
+  <w:abstractNum w:abstractNumId="16" w15:restartNumberingAfterBreak="0">
     <w:nsid w:val="70524F77"/>
     <w:multiLevelType w:val="hybridMultilevel"/>
     <w:tmpl w:val="AEC440C6"/>
@@ -7984,28 +9141,114 @@
       <w:rPr>
         <w:rFonts w:ascii="Wingdings" w:hAnsi="Wingdings" w:hint="default"/>
       </w:rPr>
+    </w:lvl>
+  </w:abstractNum>
+  <w:abstractNum w:abstractNumId="17" w15:restartNumberingAfterBreak="0">
+    <w:nsid w:val="796D2F6E"/>
+    <w:multiLevelType w:val="hybridMultilevel"/>
+    <w:tmpl w:val="79AEAAF8"/>
+    <w:lvl w:ilvl="0" w:tplc="140A000F">
+      <w:start w:val="1"/>
+      <w:numFmt w:val="decimal"/>
+      <w:lvlText w:val="%1."/>
+      <w:lvlJc w:val="left"/>
+      <w:pPr>
+        <w:ind w:left="720" w:hanging="360"/>
+      </w:pPr>
+    </w:lvl>
+    <w:lvl w:ilvl="1" w:tplc="140A0019" w:tentative="1">
+      <w:start w:val="1"/>
+      <w:numFmt w:val="lowerLetter"/>
+      <w:lvlText w:val="%2."/>
+      <w:lvlJc w:val="left"/>
+      <w:pPr>
+        <w:ind w:left="1440" w:hanging="360"/>
+      </w:pPr>
+    </w:lvl>
+    <w:lvl w:ilvl="2" w:tplc="140A001B" w:tentative="1">
+      <w:start w:val="1"/>
+      <w:numFmt w:val="lowerRoman"/>
+      <w:lvlText w:val="%3."/>
+      <w:lvlJc w:val="right"/>
+      <w:pPr>
+        <w:ind w:left="2160" w:hanging="180"/>
+      </w:pPr>
+    </w:lvl>
+    <w:lvl w:ilvl="3" w:tplc="140A000F" w:tentative="1">
+      <w:start w:val="1"/>
+      <w:numFmt w:val="decimal"/>
+      <w:lvlText w:val="%4."/>
+      <w:lvlJc w:val="left"/>
+      <w:pPr>
+        <w:ind w:left="2880" w:hanging="360"/>
+      </w:pPr>
+    </w:lvl>
+    <w:lvl w:ilvl="4" w:tplc="140A0019" w:tentative="1">
+      <w:start w:val="1"/>
+      <w:numFmt w:val="lowerLetter"/>
+      <w:lvlText w:val="%5."/>
+      <w:lvlJc w:val="left"/>
+      <w:pPr>
+        <w:ind w:left="3600" w:hanging="360"/>
+      </w:pPr>
+    </w:lvl>
+    <w:lvl w:ilvl="5" w:tplc="140A001B" w:tentative="1">
+      <w:start w:val="1"/>
+      <w:numFmt w:val="lowerRoman"/>
+      <w:lvlText w:val="%6."/>
+      <w:lvlJc w:val="right"/>
+      <w:pPr>
+        <w:ind w:left="4320" w:hanging="180"/>
+      </w:pPr>
+    </w:lvl>
+    <w:lvl w:ilvl="6" w:tplc="140A000F" w:tentative="1">
+      <w:start w:val="1"/>
+      <w:numFmt w:val="decimal"/>
+      <w:lvlText w:val="%7."/>
+      <w:lvlJc w:val="left"/>
+      <w:pPr>
+        <w:ind w:left="5040" w:hanging="360"/>
+      </w:pPr>
+    </w:lvl>
+    <w:lvl w:ilvl="7" w:tplc="140A0019" w:tentative="1">
+      <w:start w:val="1"/>
+      <w:numFmt w:val="lowerLetter"/>
+      <w:lvlText w:val="%8."/>
+      <w:lvlJc w:val="left"/>
+      <w:pPr>
+        <w:ind w:left="5760" w:hanging="360"/>
+      </w:pPr>
+    </w:lvl>
+    <w:lvl w:ilvl="8" w:tplc="140A001B" w:tentative="1">
+      <w:start w:val="1"/>
+      <w:numFmt w:val="lowerRoman"/>
+      <w:lvlText w:val="%9."/>
+      <w:lvlJc w:val="right"/>
+      <w:pPr>
+        <w:ind w:left="6480" w:hanging="180"/>
+      </w:pPr>
     </w:lvl>
   </w:abstractNum>
   <w:num w:numId="1" w16cid:durableId="1903519144">
     <w:abstractNumId w:val="5"/>
   </w:num>
   <w:num w:numId="2" w16cid:durableId="2111703251">
-    <w:abstractNumId w:val="13"/>
+    <w:abstractNumId w:val="16"/>
   </w:num>
   <w:num w:numId="3" w16cid:durableId="786464212">
-    <w:abstractNumId w:val="7"/>
+    <w:abstractNumId w:val="8"/>
   </w:num>
   <w:num w:numId="4" w16cid:durableId="1924801499">
-    <w:abstractNumId w:val="10"/>
+    <w:abstractNumId w:val="11"/>
   </w:num>
   <w:num w:numId="5" w16cid:durableId="752698668">
-    <w:abstractNumId w:val="11"/>
+    <w:abstractNumId w:val="14"/>
   </w:num>
   <w:num w:numId="6" w16cid:durableId="1267494902">
     <w:abstractNumId w:val="2"/>
   </w:num>
   <w:num w:numId="7" w16cid:durableId="1931544173">
-    <w:abstractNumId w:val="9"/>
+    <w:abstractNumId w:val="10"/>
   </w:num>
   <w:num w:numId="8" w16cid:durableId="789321209">
     <w:abstractNumId w:val="4"/>
@@ -8014,19 +9257,31 @@
     <w:abstractNumId w:val="1"/>
   </w:num>
   <w:num w:numId="10" w16cid:durableId="824316597">
-    <w:abstractNumId w:val="12"/>
+    <w:abstractNumId w:val="15"/>
   </w:num>
   <w:num w:numId="11" w16cid:durableId="1892111606">
     <w:abstractNumId w:val="6"/>
   </w:num>
   <w:num w:numId="12" w16cid:durableId="695354249">
-    <w:abstractNumId w:val="8"/>
+    <w:abstractNumId w:val="9"/>
   </w:num>
   <w:num w:numId="13" w16cid:durableId="27797629">
     <w:abstractNumId w:val="0"/>
   </w:num>
   <w:num w:numId="14" w16cid:durableId="312761336">
     <w:abstractNumId w:val="3"/>
+  </w:num>
+  <w:num w:numId="15" w16cid:durableId="77212472">
+    <w:abstractNumId w:val="12"/>
+  </w:num>
+  <w:num w:numId="16" w16cid:durableId="14383585">
+    <w:abstractNumId w:val="17"/>
+  </w:num>
+  <w:num w:numId="17" w16cid:durableId="521435843">
+    <w:abstractNumId w:val="13"/>
+  </w:num>
+  <w:num w:numId="18" w16cid:durableId="835459971">
+    <w:abstractNumId w:val="7"/>
   </w:num>
 </w:numbering>
 </file>
@@ -8429,7 +9684,7 @@
   <w:style w:type="paragraph" w:default="1" w:styleId="Normal">
     <w:name w:val="Normal"/>
     <w:qFormat/>
-    <w:rsid w:val="004161F3"/>
+    <w:rsid w:val="00973A9F"/>
     <w:pPr>
       <w:jc w:val="both"/>
     </w:pPr>

</xml_diff>

<commit_message>
Se realizan mejoras al planiamiento en general
</commit_message>
<xml_diff>
--- a/Etapa 01/Doc Etapa 01.docx
+++ b/Etapa 01/Doc Etapa 01.docx
@@ -2096,6 +2096,11 @@
       <w:r>
         <w:t>Con base en el análisis del sistema de la primera etapa, usted definirá a detalle la funcionalidad propia del sistema. Usted decide la cantidad de tablas de la base de datos, cantidad de pantallas de usuario, etc. Recuerde que la aplicación debe ser lo más completa, estable y fácil de utilizar para el usuario.</w:t>
       </w:r>
+    </w:p>
+    <w:p>
+      <w:pPr>
+        <w:spacing w:line="360" w:lineRule="auto"/>
+      </w:pPr>
     </w:p>
     <w:p>
       <w:pPr>
@@ -2631,10 +2636,10 @@
         <w:t xml:space="preserve">Es indispensable que los </w:t>
       </w:r>
       <w:r>
-        <w:t>colaboradores</w:t>
-      </w:r>
-      <w:r>
-        <w:t xml:space="preserve"> que manipulen el </w:t>
+        <w:t xml:space="preserve">empleados </w:t>
+      </w:r>
+      <w:r>
+        <w:t xml:space="preserve">que manipulen el </w:t>
       </w:r>
       <w:r>
         <w:t>sistema</w:t>
@@ -2725,7 +2730,7 @@
         <w:t xml:space="preserve">un </w:t>
       </w:r>
       <w:r>
-        <w:t>colaborador</w:t>
+        <w:t>empleado</w:t>
       </w:r>
       <w:r>
         <w:t xml:space="preserve"> que no </w:t>
@@ -7020,6 +7025,70 @@
         </w:rPr>
       </w:pPr>
       <w:r>
+        <w:rPr>
+          <w:rFonts w:eastAsiaTheme="majorEastAsia" w:cstheme="majorBidi"/>
+          <w:b/>
+          <w:noProof/>
+          <w:sz w:val="32"/>
+          <w:szCs w:val="32"/>
+        </w:rPr>
+        <w:drawing>
+          <wp:anchor distT="0" distB="0" distL="114300" distR="114300" simplePos="0" relativeHeight="251671552" behindDoc="1" locked="0" layoutInCell="1" allowOverlap="1" wp14:anchorId="37AF4A10" wp14:editId="033830AD">
+            <wp:simplePos x="0" y="0"/>
+            <wp:positionH relativeFrom="margin">
+              <wp:align>right</wp:align>
+            </wp:positionH>
+            <wp:positionV relativeFrom="paragraph">
+              <wp:posOffset>692812</wp:posOffset>
+            </wp:positionV>
+            <wp:extent cx="5974512" cy="5685183"/>
+            <wp:effectExtent l="0" t="0" r="7620" b="0"/>
+            <wp:wrapNone/>
+            <wp:docPr id="9" name="Imagen 9" descr="Diagrama, Esquemático&#10;&#10;Descripción generada automáticamente"/>
+            <wp:cNvGraphicFramePr>
+              <a:graphicFrameLocks xmlns:a="http://schemas.openxmlformats.org/drawingml/2006/main" noChangeAspect="1"/>
+            </wp:cNvGraphicFramePr>
+            <a:graphic xmlns:a="http://schemas.openxmlformats.org/drawingml/2006/main">
+              <a:graphicData uri="http://schemas.openxmlformats.org/drawingml/2006/picture">
+                <pic:pic xmlns:pic="http://schemas.openxmlformats.org/drawingml/2006/picture">
+                  <pic:nvPicPr>
+                    <pic:cNvPr id="9" name="Imagen 9" descr="Diagrama, Esquemático&#10;&#10;Descripción generada automáticamente"/>
+                    <pic:cNvPicPr/>
+                  </pic:nvPicPr>
+                  <pic:blipFill>
+                    <a:blip r:embed="rId9">
+                      <a:extLst>
+                        <a:ext uri="{28A0092B-C50C-407E-A947-70E740481C1C}">
+                          <a14:useLocalDpi xmlns:a14="http://schemas.microsoft.com/office/drawing/2010/main" val="0"/>
+                        </a:ext>
+                      </a:extLst>
+                    </a:blip>
+                    <a:stretch>
+                      <a:fillRect/>
+                    </a:stretch>
+                  </pic:blipFill>
+                  <pic:spPr>
+                    <a:xfrm>
+                      <a:off x="0" y="0"/>
+                      <a:ext cx="5974512" cy="5685183"/>
+                    </a:xfrm>
+                    <a:prstGeom prst="rect">
+                      <a:avLst/>
+                    </a:prstGeom>
+                  </pic:spPr>
+                </pic:pic>
+              </a:graphicData>
+            </a:graphic>
+            <wp14:sizeRelH relativeFrom="margin">
+              <wp14:pctWidth>0</wp14:pctWidth>
+            </wp14:sizeRelH>
+            <wp14:sizeRelV relativeFrom="margin">
+              <wp14:pctHeight>0</wp14:pctHeight>
+            </wp14:sizeRelV>
+          </wp:anchor>
+        </w:drawing>
+      </w:r>
+      <w:r>
         <w:br w:type="page"/>
       </w:r>
     </w:p>
@@ -7044,6 +7113,60 @@
         <w:spacing w:line="360" w:lineRule="auto"/>
       </w:pPr>
       <w:r>
+        <w:rPr>
+          <w:noProof/>
+        </w:rPr>
+        <w:drawing>
+          <wp:anchor distT="0" distB="0" distL="114300" distR="114300" simplePos="0" relativeHeight="251672576" behindDoc="1" locked="0" layoutInCell="1" allowOverlap="1" wp14:anchorId="022D2979" wp14:editId="6F9F67C7">
+            <wp:simplePos x="0" y="0"/>
+            <wp:positionH relativeFrom="column">
+              <wp:posOffset>-41707</wp:posOffset>
+            </wp:positionH>
+            <wp:positionV relativeFrom="paragraph">
+              <wp:posOffset>245643</wp:posOffset>
+            </wp:positionV>
+            <wp:extent cx="5612130" cy="3080385"/>
+            <wp:effectExtent l="0" t="0" r="7620" b="5715"/>
+            <wp:wrapNone/>
+            <wp:docPr id="10" name="Imagen 10" descr="Diagrama, Esquemático&#10;&#10;Descripción generada automáticamente"/>
+            <wp:cNvGraphicFramePr>
+              <a:graphicFrameLocks xmlns:a="http://schemas.openxmlformats.org/drawingml/2006/main" noChangeAspect="1"/>
+            </wp:cNvGraphicFramePr>
+            <a:graphic xmlns:a="http://schemas.openxmlformats.org/drawingml/2006/main">
+              <a:graphicData uri="http://schemas.openxmlformats.org/drawingml/2006/picture">
+                <pic:pic xmlns:pic="http://schemas.openxmlformats.org/drawingml/2006/picture">
+                  <pic:nvPicPr>
+                    <pic:cNvPr id="10" name="Imagen 10" descr="Diagrama, Esquemático&#10;&#10;Descripción generada automáticamente"/>
+                    <pic:cNvPicPr/>
+                  </pic:nvPicPr>
+                  <pic:blipFill>
+                    <a:blip r:embed="rId10">
+                      <a:extLst>
+                        <a:ext uri="{28A0092B-C50C-407E-A947-70E740481C1C}">
+                          <a14:useLocalDpi xmlns:a14="http://schemas.microsoft.com/office/drawing/2010/main" val="0"/>
+                        </a:ext>
+                      </a:extLst>
+                    </a:blip>
+                    <a:stretch>
+                      <a:fillRect/>
+                    </a:stretch>
+                  </pic:blipFill>
+                  <pic:spPr>
+                    <a:xfrm>
+                      <a:off x="0" y="0"/>
+                      <a:ext cx="5612130" cy="3080385"/>
+                    </a:xfrm>
+                    <a:prstGeom prst="rect">
+                      <a:avLst/>
+                    </a:prstGeom>
+                  </pic:spPr>
+                </pic:pic>
+              </a:graphicData>
+            </a:graphic>
+          </wp:anchor>
+        </w:drawing>
+      </w:r>
+      <w:r>
         <w:br w:type="page"/>
       </w:r>
     </w:p>
@@ -7061,6 +7184,174 @@
     <w:p>
       <w:pPr>
         <w:spacing w:line="360" w:lineRule="auto"/>
+      </w:pPr>
+      <w:r>
+        <w:rPr>
+          <w:noProof/>
+        </w:rPr>
+        <w:drawing>
+          <wp:anchor distT="0" distB="0" distL="114300" distR="114300" simplePos="0" relativeHeight="251673600" behindDoc="1" locked="0" layoutInCell="1" allowOverlap="1" wp14:anchorId="15FEE2A4" wp14:editId="7DFFC2E4">
+            <wp:simplePos x="0" y="0"/>
+            <wp:positionH relativeFrom="margin">
+              <wp:posOffset>-475488</wp:posOffset>
+            </wp:positionH>
+            <wp:positionV relativeFrom="paragraph">
+              <wp:posOffset>391515</wp:posOffset>
+            </wp:positionV>
+            <wp:extent cx="6618060" cy="4090797"/>
+            <wp:effectExtent l="0" t="0" r="0" b="5080"/>
+            <wp:wrapNone/>
+            <wp:docPr id="11" name="Imagen 11" descr="Diagrama&#10;&#10;Descripción generada automáticamente"/>
+            <wp:cNvGraphicFramePr>
+              <a:graphicFrameLocks xmlns:a="http://schemas.openxmlformats.org/drawingml/2006/main" noChangeAspect="1"/>
+            </wp:cNvGraphicFramePr>
+            <a:graphic xmlns:a="http://schemas.openxmlformats.org/drawingml/2006/main">
+              <a:graphicData uri="http://schemas.openxmlformats.org/drawingml/2006/picture">
+                <pic:pic xmlns:pic="http://schemas.openxmlformats.org/drawingml/2006/picture">
+                  <pic:nvPicPr>
+                    <pic:cNvPr id="11" name="Imagen 11" descr="Diagrama&#10;&#10;Descripción generada automáticamente"/>
+                    <pic:cNvPicPr/>
+                  </pic:nvPicPr>
+                  <pic:blipFill>
+                    <a:blip r:embed="rId11">
+                      <a:extLst>
+                        <a:ext uri="{28A0092B-C50C-407E-A947-70E740481C1C}">
+                          <a14:useLocalDpi xmlns:a14="http://schemas.microsoft.com/office/drawing/2010/main" val="0"/>
+                        </a:ext>
+                      </a:extLst>
+                    </a:blip>
+                    <a:stretch>
+                      <a:fillRect/>
+                    </a:stretch>
+                  </pic:blipFill>
+                  <pic:spPr>
+                    <a:xfrm>
+                      <a:off x="0" y="0"/>
+                      <a:ext cx="6618060" cy="4090797"/>
+                    </a:xfrm>
+                    <a:prstGeom prst="rect">
+                      <a:avLst/>
+                    </a:prstGeom>
+                  </pic:spPr>
+                </pic:pic>
+              </a:graphicData>
+            </a:graphic>
+            <wp14:sizeRelH relativeFrom="margin">
+              <wp14:pctWidth>0</wp14:pctWidth>
+            </wp14:sizeRelH>
+            <wp14:sizeRelV relativeFrom="margin">
+              <wp14:pctHeight>0</wp14:pctHeight>
+            </wp14:sizeRelV>
+          </wp:anchor>
+        </w:drawing>
+      </w:r>
+    </w:p>
+    <w:p>
+      <w:pPr>
+        <w:spacing w:line="360" w:lineRule="auto"/>
+      </w:pPr>
+    </w:p>
+    <w:p>
+      <w:pPr>
+        <w:tabs>
+          <w:tab w:val="left" w:pos="2511"/>
+        </w:tabs>
+        <w:spacing w:line="360" w:lineRule="auto"/>
+      </w:pPr>
+      <w:r>
+        <w:tab/>
+      </w:r>
+    </w:p>
+    <w:p>
+      <w:pPr>
+        <w:spacing w:line="360" w:lineRule="auto"/>
+      </w:pPr>
+      <w:r>
+        <w:br w:type="page"/>
+      </w:r>
+    </w:p>
+    <w:p>
+      <w:pPr>
+        <w:pStyle w:val="Ttulo1"/>
+      </w:pPr>
+      <w:bookmarkStart w:id="12" w:name="_Toc100574303"/>
+      <w:r>
+        <w:rPr>
+          <w:noProof/>
+        </w:rPr>
+        <w:lastRenderedPageBreak/>
+        <w:drawing>
+          <wp:anchor distT="0" distB="0" distL="114300" distR="114300" simplePos="0" relativeHeight="251674624" behindDoc="1" locked="0" layoutInCell="1" allowOverlap="1" wp14:anchorId="1E2D4E0F" wp14:editId="3E11F8EB">
+            <wp:simplePos x="0" y="0"/>
+            <wp:positionH relativeFrom="margin">
+              <wp:align>center</wp:align>
+            </wp:positionH>
+            <wp:positionV relativeFrom="paragraph">
+              <wp:posOffset>284535</wp:posOffset>
+            </wp:positionV>
+            <wp:extent cx="6554383" cy="1733385"/>
+            <wp:effectExtent l="0" t="0" r="0" b="635"/>
+            <wp:wrapNone/>
+            <wp:docPr id="12" name="Imagen 12"/>
+            <wp:cNvGraphicFramePr>
+              <a:graphicFrameLocks xmlns:a="http://schemas.openxmlformats.org/drawingml/2006/main" noChangeAspect="1"/>
+            </wp:cNvGraphicFramePr>
+            <a:graphic xmlns:a="http://schemas.openxmlformats.org/drawingml/2006/main">
+              <a:graphicData uri="http://schemas.openxmlformats.org/drawingml/2006/picture">
+                <pic:pic xmlns:pic="http://schemas.openxmlformats.org/drawingml/2006/picture">
+                  <pic:nvPicPr>
+                    <pic:cNvPr id="0" name="Picture 2"/>
+                    <pic:cNvPicPr>
+                      <a:picLocks noChangeAspect="1" noChangeArrowheads="1"/>
+                    </pic:cNvPicPr>
+                  </pic:nvPicPr>
+                  <pic:blipFill>
+                    <a:blip r:embed="rId12">
+                      <a:extLst>
+                        <a:ext uri="{28A0092B-C50C-407E-A947-70E740481C1C}">
+                          <a14:useLocalDpi xmlns:a14="http://schemas.microsoft.com/office/drawing/2010/main" val="0"/>
+                        </a:ext>
+                      </a:extLst>
+                    </a:blip>
+                    <a:srcRect/>
+                    <a:stretch>
+                      <a:fillRect/>
+                    </a:stretch>
+                  </pic:blipFill>
+                  <pic:spPr bwMode="auto">
+                    <a:xfrm>
+                      <a:off x="0" y="0"/>
+                      <a:ext cx="6558275" cy="1734414"/>
+                    </a:xfrm>
+                    <a:prstGeom prst="rect">
+                      <a:avLst/>
+                    </a:prstGeom>
+                    <a:noFill/>
+                    <a:ln>
+                      <a:noFill/>
+                    </a:ln>
+                  </pic:spPr>
+                </pic:pic>
+              </a:graphicData>
+            </a:graphic>
+            <wp14:sizeRelH relativeFrom="margin">
+              <wp14:pctWidth>0</wp14:pctWidth>
+            </wp14:sizeRelH>
+            <wp14:sizeRelV relativeFrom="margin">
+              <wp14:pctHeight>0</wp14:pctHeight>
+            </wp14:sizeRelV>
+          </wp:anchor>
+        </w:drawing>
+      </w:r>
+      <w:r>
+        <w:t>Diccionario de Datos</w:t>
+      </w:r>
+      <w:bookmarkEnd w:id="12"/>
+    </w:p>
+    <w:p/>
+    <w:p>
+      <w:pPr>
+        <w:spacing w:line="360" w:lineRule="auto"/>
         <w:rPr>
           <w:rFonts w:eastAsiaTheme="majorEastAsia" w:cstheme="majorBidi"/>
           <w:b/>
@@ -7069,23 +7360,213 @@
         </w:rPr>
       </w:pPr>
       <w:r>
+        <w:rPr>
+          <w:noProof/>
+        </w:rPr>
+        <w:drawing>
+          <wp:anchor distT="0" distB="0" distL="114300" distR="114300" simplePos="0" relativeHeight="251676672" behindDoc="1" locked="0" layoutInCell="1" allowOverlap="1" wp14:anchorId="3B4ED862" wp14:editId="70698874">
+            <wp:simplePos x="0" y="0"/>
+            <wp:positionH relativeFrom="column">
+              <wp:posOffset>-443561</wp:posOffset>
+            </wp:positionH>
+            <wp:positionV relativeFrom="paragraph">
+              <wp:posOffset>3367516</wp:posOffset>
+            </wp:positionV>
+            <wp:extent cx="6511948" cy="938254"/>
+            <wp:effectExtent l="0" t="0" r="3175" b="0"/>
+            <wp:wrapNone/>
+            <wp:docPr id="14" name="Imagen 14"/>
+            <wp:cNvGraphicFramePr>
+              <a:graphicFrameLocks xmlns:a="http://schemas.openxmlformats.org/drawingml/2006/main" noChangeAspect="1"/>
+            </wp:cNvGraphicFramePr>
+            <a:graphic xmlns:a="http://schemas.openxmlformats.org/drawingml/2006/main">
+              <a:graphicData uri="http://schemas.openxmlformats.org/drawingml/2006/picture">
+                <pic:pic xmlns:pic="http://schemas.openxmlformats.org/drawingml/2006/picture">
+                  <pic:nvPicPr>
+                    <pic:cNvPr id="0" name="Picture 4"/>
+                    <pic:cNvPicPr>
+                      <a:picLocks noChangeAspect="1" noChangeArrowheads="1"/>
+                    </pic:cNvPicPr>
+                  </pic:nvPicPr>
+                  <pic:blipFill>
+                    <a:blip r:embed="rId13">
+                      <a:extLst>
+                        <a:ext uri="{28A0092B-C50C-407E-A947-70E740481C1C}">
+                          <a14:useLocalDpi xmlns:a14="http://schemas.microsoft.com/office/drawing/2010/main" val="0"/>
+                        </a:ext>
+                      </a:extLst>
+                    </a:blip>
+                    <a:srcRect/>
+                    <a:stretch>
+                      <a:fillRect/>
+                    </a:stretch>
+                  </pic:blipFill>
+                  <pic:spPr bwMode="auto">
+                    <a:xfrm>
+                      <a:off x="0" y="0"/>
+                      <a:ext cx="6511948" cy="938254"/>
+                    </a:xfrm>
+                    <a:prstGeom prst="rect">
+                      <a:avLst/>
+                    </a:prstGeom>
+                    <a:noFill/>
+                    <a:ln>
+                      <a:noFill/>
+                    </a:ln>
+                  </pic:spPr>
+                </pic:pic>
+              </a:graphicData>
+            </a:graphic>
+            <wp14:sizeRelH relativeFrom="margin">
+              <wp14:pctWidth>0</wp14:pctWidth>
+            </wp14:sizeRelH>
+            <wp14:sizeRelV relativeFrom="margin">
+              <wp14:pctHeight>0</wp14:pctHeight>
+            </wp14:sizeRelV>
+          </wp:anchor>
+        </w:drawing>
+      </w:r>
+      <w:r>
+        <w:rPr>
+          <w:noProof/>
+        </w:rPr>
+        <w:drawing>
+          <wp:anchor distT="0" distB="0" distL="114300" distR="114300" simplePos="0" relativeHeight="251677696" behindDoc="1" locked="0" layoutInCell="1" allowOverlap="1" wp14:anchorId="54942A0E" wp14:editId="199C8AD0">
+            <wp:simplePos x="0" y="0"/>
+            <wp:positionH relativeFrom="column">
+              <wp:posOffset>-404274</wp:posOffset>
+            </wp:positionH>
+            <wp:positionV relativeFrom="paragraph">
+              <wp:posOffset>4624125</wp:posOffset>
+            </wp:positionV>
+            <wp:extent cx="6480020" cy="1280160"/>
+            <wp:effectExtent l="0" t="0" r="0" b="0"/>
+            <wp:wrapNone/>
+            <wp:docPr id="15" name="Imagen 15"/>
+            <wp:cNvGraphicFramePr>
+              <a:graphicFrameLocks xmlns:a="http://schemas.openxmlformats.org/drawingml/2006/main" noChangeAspect="1"/>
+            </wp:cNvGraphicFramePr>
+            <a:graphic xmlns:a="http://schemas.openxmlformats.org/drawingml/2006/main">
+              <a:graphicData uri="http://schemas.openxmlformats.org/drawingml/2006/picture">
+                <pic:pic xmlns:pic="http://schemas.openxmlformats.org/drawingml/2006/picture">
+                  <pic:nvPicPr>
+                    <pic:cNvPr id="0" name="Picture 5"/>
+                    <pic:cNvPicPr>
+                      <a:picLocks noChangeAspect="1" noChangeArrowheads="1"/>
+                    </pic:cNvPicPr>
+                  </pic:nvPicPr>
+                  <pic:blipFill>
+                    <a:blip r:embed="rId14">
+                      <a:extLst>
+                        <a:ext uri="{28A0092B-C50C-407E-A947-70E740481C1C}">
+                          <a14:useLocalDpi xmlns:a14="http://schemas.microsoft.com/office/drawing/2010/main" val="0"/>
+                        </a:ext>
+                      </a:extLst>
+                    </a:blip>
+                    <a:srcRect/>
+                    <a:stretch>
+                      <a:fillRect/>
+                    </a:stretch>
+                  </pic:blipFill>
+                  <pic:spPr bwMode="auto">
+                    <a:xfrm>
+                      <a:off x="0" y="0"/>
+                      <a:ext cx="6486160" cy="1281373"/>
+                    </a:xfrm>
+                    <a:prstGeom prst="rect">
+                      <a:avLst/>
+                    </a:prstGeom>
+                    <a:noFill/>
+                    <a:ln>
+                      <a:noFill/>
+                    </a:ln>
+                  </pic:spPr>
+                </pic:pic>
+              </a:graphicData>
+            </a:graphic>
+            <wp14:sizeRelH relativeFrom="margin">
+              <wp14:pctWidth>0</wp14:pctWidth>
+            </wp14:sizeRelH>
+            <wp14:sizeRelV relativeFrom="margin">
+              <wp14:pctHeight>0</wp14:pctHeight>
+            </wp14:sizeRelV>
+          </wp:anchor>
+        </w:drawing>
+      </w:r>
+      <w:r>
+        <w:rPr>
+          <w:noProof/>
+        </w:rPr>
+        <w:drawing>
+          <wp:anchor distT="0" distB="0" distL="114300" distR="114300" simplePos="0" relativeHeight="251675648" behindDoc="1" locked="0" layoutInCell="1" allowOverlap="1" wp14:anchorId="58CF1803" wp14:editId="727C2251">
+            <wp:simplePos x="0" y="0"/>
+            <wp:positionH relativeFrom="column">
+              <wp:posOffset>-451982</wp:posOffset>
+            </wp:positionH>
+            <wp:positionV relativeFrom="paragraph">
+              <wp:posOffset>1817314</wp:posOffset>
+            </wp:positionV>
+            <wp:extent cx="6527430" cy="1240403"/>
+            <wp:effectExtent l="0" t="0" r="6985" b="0"/>
+            <wp:wrapNone/>
+            <wp:docPr id="13" name="Imagen 13"/>
+            <wp:cNvGraphicFramePr>
+              <a:graphicFrameLocks xmlns:a="http://schemas.openxmlformats.org/drawingml/2006/main" noChangeAspect="1"/>
+            </wp:cNvGraphicFramePr>
+            <a:graphic xmlns:a="http://schemas.openxmlformats.org/drawingml/2006/main">
+              <a:graphicData uri="http://schemas.openxmlformats.org/drawingml/2006/picture">
+                <pic:pic xmlns:pic="http://schemas.openxmlformats.org/drawingml/2006/picture">
+                  <pic:nvPicPr>
+                    <pic:cNvPr id="0" name="Picture 3"/>
+                    <pic:cNvPicPr>
+                      <a:picLocks noChangeAspect="1" noChangeArrowheads="1"/>
+                    </pic:cNvPicPr>
+                  </pic:nvPicPr>
+                  <pic:blipFill>
+                    <a:blip r:embed="rId15">
+                      <a:extLst>
+                        <a:ext uri="{28A0092B-C50C-407E-A947-70E740481C1C}">
+                          <a14:useLocalDpi xmlns:a14="http://schemas.microsoft.com/office/drawing/2010/main" val="0"/>
+                        </a:ext>
+                      </a:extLst>
+                    </a:blip>
+                    <a:srcRect/>
+                    <a:stretch>
+                      <a:fillRect/>
+                    </a:stretch>
+                  </pic:blipFill>
+                  <pic:spPr bwMode="auto">
+                    <a:xfrm>
+                      <a:off x="0" y="0"/>
+                      <a:ext cx="6534067" cy="1241664"/>
+                    </a:xfrm>
+                    <a:prstGeom prst="rect">
+                      <a:avLst/>
+                    </a:prstGeom>
+                    <a:noFill/>
+                    <a:ln>
+                      <a:noFill/>
+                    </a:ln>
+                  </pic:spPr>
+                </pic:pic>
+              </a:graphicData>
+            </a:graphic>
+            <wp14:sizeRelH relativeFrom="margin">
+              <wp14:pctWidth>0</wp14:pctWidth>
+            </wp14:sizeRelH>
+            <wp14:sizeRelV relativeFrom="margin">
+              <wp14:pctHeight>0</wp14:pctHeight>
+            </wp14:sizeRelV>
+          </wp:anchor>
+        </w:drawing>
+      </w:r>
+      <w:r>
         <w:br w:type="page"/>
       </w:r>
     </w:p>
     <w:p>
       <w:pPr>
-        <w:pStyle w:val="Ttulo1"/>
-      </w:pPr>
-      <w:bookmarkStart w:id="12" w:name="_Toc100574303"/>
-      <w:r>
-        <w:lastRenderedPageBreak/>
-        <w:t>Diccionario de Datos</w:t>
-      </w:r>
-      <w:bookmarkEnd w:id="12"/>
-    </w:p>
-    <w:p>
-      <w:pPr>
-        <w:spacing w:line="360" w:lineRule="auto"/>
+        <w:jc w:val="left"/>
         <w:rPr>
           <w:rFonts w:eastAsiaTheme="majorEastAsia" w:cstheme="majorBidi"/>
           <w:b/>
@@ -7093,6 +7574,209 @@
           <w:szCs w:val="32"/>
         </w:rPr>
       </w:pPr>
+      <w:bookmarkStart w:id="13" w:name="_Toc100574304"/>
+      <w:r>
+        <w:rPr>
+          <w:noProof/>
+        </w:rPr>
+        <w:lastRenderedPageBreak/>
+        <w:drawing>
+          <wp:anchor distT="0" distB="0" distL="114300" distR="114300" simplePos="0" relativeHeight="251680768" behindDoc="1" locked="0" layoutInCell="1" allowOverlap="1" wp14:anchorId="0DC1267C" wp14:editId="41F66396">
+            <wp:simplePos x="0" y="0"/>
+            <wp:positionH relativeFrom="column">
+              <wp:posOffset>-261151</wp:posOffset>
+            </wp:positionH>
+            <wp:positionV relativeFrom="paragraph">
+              <wp:posOffset>3632447</wp:posOffset>
+            </wp:positionV>
+            <wp:extent cx="6041676" cy="1478943"/>
+            <wp:effectExtent l="0" t="0" r="0" b="6985"/>
+            <wp:wrapNone/>
+            <wp:docPr id="18" name="Imagen 18"/>
+            <wp:cNvGraphicFramePr>
+              <a:graphicFrameLocks xmlns:a="http://schemas.openxmlformats.org/drawingml/2006/main" noChangeAspect="1"/>
+            </wp:cNvGraphicFramePr>
+            <a:graphic xmlns:a="http://schemas.openxmlformats.org/drawingml/2006/main">
+              <a:graphicData uri="http://schemas.openxmlformats.org/drawingml/2006/picture">
+                <pic:pic xmlns:pic="http://schemas.openxmlformats.org/drawingml/2006/picture">
+                  <pic:nvPicPr>
+                    <pic:cNvPr id="0" name="Picture 8"/>
+                    <pic:cNvPicPr>
+                      <a:picLocks noChangeAspect="1" noChangeArrowheads="1"/>
+                    </pic:cNvPicPr>
+                  </pic:nvPicPr>
+                  <pic:blipFill>
+                    <a:blip r:embed="rId16">
+                      <a:extLst>
+                        <a:ext uri="{28A0092B-C50C-407E-A947-70E740481C1C}">
+                          <a14:useLocalDpi xmlns:a14="http://schemas.microsoft.com/office/drawing/2010/main" val="0"/>
+                        </a:ext>
+                      </a:extLst>
+                    </a:blip>
+                    <a:srcRect/>
+                    <a:stretch>
+                      <a:fillRect/>
+                    </a:stretch>
+                  </pic:blipFill>
+                  <pic:spPr bwMode="auto">
+                    <a:xfrm>
+                      <a:off x="0" y="0"/>
+                      <a:ext cx="6045859" cy="1479967"/>
+                    </a:xfrm>
+                    <a:prstGeom prst="rect">
+                      <a:avLst/>
+                    </a:prstGeom>
+                    <a:noFill/>
+                    <a:ln>
+                      <a:noFill/>
+                    </a:ln>
+                  </pic:spPr>
+                </pic:pic>
+              </a:graphicData>
+            </a:graphic>
+            <wp14:sizeRelH relativeFrom="margin">
+              <wp14:pctWidth>0</wp14:pctWidth>
+            </wp14:sizeRelH>
+            <wp14:sizeRelV relativeFrom="margin">
+              <wp14:pctHeight>0</wp14:pctHeight>
+            </wp14:sizeRelV>
+          </wp:anchor>
+        </w:drawing>
+      </w:r>
+      <w:r>
+        <w:rPr>
+          <w:noProof/>
+        </w:rPr>
+        <w:drawing>
+          <wp:anchor distT="0" distB="0" distL="114300" distR="114300" simplePos="0" relativeHeight="251679744" behindDoc="1" locked="0" layoutInCell="1" allowOverlap="1" wp14:anchorId="6C9D84E1" wp14:editId="413A8B9F">
+            <wp:simplePos x="0" y="0"/>
+            <wp:positionH relativeFrom="margin">
+              <wp:align>center</wp:align>
+            </wp:positionH>
+            <wp:positionV relativeFrom="paragraph">
+              <wp:posOffset>1930428</wp:posOffset>
+            </wp:positionV>
+            <wp:extent cx="6049914" cy="1375576"/>
+            <wp:effectExtent l="0" t="0" r="8255" b="0"/>
+            <wp:wrapNone/>
+            <wp:docPr id="17" name="Imagen 17"/>
+            <wp:cNvGraphicFramePr>
+              <a:graphicFrameLocks xmlns:a="http://schemas.openxmlformats.org/drawingml/2006/main" noChangeAspect="1"/>
+            </wp:cNvGraphicFramePr>
+            <a:graphic xmlns:a="http://schemas.openxmlformats.org/drawingml/2006/main">
+              <a:graphicData uri="http://schemas.openxmlformats.org/drawingml/2006/picture">
+                <pic:pic xmlns:pic="http://schemas.openxmlformats.org/drawingml/2006/picture">
+                  <pic:nvPicPr>
+                    <pic:cNvPr id="0" name="Picture 7"/>
+                    <pic:cNvPicPr>
+                      <a:picLocks noChangeAspect="1" noChangeArrowheads="1"/>
+                    </pic:cNvPicPr>
+                  </pic:nvPicPr>
+                  <pic:blipFill>
+                    <a:blip r:embed="rId17">
+                      <a:extLst>
+                        <a:ext uri="{28A0092B-C50C-407E-A947-70E740481C1C}">
+                          <a14:useLocalDpi xmlns:a14="http://schemas.microsoft.com/office/drawing/2010/main" val="0"/>
+                        </a:ext>
+                      </a:extLst>
+                    </a:blip>
+                    <a:srcRect/>
+                    <a:stretch>
+                      <a:fillRect/>
+                    </a:stretch>
+                  </pic:blipFill>
+                  <pic:spPr bwMode="auto">
+                    <a:xfrm>
+                      <a:off x="0" y="0"/>
+                      <a:ext cx="6060735" cy="1378036"/>
+                    </a:xfrm>
+                    <a:prstGeom prst="rect">
+                      <a:avLst/>
+                    </a:prstGeom>
+                    <a:noFill/>
+                    <a:ln>
+                      <a:noFill/>
+                    </a:ln>
+                  </pic:spPr>
+                </pic:pic>
+              </a:graphicData>
+            </a:graphic>
+            <wp14:sizeRelH relativeFrom="margin">
+              <wp14:pctWidth>0</wp14:pctWidth>
+            </wp14:sizeRelH>
+            <wp14:sizeRelV relativeFrom="margin">
+              <wp14:pctHeight>0</wp14:pctHeight>
+            </wp14:sizeRelV>
+          </wp:anchor>
+        </w:drawing>
+      </w:r>
+      <w:r>
+        <w:rPr>
+          <w:noProof/>
+        </w:rPr>
+        <w:drawing>
+          <wp:anchor distT="0" distB="0" distL="114300" distR="114300" simplePos="0" relativeHeight="251678720" behindDoc="1" locked="0" layoutInCell="1" allowOverlap="1" wp14:anchorId="223ADAC7" wp14:editId="13BE39E0">
+            <wp:simplePos x="0" y="0"/>
+            <wp:positionH relativeFrom="margin">
+              <wp:align>center</wp:align>
+            </wp:positionH>
+            <wp:positionV relativeFrom="paragraph">
+              <wp:posOffset>-1270</wp:posOffset>
+            </wp:positionV>
+            <wp:extent cx="6080977" cy="1534602"/>
+            <wp:effectExtent l="0" t="0" r="0" b="8890"/>
+            <wp:wrapNone/>
+            <wp:docPr id="16" name="Imagen 16"/>
+            <wp:cNvGraphicFramePr>
+              <a:graphicFrameLocks xmlns:a="http://schemas.openxmlformats.org/drawingml/2006/main" noChangeAspect="1"/>
+            </wp:cNvGraphicFramePr>
+            <a:graphic xmlns:a="http://schemas.openxmlformats.org/drawingml/2006/main">
+              <a:graphicData uri="http://schemas.openxmlformats.org/drawingml/2006/picture">
+                <pic:pic xmlns:pic="http://schemas.openxmlformats.org/drawingml/2006/picture">
+                  <pic:nvPicPr>
+                    <pic:cNvPr id="0" name="Picture 6"/>
+                    <pic:cNvPicPr>
+                      <a:picLocks noChangeAspect="1" noChangeArrowheads="1"/>
+                    </pic:cNvPicPr>
+                  </pic:nvPicPr>
+                  <pic:blipFill>
+                    <a:blip r:embed="rId18">
+                      <a:extLst>
+                        <a:ext uri="{28A0092B-C50C-407E-A947-70E740481C1C}">
+                          <a14:useLocalDpi xmlns:a14="http://schemas.microsoft.com/office/drawing/2010/main" val="0"/>
+                        </a:ext>
+                      </a:extLst>
+                    </a:blip>
+                    <a:srcRect/>
+                    <a:stretch>
+                      <a:fillRect/>
+                    </a:stretch>
+                  </pic:blipFill>
+                  <pic:spPr bwMode="auto">
+                    <a:xfrm>
+                      <a:off x="0" y="0"/>
+                      <a:ext cx="6088540" cy="1536511"/>
+                    </a:xfrm>
+                    <a:prstGeom prst="rect">
+                      <a:avLst/>
+                    </a:prstGeom>
+                    <a:noFill/>
+                    <a:ln>
+                      <a:noFill/>
+                    </a:ln>
+                  </pic:spPr>
+                </pic:pic>
+              </a:graphicData>
+            </a:graphic>
+            <wp14:sizeRelH relativeFrom="margin">
+              <wp14:pctWidth>0</wp14:pctWidth>
+            </wp14:sizeRelH>
+            <wp14:sizeRelV relativeFrom="margin">
+              <wp14:pctHeight>0</wp14:pctHeight>
+            </wp14:sizeRelV>
+          </wp:anchor>
+        </w:drawing>
+      </w:r>
       <w:r>
         <w:br w:type="page"/>
       </w:r>
@@ -7101,7 +7785,6 @@
       <w:pPr>
         <w:pStyle w:val="Ttulo1"/>
       </w:pPr>
-      <w:bookmarkStart w:id="13" w:name="_Toc100574304"/>
       <w:r>
         <w:lastRenderedPageBreak/>
         <w:t>Conclusión</w:t>
@@ -7139,7 +7822,7 @@
       </w:pPr>
     </w:p>
     <w:sectPr>
-      <w:headerReference w:type="default" r:id="rId9"/>
+      <w:headerReference w:type="default" r:id="rId19"/>
       <w:pgSz w:w="12240" w:h="15840"/>
       <w:pgMar w:top="1417" w:right="1701" w:bottom="1417" w:left="1701" w:header="708" w:footer="708" w:gutter="0"/>
       <w:pgNumType w:start="0"/>

</xml_diff>

<commit_message>
Se finaliza la primera etapa del proyecto
</commit_message>
<xml_diff>
--- a/Etapa 01/Doc Etapa 01.docx
+++ b/Etapa 01/Doc Etapa 01.docx
@@ -395,7 +395,7 @@
       <w:pPr>
         <w:pStyle w:val="Ttulo1"/>
       </w:pPr>
-      <w:bookmarkStart w:id="0" w:name="_Toc100574292"/>
+      <w:bookmarkStart w:id="0" w:name="_Toc101129611"/>
       <w:r>
         <w:t>Tabla de Contenido</w:t>
       </w:r>
@@ -471,7 +471,7 @@
             </w:rPr>
             <w:fldChar w:fldCharType="separate"/>
           </w:r>
-          <w:hyperlink w:anchor="_Toc100574292" w:history="1">
+          <w:hyperlink w:anchor="_Toc101129611" w:history="1">
             <w:r>
               <w:rPr>
                 <w:rStyle w:val="Hipervnculo"/>
@@ -510,7 +510,7 @@
                 <w:sz w:val="24"/>
                 <w:szCs w:val="24"/>
               </w:rPr>
-              <w:instrText xml:space="preserve"> PAGEREF _Toc100574292 \h </w:instrText>
+              <w:instrText xml:space="preserve"> PAGEREF _Toc101129611 \h </w:instrText>
             </w:r>
             <w:r>
               <w:rPr>
@@ -566,7 +566,7 @@
               <w:szCs w:val="24"/>
             </w:rPr>
           </w:pPr>
-          <w:hyperlink w:anchor="_Toc100574293" w:history="1">
+          <w:hyperlink w:anchor="_Toc101129612" w:history="1">
             <w:r>
               <w:rPr>
                 <w:rStyle w:val="Hipervnculo"/>
@@ -605,7 +605,7 @@
                 <w:sz w:val="24"/>
                 <w:szCs w:val="24"/>
               </w:rPr>
-              <w:instrText xml:space="preserve"> PAGEREF _Toc100574293 \h </w:instrText>
+              <w:instrText xml:space="preserve"> PAGEREF _Toc101129612 \h </w:instrText>
             </w:r>
             <w:r>
               <w:rPr>
@@ -661,7 +661,7 @@
               <w:szCs w:val="24"/>
             </w:rPr>
           </w:pPr>
-          <w:hyperlink w:anchor="_Toc100574294" w:history="1">
+          <w:hyperlink w:anchor="_Toc101129613" w:history="1">
             <w:r>
               <w:rPr>
                 <w:rStyle w:val="Hipervnculo"/>
@@ -700,7 +700,7 @@
                 <w:sz w:val="24"/>
                 <w:szCs w:val="24"/>
               </w:rPr>
-              <w:instrText xml:space="preserve"> PAGEREF _Toc100574294 \h </w:instrText>
+              <w:instrText xml:space="preserve"> PAGEREF _Toc101129613 \h </w:instrText>
             </w:r>
             <w:r>
               <w:rPr>
@@ -729,7 +729,7 @@
                 <w:sz w:val="24"/>
                 <w:szCs w:val="24"/>
               </w:rPr>
-              <w:t>3</w:t>
+              <w:t>4</w:t>
             </w:r>
             <w:r>
               <w:rPr>
@@ -756,7 +756,7 @@
               <w:szCs w:val="24"/>
             </w:rPr>
           </w:pPr>
-          <w:hyperlink w:anchor="_Toc100574295" w:history="1">
+          <w:hyperlink w:anchor="_Toc101129614" w:history="1">
             <w:r>
               <w:rPr>
                 <w:rStyle w:val="Hipervnculo"/>
@@ -795,7 +795,7 @@
                 <w:sz w:val="24"/>
                 <w:szCs w:val="24"/>
               </w:rPr>
-              <w:instrText xml:space="preserve"> PAGEREF _Toc100574295 \h </w:instrText>
+              <w:instrText xml:space="preserve"> PAGEREF _Toc101129614 \h </w:instrText>
             </w:r>
             <w:r>
               <w:rPr>
@@ -824,7 +824,7 @@
                 <w:sz w:val="24"/>
                 <w:szCs w:val="24"/>
               </w:rPr>
-              <w:t>3</w:t>
+              <w:t>4</w:t>
             </w:r>
             <w:r>
               <w:rPr>
@@ -851,7 +851,7 @@
               <w:szCs w:val="24"/>
             </w:rPr>
           </w:pPr>
-          <w:hyperlink w:anchor="_Toc100574296" w:history="1">
+          <w:hyperlink w:anchor="_Toc101129615" w:history="1">
             <w:r>
               <w:rPr>
                 <w:rStyle w:val="Hipervnculo"/>
@@ -890,102 +890,7 @@
                 <w:sz w:val="24"/>
                 <w:szCs w:val="24"/>
               </w:rPr>
-              <w:instrText xml:space="preserve"> PAGEREF _Toc100574296 \h </w:instrText>
-            </w:r>
-            <w:r>
-              <w:rPr>
-                <w:rFonts w:ascii="Times New Roman" w:hAnsi="Times New Roman"/>
-                <w:noProof/>
-                <w:webHidden/>
-                <w:sz w:val="24"/>
-                <w:szCs w:val="24"/>
-              </w:rPr>
-            </w:r>
-            <w:r>
-              <w:rPr>
-                <w:rFonts w:ascii="Times New Roman" w:hAnsi="Times New Roman"/>
-                <w:noProof/>
-                <w:webHidden/>
-                <w:sz w:val="24"/>
-                <w:szCs w:val="24"/>
-              </w:rPr>
-              <w:fldChar w:fldCharType="separate"/>
-            </w:r>
-            <w:r>
-              <w:rPr>
-                <w:rFonts w:ascii="Times New Roman" w:hAnsi="Times New Roman"/>
-                <w:noProof/>
-                <w:webHidden/>
-                <w:sz w:val="24"/>
-                <w:szCs w:val="24"/>
-              </w:rPr>
-              <w:t>3</w:t>
-            </w:r>
-            <w:r>
-              <w:rPr>
-                <w:rFonts w:ascii="Times New Roman" w:hAnsi="Times New Roman"/>
-                <w:noProof/>
-                <w:webHidden/>
-                <w:sz w:val="24"/>
-                <w:szCs w:val="24"/>
-              </w:rPr>
-              <w:fldChar w:fldCharType="end"/>
-            </w:r>
-          </w:hyperlink>
-        </w:p>
-        <w:p>
-          <w:pPr>
-            <w:pStyle w:val="TDC1"/>
-            <w:tabs>
-              <w:tab w:val="right" w:leader="dot" w:pos="8828"/>
-            </w:tabs>
-            <w:rPr>
-              <w:rFonts w:ascii="Times New Roman" w:hAnsi="Times New Roman"/>
-              <w:noProof/>
-              <w:sz w:val="24"/>
-              <w:szCs w:val="24"/>
-            </w:rPr>
-          </w:pPr>
-          <w:hyperlink w:anchor="_Toc100574297" w:history="1">
-            <w:r>
-              <w:rPr>
-                <w:rStyle w:val="Hipervnculo"/>
-                <w:rFonts w:ascii="Times New Roman" w:hAnsi="Times New Roman"/>
-                <w:noProof/>
-                <w:sz w:val="24"/>
-                <w:szCs w:val="24"/>
-              </w:rPr>
-              <w:t>Problema Empresarial</w:t>
-            </w:r>
-            <w:r>
-              <w:rPr>
-                <w:rFonts w:ascii="Times New Roman" w:hAnsi="Times New Roman"/>
-                <w:noProof/>
-                <w:webHidden/>
-                <w:sz w:val="24"/>
-                <w:szCs w:val="24"/>
-              </w:rPr>
-              <w:tab/>
-            </w:r>
-            <w:r>
-              <w:rPr>
-                <w:rFonts w:ascii="Times New Roman" w:hAnsi="Times New Roman"/>
-                <w:noProof/>
-                <w:webHidden/>
-                <w:sz w:val="24"/>
-                <w:szCs w:val="24"/>
-              </w:rPr>
-              <w:fldChar w:fldCharType="begin"/>
-            </w:r>
-            <w:r>
-              <w:rPr>
-                <w:rFonts w:ascii="Times New Roman" w:hAnsi="Times New Roman"/>
-                <w:noProof/>
-                <w:webHidden/>
-                <w:sz w:val="24"/>
-                <w:szCs w:val="24"/>
-              </w:rPr>
-              <w:instrText xml:space="preserve"> PAGEREF _Toc100574297 \h </w:instrText>
+              <w:instrText xml:space="preserve"> PAGEREF _Toc101129615 \h </w:instrText>
             </w:r>
             <w:r>
               <w:rPr>
@@ -1041,7 +946,7 @@
               <w:szCs w:val="24"/>
             </w:rPr>
           </w:pPr>
-          <w:hyperlink w:anchor="_Toc100574298" w:history="1">
+          <w:hyperlink w:anchor="_Toc101129616" w:history="1">
             <w:r>
               <w:rPr>
                 <w:rStyle w:val="Hipervnculo"/>
@@ -1050,7 +955,7 @@
                 <w:sz w:val="24"/>
                 <w:szCs w:val="24"/>
               </w:rPr>
-              <w:t>Historias de Usuario</w:t>
+              <w:t>Problema Empresarial</w:t>
             </w:r>
             <w:r>
               <w:rPr>
@@ -1080,7 +985,7 @@
                 <w:sz w:val="24"/>
                 <w:szCs w:val="24"/>
               </w:rPr>
-              <w:instrText xml:space="preserve"> PAGEREF _Toc100574298 \h </w:instrText>
+              <w:instrText xml:space="preserve"> PAGEREF _Toc101129616 \h </w:instrText>
             </w:r>
             <w:r>
               <w:rPr>
@@ -1136,7 +1041,102 @@
               <w:szCs w:val="24"/>
             </w:rPr>
           </w:pPr>
-          <w:hyperlink w:anchor="_Toc100574299" w:history="1">
+          <w:hyperlink w:anchor="_Toc101129617" w:history="1">
+            <w:r>
+              <w:rPr>
+                <w:rStyle w:val="Hipervnculo"/>
+                <w:rFonts w:ascii="Times New Roman" w:hAnsi="Times New Roman"/>
+                <w:noProof/>
+                <w:sz w:val="24"/>
+                <w:szCs w:val="24"/>
+              </w:rPr>
+              <w:t>Historias de Usuario</w:t>
+            </w:r>
+            <w:r>
+              <w:rPr>
+                <w:rFonts w:ascii="Times New Roman" w:hAnsi="Times New Roman"/>
+                <w:noProof/>
+                <w:webHidden/>
+                <w:sz w:val="24"/>
+                <w:szCs w:val="24"/>
+              </w:rPr>
+              <w:tab/>
+            </w:r>
+            <w:r>
+              <w:rPr>
+                <w:rFonts w:ascii="Times New Roman" w:hAnsi="Times New Roman"/>
+                <w:noProof/>
+                <w:webHidden/>
+                <w:sz w:val="24"/>
+                <w:szCs w:val="24"/>
+              </w:rPr>
+              <w:fldChar w:fldCharType="begin"/>
+            </w:r>
+            <w:r>
+              <w:rPr>
+                <w:rFonts w:ascii="Times New Roman" w:hAnsi="Times New Roman"/>
+                <w:noProof/>
+                <w:webHidden/>
+                <w:sz w:val="24"/>
+                <w:szCs w:val="24"/>
+              </w:rPr>
+              <w:instrText xml:space="preserve"> PAGEREF _Toc101129617 \h </w:instrText>
+            </w:r>
+            <w:r>
+              <w:rPr>
+                <w:rFonts w:ascii="Times New Roman" w:hAnsi="Times New Roman"/>
+                <w:noProof/>
+                <w:webHidden/>
+                <w:sz w:val="24"/>
+                <w:szCs w:val="24"/>
+              </w:rPr>
+            </w:r>
+            <w:r>
+              <w:rPr>
+                <w:rFonts w:ascii="Times New Roman" w:hAnsi="Times New Roman"/>
+                <w:noProof/>
+                <w:webHidden/>
+                <w:sz w:val="24"/>
+                <w:szCs w:val="24"/>
+              </w:rPr>
+              <w:fldChar w:fldCharType="separate"/>
+            </w:r>
+            <w:r>
+              <w:rPr>
+                <w:rFonts w:ascii="Times New Roman" w:hAnsi="Times New Roman"/>
+                <w:noProof/>
+                <w:webHidden/>
+                <w:sz w:val="24"/>
+                <w:szCs w:val="24"/>
+              </w:rPr>
+              <w:t>6</w:t>
+            </w:r>
+            <w:r>
+              <w:rPr>
+                <w:rFonts w:ascii="Times New Roman" w:hAnsi="Times New Roman"/>
+                <w:noProof/>
+                <w:webHidden/>
+                <w:sz w:val="24"/>
+                <w:szCs w:val="24"/>
+              </w:rPr>
+              <w:fldChar w:fldCharType="end"/>
+            </w:r>
+          </w:hyperlink>
+        </w:p>
+        <w:p>
+          <w:pPr>
+            <w:pStyle w:val="TDC1"/>
+            <w:tabs>
+              <w:tab w:val="right" w:leader="dot" w:pos="8828"/>
+            </w:tabs>
+            <w:rPr>
+              <w:rFonts w:ascii="Times New Roman" w:hAnsi="Times New Roman"/>
+              <w:noProof/>
+              <w:sz w:val="24"/>
+              <w:szCs w:val="24"/>
+            </w:rPr>
+          </w:pPr>
+          <w:hyperlink w:anchor="_Toc101129618" w:history="1">
             <w:r>
               <w:rPr>
                 <w:rStyle w:val="Hipervnculo"/>
@@ -1175,292 +1175,7 @@
                 <w:sz w:val="24"/>
                 <w:szCs w:val="24"/>
               </w:rPr>
-              <w:instrText xml:space="preserve"> PAGEREF _Toc100574299 \h </w:instrText>
-            </w:r>
-            <w:r>
-              <w:rPr>
-                <w:rFonts w:ascii="Times New Roman" w:hAnsi="Times New Roman"/>
-                <w:noProof/>
-                <w:webHidden/>
-                <w:sz w:val="24"/>
-                <w:szCs w:val="24"/>
-              </w:rPr>
-            </w:r>
-            <w:r>
-              <w:rPr>
-                <w:rFonts w:ascii="Times New Roman" w:hAnsi="Times New Roman"/>
-                <w:noProof/>
-                <w:webHidden/>
-                <w:sz w:val="24"/>
-                <w:szCs w:val="24"/>
-              </w:rPr>
-              <w:fldChar w:fldCharType="separate"/>
-            </w:r>
-            <w:r>
-              <w:rPr>
-                <w:rFonts w:ascii="Times New Roman" w:hAnsi="Times New Roman"/>
-                <w:noProof/>
-                <w:webHidden/>
-                <w:sz w:val="24"/>
-                <w:szCs w:val="24"/>
-              </w:rPr>
-              <w:t>14</w:t>
-            </w:r>
-            <w:r>
-              <w:rPr>
-                <w:rFonts w:ascii="Times New Roman" w:hAnsi="Times New Roman"/>
-                <w:noProof/>
-                <w:webHidden/>
-                <w:sz w:val="24"/>
-                <w:szCs w:val="24"/>
-              </w:rPr>
-              <w:fldChar w:fldCharType="end"/>
-            </w:r>
-          </w:hyperlink>
-        </w:p>
-        <w:p>
-          <w:pPr>
-            <w:pStyle w:val="TDC1"/>
-            <w:tabs>
-              <w:tab w:val="right" w:leader="dot" w:pos="8828"/>
-            </w:tabs>
-            <w:rPr>
-              <w:rFonts w:ascii="Times New Roman" w:hAnsi="Times New Roman"/>
-              <w:noProof/>
-              <w:sz w:val="24"/>
-              <w:szCs w:val="24"/>
-            </w:rPr>
-          </w:pPr>
-          <w:hyperlink w:anchor="_Toc100574300" w:history="1">
-            <w:r>
-              <w:rPr>
-                <w:rStyle w:val="Hipervnculo"/>
-                <w:rFonts w:ascii="Times New Roman" w:hAnsi="Times New Roman"/>
-                <w:noProof/>
-                <w:sz w:val="24"/>
-                <w:szCs w:val="24"/>
-              </w:rPr>
-              <w:t>Diagrama de Clases</w:t>
-            </w:r>
-            <w:r>
-              <w:rPr>
-                <w:rFonts w:ascii="Times New Roman" w:hAnsi="Times New Roman"/>
-                <w:noProof/>
-                <w:webHidden/>
-                <w:sz w:val="24"/>
-                <w:szCs w:val="24"/>
-              </w:rPr>
-              <w:tab/>
-            </w:r>
-            <w:r>
-              <w:rPr>
-                <w:rFonts w:ascii="Times New Roman" w:hAnsi="Times New Roman"/>
-                <w:noProof/>
-                <w:webHidden/>
-                <w:sz w:val="24"/>
-                <w:szCs w:val="24"/>
-              </w:rPr>
-              <w:fldChar w:fldCharType="begin"/>
-            </w:r>
-            <w:r>
-              <w:rPr>
-                <w:rFonts w:ascii="Times New Roman" w:hAnsi="Times New Roman"/>
-                <w:noProof/>
-                <w:webHidden/>
-                <w:sz w:val="24"/>
-                <w:szCs w:val="24"/>
-              </w:rPr>
-              <w:instrText xml:space="preserve"> PAGEREF _Toc100574300 \h </w:instrText>
-            </w:r>
-            <w:r>
-              <w:rPr>
-                <w:rFonts w:ascii="Times New Roman" w:hAnsi="Times New Roman"/>
-                <w:noProof/>
-                <w:webHidden/>
-                <w:sz w:val="24"/>
-                <w:szCs w:val="24"/>
-              </w:rPr>
-            </w:r>
-            <w:r>
-              <w:rPr>
-                <w:rFonts w:ascii="Times New Roman" w:hAnsi="Times New Roman"/>
-                <w:noProof/>
-                <w:webHidden/>
-                <w:sz w:val="24"/>
-                <w:szCs w:val="24"/>
-              </w:rPr>
-              <w:fldChar w:fldCharType="separate"/>
-            </w:r>
-            <w:r>
-              <w:rPr>
-                <w:rFonts w:ascii="Times New Roman" w:hAnsi="Times New Roman"/>
-                <w:noProof/>
-                <w:webHidden/>
-                <w:sz w:val="24"/>
-                <w:szCs w:val="24"/>
-              </w:rPr>
-              <w:t>15</w:t>
-            </w:r>
-            <w:r>
-              <w:rPr>
-                <w:rFonts w:ascii="Times New Roman" w:hAnsi="Times New Roman"/>
-                <w:noProof/>
-                <w:webHidden/>
-                <w:sz w:val="24"/>
-                <w:szCs w:val="24"/>
-              </w:rPr>
-              <w:fldChar w:fldCharType="end"/>
-            </w:r>
-          </w:hyperlink>
-        </w:p>
-        <w:p>
-          <w:pPr>
-            <w:pStyle w:val="TDC1"/>
-            <w:tabs>
-              <w:tab w:val="right" w:leader="dot" w:pos="8828"/>
-            </w:tabs>
-            <w:rPr>
-              <w:rFonts w:ascii="Times New Roman" w:hAnsi="Times New Roman"/>
-              <w:noProof/>
-              <w:sz w:val="24"/>
-              <w:szCs w:val="24"/>
-            </w:rPr>
-          </w:pPr>
-          <w:hyperlink w:anchor="_Toc100574301" w:history="1">
-            <w:r>
-              <w:rPr>
-                <w:rStyle w:val="Hipervnculo"/>
-                <w:rFonts w:ascii="Times New Roman" w:hAnsi="Times New Roman"/>
-                <w:noProof/>
-                <w:sz w:val="24"/>
-                <w:szCs w:val="24"/>
-              </w:rPr>
-              <w:t>Modelo Conceptual de la Base de Datos</w:t>
-            </w:r>
-            <w:r>
-              <w:rPr>
-                <w:rFonts w:ascii="Times New Roman" w:hAnsi="Times New Roman"/>
-                <w:noProof/>
-                <w:webHidden/>
-                <w:sz w:val="24"/>
-                <w:szCs w:val="24"/>
-              </w:rPr>
-              <w:tab/>
-            </w:r>
-            <w:r>
-              <w:rPr>
-                <w:rFonts w:ascii="Times New Roman" w:hAnsi="Times New Roman"/>
-                <w:noProof/>
-                <w:webHidden/>
-                <w:sz w:val="24"/>
-                <w:szCs w:val="24"/>
-              </w:rPr>
-              <w:fldChar w:fldCharType="begin"/>
-            </w:r>
-            <w:r>
-              <w:rPr>
-                <w:rFonts w:ascii="Times New Roman" w:hAnsi="Times New Roman"/>
-                <w:noProof/>
-                <w:webHidden/>
-                <w:sz w:val="24"/>
-                <w:szCs w:val="24"/>
-              </w:rPr>
-              <w:instrText xml:space="preserve"> PAGEREF _Toc100574301 \h </w:instrText>
-            </w:r>
-            <w:r>
-              <w:rPr>
-                <w:rFonts w:ascii="Times New Roman" w:hAnsi="Times New Roman"/>
-                <w:noProof/>
-                <w:webHidden/>
-                <w:sz w:val="24"/>
-                <w:szCs w:val="24"/>
-              </w:rPr>
-            </w:r>
-            <w:r>
-              <w:rPr>
-                <w:rFonts w:ascii="Times New Roman" w:hAnsi="Times New Roman"/>
-                <w:noProof/>
-                <w:webHidden/>
-                <w:sz w:val="24"/>
-                <w:szCs w:val="24"/>
-              </w:rPr>
-              <w:fldChar w:fldCharType="separate"/>
-            </w:r>
-            <w:r>
-              <w:rPr>
-                <w:rFonts w:ascii="Times New Roman" w:hAnsi="Times New Roman"/>
-                <w:noProof/>
-                <w:webHidden/>
-                <w:sz w:val="24"/>
-                <w:szCs w:val="24"/>
-              </w:rPr>
-              <w:t>16</w:t>
-            </w:r>
-            <w:r>
-              <w:rPr>
-                <w:rFonts w:ascii="Times New Roman" w:hAnsi="Times New Roman"/>
-                <w:noProof/>
-                <w:webHidden/>
-                <w:sz w:val="24"/>
-                <w:szCs w:val="24"/>
-              </w:rPr>
-              <w:fldChar w:fldCharType="end"/>
-            </w:r>
-          </w:hyperlink>
-        </w:p>
-        <w:p>
-          <w:pPr>
-            <w:pStyle w:val="TDC1"/>
-            <w:tabs>
-              <w:tab w:val="right" w:leader="dot" w:pos="8828"/>
-            </w:tabs>
-            <w:rPr>
-              <w:rFonts w:ascii="Times New Roman" w:hAnsi="Times New Roman"/>
-              <w:noProof/>
-              <w:sz w:val="24"/>
-              <w:szCs w:val="24"/>
-            </w:rPr>
-          </w:pPr>
-          <w:hyperlink w:anchor="_Toc100574302" w:history="1">
-            <w:r>
-              <w:rPr>
-                <w:rStyle w:val="Hipervnculo"/>
-                <w:rFonts w:ascii="Times New Roman" w:hAnsi="Times New Roman"/>
-                <w:noProof/>
-                <w:sz w:val="24"/>
-                <w:szCs w:val="24"/>
-              </w:rPr>
-              <w:t>Modelo Lógico de la Base de Datos</w:t>
-            </w:r>
-            <w:r>
-              <w:rPr>
-                <w:rFonts w:ascii="Times New Roman" w:hAnsi="Times New Roman"/>
-                <w:noProof/>
-                <w:webHidden/>
-                <w:sz w:val="24"/>
-                <w:szCs w:val="24"/>
-              </w:rPr>
-              <w:tab/>
-            </w:r>
-            <w:r>
-              <w:rPr>
-                <w:rFonts w:ascii="Times New Roman" w:hAnsi="Times New Roman"/>
-                <w:noProof/>
-                <w:webHidden/>
-                <w:sz w:val="24"/>
-                <w:szCs w:val="24"/>
-              </w:rPr>
-              <w:fldChar w:fldCharType="begin"/>
-            </w:r>
-            <w:r>
-              <w:rPr>
-                <w:rFonts w:ascii="Times New Roman" w:hAnsi="Times New Roman"/>
-                <w:noProof/>
-                <w:webHidden/>
-                <w:sz w:val="24"/>
-                <w:szCs w:val="24"/>
-              </w:rPr>
-              <w:instrText xml:space="preserve"> PAGEREF _Toc100574302 \h </w:instrText>
+              <w:instrText xml:space="preserve"> PAGEREF _Toc101129618 \h </w:instrText>
             </w:r>
             <w:r>
               <w:rPr>
@@ -1516,7 +1231,7 @@
               <w:szCs w:val="24"/>
             </w:rPr>
           </w:pPr>
-          <w:hyperlink w:anchor="_Toc100574303" w:history="1">
+          <w:hyperlink w:anchor="_Toc101129619" w:history="1">
             <w:r>
               <w:rPr>
                 <w:rStyle w:val="Hipervnculo"/>
@@ -1525,7 +1240,7 @@
                 <w:sz w:val="24"/>
                 <w:szCs w:val="24"/>
               </w:rPr>
-              <w:t>Diccionario de Datos</w:t>
+              <w:t>Diagrama de Clases</w:t>
             </w:r>
             <w:r>
               <w:rPr>
@@ -1555,7 +1270,7 @@
                 <w:sz w:val="24"/>
                 <w:szCs w:val="24"/>
               </w:rPr>
-              <w:instrText xml:space="preserve"> PAGEREF _Toc100574303 \h </w:instrText>
+              <w:instrText xml:space="preserve"> PAGEREF _Toc101129619 \h </w:instrText>
             </w:r>
             <w:r>
               <w:rPr>
@@ -1611,7 +1326,7 @@
               <w:szCs w:val="24"/>
             </w:rPr>
           </w:pPr>
-          <w:hyperlink w:anchor="_Toc100574304" w:history="1">
+          <w:hyperlink w:anchor="_Toc101129620" w:history="1">
             <w:r>
               <w:rPr>
                 <w:rStyle w:val="Hipervnculo"/>
@@ -1620,7 +1335,7 @@
                 <w:sz w:val="24"/>
                 <w:szCs w:val="24"/>
               </w:rPr>
-              <w:t>Conclusión</w:t>
+              <w:t>Modelo Conceptual de la Base de Datos</w:t>
             </w:r>
             <w:r>
               <w:rPr>
@@ -1650,7 +1365,7 @@
                 <w:sz w:val="24"/>
                 <w:szCs w:val="24"/>
               </w:rPr>
-              <w:instrText xml:space="preserve"> PAGEREF _Toc100574304 \h </w:instrText>
+              <w:instrText xml:space="preserve"> PAGEREF _Toc101129620 \h </w:instrText>
             </w:r>
             <w:r>
               <w:rPr>
@@ -1706,7 +1421,7 @@
               <w:szCs w:val="24"/>
             </w:rPr>
           </w:pPr>
-          <w:hyperlink w:anchor="_Toc100574305" w:history="1">
+          <w:hyperlink w:anchor="_Toc101129621" w:history="1">
             <w:r>
               <w:rPr>
                 <w:rStyle w:val="Hipervnculo"/>
@@ -1715,7 +1430,7 @@
                 <w:sz w:val="24"/>
                 <w:szCs w:val="24"/>
               </w:rPr>
-              <w:t>Referencias</w:t>
+              <w:t>Modelo Lógico de la Base de Datos</w:t>
             </w:r>
             <w:r>
               <w:rPr>
@@ -1745,7 +1460,7 @@
                 <w:sz w:val="24"/>
                 <w:szCs w:val="24"/>
               </w:rPr>
-              <w:instrText xml:space="preserve"> PAGEREF _Toc100574305 \h </w:instrText>
+              <w:instrText xml:space="preserve"> PAGEREF _Toc101129621 \h </w:instrText>
             </w:r>
             <w:r>
               <w:rPr>
@@ -1790,6 +1505,196 @@
         </w:p>
         <w:p>
           <w:pPr>
+            <w:pStyle w:val="TDC1"/>
+            <w:tabs>
+              <w:tab w:val="right" w:leader="dot" w:pos="8828"/>
+            </w:tabs>
+            <w:rPr>
+              <w:rFonts w:ascii="Times New Roman" w:hAnsi="Times New Roman"/>
+              <w:noProof/>
+              <w:sz w:val="24"/>
+              <w:szCs w:val="24"/>
+            </w:rPr>
+          </w:pPr>
+          <w:hyperlink w:anchor="_Toc101129622" w:history="1">
+            <w:r>
+              <w:rPr>
+                <w:rStyle w:val="Hipervnculo"/>
+                <w:rFonts w:ascii="Times New Roman" w:hAnsi="Times New Roman"/>
+                <w:noProof/>
+                <w:sz w:val="24"/>
+                <w:szCs w:val="24"/>
+              </w:rPr>
+              <w:t>Diccionario de Datos</w:t>
+            </w:r>
+            <w:r>
+              <w:rPr>
+                <w:rFonts w:ascii="Times New Roman" w:hAnsi="Times New Roman"/>
+                <w:noProof/>
+                <w:webHidden/>
+                <w:sz w:val="24"/>
+                <w:szCs w:val="24"/>
+              </w:rPr>
+              <w:tab/>
+            </w:r>
+            <w:r>
+              <w:rPr>
+                <w:rFonts w:ascii="Times New Roman" w:hAnsi="Times New Roman"/>
+                <w:noProof/>
+                <w:webHidden/>
+                <w:sz w:val="24"/>
+                <w:szCs w:val="24"/>
+              </w:rPr>
+              <w:fldChar w:fldCharType="begin"/>
+            </w:r>
+            <w:r>
+              <w:rPr>
+                <w:rFonts w:ascii="Times New Roman" w:hAnsi="Times New Roman"/>
+                <w:noProof/>
+                <w:webHidden/>
+                <w:sz w:val="24"/>
+                <w:szCs w:val="24"/>
+              </w:rPr>
+              <w:instrText xml:space="preserve"> PAGEREF _Toc101129622 \h </w:instrText>
+            </w:r>
+            <w:r>
+              <w:rPr>
+                <w:rFonts w:ascii="Times New Roman" w:hAnsi="Times New Roman"/>
+                <w:noProof/>
+                <w:webHidden/>
+                <w:sz w:val="24"/>
+                <w:szCs w:val="24"/>
+              </w:rPr>
+            </w:r>
+            <w:r>
+              <w:rPr>
+                <w:rFonts w:ascii="Times New Roman" w:hAnsi="Times New Roman"/>
+                <w:noProof/>
+                <w:webHidden/>
+                <w:sz w:val="24"/>
+                <w:szCs w:val="24"/>
+              </w:rPr>
+              <w:fldChar w:fldCharType="separate"/>
+            </w:r>
+            <w:r>
+              <w:rPr>
+                <w:rFonts w:ascii="Times New Roman" w:hAnsi="Times New Roman"/>
+                <w:noProof/>
+                <w:webHidden/>
+                <w:sz w:val="24"/>
+                <w:szCs w:val="24"/>
+              </w:rPr>
+              <w:t>21</w:t>
+            </w:r>
+            <w:r>
+              <w:rPr>
+                <w:rFonts w:ascii="Times New Roman" w:hAnsi="Times New Roman"/>
+                <w:noProof/>
+                <w:webHidden/>
+                <w:sz w:val="24"/>
+                <w:szCs w:val="24"/>
+              </w:rPr>
+              <w:fldChar w:fldCharType="end"/>
+            </w:r>
+          </w:hyperlink>
+        </w:p>
+        <w:p>
+          <w:pPr>
+            <w:pStyle w:val="TDC1"/>
+            <w:tabs>
+              <w:tab w:val="right" w:leader="dot" w:pos="8828"/>
+            </w:tabs>
+            <w:rPr>
+              <w:rFonts w:ascii="Times New Roman" w:hAnsi="Times New Roman"/>
+              <w:noProof/>
+              <w:sz w:val="24"/>
+              <w:szCs w:val="24"/>
+            </w:rPr>
+          </w:pPr>
+          <w:hyperlink w:anchor="_Toc101129623" w:history="1">
+            <w:r>
+              <w:rPr>
+                <w:rStyle w:val="Hipervnculo"/>
+                <w:rFonts w:ascii="Times New Roman" w:hAnsi="Times New Roman"/>
+                <w:noProof/>
+                <w:sz w:val="24"/>
+                <w:szCs w:val="24"/>
+              </w:rPr>
+              <w:t>Conclusión</w:t>
+            </w:r>
+            <w:r>
+              <w:rPr>
+                <w:rFonts w:ascii="Times New Roman" w:hAnsi="Times New Roman"/>
+                <w:noProof/>
+                <w:webHidden/>
+                <w:sz w:val="24"/>
+                <w:szCs w:val="24"/>
+              </w:rPr>
+              <w:tab/>
+            </w:r>
+            <w:r>
+              <w:rPr>
+                <w:rFonts w:ascii="Times New Roman" w:hAnsi="Times New Roman"/>
+                <w:noProof/>
+                <w:webHidden/>
+                <w:sz w:val="24"/>
+                <w:szCs w:val="24"/>
+              </w:rPr>
+              <w:fldChar w:fldCharType="begin"/>
+            </w:r>
+            <w:r>
+              <w:rPr>
+                <w:rFonts w:ascii="Times New Roman" w:hAnsi="Times New Roman"/>
+                <w:noProof/>
+                <w:webHidden/>
+                <w:sz w:val="24"/>
+                <w:szCs w:val="24"/>
+              </w:rPr>
+              <w:instrText xml:space="preserve"> PAGEREF _Toc101129623 \h </w:instrText>
+            </w:r>
+            <w:r>
+              <w:rPr>
+                <w:rFonts w:ascii="Times New Roman" w:hAnsi="Times New Roman"/>
+                <w:noProof/>
+                <w:webHidden/>
+                <w:sz w:val="24"/>
+                <w:szCs w:val="24"/>
+              </w:rPr>
+            </w:r>
+            <w:r>
+              <w:rPr>
+                <w:rFonts w:ascii="Times New Roman" w:hAnsi="Times New Roman"/>
+                <w:noProof/>
+                <w:webHidden/>
+                <w:sz w:val="24"/>
+                <w:szCs w:val="24"/>
+              </w:rPr>
+              <w:fldChar w:fldCharType="separate"/>
+            </w:r>
+            <w:r>
+              <w:rPr>
+                <w:rFonts w:ascii="Times New Roman" w:hAnsi="Times New Roman"/>
+                <w:noProof/>
+                <w:webHidden/>
+                <w:sz w:val="24"/>
+                <w:szCs w:val="24"/>
+              </w:rPr>
+              <w:t>23</w:t>
+            </w:r>
+            <w:r>
+              <w:rPr>
+                <w:rFonts w:ascii="Times New Roman" w:hAnsi="Times New Roman"/>
+                <w:noProof/>
+                <w:webHidden/>
+                <w:sz w:val="24"/>
+                <w:szCs w:val="24"/>
+              </w:rPr>
+              <w:fldChar w:fldCharType="end"/>
+            </w:r>
+          </w:hyperlink>
+        </w:p>
+        <w:p>
+          <w:pPr>
             <w:spacing w:line="360" w:lineRule="auto"/>
             <w:rPr>
               <w:rFonts w:cs="Times New Roman"/>
@@ -1841,7 +1746,7 @@
       <w:pPr>
         <w:pStyle w:val="Ttulo1"/>
       </w:pPr>
-      <w:bookmarkStart w:id="1" w:name="_Toc100574293"/>
+      <w:bookmarkStart w:id="1" w:name="_Toc101129612"/>
       <w:r>
         <w:lastRenderedPageBreak/>
         <w:t>Introducción</w:t>
@@ -1863,14 +1768,12 @@
           <w:rFonts w:cs="Times New Roman"/>
         </w:rPr>
       </w:pPr>
-    </w:p>
-    <w:p>
-      <w:pPr>
-        <w:spacing w:line="360" w:lineRule="auto"/>
+      <w:r>
         <w:rPr>
           <w:rFonts w:cs="Times New Roman"/>
         </w:rPr>
-      </w:pPr>
+        <w:t>Probablemente si llegas a tener la oportunidad de estudiar programación, te darás cuenta inicialmente de la dificultad a la cual te enfrentas. Esto con el tiempo se irá aclarando, conforme te esfuerces más, por su puesto todo siempre va a depender de nuestro duro trabajo, ya que en la vida las cosas más grandes se obtienen únicamente con esfuerzo y dedicación.</w:t>
+      </w:r>
     </w:p>
     <w:p>
       <w:pPr>
@@ -1879,71 +1782,363 @@
           <w:rFonts w:cs="Times New Roman"/>
         </w:rPr>
       </w:pPr>
-    </w:p>
-    <w:p>
-      <w:pPr>
-        <w:spacing w:line="360" w:lineRule="auto"/>
+      <w:r>
         <w:rPr>
           <w:rFonts w:cs="Times New Roman"/>
         </w:rPr>
-      </w:pPr>
-    </w:p>
-    <w:p>
-      <w:pPr>
-        <w:spacing w:line="360" w:lineRule="auto"/>
+        <w:t xml:space="preserve">Posiblemente, se estarán preguntando el porque de esta introducción, bueno, la verdad es </w:t>
+      </w:r>
+      <w:r>
         <w:rPr>
           <w:rFonts w:cs="Times New Roman"/>
         </w:rPr>
-      </w:pPr>
-    </w:p>
-    <w:p>
-      <w:pPr>
-        <w:spacing w:line="360" w:lineRule="auto"/>
+        <w:t>que,</w:t>
+      </w:r>
+      <w:r>
         <w:rPr>
           <w:rFonts w:cs="Times New Roman"/>
         </w:rPr>
-      </w:pPr>
-    </w:p>
-    <w:p>
-      <w:pPr>
-        <w:spacing w:line="360" w:lineRule="auto"/>
+        <w:t xml:space="preserve"> durante todo este proceso de aprendizaje</w:t>
+      </w:r>
+      <w:r>
         <w:rPr>
           <w:rFonts w:cs="Times New Roman"/>
         </w:rPr>
-      </w:pPr>
-    </w:p>
-    <w:p>
-      <w:pPr>
-        <w:spacing w:line="360" w:lineRule="auto"/>
-        <w:rPr>
-          <w:rFonts w:eastAsiaTheme="majorEastAsia" w:cs="Times New Roman"/>
-          <w:b/>
-          <w:sz w:val="32"/>
-          <w:szCs w:val="32"/>
-        </w:rPr>
-      </w:pPr>
-    </w:p>
-    <w:p>
-      <w:pPr>
-        <w:spacing w:line="360" w:lineRule="auto"/>
+        <w:t>,</w:t>
+      </w:r>
+      <w:r>
         <w:rPr>
           <w:rFonts w:cs="Times New Roman"/>
         </w:rPr>
-      </w:pPr>
-    </w:p>
-    <w:p>
-      <w:pPr>
-        <w:spacing w:line="360" w:lineRule="auto"/>
+        <w:t xml:space="preserve"> el cual en lo personal nunca había tenido que enfrentarme a algo como esto, he encontrado que </w:t>
+      </w:r>
+      <w:r>
         <w:rPr>
           <w:rFonts w:cs="Times New Roman"/>
+        </w:rPr>
+        <w:t>cada cosa tiene su tiempo</w:t>
+      </w:r>
+      <w:r>
+        <w:rPr>
+          <w:rFonts w:cs="Times New Roman"/>
+        </w:rPr>
+        <w:t xml:space="preserve">, muchas veces queremos que </w:t>
+      </w:r>
+      <w:r>
+        <w:rPr>
+          <w:rFonts w:cs="Times New Roman"/>
+        </w:rPr>
+        <w:t>todo llegue</w:t>
+      </w:r>
+      <w:r>
+        <w:rPr>
+          <w:rFonts w:cs="Times New Roman"/>
+        </w:rPr>
+        <w:t xml:space="preserve"> fácil, pero como bien dice el dicho “Lo que fácil llega, fácil se va”.</w:t>
+      </w:r>
+    </w:p>
+    <w:p>
+      <w:pPr>
+        <w:spacing w:line="360" w:lineRule="auto"/>
+        <w:rPr>
+          <w:rFonts w:cs="Times New Roman"/>
+        </w:rPr>
+      </w:pPr>
+      <w:r>
+        <w:rPr>
+          <w:rFonts w:cs="Times New Roman"/>
+        </w:rPr>
+        <w:t>En esta primera etapa de finalización de curso, cada una de las herramientas dadas durante los módulos anteriores han sido aplicables de una manera práctica y sencilla. En esta ocasión se nos ha encomendado la realización de un proyecto</w:t>
+      </w:r>
+      <w:r>
+        <w:rPr>
+          <w:rFonts w:cs="Times New Roman"/>
+        </w:rPr>
+        <w:t xml:space="preserve"> en</w:t>
+      </w:r>
+      <w:r>
+        <w:rPr>
+          <w:rFonts w:cs="Times New Roman"/>
+        </w:rPr>
+        <w:t xml:space="preserve"> el cual </w:t>
+      </w:r>
+      <w:r>
+        <w:rPr>
+          <w:rFonts w:cs="Times New Roman"/>
+        </w:rPr>
+        <w:t>debemos de</w:t>
+      </w:r>
+      <w:r>
+        <w:rPr>
+          <w:rFonts w:cs="Times New Roman"/>
+        </w:rPr>
+        <w:t xml:space="preserve"> </w:t>
+      </w:r>
+      <w:r>
+        <w:rPr>
+          <w:rFonts w:cs="Times New Roman"/>
+        </w:rPr>
+        <w:t>deseñar</w:t>
+      </w:r>
+      <w:r>
+        <w:rPr>
+          <w:rFonts w:cs="Times New Roman"/>
+        </w:rPr>
+        <w:t xml:space="preserve"> un programa para un supermercado, dicho sistema, tiene que ser funcional</w:t>
+      </w:r>
+      <w:r>
+        <w:rPr>
+          <w:rFonts w:cs="Times New Roman"/>
+        </w:rPr>
+        <w:t xml:space="preserve">, tomando </w:t>
+      </w:r>
+      <w:r>
+        <w:rPr>
+          <w:rFonts w:cs="Times New Roman"/>
+        </w:rPr>
+        <w:t>como referencia la solicitud del encargado o cliente.</w:t>
+      </w:r>
+    </w:p>
+    <w:p>
+      <w:pPr>
+        <w:spacing w:line="360" w:lineRule="auto"/>
+        <w:rPr>
+          <w:rFonts w:cs="Times New Roman"/>
+        </w:rPr>
+      </w:pPr>
+      <w:r>
+        <w:rPr>
+          <w:rFonts w:cs="Times New Roman"/>
+        </w:rPr>
+        <w:t>El lenguaje con el que se estará creando el sistema en cuestión será java, si, un nuevo lenguaje de programación y posiblemente el más interesante de todos, estaremos adaptándolo a nuevas herramientas y todo un nuevo marco de trabajo. En la primera etapa estaremos realizando primeramente el planeamiento de</w:t>
+      </w:r>
+      <w:r>
+        <w:rPr>
+          <w:rFonts w:cs="Times New Roman"/>
+        </w:rPr>
+        <w:t>l</w:t>
+      </w:r>
+      <w:r>
+        <w:rPr>
+          <w:rFonts w:cs="Times New Roman"/>
+        </w:rPr>
+        <w:t xml:space="preserve"> sistema en general, después de tener la base de lo que vamos a crear, nos dedicaremos a crear la base de datos.</w:t>
+      </w:r>
+    </w:p>
+    <w:p>
+      <w:pPr>
+        <w:spacing w:line="360" w:lineRule="auto"/>
+        <w:rPr>
+          <w:rFonts w:cs="Times New Roman"/>
+        </w:rPr>
+      </w:pPr>
+    </w:p>
+    <w:p>
+      <w:pPr>
+        <w:spacing w:line="360" w:lineRule="auto"/>
+        <w:rPr>
+          <w:rFonts w:cs="Times New Roman"/>
+        </w:rPr>
+      </w:pPr>
+    </w:p>
+    <w:p>
+      <w:pPr>
+        <w:spacing w:line="360" w:lineRule="auto"/>
+        <w:rPr>
+          <w:rFonts w:cs="Times New Roman"/>
+        </w:rPr>
+      </w:pPr>
+    </w:p>
+    <w:p>
+      <w:pPr>
+        <w:spacing w:line="360" w:lineRule="auto"/>
+        <w:rPr>
+          <w:rFonts w:cs="Times New Roman"/>
+        </w:rPr>
+      </w:pPr>
+    </w:p>
+    <w:p>
+      <w:pPr>
+        <w:spacing w:line="360" w:lineRule="auto"/>
+        <w:rPr>
+          <w:rFonts w:cs="Times New Roman"/>
+        </w:rPr>
+      </w:pPr>
+    </w:p>
+    <w:p>
+      <w:pPr>
+        <w:spacing w:line="360" w:lineRule="auto"/>
+        <w:rPr>
+          <w:rFonts w:cs="Times New Roman"/>
+        </w:rPr>
+      </w:pPr>
+    </w:p>
+    <w:p>
+      <w:pPr>
+        <w:spacing w:line="360" w:lineRule="auto"/>
+        <w:rPr>
+          <w:rFonts w:cs="Times New Roman"/>
+        </w:rPr>
+      </w:pPr>
+    </w:p>
+    <w:p>
+      <w:pPr>
+        <w:pStyle w:val="Ttulo1"/>
+      </w:pPr>
+      <w:r>
+        <w:rPr>
+          <w:rFonts w:cs="Times New Roman"/>
+        </w:rPr>
+        <w:br w:type="page"/>
+      </w:r>
+      <w:bookmarkStart w:id="2" w:name="_Toc101129613"/>
+      <w:r>
+        <w:lastRenderedPageBreak/>
+        <w:t>Objetivos</w:t>
+      </w:r>
+      <w:bookmarkEnd w:id="2"/>
+    </w:p>
+    <w:p>
+      <w:pPr>
+        <w:pStyle w:val="Ttulo2"/>
+        <w:spacing w:line="360" w:lineRule="auto"/>
+      </w:pPr>
+      <w:bookmarkStart w:id="3" w:name="_Toc101129614"/>
+      <w:r>
+        <w:t xml:space="preserve">Objetivo </w:t>
+      </w:r>
+      <w:r>
+        <w:t>General</w:t>
+      </w:r>
+      <w:bookmarkEnd w:id="3"/>
+    </w:p>
+    <w:p>
+      <w:pPr>
+        <w:pStyle w:val="Prrafodelista"/>
+        <w:numPr>
+          <w:ilvl w:val="0"/>
+          <w:numId w:val="22"/>
+        </w:numPr>
+        <w:spacing w:line="360" w:lineRule="auto"/>
+      </w:pPr>
+      <w:r>
+        <w:t xml:space="preserve">Crear un sistema para un supermercado, el cual sea funcional </w:t>
+      </w:r>
+      <w:r>
+        <w:t xml:space="preserve">y funciones </w:t>
+      </w:r>
+      <w:r>
+        <w:t>de acuerdo con</w:t>
+      </w:r>
+      <w:r>
+        <w:t xml:space="preserve"> las necesidades presentadas.</w:t>
+      </w:r>
+    </w:p>
+    <w:p>
+      <w:pPr>
+        <w:pStyle w:val="Ttulo2"/>
+        <w:spacing w:line="360" w:lineRule="auto"/>
+        <w:rPr>
           <w:sz w:val="22"/>
           <w:szCs w:val="20"/>
         </w:rPr>
       </w:pPr>
-      <w:r>
+      <w:bookmarkStart w:id="4" w:name="_Toc101129615"/>
+      <w:r>
+        <w:t xml:space="preserve">Objetivos </w:t>
+      </w:r>
+      <w:r>
+        <w:t>Específicos</w:t>
+      </w:r>
+      <w:bookmarkEnd w:id="4"/>
+    </w:p>
+    <w:p>
+      <w:pPr>
+        <w:pStyle w:val="Prrafodelista"/>
+        <w:numPr>
+          <w:ilvl w:val="0"/>
+          <w:numId w:val="21"/>
+        </w:numPr>
+        <w:spacing w:line="360" w:lineRule="auto"/>
         <w:rPr>
           <w:rFonts w:cs="Times New Roman"/>
         </w:rPr>
+      </w:pPr>
+      <w:r>
+        <w:rPr>
+          <w:rFonts w:cs="Times New Roman"/>
+        </w:rPr>
+        <w:t>Realizar la documentación inicial del proyecto, la cual incluya todas las necesidades del sistema.</w:t>
+      </w:r>
+    </w:p>
+    <w:p>
+      <w:pPr>
+        <w:pStyle w:val="Prrafodelista"/>
+        <w:numPr>
+          <w:ilvl w:val="0"/>
+          <w:numId w:val="21"/>
+        </w:numPr>
+        <w:spacing w:line="360" w:lineRule="auto"/>
+        <w:rPr>
+          <w:rFonts w:cs="Times New Roman"/>
+        </w:rPr>
+      </w:pPr>
+      <w:r>
+        <w:rPr>
+          <w:rFonts w:cs="Times New Roman"/>
+        </w:rPr>
+        <w:t>Dividir las tareas, según prioridad.</w:t>
+      </w:r>
+    </w:p>
+    <w:p>
+      <w:pPr>
+        <w:pStyle w:val="Prrafodelista"/>
+        <w:numPr>
+          <w:ilvl w:val="0"/>
+          <w:numId w:val="21"/>
+        </w:numPr>
+        <w:spacing w:line="360" w:lineRule="auto"/>
+        <w:rPr>
+          <w:rFonts w:cs="Times New Roman"/>
+        </w:rPr>
+      </w:pPr>
+      <w:r>
+        <w:rPr>
+          <w:rFonts w:cs="Times New Roman"/>
+        </w:rPr>
+        <w:t>Implementar una base de datos basada en la información de la documentación inicial.</w:t>
+      </w:r>
+    </w:p>
+    <w:p>
+      <w:pPr>
+        <w:pStyle w:val="Prrafodelista"/>
+        <w:numPr>
+          <w:ilvl w:val="0"/>
+          <w:numId w:val="21"/>
+        </w:numPr>
+        <w:spacing w:line="360" w:lineRule="auto"/>
+        <w:rPr>
+          <w:rFonts w:cs="Times New Roman"/>
+        </w:rPr>
+      </w:pPr>
+      <w:r>
+        <w:rPr>
+          <w:rFonts w:cs="Times New Roman"/>
+        </w:rPr>
+        <w:t>Realizar las verificaciones de cada funcionalidad de la base de datos, para asegurar su funcionamiento.</w:t>
+      </w:r>
+    </w:p>
+    <w:p>
+      <w:pPr>
+        <w:spacing w:line="360" w:lineRule="auto"/>
+        <w:rPr>
+          <w:rFonts w:cs="Times New Roman"/>
+        </w:rPr>
+      </w:pPr>
+      <w:r>
+        <w:rPr>
+          <w:rFonts w:cs="Times New Roman"/>
+        </w:rPr>
         <w:br w:type="page"/>
       </w:r>
     </w:p>
@@ -1951,70 +2146,7 @@
       <w:pPr>
         <w:pStyle w:val="Ttulo1"/>
       </w:pPr>
-      <w:bookmarkStart w:id="2" w:name="_Toc100574294"/>
-      <w:r>
-        <w:lastRenderedPageBreak/>
-        <w:t>Objetivos</w:t>
-      </w:r>
-      <w:bookmarkEnd w:id="2"/>
-    </w:p>
-    <w:p>
-      <w:pPr>
-        <w:pStyle w:val="Ttulo2"/>
-      </w:pPr>
-      <w:bookmarkStart w:id="3" w:name="_Toc100574295"/>
-      <w:r>
-        <w:t xml:space="preserve">Objetivo </w:t>
-      </w:r>
-      <w:r>
-        <w:t>General</w:t>
-      </w:r>
-      <w:bookmarkEnd w:id="3"/>
-    </w:p>
-    <w:p>
-      <w:pPr>
-        <w:pStyle w:val="Ttulo2"/>
-        <w:rPr>
-          <w:sz w:val="22"/>
-          <w:szCs w:val="20"/>
-        </w:rPr>
-      </w:pPr>
-      <w:bookmarkStart w:id="4" w:name="_Toc100574296"/>
-      <w:r>
-        <w:t xml:space="preserve">Objetivos </w:t>
-      </w:r>
-      <w:r>
-        <w:t>Específicos</w:t>
-      </w:r>
-      <w:bookmarkEnd w:id="4"/>
-    </w:p>
-    <w:p>
-      <w:pPr>
-        <w:spacing w:line="360" w:lineRule="auto"/>
-        <w:rPr>
-          <w:rFonts w:cs="Times New Roman"/>
-        </w:rPr>
-      </w:pPr>
-    </w:p>
-    <w:p>
-      <w:pPr>
-        <w:spacing w:line="360" w:lineRule="auto"/>
-        <w:rPr>
-          <w:rFonts w:cs="Times New Roman"/>
-        </w:rPr>
-      </w:pPr>
-      <w:r>
-        <w:rPr>
-          <w:rFonts w:cs="Times New Roman"/>
-        </w:rPr>
-        <w:br w:type="page"/>
-      </w:r>
-    </w:p>
-    <w:p>
-      <w:pPr>
-        <w:pStyle w:val="Ttulo1"/>
-      </w:pPr>
-      <w:bookmarkStart w:id="5" w:name="_Toc100574297"/>
+      <w:bookmarkStart w:id="5" w:name="_Toc101129616"/>
       <w:r>
         <w:lastRenderedPageBreak/>
         <w:t xml:space="preserve">Problema </w:t>
@@ -2119,7 +2251,7 @@
       <w:pPr>
         <w:pStyle w:val="Ttulo1"/>
       </w:pPr>
-      <w:bookmarkStart w:id="6" w:name="_Toc100574298"/>
+      <w:bookmarkStart w:id="6" w:name="_Toc101129617"/>
       <w:r>
         <w:lastRenderedPageBreak/>
         <w:t xml:space="preserve">Historias de </w:t>
@@ -2866,7 +2998,7 @@
         </w:rPr>
       </w:pPr>
       <w:r>
-        <w:t>Crear la verificación de las credenciales de ingreso</w:t>
+        <w:t>Desarrollar un método para verificar las credenciales de ingreso</w:t>
       </w:r>
       <w:r>
         <w:t>.</w:t>
@@ -2886,26 +3018,13 @@
         </w:rPr>
       </w:pPr>
       <w:r>
-        <w:t xml:space="preserve">Crear el procedimiento almacenado para actualizar la </w:t>
-      </w:r>
-      <w:r>
-        <w:t>contraseña.</w:t>
-      </w:r>
-    </w:p>
-    <w:p>
-      <w:pPr>
-        <w:spacing w:line="360" w:lineRule="auto"/>
-        <w:rPr>
-          <w:b/>
-          <w:bCs/>
-        </w:rPr>
-      </w:pPr>
-      <w:r>
-        <w:rPr>
-          <w:b/>
-          <w:bCs/>
-        </w:rPr>
-        <w:t>Reglas de negocio:</w:t>
+        <w:t xml:space="preserve">Crear el </w:t>
+      </w:r>
+      <w:r>
+        <w:t>método que permita a un usuario actualizar la contraseña</w:t>
+      </w:r>
+      <w:r>
+        <w:t>.</w:t>
       </w:r>
     </w:p>
     <w:p>
@@ -2916,15 +3035,29 @@
           <w:numId w:val="3"/>
         </w:numPr>
         <w:spacing w:line="360" w:lineRule="auto"/>
-      </w:pPr>
-      <w:r>
-        <w:t xml:space="preserve">Cuando el usuario es de primer ingreso, la contraseña será creada por el administrador del sistema, o </w:t>
-      </w:r>
-      <w:r>
-        <w:t>algún otro usuario</w:t>
-      </w:r>
-      <w:r>
-        <w:t xml:space="preserve"> con permiso de administrador.</w:t>
+        <w:rPr>
+          <w:b/>
+          <w:bCs/>
+        </w:rPr>
+      </w:pPr>
+      <w:r>
+        <w:t>Crear la contraseña de ingreso para el administrador.</w:t>
+      </w:r>
+    </w:p>
+    <w:p>
+      <w:pPr>
+        <w:spacing w:line="360" w:lineRule="auto"/>
+        <w:rPr>
+          <w:b/>
+          <w:bCs/>
+        </w:rPr>
+      </w:pPr>
+      <w:r>
+        <w:rPr>
+          <w:b/>
+          <w:bCs/>
+        </w:rPr>
+        <w:t>Reglas de negocio:</w:t>
       </w:r>
     </w:p>
     <w:p>
@@ -2937,7 +3070,38 @@
         <w:spacing w:line="360" w:lineRule="auto"/>
       </w:pPr>
       <w:r>
-        <w:t xml:space="preserve">Si por algún motivo la contraseña es olvidada, el </w:t>
+        <w:t xml:space="preserve">Cuando el </w:t>
+      </w:r>
+      <w:r>
+        <w:t>empleado</w:t>
+      </w:r>
+      <w:r>
+        <w:t xml:space="preserve"> es de primer ingreso, la contraseña será creada por el administrador del sistema, o </w:t>
+      </w:r>
+      <w:r>
+        <w:t>algún otro usuario</w:t>
+      </w:r>
+      <w:r>
+        <w:t xml:space="preserve"> con permiso de administrador.</w:t>
+      </w:r>
+    </w:p>
+    <w:p>
+      <w:pPr>
+        <w:pStyle w:val="Prrafodelista"/>
+        <w:numPr>
+          <w:ilvl w:val="0"/>
+          <w:numId w:val="3"/>
+        </w:numPr>
+        <w:spacing w:line="360" w:lineRule="auto"/>
+      </w:pPr>
+      <w:r>
+        <w:t xml:space="preserve">Si por algún motivo la contraseña </w:t>
+      </w:r>
+      <w:r>
+        <w:t>se</w:t>
+      </w:r>
+      <w:r>
+        <w:t xml:space="preserve"> olvidada, el </w:t>
       </w:r>
       <w:r>
         <w:t>colaborador</w:t>
@@ -2951,20 +3115,11 @@
         <w:spacing w:line="360" w:lineRule="auto"/>
       </w:pPr>
       <w:r>
-        <w:br w:type="page"/>
-      </w:r>
-    </w:p>
-    <w:p>
-      <w:pPr>
-        <w:spacing w:line="360" w:lineRule="auto"/>
-      </w:pPr>
-      <w:r>
         <w:rPr>
           <w:b/>
           <w:bCs/>
           <w:noProof/>
         </w:rPr>
-        <w:lastRenderedPageBreak/>
         <mc:AlternateContent>
           <mc:Choice Requires="wps">
             <w:drawing>
@@ -3048,7 +3203,10 @@
                               <w:t>administrar los datos de los</w:t>
                             </w:r>
                             <w:r>
-                              <w:t xml:space="preserve"> colaboradores</w:t>
+                              <w:t xml:space="preserve"> </w:t>
+                            </w:r>
+                            <w:r>
+                              <w:t>empleados</w:t>
                             </w:r>
                             <w:r>
                               <w:t>.</w:t>
@@ -3073,7 +3231,10 @@
                               <w:t xml:space="preserve">agregar </w:t>
                             </w:r>
                             <w:r>
-                              <w:t>colaboradores al sistema</w:t>
+                              <w:t>empleados</w:t>
+                            </w:r>
+                            <w:r>
+                              <w:t xml:space="preserve"> al sistema</w:t>
                             </w:r>
                             <w:r>
                               <w:t>.</w:t>
@@ -3140,7 +3301,10 @@
                         <w:t>administrar los datos de los</w:t>
                       </w:r>
                       <w:r>
-                        <w:t xml:space="preserve"> colaboradores</w:t>
+                        <w:t xml:space="preserve"> </w:t>
+                      </w:r>
+                      <w:r>
+                        <w:t>empleados</w:t>
                       </w:r>
                       <w:r>
                         <w:t>.</w:t>
@@ -3165,7 +3329,10 @@
                         <w:t xml:space="preserve">agregar </w:t>
                       </w:r>
                       <w:r>
-                        <w:t>colaboradores al sistema</w:t>
+                        <w:t>empleados</w:t>
+                      </w:r>
+                      <w:r>
+                        <w:t xml:space="preserve"> al sistema</w:t>
                       </w:r>
                       <w:r>
                         <w:t>.</w:t>
@@ -3401,16 +3568,22 @@
     <w:p>
       <w:pPr>
         <w:spacing w:line="360" w:lineRule="auto"/>
-        <w:rPr>
-          <w:b/>
-          <w:bCs/>
-        </w:rPr>
-      </w:pPr>
-      <w:r>
-        <w:rPr>
-          <w:b/>
-          <w:bCs/>
-        </w:rPr>
+      </w:pPr>
+    </w:p>
+    <w:p>
+      <w:pPr>
+        <w:spacing w:line="360" w:lineRule="auto"/>
+        <w:rPr>
+          <w:b/>
+          <w:bCs/>
+        </w:rPr>
+      </w:pPr>
+      <w:r>
+        <w:rPr>
+          <w:b/>
+          <w:bCs/>
+        </w:rPr>
+        <w:lastRenderedPageBreak/>
         <w:t>Criterios de aceptación:</w:t>
       </w:r>
     </w:p>
@@ -3437,10 +3610,16 @@
         <w:spacing w:line="360" w:lineRule="auto"/>
       </w:pPr>
       <w:r>
-        <w:t>Quiero tener una sección de personal donde podré</w:t>
-      </w:r>
-      <w:r>
-        <w:t xml:space="preserve"> ingresar, actualizar y eliminar los colaboradores.</w:t>
+        <w:t>Quiero tener una sección donde podré</w:t>
+      </w:r>
+      <w:r>
+        <w:t xml:space="preserve"> ingresar, actualizar y eliminar los </w:t>
+      </w:r>
+      <w:r>
+        <w:t>empleados</w:t>
+      </w:r>
+      <w:r>
+        <w:t>.</w:t>
       </w:r>
     </w:p>
     <w:p>
@@ -3514,7 +3693,19 @@
         <w:spacing w:line="360" w:lineRule="auto"/>
       </w:pPr>
       <w:r>
-        <w:t>Según el puesto del usuario, algunas de las opciones del sistema no estarán visibles.</w:t>
+        <w:t xml:space="preserve">Según el puesto del </w:t>
+      </w:r>
+      <w:r>
+        <w:t>empleado</w:t>
+      </w:r>
+      <w:r>
+        <w:t xml:space="preserve">, algunas de las opciones del sistema </w:t>
+      </w:r>
+      <w:r>
+        <w:t>estarán desactivadas</w:t>
+      </w:r>
+      <w:r>
+        <w:t>.</w:t>
       </w:r>
     </w:p>
     <w:p>
@@ -3527,48 +3718,19 @@
         <w:spacing w:line="360" w:lineRule="auto"/>
       </w:pPr>
       <w:r>
-        <w:lastRenderedPageBreak/>
         <w:t xml:space="preserve">Me gustaría </w:t>
       </w:r>
       <w:r>
         <w:t xml:space="preserve">que se muestre una tabla con los </w:t>
       </w:r>
       <w:r>
-        <w:t>colaboradores</w:t>
-      </w:r>
-      <w:r>
-        <w:t xml:space="preserve"> del supermercado</w:t>
+        <w:t>empleados</w:t>
       </w:r>
       <w:r>
         <w:t xml:space="preserve"> y </w:t>
       </w:r>
       <w:r>
         <w:t>los datos de registro</w:t>
-      </w:r>
-      <w:r>
-        <w:t>.</w:t>
-      </w:r>
-    </w:p>
-    <w:p>
-      <w:pPr>
-        <w:pStyle w:val="Prrafodelista"/>
-        <w:numPr>
-          <w:ilvl w:val="0"/>
-          <w:numId w:val="4"/>
-        </w:numPr>
-        <w:spacing w:line="360" w:lineRule="auto"/>
-      </w:pPr>
-      <w:r>
-        <w:t>Debido a que a cada colaborador se le facilita un nombre de usuario y contraseña genérico</w:t>
-      </w:r>
-      <w:r>
-        <w:t xml:space="preserve"> cuando inician contrato</w:t>
-      </w:r>
-      <w:r>
-        <w:t>, es de suma importancia que tengo la oportunidad de cambiarla cada vez que lo necesite</w:t>
-      </w:r>
-      <w:r>
-        <w:t>n</w:t>
       </w:r>
       <w:r>
         <w:t>.</w:t>
@@ -3627,7 +3789,13 @@
         </w:rPr>
       </w:pPr>
       <w:r>
-        <w:t>Ya con la interfaz principal creada, se debe de crear la sección de personal, donde realizaremos todo lo referente a la administración de colaboradores.</w:t>
+        <w:t xml:space="preserve">Ya con la interfaz principal creada, se debe de crear la sección donde realizaremos todo lo referente a la administración de </w:t>
+      </w:r>
+      <w:r>
+        <w:t>empleados</w:t>
+      </w:r>
+      <w:r>
+        <w:t>.</w:t>
       </w:r>
     </w:p>
     <w:p>
@@ -3647,13 +3815,16 @@
         <w:t>Crear los procedimientos almacenados para insertar</w:t>
       </w:r>
       <w:r>
+        <w:t>, eliminar</w:t>
+      </w:r>
+      <w:r>
         <w:t xml:space="preserve"> y actualizar un</w:t>
       </w:r>
       <w:r>
         <w:t xml:space="preserve"> </w:t>
       </w:r>
       <w:r>
-        <w:t>colaborador</w:t>
+        <w:t>empleado</w:t>
       </w:r>
       <w:r>
         <w:t>.</w:t>
@@ -3742,44 +3913,37 @@
     </w:p>
     <w:p>
       <w:pPr>
+        <w:spacing w:line="360" w:lineRule="auto"/>
+        <w:rPr>
+          <w:b/>
+          <w:bCs/>
+        </w:rPr>
+      </w:pPr>
+    </w:p>
+    <w:p>
+      <w:pPr>
         <w:pStyle w:val="Prrafodelista"/>
-        <w:numPr>
-          <w:ilvl w:val="0"/>
-          <w:numId w:val="3"/>
-        </w:numPr>
-        <w:spacing w:line="360" w:lineRule="auto"/>
-        <w:rPr>
-          <w:b/>
-          <w:bCs/>
-        </w:rPr>
-      </w:pPr>
-      <w:r>
-        <w:t>Realizar una función donde el colaborador pueda actualizar la contraseña después de haber ingresado con la contraseña genérica.</w:t>
-      </w:r>
-    </w:p>
-    <w:p>
-      <w:pPr>
-        <w:pStyle w:val="Prrafodelista"/>
-        <w:spacing w:line="360" w:lineRule="auto"/>
-        <w:rPr>
-          <w:b/>
-          <w:bCs/>
-        </w:rPr>
-      </w:pPr>
-    </w:p>
-    <w:p>
-      <w:pPr>
-        <w:spacing w:line="360" w:lineRule="auto"/>
-        <w:rPr>
-          <w:b/>
-          <w:bCs/>
-        </w:rPr>
-      </w:pPr>
-      <w:r>
-        <w:rPr>
-          <w:b/>
-          <w:bCs/>
-        </w:rPr>
+        <w:spacing w:line="360" w:lineRule="auto"/>
+        <w:rPr>
+          <w:b/>
+          <w:bCs/>
+        </w:rPr>
+      </w:pPr>
+    </w:p>
+    <w:p>
+      <w:pPr>
+        <w:spacing w:line="360" w:lineRule="auto"/>
+        <w:rPr>
+          <w:b/>
+          <w:bCs/>
+        </w:rPr>
+      </w:pPr>
+      <w:r>
+        <w:rPr>
+          <w:b/>
+          <w:bCs/>
+        </w:rPr>
+        <w:lastRenderedPageBreak/>
         <w:t>Reglas de negocio:</w:t>
       </w:r>
     </w:p>
@@ -3797,7 +3961,13 @@
         </w:rPr>
       </w:pPr>
       <w:r>
-        <w:t>Un colaborador inactivo no podrá ingresar al sistema.</w:t>
+        <w:t xml:space="preserve">Un </w:t>
+      </w:r>
+      <w:r>
+        <w:t>empleado</w:t>
+      </w:r>
+      <w:r>
+        <w:t xml:space="preserve"> inactivo no podrá ingresar al sistema.</w:t>
       </w:r>
     </w:p>
     <w:p>
@@ -3890,7 +4060,6 @@
         </w:rPr>
       </w:pPr>
       <w:r>
-        <w:lastRenderedPageBreak/>
         <w:t>El colaborador únicamente podrá actualizar la contraseña, ya que el nombre de usuario se debe mantener el creado inicialmente por la administración.</w:t>
       </w:r>
       <w:bookmarkEnd w:id="7"/>
@@ -4326,20 +4495,35 @@
       <w:r>
         <w:t>, de esta manera tendremos disponibles todos sus datos cuando se necesiten.</w:t>
       </w:r>
-    </w:p>
-    <w:p>
-      <w:pPr>
-        <w:spacing w:line="360" w:lineRule="auto"/>
-        <w:rPr>
-          <w:b/>
-          <w:bCs/>
-        </w:rPr>
-      </w:pPr>
-      <w:r>
-        <w:rPr>
-          <w:b/>
-          <w:bCs/>
-        </w:rPr>
+      <w:r>
+        <w:t xml:space="preserve"> Además</w:t>
+      </w:r>
+      <w:r>
+        <w:t>,</w:t>
+      </w:r>
+      <w:r>
+        <w:t xml:space="preserve"> los tomaremos en cuenta para ingresar los productos al sistema.</w:t>
+      </w:r>
+    </w:p>
+    <w:p>
+      <w:pPr>
+        <w:spacing w:line="360" w:lineRule="auto"/>
+      </w:pPr>
+    </w:p>
+    <w:p>
+      <w:pPr>
+        <w:spacing w:line="360" w:lineRule="auto"/>
+        <w:rPr>
+          <w:b/>
+          <w:bCs/>
+        </w:rPr>
+      </w:pPr>
+      <w:r>
+        <w:rPr>
+          <w:b/>
+          <w:bCs/>
+        </w:rPr>
+        <w:lastRenderedPageBreak/>
         <w:t>Criterios de aceptación:</w:t>
       </w:r>
     </w:p>
@@ -4366,7 +4550,19 @@
         <w:spacing w:line="360" w:lineRule="auto"/>
       </w:pPr>
       <w:r>
-        <w:t>Cuando se agrega un proveedor quiero que se tome en cuenta el nombre, la dirección, número de teléfono, extensión, número de cuenta, y los detalles de cada producto que ofrecen.</w:t>
+        <w:t>Cuando se agrega un proveedor quiero que se tome en cuenta el nombre, la dirección, número de teléfono, extensión</w:t>
+      </w:r>
+      <w:r>
+        <w:t xml:space="preserve"> y </w:t>
+      </w:r>
+      <w:r>
+        <w:t>número de cuenta</w:t>
+      </w:r>
+      <w:r>
+        <w:t xml:space="preserve"> a la cual realizaremos los pagos de las facturas</w:t>
+      </w:r>
+      <w:r>
+        <w:t>.</w:t>
       </w:r>
     </w:p>
     <w:p>
@@ -4379,13 +4575,13 @@
         <w:spacing w:line="360" w:lineRule="auto"/>
       </w:pPr>
       <w:r>
-        <w:t xml:space="preserve">Cuando se elimina un proveedor no quiero eliminarlo por completo, más bien que cambie a un estado </w:t>
-      </w:r>
-      <w:r>
-        <w:t>inactivo</w:t>
-      </w:r>
-      <w:r>
-        <w:t>.</w:t>
+        <w:t>Dado que es importante consultar</w:t>
+      </w:r>
+      <w:r>
+        <w:t xml:space="preserve"> los datos</w:t>
+      </w:r>
+      <w:r>
+        <w:t xml:space="preserve"> cada vez que lo necesite, quiero que se muestren en una tabla.</w:t>
       </w:r>
     </w:p>
     <w:p>
@@ -4398,26 +4594,6 @@
         <w:spacing w:line="360" w:lineRule="auto"/>
       </w:pPr>
       <w:r>
-        <w:t>Dado que es importante consultar</w:t>
-      </w:r>
-      <w:r>
-        <w:t xml:space="preserve"> los datos</w:t>
-      </w:r>
-      <w:r>
-        <w:t xml:space="preserve"> cada vez que lo necesite, quiero que se muestren en una tabla.</w:t>
-      </w:r>
-    </w:p>
-    <w:p>
-      <w:pPr>
-        <w:pStyle w:val="Prrafodelista"/>
-        <w:numPr>
-          <w:ilvl w:val="0"/>
-          <w:numId w:val="6"/>
-        </w:numPr>
-        <w:spacing w:line="360" w:lineRule="auto"/>
-      </w:pPr>
-      <w:r>
-        <w:lastRenderedPageBreak/>
         <w:t>Me gustaría poder filtrar los datos de la tabla por letra, por ejemplo: si ingreso una A que se muestren los proveedores con A al inicio del nombre.</w:t>
       </w:r>
     </w:p>
@@ -4451,7 +4627,16 @@
         </w:rPr>
       </w:pPr>
       <w:r>
-        <w:t>Crear una sección para proveedores.</w:t>
+        <w:t xml:space="preserve">Crear una sección para </w:t>
+      </w:r>
+      <w:r>
+        <w:t>proveedores (</w:t>
+      </w:r>
+      <w:r>
+        <w:t>En el menú de ingreso)</w:t>
+      </w:r>
+      <w:r>
+        <w:t>.</w:t>
       </w:r>
     </w:p>
     <w:p>
@@ -4502,7 +4687,7 @@
         </w:rPr>
       </w:pPr>
       <w:r>
-        <w:t>Hacer un filtrado de proveedores según su letra inicial.</w:t>
+        <w:t>Mediante un método realizar un filtrado de los proveedores según su letra inicial.</w:t>
       </w:r>
     </w:p>
     <w:p>
@@ -4535,19 +4720,69 @@
         </w:rPr>
       </w:pPr>
       <w:r>
-        <w:t xml:space="preserve">No se puede eliminar por completo un </w:t>
-      </w:r>
-      <w:r>
-        <w:t>proveedor.</w:t>
-      </w:r>
-    </w:p>
-    <w:p>
-      <w:pPr>
-        <w:spacing w:line="360" w:lineRule="auto"/>
-        <w:rPr>
-          <w:b/>
-          <w:bCs/>
-        </w:rPr>
+        <w:t>Los proveedores únicamente podrán ser registrados por un empleado con permisos de administrador</w:t>
+      </w:r>
+      <w:r>
+        <w:t>.</w:t>
+      </w:r>
+    </w:p>
+    <w:p>
+      <w:pPr>
+        <w:spacing w:line="360" w:lineRule="auto"/>
+        <w:rPr>
+          <w:b/>
+          <w:bCs/>
+        </w:rPr>
+      </w:pPr>
+    </w:p>
+    <w:p>
+      <w:pPr>
+        <w:spacing w:line="360" w:lineRule="auto"/>
+        <w:rPr>
+          <w:b/>
+          <w:bCs/>
+        </w:rPr>
+      </w:pPr>
+    </w:p>
+    <w:p>
+      <w:pPr>
+        <w:spacing w:line="360" w:lineRule="auto"/>
+        <w:rPr>
+          <w:b/>
+          <w:bCs/>
+        </w:rPr>
+      </w:pPr>
+    </w:p>
+    <w:p>
+      <w:pPr>
+        <w:spacing w:line="360" w:lineRule="auto"/>
+        <w:rPr>
+          <w:b/>
+          <w:bCs/>
+        </w:rPr>
+      </w:pPr>
+    </w:p>
+    <w:p>
+      <w:pPr>
+        <w:spacing w:line="360" w:lineRule="auto"/>
+        <w:rPr>
+          <w:b/>
+          <w:bCs/>
+        </w:rPr>
+      </w:pPr>
+    </w:p>
+    <w:p>
+      <w:pPr>
+        <w:spacing w:line="360" w:lineRule="auto"/>
+        <w:rPr>
+          <w:b/>
+          <w:bCs/>
+        </w:rPr>
+      </w:pPr>
+    </w:p>
+    <w:p>
+      <w:pPr>
+        <w:spacing w:line="360" w:lineRule="auto"/>
       </w:pPr>
     </w:p>
     <w:p>
@@ -4564,6 +4799,7 @@
           <w:bCs/>
           <w:noProof/>
         </w:rPr>
+        <w:lastRenderedPageBreak/>
         <mc:AlternateContent>
           <mc:Choice Requires="wps">
             <w:drawing>
@@ -4986,16 +5222,6 @@
     <w:p>
       <w:pPr>
         <w:spacing w:line="360" w:lineRule="auto"/>
-      </w:pPr>
-    </w:p>
-    <w:p>
-      <w:pPr>
-        <w:spacing w:line="360" w:lineRule="auto"/>
-      </w:pPr>
-    </w:p>
-    <w:p>
-      <w:pPr>
-        <w:spacing w:line="360" w:lineRule="auto"/>
         <w:rPr>
           <w:b/>
           <w:bCs/>
@@ -5019,13 +5245,13 @@
         <w:spacing w:line="360" w:lineRule="auto"/>
       </w:pPr>
       <w:r>
-        <w:t>Me gustaría poder insertar y eliminar un producto de</w:t>
-      </w:r>
-      <w:r>
-        <w:t xml:space="preserve"> la factura</w:t>
-      </w:r>
-      <w:r>
-        <w:t>.</w:t>
+        <w:t>Me gustaría poder insertar</w:t>
+      </w:r>
+      <w:r>
+        <w:t xml:space="preserve">, actualizar </w:t>
+      </w:r>
+      <w:r>
+        <w:t>y eliminar un producto.</w:t>
       </w:r>
     </w:p>
     <w:p>
@@ -5036,16 +5262,15 @@
           <w:numId w:val="8"/>
         </w:numPr>
         <w:spacing w:line="360" w:lineRule="auto"/>
-        <w:rPr>
-          <w:b/>
-          <w:bCs/>
-        </w:rPr>
-      </w:pPr>
-      <w:r>
-        <w:t xml:space="preserve">Cuando se inserta un producto, </w:t>
-      </w:r>
-      <w:r>
-        <w:t>se debe de buscar por el código de barras, ya que el producto ya ha sido ingresado según el proveedor</w:t>
+      </w:pPr>
+      <w:r>
+        <w:t>Ya que al insertar un producto necesito ver ese registro, me gustaría que se muestre en una tabla</w:t>
+      </w:r>
+      <w:r>
+        <w:t xml:space="preserve">, el cual al final quiero que </w:t>
+      </w:r>
+      <w:r>
+        <w:t>se pueda realizar una busque por el código de barras</w:t>
       </w:r>
       <w:r>
         <w:t>.</w:t>
@@ -5061,22 +5286,37 @@
         <w:spacing w:line="360" w:lineRule="auto"/>
       </w:pPr>
       <w:r>
-        <w:t>Ya que al insertar un producto necesito ver ese registro, me gustaría que se muestre en una tabla</w:t>
-      </w:r>
-      <w:r>
-        <w:t>, el cual al final quiero que se imprima como una factura</w:t>
+        <w:t xml:space="preserve">Me gustaría </w:t>
+      </w:r>
+      <w:r>
+        <w:t xml:space="preserve">que </w:t>
+      </w:r>
+      <w:r>
+        <w:t xml:space="preserve">los productos que </w:t>
+      </w:r>
+      <w:r>
+        <w:t>ingresan</w:t>
+      </w:r>
+      <w:r>
+        <w:t xml:space="preserve"> tenga</w:t>
+      </w:r>
+      <w:r>
+        <w:t>n</w:t>
+      </w:r>
+      <w:r>
+        <w:t xml:space="preserve"> como </w:t>
+      </w:r>
+      <w:r>
+        <w:t>dato</w:t>
+      </w:r>
+      <w:r>
+        <w:t xml:space="preserve"> su precio </w:t>
+      </w:r>
+      <w:r>
+        <w:t>por unidad, descripción y proveedor</w:t>
       </w:r>
       <w:r>
         <w:t>.</w:t>
-      </w:r>
-      <w:r>
-        <w:t xml:space="preserve"> Por lo </w:t>
-      </w:r>
-      <w:r>
-        <w:t>tanto,</w:t>
-      </w:r>
-      <w:r>
-        <w:t xml:space="preserve"> se debe de mostrar un subtotal, impuestos y total final.</w:t>
       </w:r>
     </w:p>
     <w:p>
@@ -5089,34 +5329,7 @@
         <w:spacing w:line="360" w:lineRule="auto"/>
       </w:pPr>
       <w:r>
-        <w:t xml:space="preserve">Me gustaría </w:t>
-      </w:r>
-      <w:r>
-        <w:t xml:space="preserve">que </w:t>
-      </w:r>
-      <w:r>
-        <w:t xml:space="preserve">los productos que </w:t>
-      </w:r>
-      <w:r>
-        <w:t>ingresan</w:t>
-      </w:r>
-      <w:r>
-        <w:t xml:space="preserve"> tenga</w:t>
-      </w:r>
-      <w:r>
-        <w:t>n</w:t>
-      </w:r>
-      <w:r>
-        <w:t xml:space="preserve"> como detalle su precio de compra</w:t>
-      </w:r>
-      <w:r>
-        <w:t xml:space="preserve"> y </w:t>
-      </w:r>
-      <w:r>
-        <w:t xml:space="preserve">las unidades que </w:t>
-      </w:r>
-      <w:r>
-        <w:t>ingresaron.</w:t>
+        <w:t>Cuando se agrega un producto se debe de reflejar en el inventario sumándose a los ya existentes.</w:t>
       </w:r>
     </w:p>
     <w:p>
@@ -5172,23 +5385,8 @@
         </w:rPr>
       </w:pPr>
       <w:r>
-        <w:t xml:space="preserve">Crear un trigger que se disparé actualizando la tabla de </w:t>
-      </w:r>
-      <w:r>
-        <w:rPr>
-          <w:b/>
-          <w:bCs/>
-        </w:rPr>
-        <w:t>Inventarios</w:t>
-      </w:r>
-      <w:r>
-        <w:t>,</w:t>
-      </w:r>
-      <w:r>
-        <w:t xml:space="preserve"> se debe verificar si el producto existe, en caso de que exista se le debe de sumar la cantidad de productos comprados a la cantidad de productos en existencia</w:t>
-      </w:r>
-      <w:r>
-        <w:t>.</w:t>
+        <w:lastRenderedPageBreak/>
+        <w:t>Mediante un método realizar mostrar la tabla en la sección de productos.</w:t>
       </w:r>
     </w:p>
     <w:p>
@@ -5205,30 +5403,26 @@
         </w:rPr>
       </w:pPr>
       <w:r>
-        <w:t>Dado a que un proveedor puede tener muchos productos, considero que es necesario crear una factura en donde se irán agregando los productos que ingresan.</w:t>
-      </w:r>
-    </w:p>
-    <w:p>
-      <w:pPr>
-        <w:pStyle w:val="Prrafodelista"/>
-        <w:numPr>
-          <w:ilvl w:val="0"/>
-          <w:numId w:val="11"/>
-        </w:numPr>
-        <w:spacing w:line="360" w:lineRule="auto"/>
-        <w:rPr>
-          <w:b/>
-          <w:bCs/>
-        </w:rPr>
-      </w:pPr>
-      <w:r>
-        <w:t xml:space="preserve">En la factura de productos de ingreso, quiero ver </w:t>
-      </w:r>
-      <w:r>
-        <w:t>el subtotal</w:t>
-      </w:r>
-      <w:r>
-        <w:t xml:space="preserve"> de la cuenta, el total de impuesto y el total final.</w:t>
+        <w:t xml:space="preserve">Crear un trigger que se disparé actualizando la tabla de </w:t>
+      </w:r>
+      <w:r>
+        <w:rPr>
+          <w:b/>
+          <w:bCs/>
+        </w:rPr>
+        <w:t>Inventarios</w:t>
+      </w:r>
+      <w:r>
+        <w:t>,</w:t>
+      </w:r>
+      <w:r>
+        <w:t xml:space="preserve"> se debe verificar si el producto existe, en caso de que exista se le debe de sumar la cantidad de productos comprados a la cantidad de productos en existencia</w:t>
+      </w:r>
+      <w:r>
+        <w:t>.</w:t>
+      </w:r>
+      <w:r>
+        <w:t xml:space="preserve"> De no existir se ingresa se ingresan los datos y la cantidad comprada.</w:t>
       </w:r>
     </w:p>
     <w:p>
@@ -5261,7 +5455,16 @@
         </w:rPr>
       </w:pPr>
       <w:r>
-        <w:t>Cuando se ingrese el código y no aparezcan registros del producto, se debe hacer la solicitud de ingresa del ese producto a la administración.</w:t>
+        <w:t xml:space="preserve">El ingreso de un producto al </w:t>
+      </w:r>
+      <w:r>
+        <w:t>sistema</w:t>
+      </w:r>
+      <w:r>
+        <w:t xml:space="preserve"> únicamente podrá ser realizado por un bodeguero o un administrador</w:t>
+      </w:r>
+      <w:r>
+        <w:t>.</w:t>
       </w:r>
     </w:p>
     <w:p>
@@ -5278,7 +5481,7 @@
         </w:rPr>
       </w:pPr>
       <w:r>
-        <w:t>El registro de productos se realizará únicamente por factura, es decir no se podrá registra un producto de un proveedor y en la misma factura agregar un producto de un proveedor distinto.</w:t>
+        <w:t>No se podrá eliminar un producto que tenga registros en inventarios.</w:t>
       </w:r>
     </w:p>
     <w:p>
@@ -5304,7 +5507,6 @@
           <w:bCs/>
           <w:noProof/>
         </w:rPr>
-        <w:lastRenderedPageBreak/>
         <mc:AlternateContent>
           <mc:Choice Requires="wps">
             <w:drawing>
@@ -5688,7 +5890,10 @@
         <w:t xml:space="preserve"> Para realizar una venta es necesario poder ingresar los productos al sistema</w:t>
       </w:r>
       <w:r>
-        <w:t xml:space="preserve"> de ventas</w:t>
+        <w:t xml:space="preserve"> de </w:t>
+      </w:r>
+      <w:r>
+        <w:t>facturación</w:t>
       </w:r>
       <w:r>
         <w:t>.</w:t>
@@ -5697,16 +5902,32 @@
     <w:p>
       <w:pPr>
         <w:spacing w:line="360" w:lineRule="auto"/>
-        <w:rPr>
-          <w:b/>
-          <w:bCs/>
-        </w:rPr>
-      </w:pPr>
-      <w:r>
-        <w:rPr>
-          <w:b/>
-          <w:bCs/>
-        </w:rPr>
+      </w:pPr>
+    </w:p>
+    <w:p>
+      <w:pPr>
+        <w:spacing w:line="360" w:lineRule="auto"/>
+      </w:pPr>
+    </w:p>
+    <w:p>
+      <w:pPr>
+        <w:spacing w:line="360" w:lineRule="auto"/>
+      </w:pPr>
+    </w:p>
+    <w:p>
+      <w:pPr>
+        <w:spacing w:line="360" w:lineRule="auto"/>
+        <w:rPr>
+          <w:b/>
+          <w:bCs/>
+        </w:rPr>
+      </w:pPr>
+      <w:r>
+        <w:rPr>
+          <w:b/>
+          <w:bCs/>
+        </w:rPr>
+        <w:lastRenderedPageBreak/>
         <w:t>Criterios de aceptación:</w:t>
       </w:r>
     </w:p>
@@ -5724,7 +5945,13 @@
         </w:rPr>
       </w:pPr>
       <w:r>
-        <w:t>Me gustaría tener un apartado de cajas, donde pueda ingresar para realizar los cobros de los productos</w:t>
+        <w:t xml:space="preserve">Me gustaría tener un apartado de </w:t>
+      </w:r>
+      <w:r>
+        <w:t>facturación</w:t>
+      </w:r>
+      <w:r>
+        <w:t>, donde pueda ingresar para realizar los cobros de los productos</w:t>
       </w:r>
       <w:r>
         <w:t>.</w:t>
@@ -5790,7 +6017,7 @@
         </w:rPr>
       </w:pPr>
       <w:r>
-        <w:t>Si por alguna razón un producto se ingresa erróneamente, quiero poder eliminarlo, antes de realizar el cobro.</w:t>
+        <w:t>Dado que necesito mantener un inventario ordenado, cuando se vende un producto se debe de actualizar del inventario.</w:t>
       </w:r>
     </w:p>
     <w:p>
@@ -5807,7 +6034,13 @@
         </w:rPr>
       </w:pPr>
       <w:r>
-        <w:t>Quiero ver que se sume automáticamente los productos que voy agregando a la cuenta en un subtotal, total, y que se actualice si elimino un producto.</w:t>
+        <w:t xml:space="preserve">Si por alguna razón un producto se </w:t>
+      </w:r>
+      <w:r>
+        <w:t>factura erróneamente, quiero tener un apartado de ventas donde poder eliminar esa venta y en cascada se elimine la factura, actualizándose la existencia en el inventario</w:t>
+      </w:r>
+      <w:r>
+        <w:t>.</w:t>
       </w:r>
     </w:p>
     <w:p>
@@ -5841,7 +6074,6 @@
         </w:rPr>
       </w:pPr>
       <w:r>
-        <w:lastRenderedPageBreak/>
         <w:t>Es de suma importancia facilitar al cliente una factura final, con el nombre de la empresa como título, la cédula jurídica, la fecha en que se hizo la compra y el nombre de</w:t>
       </w:r>
       <w:r>
@@ -5865,19 +6097,13 @@
         </w:rPr>
       </w:pPr>
       <w:r>
-        <w:t>Dado que necesito mantener un inventario ordenado</w:t>
-      </w:r>
-      <w:r>
-        <w:t xml:space="preserve">, </w:t>
-      </w:r>
-      <w:r>
-        <w:t xml:space="preserve">cuando se vende un producto se </w:t>
-      </w:r>
-      <w:r>
-        <w:t xml:space="preserve">debe de actualizar </w:t>
-      </w:r>
-      <w:r>
-        <w:t>del inventario.</w:t>
+        <w:t xml:space="preserve">Me gustaría poder salir del sistema cada vez que termine mi turno laboral o cuando salga </w:t>
+      </w:r>
+      <w:r>
+        <w:t>a receso</w:t>
+      </w:r>
+      <w:r>
+        <w:t>.</w:t>
       </w:r>
     </w:p>
     <w:p>
@@ -5894,30 +6120,13 @@
         </w:rPr>
       </w:pPr>
       <w:r>
-        <w:t xml:space="preserve">Me gustaría poder salir del sistema cada vez que termine mi turno laboral o cuando salga </w:t>
-      </w:r>
-      <w:r>
-        <w:t>a receso</w:t>
+        <w:t>Al hacerse una venta me gustaría que los productos vendidos se registren en inventario como</w:t>
+      </w:r>
+      <w:r>
+        <w:t xml:space="preserve"> producto vendido</w:t>
       </w:r>
       <w:r>
         <w:t>.</w:t>
-      </w:r>
-    </w:p>
-    <w:p>
-      <w:pPr>
-        <w:pStyle w:val="Prrafodelista"/>
-        <w:numPr>
-          <w:ilvl w:val="0"/>
-          <w:numId w:val="12"/>
-        </w:numPr>
-        <w:spacing w:line="360" w:lineRule="auto"/>
-        <w:rPr>
-          <w:b/>
-          <w:bCs/>
-        </w:rPr>
-      </w:pPr>
-      <w:r>
-        <w:t>Al hacerse una venta me gustaría que los productos vendidos se registren en inventario como productos de salida.</w:t>
       </w:r>
     </w:p>
     <w:p>
@@ -5960,7 +6169,13 @@
         </w:rPr>
       </w:pPr>
       <w:r>
-        <w:t>Crear el apartado de cajas en el sistema.</w:t>
+        <w:t>Crear el apartado de</w:t>
+      </w:r>
+      <w:r>
+        <w:t xml:space="preserve"> facturación</w:t>
+      </w:r>
+      <w:r>
+        <w:t xml:space="preserve"> en el sistema.</w:t>
       </w:r>
     </w:p>
     <w:p>
@@ -6014,16 +6229,22 @@
         <w:t xml:space="preserve">En la tabla mostrar los productos con los detalles de nombre del producto, </w:t>
       </w:r>
       <w:r>
-        <w:t xml:space="preserve">cantidad </w:t>
-      </w:r>
-      <w:r>
-        <w:t>,</w:t>
-      </w:r>
-      <w:r>
-        <w:t>precio</w:t>
-      </w:r>
-      <w:r>
-        <w:t xml:space="preserve"> y fecha de venta</w:t>
+        <w:t>cantidad, precio</w:t>
+      </w:r>
+      <w:r>
+        <w:t xml:space="preserve"> </w:t>
+      </w:r>
+      <w:r>
+        <w:t>por unidad, subtotal, IVA</w:t>
+      </w:r>
+      <w:r>
+        <w:t xml:space="preserve">, </w:t>
+      </w:r>
+      <w:r>
+        <w:t>descuento y</w:t>
+      </w:r>
+      <w:r>
+        <w:t xml:space="preserve"> total</w:t>
       </w:r>
       <w:r>
         <w:t>.</w:t>
@@ -6043,7 +6264,23 @@
         </w:rPr>
       </w:pPr>
       <w:r>
-        <w:t>Seleccionar un producto en específico de la tabla y eliminarlo.</w:t>
+        <w:lastRenderedPageBreak/>
+        <w:t xml:space="preserve">Crear un trigger que se dispare cuando realiza </w:t>
+      </w:r>
+      <w:r>
+        <w:t>una factura</w:t>
+      </w:r>
+      <w:r>
+        <w:t>, al</w:t>
+      </w:r>
+      <w:r>
+        <w:t xml:space="preserve"> dispararse actualizará el inventario</w:t>
+      </w:r>
+      <w:r>
+        <w:t>, reduciendo la existencia y sumándose en los productos vendidos</w:t>
+      </w:r>
+      <w:r>
+        <w:t>.</w:t>
       </w:r>
     </w:p>
     <w:p>
@@ -6060,10 +6297,7 @@
         </w:rPr>
       </w:pPr>
       <w:r>
-        <w:t>Mostrar el subtotal, impuestos, descuentos y total final de la cuenta, basado en el precio de los productos y sus respectivos impuestos.</w:t>
-      </w:r>
-      <w:r>
-        <w:t xml:space="preserve"> Estos datos podrán ser impresos al finalizar la transacción.</w:t>
+        <w:t>Crear el código necesario para que el usuario pueda salir del sistema cuando lo necesite.</w:t>
       </w:r>
     </w:p>
     <w:p>
@@ -6080,50 +6314,22 @@
         </w:rPr>
       </w:pPr>
       <w:r>
-        <w:t xml:space="preserve">Crear un trigger que se dispare cuando realiza la compra de los </w:t>
-      </w:r>
-      <w:r>
-        <w:t>productos, al</w:t>
-      </w:r>
-      <w:r>
-        <w:t xml:space="preserve"> dispararse actualizará el inventario</w:t>
+        <w:t>Crear un trigger que se dispare cuanto</w:t>
+      </w:r>
+      <w:r>
+        <w:t xml:space="preserve"> se elimina una venta, sumando la cantidad vendida en existencia y restando e</w:t>
+      </w:r>
+      <w:r>
+        <w:t>l campo de</w:t>
+      </w:r>
+      <w:r>
+        <w:t xml:space="preserve"> cantidad vendida, ya que al realizarse la venta estos han sido modificados</w:t>
+      </w:r>
+      <w:r>
+        <w:t xml:space="preserve"> y necesitamos que todo vuelva a la normalidad</w:t>
       </w:r>
       <w:r>
         <w:t>.</w:t>
-      </w:r>
-    </w:p>
-    <w:p>
-      <w:pPr>
-        <w:pStyle w:val="Prrafodelista"/>
-        <w:numPr>
-          <w:ilvl w:val="0"/>
-          <w:numId w:val="13"/>
-        </w:numPr>
-        <w:spacing w:line="360" w:lineRule="auto"/>
-        <w:rPr>
-          <w:b/>
-          <w:bCs/>
-        </w:rPr>
-      </w:pPr>
-      <w:r>
-        <w:t>Crear el código necesario para que el usuario pueda salir del sistema cuando lo necesite.</w:t>
-      </w:r>
-    </w:p>
-    <w:p>
-      <w:pPr>
-        <w:pStyle w:val="Prrafodelista"/>
-        <w:numPr>
-          <w:ilvl w:val="0"/>
-          <w:numId w:val="13"/>
-        </w:numPr>
-        <w:spacing w:line="360" w:lineRule="auto"/>
-        <w:rPr>
-          <w:b/>
-          <w:bCs/>
-        </w:rPr>
-      </w:pPr>
-      <w:r>
-        <w:t>Crear un trigger que se dispare cuanto se realiza una venta, afectando la tabla de inventario en el campo de producto de salida.</w:t>
       </w:r>
     </w:p>
     <w:p>
@@ -6152,24 +6358,21 @@
         <w:spacing w:line="360" w:lineRule="auto"/>
       </w:pPr>
       <w:r>
-        <w:lastRenderedPageBreak/>
         <w:t>Cada colaborador debe de salir del sistema cuando finalice el turno laboral o por algún receso.</w:t>
       </w:r>
     </w:p>
     <w:p>
       <w:pPr>
-        <w:spacing w:line="360" w:lineRule="auto"/>
-      </w:pPr>
-    </w:p>
-    <w:p>
-      <w:pPr>
-        <w:spacing w:line="360" w:lineRule="auto"/>
-      </w:pPr>
-    </w:p>
-    <w:p>
-      <w:pPr>
-        <w:spacing w:line="360" w:lineRule="auto"/>
-      </w:pPr>
+        <w:pStyle w:val="Prrafodelista"/>
+        <w:numPr>
+          <w:ilvl w:val="0"/>
+          <w:numId w:val="14"/>
+        </w:numPr>
+        <w:spacing w:line="360" w:lineRule="auto"/>
+      </w:pPr>
+      <w:r>
+        <w:t>Una venta será eliminada únicamente cuando el administrador a cargo da el visto bueno.</w:t>
+      </w:r>
     </w:p>
     <w:p>
       <w:pPr>
@@ -6634,6 +6837,7 @@
           <w:b/>
           <w:bCs/>
         </w:rPr>
+        <w:lastRenderedPageBreak/>
         <w:t>Criterios de aceptación:</w:t>
       </w:r>
     </w:p>
@@ -6671,13 +6875,25 @@
         </w:rPr>
       </w:pPr>
       <w:r>
-        <w:t>Me gustaría poder actualizar la cantidad de un producto</w:t>
+        <w:t xml:space="preserve">Me gustaría poder actualizar la </w:t>
+      </w:r>
+      <w:r>
+        <w:t xml:space="preserve">existencia </w:t>
+      </w:r>
+      <w:r>
+        <w:t>de un producto</w:t>
       </w:r>
       <w:r>
         <w:t xml:space="preserve"> al seleccionarlo</w:t>
       </w:r>
       <w:r>
-        <w:t>, para eso quiero que al dar clic sobre el producto se habilite la opción de modificar la cantidad.</w:t>
+        <w:t>, para eso quiero que al dar</w:t>
+      </w:r>
+      <w:r>
+        <w:t xml:space="preserve"> doble</w:t>
+      </w:r>
+      <w:r>
+        <w:t xml:space="preserve"> clic sobre el producto se habilite la opción de modificar.</w:t>
       </w:r>
     </w:p>
     <w:p>
@@ -6690,8 +6906,96 @@
         <w:spacing w:line="360" w:lineRule="auto"/>
       </w:pPr>
       <w:r>
-        <w:lastRenderedPageBreak/>
         <w:t>Quiero realizar una búsqueda de un producto por medio del código con el que se registró.</w:t>
+      </w:r>
+    </w:p>
+    <w:p>
+      <w:pPr>
+        <w:spacing w:line="360" w:lineRule="auto"/>
+        <w:rPr>
+          <w:b/>
+          <w:bCs/>
+        </w:rPr>
+      </w:pPr>
+      <w:r>
+        <w:rPr>
+          <w:b/>
+          <w:bCs/>
+        </w:rPr>
+        <w:t>Tareas asignadas:</w:t>
+      </w:r>
+    </w:p>
+    <w:p>
+      <w:pPr>
+        <w:pStyle w:val="Prrafodelista"/>
+        <w:numPr>
+          <w:ilvl w:val="0"/>
+          <w:numId w:val="18"/>
+        </w:numPr>
+        <w:spacing w:line="360" w:lineRule="auto"/>
+        <w:rPr>
+          <w:b/>
+          <w:bCs/>
+        </w:rPr>
+      </w:pPr>
+      <w:r>
+        <w:t xml:space="preserve">Crear una tabla </w:t>
+      </w:r>
+      <w:r>
+        <w:t>para mostrar</w:t>
+      </w:r>
+      <w:r>
+        <w:t xml:space="preserve"> los productos en inventario.</w:t>
+      </w:r>
+    </w:p>
+    <w:p>
+      <w:pPr>
+        <w:pStyle w:val="Prrafodelista"/>
+        <w:numPr>
+          <w:ilvl w:val="0"/>
+          <w:numId w:val="18"/>
+        </w:numPr>
+        <w:spacing w:line="360" w:lineRule="auto"/>
+        <w:rPr>
+          <w:b/>
+          <w:bCs/>
+        </w:rPr>
+      </w:pPr>
+      <w:r>
+        <w:t>Habilitar un formulario donde se pueda modificar la cantidad en existencia.</w:t>
+      </w:r>
+    </w:p>
+    <w:p>
+      <w:pPr>
+        <w:pStyle w:val="Prrafodelista"/>
+        <w:numPr>
+          <w:ilvl w:val="0"/>
+          <w:numId w:val="18"/>
+        </w:numPr>
+        <w:spacing w:line="360" w:lineRule="auto"/>
+        <w:rPr>
+          <w:b/>
+          <w:bCs/>
+        </w:rPr>
+      </w:pPr>
+      <w:r>
+        <w:t>Crear un método que permita realizar la búsqueda de los productos según el código de barras.</w:t>
+      </w:r>
+    </w:p>
+    <w:p>
+      <w:pPr>
+        <w:spacing w:line="360" w:lineRule="auto"/>
+        <w:rPr>
+          <w:b/>
+          <w:bCs/>
+        </w:rPr>
+      </w:pPr>
+      <w:r>
+        <w:rPr>
+          <w:b/>
+          <w:bCs/>
+        </w:rPr>
+        <w:t>Reglas de negocio:</w:t>
       </w:r>
     </w:p>
     <w:p>
@@ -6704,117 +7008,7 @@
         <w:spacing w:line="360" w:lineRule="auto"/>
       </w:pPr>
       <w:r>
-        <w:t>Ya que los datos guardados en la base de datos es importante poder obtenerlos en una hoja de Excel, me gustaría poder descargar toda la tabla en Excel.</w:t>
-      </w:r>
-    </w:p>
-    <w:p>
-      <w:pPr>
-        <w:pStyle w:val="Prrafodelista"/>
-        <w:spacing w:line="360" w:lineRule="auto"/>
-        <w:rPr>
-          <w:b/>
-          <w:bCs/>
-        </w:rPr>
-      </w:pPr>
-    </w:p>
-    <w:p>
-      <w:pPr>
-        <w:spacing w:line="360" w:lineRule="auto"/>
-        <w:rPr>
-          <w:b/>
-          <w:bCs/>
-        </w:rPr>
-      </w:pPr>
-      <w:r>
-        <w:rPr>
-          <w:b/>
-          <w:bCs/>
-        </w:rPr>
-        <w:t>Tareas asignadas:</w:t>
-      </w:r>
-    </w:p>
-    <w:p>
-      <w:pPr>
-        <w:pStyle w:val="Prrafodelista"/>
-        <w:numPr>
-          <w:ilvl w:val="0"/>
-          <w:numId w:val="18"/>
-        </w:numPr>
-        <w:spacing w:line="360" w:lineRule="auto"/>
-        <w:rPr>
-          <w:b/>
-          <w:bCs/>
-        </w:rPr>
-      </w:pPr>
-      <w:r>
-        <w:t>Crear una tabla y mostrar los productos en inventario.</w:t>
-      </w:r>
-    </w:p>
-    <w:p>
-      <w:pPr>
-        <w:pStyle w:val="Prrafodelista"/>
-        <w:numPr>
-          <w:ilvl w:val="0"/>
-          <w:numId w:val="18"/>
-        </w:numPr>
-        <w:spacing w:line="360" w:lineRule="auto"/>
-        <w:rPr>
-          <w:b/>
-          <w:bCs/>
-        </w:rPr>
-      </w:pPr>
-      <w:r>
-        <w:t>Habilitar un formulario donde se pueda modificar únicamente la cantidad en existencia.</w:t>
-      </w:r>
-    </w:p>
-    <w:p>
-      <w:pPr>
-        <w:pStyle w:val="Prrafodelista"/>
-        <w:numPr>
-          <w:ilvl w:val="0"/>
-          <w:numId w:val="18"/>
-        </w:numPr>
-        <w:spacing w:line="360" w:lineRule="auto"/>
-        <w:rPr>
-          <w:b/>
-          <w:bCs/>
-        </w:rPr>
-      </w:pPr>
-      <w:r>
-        <w:t>Crear un método que permita realizar la búsqueda de los productos según el código de barras.</w:t>
-      </w:r>
-    </w:p>
-    <w:p>
-      <w:pPr>
-        <w:pStyle w:val="Prrafodelista"/>
-        <w:numPr>
-          <w:ilvl w:val="0"/>
-          <w:numId w:val="18"/>
-        </w:numPr>
-        <w:spacing w:line="360" w:lineRule="auto"/>
-        <w:rPr>
-          <w:b/>
-          <w:bCs/>
-        </w:rPr>
-      </w:pPr>
-      <w:r>
-        <w:t>Crear el método que permita descargar la tabla de inventario en formato Excel.</w:t>
-      </w:r>
-    </w:p>
-    <w:p>
-      <w:pPr>
-        <w:spacing w:line="360" w:lineRule="auto"/>
-        <w:rPr>
-          <w:b/>
-          <w:bCs/>
-        </w:rPr>
-      </w:pPr>
-      <w:r>
-        <w:rPr>
-          <w:b/>
-          <w:bCs/>
-        </w:rPr>
-        <w:t>Reglas de negocio:</w:t>
+        <w:t>En el apartado de inventario no será posible eliminar un producto.</w:t>
       </w:r>
     </w:p>
     <w:p>
@@ -6827,7 +7021,431 @@
         <w:spacing w:line="360" w:lineRule="auto"/>
       </w:pPr>
       <w:r>
-        <w:t>En el apartado de inventario no será posible eliminar un producto.</w:t>
+        <w:t>En el apartado de inventario no será posible modificar los detalles de los productos.</w:t>
+      </w:r>
+    </w:p>
+    <w:p>
+      <w:pPr>
+        <w:jc w:val="left"/>
+      </w:pPr>
+    </w:p>
+    <w:p>
+      <w:pPr>
+        <w:jc w:val="left"/>
+      </w:pPr>
+      <w:r>
+        <w:rPr>
+          <w:b/>
+          <w:bCs/>
+          <w:noProof/>
+        </w:rPr>
+        <mc:AlternateContent>
+          <mc:Choice Requires="wps">
+            <w:drawing>
+              <wp:anchor distT="0" distB="0" distL="114300" distR="114300" simplePos="0" relativeHeight="251682816" behindDoc="1" locked="0" layoutInCell="1" allowOverlap="1" wp14:anchorId="595A7181" wp14:editId="7DC157CD">
+                <wp:simplePos x="0" y="0"/>
+                <wp:positionH relativeFrom="margin">
+                  <wp:posOffset>0</wp:posOffset>
+                </wp:positionH>
+                <wp:positionV relativeFrom="paragraph">
+                  <wp:posOffset>0</wp:posOffset>
+                </wp:positionV>
+                <wp:extent cx="3983355" cy="914400"/>
+                <wp:effectExtent l="0" t="0" r="0" b="0"/>
+                <wp:wrapNone/>
+                <wp:docPr id="7" name="Cuadro de texto 7"/>
+                <wp:cNvGraphicFramePr/>
+                <a:graphic xmlns:a="http://schemas.openxmlformats.org/drawingml/2006/main">
+                  <a:graphicData uri="http://schemas.microsoft.com/office/word/2010/wordprocessingShape">
+                    <wps:wsp>
+                      <wps:cNvSpPr txBox="1"/>
+                      <wps:spPr>
+                        <a:xfrm>
+                          <a:off x="0" y="0"/>
+                          <a:ext cx="3983355" cy="914400"/>
+                        </a:xfrm>
+                        <a:prstGeom prst="rect">
+                          <a:avLst/>
+                        </a:prstGeom>
+                        <a:solidFill>
+                          <a:sysClr val="windowText" lastClr="000000">
+                            <a:alpha val="50000"/>
+                          </a:sysClr>
+                        </a:solidFill>
+                        <a:ln>
+                          <a:noFill/>
+                        </a:ln>
+                        <a:effectLst/>
+                      </wps:spPr>
+                      <wps:txbx>
+                        <w:txbxContent>
+                          <w:p>
+                            <w:r>
+                              <w:rPr>
+                                <w:b/>
+                                <w:bCs/>
+                                <w:color w:val="262626" w:themeColor="text1" w:themeTint="D9"/>
+                              </w:rPr>
+                              <w:t>Como</w:t>
+                            </w:r>
+                            <w:r>
+                              <w:t xml:space="preserve"> cajero</w:t>
+                            </w:r>
+                          </w:p>
+                          <w:p>
+                            <w:r>
+                              <w:rPr>
+                                <w:b/>
+                                <w:bCs/>
+                                <w:color w:val="262626" w:themeColor="text1" w:themeTint="D9"/>
+                              </w:rPr>
+                              <w:t>Quiero</w:t>
+                            </w:r>
+                            <w:r>
+                              <w:t xml:space="preserve"> </w:t>
+                            </w:r>
+                            <w:r>
+                              <w:t>ingresar un cliente</w:t>
+                            </w:r>
+                            <w:r>
+                              <w:t>.</w:t>
+                            </w:r>
+                          </w:p>
+                          <w:p>
+                            <w:r>
+                              <w:rPr>
+                                <w:b/>
+                                <w:bCs/>
+                                <w:color w:val="262626" w:themeColor="text1" w:themeTint="D9"/>
+                              </w:rPr>
+                              <w:t>Para poder</w:t>
+                            </w:r>
+                            <w:r>
+                              <w:rPr>
+                                <w:color w:val="262626" w:themeColor="text1" w:themeTint="D9"/>
+                              </w:rPr>
+                              <w:t xml:space="preserve"> </w:t>
+                            </w:r>
+                            <w:r>
+                              <w:rPr>
+                                <w:color w:val="FFFFFF" w:themeColor="background1"/>
+                              </w:rPr>
+                              <w:t>tener un registro de los clientes frecuentes</w:t>
+                            </w:r>
+                            <w:r>
+                              <w:t>.</w:t>
+                            </w:r>
+                          </w:p>
+                        </w:txbxContent>
+                      </wps:txbx>
+                      <wps:bodyPr rot="0" spcFirstLastPara="0" vertOverflow="overflow" horzOverflow="overflow" vert="horz" wrap="square" lIns="91440" tIns="45720" rIns="91440" bIns="45720" numCol="1" spcCol="0" rtlCol="0" fromWordArt="0" anchor="t" anchorCtr="0" forceAA="0" compatLnSpc="1">
+                        <a:prstTxWarp prst="textNoShape">
+                          <a:avLst/>
+                        </a:prstTxWarp>
+                        <a:noAutofit/>
+                      </wps:bodyPr>
+                    </wps:wsp>
+                  </a:graphicData>
+                </a:graphic>
+                <wp14:sizeRelH relativeFrom="margin">
+                  <wp14:pctWidth>0</wp14:pctWidth>
+                </wp14:sizeRelH>
+                <wp14:sizeRelV relativeFrom="margin">
+                  <wp14:pctHeight>0</wp14:pctHeight>
+                </wp14:sizeRelV>
+              </wp:anchor>
+            </w:drawing>
+          </mc:Choice>
+          <mc:Fallback>
+            <w:pict>
+              <v:shape w14:anchorId="595A7181" id="Cuadro de texto 7" o:spid="_x0000_s1032" type="#_x0000_t202" style="position:absolute;margin-left:0;margin-top:0;width:313.65pt;height:1in;z-index:-251633664;visibility:visible;mso-wrap-style:square;mso-width-percent:0;mso-height-percent:0;mso-wrap-distance-left:9pt;mso-wrap-distance-top:0;mso-wrap-distance-right:9pt;mso-wrap-distance-bottom:0;mso-position-horizontal:absolute;mso-position-horizontal-relative:margin;mso-position-vertical:absolute;mso-position-vertical-relative:text;mso-width-percent:0;mso-height-percent:0;mso-width-relative:margin;mso-height-relative:margin;v-text-anchor:top" o:gfxdata="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" fillcolor="windowText" stroked="f">
+                <v:fill opacity="32896f"/>
+                <v:textbox>
+                  <w:txbxContent>
+                    <w:p>
+                      <w:r>
+                        <w:rPr>
+                          <w:b/>
+                          <w:bCs/>
+                          <w:color w:val="262626" w:themeColor="text1" w:themeTint="D9"/>
+                        </w:rPr>
+                        <w:t>Como</w:t>
+                      </w:r>
+                      <w:r>
+                        <w:t xml:space="preserve"> cajero</w:t>
+                      </w:r>
+                    </w:p>
+                    <w:p>
+                      <w:r>
+                        <w:rPr>
+                          <w:b/>
+                          <w:bCs/>
+                          <w:color w:val="262626" w:themeColor="text1" w:themeTint="D9"/>
+                        </w:rPr>
+                        <w:t>Quiero</w:t>
+                      </w:r>
+                      <w:r>
+                        <w:t xml:space="preserve"> </w:t>
+                      </w:r>
+                      <w:r>
+                        <w:t>ingresar un cliente</w:t>
+                      </w:r>
+                      <w:r>
+                        <w:t>.</w:t>
+                      </w:r>
+                    </w:p>
+                    <w:p>
+                      <w:r>
+                        <w:rPr>
+                          <w:b/>
+                          <w:bCs/>
+                          <w:color w:val="262626" w:themeColor="text1" w:themeTint="D9"/>
+                        </w:rPr>
+                        <w:t>Para poder</w:t>
+                      </w:r>
+                      <w:r>
+                        <w:rPr>
+                          <w:color w:val="262626" w:themeColor="text1" w:themeTint="D9"/>
+                        </w:rPr>
+                        <w:t xml:space="preserve"> </w:t>
+                      </w:r>
+                      <w:r>
+                        <w:rPr>
+                          <w:color w:val="FFFFFF" w:themeColor="background1"/>
+                        </w:rPr>
+                        <w:t>tener un registro de los clientes frecuentes</w:t>
+                      </w:r>
+                      <w:r>
+                        <w:t>.</w:t>
+                      </w:r>
+                    </w:p>
+                  </w:txbxContent>
+                </v:textbox>
+                <w10:wrap anchorx="margin"/>
+              </v:shape>
+            </w:pict>
+          </mc:Fallback>
+        </mc:AlternateContent>
+      </w:r>
+    </w:p>
+    <w:p>
+      <w:pPr>
+        <w:jc w:val="left"/>
+      </w:pPr>
+    </w:p>
+    <w:p>
+      <w:pPr>
+        <w:jc w:val="left"/>
+      </w:pPr>
+    </w:p>
+    <w:p>
+      <w:pPr>
+        <w:jc w:val="left"/>
+      </w:pPr>
+    </w:p>
+    <w:p>
+      <w:pPr>
+        <w:spacing w:line="360" w:lineRule="auto"/>
+        <w:rPr>
+          <w:b/>
+          <w:bCs/>
+        </w:rPr>
+      </w:pPr>
+      <w:r>
+        <w:rPr>
+          <w:b/>
+          <w:bCs/>
+        </w:rPr>
+        <w:t>Número:</w:t>
+      </w:r>
+      <w:r>
+        <w:t xml:space="preserve"> </w:t>
+      </w:r>
+      <w:r>
+        <w:t>7</w:t>
+      </w:r>
+    </w:p>
+    <w:p>
+      <w:pPr>
+        <w:spacing w:line="360" w:lineRule="auto"/>
+        <w:rPr>
+          <w:b/>
+          <w:bCs/>
+        </w:rPr>
+      </w:pPr>
+      <w:r>
+        <w:rPr>
+          <w:b/>
+          <w:bCs/>
+        </w:rPr>
+        <w:t xml:space="preserve">Usuario: </w:t>
+      </w:r>
+      <w:r>
+        <w:t xml:space="preserve"> Cajero</w:t>
+      </w:r>
+      <w:r>
+        <w:rPr>
+          <w:b/>
+          <w:bCs/>
+        </w:rPr>
+        <w:t>.</w:t>
+      </w:r>
+    </w:p>
+    <w:p>
+      <w:pPr>
+        <w:spacing w:line="360" w:lineRule="auto"/>
+        <w:rPr>
+          <w:b/>
+          <w:bCs/>
+        </w:rPr>
+      </w:pPr>
+      <w:r>
+        <w:rPr>
+          <w:b/>
+          <w:bCs/>
+        </w:rPr>
+        <w:t xml:space="preserve">Nombre historia: </w:t>
+      </w:r>
+      <w:r>
+        <w:t>Ingresar un cliente</w:t>
+      </w:r>
+      <w:r>
+        <w:t>.</w:t>
+      </w:r>
+    </w:p>
+    <w:p>
+      <w:pPr>
+        <w:spacing w:line="360" w:lineRule="auto"/>
+        <w:rPr>
+          <w:b/>
+          <w:bCs/>
+        </w:rPr>
+      </w:pPr>
+      <w:r>
+        <w:rPr>
+          <w:b/>
+          <w:bCs/>
+        </w:rPr>
+        <w:t xml:space="preserve">Prioridad en negocio: </w:t>
+      </w:r>
+      <w:r>
+        <w:t>Alta</w:t>
+      </w:r>
+      <w:r>
+        <w:rPr>
+          <w:b/>
+          <w:bCs/>
+        </w:rPr>
+        <w:t>.</w:t>
+      </w:r>
+    </w:p>
+    <w:p>
+      <w:pPr>
+        <w:spacing w:line="360" w:lineRule="auto"/>
+        <w:rPr>
+          <w:b/>
+          <w:bCs/>
+        </w:rPr>
+      </w:pPr>
+      <w:r>
+        <w:rPr>
+          <w:b/>
+          <w:bCs/>
+        </w:rPr>
+        <w:t xml:space="preserve">Riesgo en desarrollo: </w:t>
+      </w:r>
+      <w:r>
+        <w:t>Medio</w:t>
+      </w:r>
+      <w:r>
+        <w:rPr>
+          <w:b/>
+          <w:bCs/>
+        </w:rPr>
+        <w:t>.</w:t>
+      </w:r>
+    </w:p>
+    <w:p>
+      <w:pPr>
+        <w:spacing w:line="360" w:lineRule="auto"/>
+        <w:rPr>
+          <w:b/>
+          <w:bCs/>
+        </w:rPr>
+      </w:pPr>
+      <w:r>
+        <w:rPr>
+          <w:b/>
+          <w:bCs/>
+        </w:rPr>
+        <w:t xml:space="preserve">Puntos estimados: </w:t>
+      </w:r>
+      <w:r>
+        <w:t>5</w:t>
+      </w:r>
+      <w:r>
+        <w:t xml:space="preserve"> pts</w:t>
+      </w:r>
+      <w:r>
+        <w:rPr>
+          <w:b/>
+          <w:bCs/>
+        </w:rPr>
+        <w:t>.</w:t>
+      </w:r>
+    </w:p>
+    <w:p>
+      <w:pPr>
+        <w:spacing w:line="360" w:lineRule="auto"/>
+        <w:rPr>
+          <w:b/>
+          <w:bCs/>
+        </w:rPr>
+      </w:pPr>
+      <w:r>
+        <w:rPr>
+          <w:b/>
+          <w:bCs/>
+        </w:rPr>
+        <w:lastRenderedPageBreak/>
+        <w:t xml:space="preserve">Programador responsable: </w:t>
+      </w:r>
+      <w:r>
+        <w:t>Danny Soto J.</w:t>
+      </w:r>
+    </w:p>
+    <w:p>
+      <w:pPr>
+        <w:spacing w:line="360" w:lineRule="auto"/>
+      </w:pPr>
+      <w:r>
+        <w:rPr>
+          <w:b/>
+          <w:bCs/>
+        </w:rPr>
+        <w:t>Descripción:</w:t>
+      </w:r>
+      <w:r>
+        <w:t xml:space="preserve"> </w:t>
+      </w:r>
+      <w:r>
+        <w:t>Debido a la importancia de tener un registro con los clientes más frecuentes.</w:t>
+      </w:r>
+    </w:p>
+    <w:p>
+      <w:pPr>
+        <w:spacing w:line="360" w:lineRule="auto"/>
+        <w:rPr>
+          <w:b/>
+          <w:bCs/>
+        </w:rPr>
+      </w:pPr>
+      <w:r>
+        <w:rPr>
+          <w:b/>
+          <w:bCs/>
+        </w:rPr>
+        <w:t>Criterios de aceptación:</w:t>
       </w:r>
     </w:p>
     <w:p>
@@ -6835,18 +7453,123 @@
         <w:pStyle w:val="Prrafodelista"/>
         <w:numPr>
           <w:ilvl w:val="0"/>
-          <w:numId w:val="14"/>
+          <w:numId w:val="19"/>
         </w:numPr>
         <w:spacing w:line="360" w:lineRule="auto"/>
-      </w:pPr>
-      <w:r>
-        <w:t>En el apartado de inventario no será posible modificar los detalles de los productos.</w:t>
+        <w:rPr>
+          <w:b/>
+          <w:bCs/>
+        </w:rPr>
+      </w:pPr>
+      <w:r>
+        <w:t>Me gustaría poder administrar los datos de los clientes, ingresar, actualizar y eliminar.</w:t>
+      </w:r>
+    </w:p>
+    <w:p>
+      <w:pPr>
+        <w:pStyle w:val="Prrafodelista"/>
+        <w:numPr>
+          <w:ilvl w:val="0"/>
+          <w:numId w:val="19"/>
+        </w:numPr>
+        <w:spacing w:line="360" w:lineRule="auto"/>
+        <w:rPr>
+          <w:b/>
+          <w:bCs/>
+        </w:rPr>
+      </w:pPr>
+      <w:r>
+        <w:t xml:space="preserve">Quiero </w:t>
+      </w:r>
+      <w:r>
+        <w:t>que,</w:t>
+      </w:r>
+      <w:r>
+        <w:t xml:space="preserve"> al ingresar un cliente al sistema, se registre el nombre, apellidos y el número de identif</w:t>
+      </w:r>
+      <w:r>
+        <w:t>ica</w:t>
+      </w:r>
+      <w:r>
+        <w:t>ción.</w:t>
+      </w:r>
+    </w:p>
+    <w:p>
+      <w:pPr>
+        <w:spacing w:line="360" w:lineRule="auto"/>
+        <w:rPr>
+          <w:b/>
+          <w:bCs/>
+        </w:rPr>
+      </w:pPr>
+      <w:r>
+        <w:rPr>
+          <w:b/>
+          <w:bCs/>
+        </w:rPr>
+        <w:t>Tareas asignadas:</w:t>
+      </w:r>
+    </w:p>
+    <w:p>
+      <w:pPr>
+        <w:pStyle w:val="Prrafodelista"/>
+        <w:numPr>
+          <w:ilvl w:val="0"/>
+          <w:numId w:val="20"/>
+        </w:numPr>
+        <w:spacing w:line="360" w:lineRule="auto"/>
+        <w:rPr>
+          <w:b/>
+          <w:bCs/>
+        </w:rPr>
+      </w:pPr>
+      <w:r>
+        <w:t xml:space="preserve">Realizar los procedimientos almacenados necesarios para </w:t>
+      </w:r>
+      <w:r>
+        <w:t>administrar los datos de un cliente.</w:t>
+      </w:r>
+    </w:p>
+    <w:p>
+      <w:pPr>
+        <w:spacing w:line="360" w:lineRule="auto"/>
+        <w:rPr>
+          <w:b/>
+          <w:bCs/>
+        </w:rPr>
+      </w:pPr>
+      <w:r>
+        <w:rPr>
+          <w:b/>
+          <w:bCs/>
+        </w:rPr>
+        <w:t>Reglas de negocio:</w:t>
+      </w:r>
+    </w:p>
+    <w:p>
+      <w:pPr>
+        <w:pStyle w:val="Prrafodelista"/>
+        <w:numPr>
+          <w:ilvl w:val="0"/>
+          <w:numId w:val="19"/>
+        </w:numPr>
+        <w:spacing w:line="360" w:lineRule="auto"/>
+        <w:rPr>
+          <w:b/>
+          <w:bCs/>
+        </w:rPr>
+      </w:pPr>
+      <w:r>
+        <w:t>Para registra un cliente, este debe de tener un número de factura, es decir haber realizado una compra.</w:t>
       </w:r>
     </w:p>
     <w:p>
       <w:pPr>
         <w:jc w:val="left"/>
       </w:pPr>
+      <w:r>
+        <w:br w:type="page"/>
+      </w:r>
     </w:p>
     <w:p>
       <w:pPr>
@@ -6865,37 +7588,9 @@
     </w:p>
     <w:p>
       <w:pPr>
-        <w:jc w:val="left"/>
-      </w:pPr>
-    </w:p>
-    <w:p>
-      <w:pPr>
-        <w:jc w:val="left"/>
-      </w:pPr>
-      <w:r>
-        <w:br w:type="page"/>
-      </w:r>
-    </w:p>
-    <w:p>
-      <w:pPr>
-        <w:jc w:val="left"/>
-      </w:pPr>
-    </w:p>
-    <w:p>
-      <w:pPr>
-        <w:jc w:val="left"/>
-      </w:pPr>
-    </w:p>
-    <w:p>
-      <w:pPr>
-        <w:jc w:val="left"/>
-      </w:pPr>
-    </w:p>
-    <w:p>
-      <w:pPr>
         <w:pStyle w:val="Ttulo1"/>
       </w:pPr>
-      <w:bookmarkStart w:id="8" w:name="_Toc100574299"/>
+      <w:bookmarkStart w:id="8" w:name="_Toc101129618"/>
       <w:r>
         <w:t>Lista de Prioridades Por Desarrollar</w:t>
       </w:r>
@@ -6912,7 +7607,13 @@
         <w:spacing w:line="360" w:lineRule="auto"/>
       </w:pPr>
       <w:r>
-        <w:t>Crear el formulario de ingreso.</w:t>
+        <w:t xml:space="preserve">Crear la base de datos con sus respectivas </w:t>
+      </w:r>
+      <w:r>
+        <w:t>funcionalidades (</w:t>
+      </w:r>
+      <w:r>
+        <w:t>restricciones, procedimientos almacenado y trigger).</w:t>
       </w:r>
     </w:p>
     <w:p>
@@ -6925,10 +7626,13 @@
         <w:spacing w:line="360" w:lineRule="auto"/>
       </w:pPr>
       <w:r>
-        <w:t>Administrar los datos de los colaboradores</w:t>
-      </w:r>
-      <w:r>
-        <w:t>, para que puedan ingresar al sistema.</w:t>
+        <w:t>Crear el formulario de ingreso</w:t>
+      </w:r>
+      <w:r>
+        <w:t xml:space="preserve"> y sus verificaciones de permiso</w:t>
+      </w:r>
+      <w:r>
+        <w:t>.</w:t>
       </w:r>
     </w:p>
     <w:p>
@@ -6941,13 +7645,19 @@
         <w:spacing w:line="360" w:lineRule="auto"/>
       </w:pPr>
       <w:r>
-        <w:t>Crear un apartado de inventario</w:t>
-      </w:r>
-      <w:r>
-        <w:t>, donde se muestren los productos</w:t>
-      </w:r>
-      <w:r>
-        <w:t xml:space="preserve"> del supermercado.</w:t>
+        <w:t xml:space="preserve">Administrar los datos de los </w:t>
+      </w:r>
+      <w:r>
+        <w:t>empleados</w:t>
+      </w:r>
+      <w:r>
+        <w:t>, para que puedan ingresar al sistema</w:t>
+      </w:r>
+      <w:r>
+        <w:t>, ya que sin empleados no se puede usar el sistema</w:t>
+      </w:r>
+      <w:r>
+        <w:t>.</w:t>
       </w:r>
     </w:p>
     <w:p>
@@ -6960,10 +7670,13 @@
         <w:spacing w:line="360" w:lineRule="auto"/>
       </w:pPr>
       <w:r>
-        <w:t xml:space="preserve">Definir el apartado de registro de productos, ya que necesitamos tener productos disponibles en inventario para poder </w:t>
-      </w:r>
-      <w:r>
-        <w:t>venderlos en el área de cajas.</w:t>
+        <w:t xml:space="preserve">Definir el apartado de productos, ya que necesitamos tener productos disponibles en inventario para poder venderlos en el área de </w:t>
+      </w:r>
+      <w:r>
+        <w:t>facturación</w:t>
+      </w:r>
+      <w:r>
+        <w:t>.</w:t>
       </w:r>
     </w:p>
     <w:p>
@@ -6976,13 +7689,66 @@
         <w:spacing w:line="360" w:lineRule="auto"/>
       </w:pPr>
       <w:r>
+        <w:t>Crear un apartado de inventario</w:t>
+      </w:r>
+      <w:r>
+        <w:t>, donde se muestren los productos</w:t>
+      </w:r>
+      <w:r>
+        <w:t xml:space="preserve"> </w:t>
+      </w:r>
+      <w:r>
+        <w:t>comprados y</w:t>
+      </w:r>
+      <w:r>
+        <w:t xml:space="preserve"> los que estarán disponibles para la venta, de esta forma podremos saber si necesitamos comprar más producto</w:t>
+      </w:r>
+      <w:r>
+        <w:t>.</w:t>
+      </w:r>
+    </w:p>
+    <w:p>
+      <w:pPr>
+        <w:pStyle w:val="Prrafodelista"/>
+        <w:numPr>
+          <w:ilvl w:val="0"/>
+          <w:numId w:val="16"/>
+        </w:numPr>
+        <w:spacing w:line="360" w:lineRule="auto"/>
+      </w:pPr>
+      <w:r>
         <w:t xml:space="preserve">Crear </w:t>
       </w:r>
       <w:r>
         <w:t>todas las funcionalidades</w:t>
       </w:r>
       <w:r>
-        <w:t xml:space="preserve"> del sistema de cajas para poder realizar la venta de productos.</w:t>
+        <w:t xml:space="preserve"> del sistema de </w:t>
+      </w:r>
+      <w:r>
+        <w:t>facturación</w:t>
+      </w:r>
+      <w:r>
+        <w:t xml:space="preserve"> para poder realizar la venta de productos.</w:t>
+      </w:r>
+    </w:p>
+    <w:p>
+      <w:pPr>
+        <w:pStyle w:val="Prrafodelista"/>
+        <w:numPr>
+          <w:ilvl w:val="0"/>
+          <w:numId w:val="16"/>
+        </w:numPr>
+        <w:spacing w:line="360" w:lineRule="auto"/>
+      </w:pPr>
+      <w:r>
+        <w:t xml:space="preserve">Crear el un apartado donde </w:t>
+      </w:r>
+      <w:r>
+        <w:t>podremos administrar</w:t>
+      </w:r>
+      <w:r>
+        <w:t xml:space="preserve"> los datos de los clientes.</w:t>
       </w:r>
     </w:p>
     <w:p>
@@ -7002,7 +7768,7 @@
       <w:pPr>
         <w:pStyle w:val="Ttulo1"/>
       </w:pPr>
-      <w:bookmarkStart w:id="9" w:name="_Toc100574300"/>
+      <w:bookmarkStart w:id="9" w:name="_Toc101129619"/>
       <w:r>
         <w:t xml:space="preserve">Diagrama </w:t>
       </w:r>
@@ -7096,7 +7862,7 @@
       <w:pPr>
         <w:pStyle w:val="Ttulo1"/>
       </w:pPr>
-      <w:bookmarkStart w:id="10" w:name="_Toc100574301"/>
+      <w:bookmarkStart w:id="10" w:name="_Toc101129620"/>
       <w:r>
         <w:lastRenderedPageBreak/>
         <w:t>Modelo Conceptual de la Base de Datos</w:t>
@@ -7174,7 +7940,7 @@
       <w:pPr>
         <w:pStyle w:val="Ttulo1"/>
       </w:pPr>
-      <w:bookmarkStart w:id="11" w:name="_Toc100574302"/>
+      <w:bookmarkStart w:id="11" w:name="_Toc101129621"/>
       <w:r>
         <w:lastRenderedPageBreak/>
         <w:t>Modelo Lógico de la Base de Datos</w:t>
@@ -7274,7 +8040,7 @@
       <w:pPr>
         <w:pStyle w:val="Ttulo1"/>
       </w:pPr>
-      <w:bookmarkStart w:id="12" w:name="_Toc100574303"/>
+      <w:bookmarkStart w:id="12" w:name="_Toc101129622"/>
       <w:r>
         <w:rPr>
           <w:noProof/>
@@ -7574,7 +8340,6 @@
           <w:szCs w:val="32"/>
         </w:rPr>
       </w:pPr>
-      <w:bookmarkStart w:id="13" w:name="_Toc100574304"/>
       <w:r>
         <w:rPr>
           <w:noProof/>
@@ -7784,7 +8549,9 @@
     <w:p>
       <w:pPr>
         <w:pStyle w:val="Ttulo1"/>
-      </w:pPr>
+        <w:spacing w:line="276" w:lineRule="auto"/>
+      </w:pPr>
+      <w:bookmarkStart w:id="13" w:name="_Toc101129623"/>
       <w:r>
         <w:lastRenderedPageBreak/>
         <w:t>Conclusión</w:t>
@@ -7796,29 +8563,122 @@
         <w:spacing w:line="360" w:lineRule="auto"/>
         <w:rPr>
           <w:rFonts w:eastAsiaTheme="majorEastAsia" w:cstheme="majorBidi"/>
-          <w:b/>
+          <w:bCs/>
+          <w:szCs w:val="24"/>
+        </w:rPr>
+      </w:pPr>
+      <w:r>
+        <w:rPr>
+          <w:rFonts w:eastAsiaTheme="majorEastAsia" w:cstheme="majorBidi"/>
+          <w:bCs/>
+          <w:szCs w:val="24"/>
+        </w:rPr>
+        <w:t xml:space="preserve">La creación de un proyecto final, donde cada una de las actividades involucran temas que ya hemos trabajado con anterioridad, simplemente me hace sentir tranquilo, ya que de esta manera hemos repasado muchas de las actividades de las cuales en estas instancias finales tenemos la necesidad de repasar, </w:t>
+      </w:r>
+      <w:r>
+        <w:rPr>
+          <w:rFonts w:eastAsiaTheme="majorEastAsia" w:cstheme="majorBidi"/>
+          <w:bCs/>
+          <w:szCs w:val="24"/>
+        </w:rPr>
+        <w:t>es bien sabido que existe una gran</w:t>
+      </w:r>
+      <w:r>
+        <w:rPr>
+          <w:rFonts w:eastAsiaTheme="majorEastAsia" w:cstheme="majorBidi"/>
+          <w:bCs/>
+          <w:szCs w:val="24"/>
+        </w:rPr>
+        <w:t xml:space="preserve"> necesidad</w:t>
+      </w:r>
+      <w:r>
+        <w:rPr>
+          <w:rFonts w:eastAsiaTheme="majorEastAsia" w:cstheme="majorBidi"/>
+          <w:bCs/>
+          <w:szCs w:val="24"/>
+        </w:rPr>
+        <w:t xml:space="preserve"> de</w:t>
+      </w:r>
+      <w:r>
+        <w:rPr>
+          <w:rFonts w:eastAsiaTheme="majorEastAsia" w:cstheme="majorBidi"/>
+          <w:bCs/>
+          <w:szCs w:val="24"/>
+        </w:rPr>
+        <w:t xml:space="preserve"> practicar cada punto trabajado en el curso, porque a lo que nos enfrentaremos será la prueba más difícil de todo este proceso. </w:t>
+      </w:r>
+    </w:p>
+    <w:p>
+      <w:pPr>
+        <w:spacing w:line="360" w:lineRule="auto"/>
+        <w:rPr>
+          <w:rFonts w:eastAsiaTheme="majorEastAsia" w:cstheme="majorBidi"/>
+          <w:bCs/>
+          <w:szCs w:val="24"/>
+        </w:rPr>
+      </w:pPr>
+      <w:r>
+        <w:rPr>
+          <w:rFonts w:eastAsiaTheme="majorEastAsia" w:cstheme="majorBidi"/>
+          <w:bCs/>
+          <w:szCs w:val="24"/>
+        </w:rPr>
+        <w:t>Este proyecto en específico fue creado de una forma un poco diferente a las anteriores, quizás cuenta las experiencias de los anteriores proyectos. En esta ocasión se decidió realizar una base de datos pequeña, con esto no se quiere decir que limitada, más bien una base de datos que cumpla a cabalidad con las necesidades del problema.</w:t>
+      </w:r>
+    </w:p>
+    <w:p>
+      <w:pPr>
+        <w:spacing w:line="360" w:lineRule="auto"/>
+        <w:rPr>
+          <w:rFonts w:eastAsiaTheme="majorEastAsia" w:cstheme="majorBidi"/>
+          <w:bCs/>
+          <w:szCs w:val="24"/>
+        </w:rPr>
+      </w:pPr>
+      <w:r>
+        <w:rPr>
+          <w:rFonts w:eastAsiaTheme="majorEastAsia" w:cstheme="majorBidi"/>
+          <w:bCs/>
+          <w:szCs w:val="24"/>
+        </w:rPr>
+        <w:t>Posiblemente se estarán preguntando el porqué de realizar una base de datos más pequeña a las anteriores, bueno, la respuesta es bastante simple</w:t>
+      </w:r>
+      <w:r>
+        <w:rPr>
+          <w:rFonts w:eastAsiaTheme="majorEastAsia" w:cstheme="majorBidi"/>
+          <w:bCs/>
+          <w:szCs w:val="24"/>
+        </w:rPr>
+        <w:t>, anteriormente nos enfocábamos en que nuestra base de datos fuera super grande y que se notara que estuvimos codificando mucho, pero la verdad es que estábamos creando más y pensando menos, es decir, estas etapas tempranas de un proyecto la idea fundamental de un planeamiento es eso mismo planear.</w:t>
+      </w:r>
+    </w:p>
+    <w:p>
+      <w:pPr>
+        <w:spacing w:line="360" w:lineRule="auto"/>
+        <w:rPr>
+          <w:rFonts w:eastAsiaTheme="majorEastAsia" w:cstheme="majorBidi"/>
+          <w:bCs/>
+          <w:szCs w:val="24"/>
+        </w:rPr>
+      </w:pPr>
+      <w:r>
+        <w:rPr>
+          <w:rFonts w:eastAsiaTheme="majorEastAsia" w:cstheme="majorBidi"/>
+          <w:bCs/>
+          <w:szCs w:val="24"/>
+        </w:rPr>
+        <w:t>Cuando dedicamos un mayor esfuerzo al planeamiento de nuestro proyecto tendremos una mayor fuente de ideas para solucionar los problemas que se presenten, de esta manera únicamente estaremos creando lo que realmente es necesario para que nuestro sistema funcione adecuadamente.</w:t>
+      </w:r>
+    </w:p>
+    <w:p>
+      <w:pPr>
+        <w:spacing w:line="360" w:lineRule="auto"/>
+        <w:rPr>
+          <w:rFonts w:eastAsiaTheme="majorEastAsia" w:cstheme="majorBidi"/>
+          <w:bCs/>
           <w:sz w:val="32"/>
           <w:szCs w:val="32"/>
         </w:rPr>
-      </w:pPr>
-      <w:r>
-        <w:br w:type="page"/>
-      </w:r>
-    </w:p>
-    <w:p>
-      <w:pPr>
-        <w:pStyle w:val="Ttulo1"/>
-      </w:pPr>
-      <w:bookmarkStart w:id="14" w:name="_Toc100574305"/>
-      <w:r>
-        <w:lastRenderedPageBreak/>
-        <w:t>Referencias</w:t>
-      </w:r>
-      <w:bookmarkEnd w:id="14"/>
-    </w:p>
-    <w:p>
-      <w:pPr>
-        <w:spacing w:line="360" w:lineRule="auto"/>
       </w:pPr>
     </w:p>
     <w:sectPr>
@@ -9289,6 +10149,119 @@
     </w:lvl>
   </w:abstractNum>
   <w:abstractNum w:abstractNumId="12" w15:restartNumberingAfterBreak="0">
+    <w:nsid w:val="4BAB197A"/>
+    <w:multiLevelType w:val="hybridMultilevel"/>
+    <w:tmpl w:val="243EC0F2"/>
+    <w:lvl w:ilvl="0" w:tplc="140A0001">
+      <w:start w:val="1"/>
+      <w:numFmt w:val="bullet"/>
+      <w:lvlText w:val=""/>
+      <w:lvlJc w:val="left"/>
+      <w:pPr>
+        <w:ind w:left="720" w:hanging="360"/>
+      </w:pPr>
+      <w:rPr>
+        <w:rFonts w:ascii="Symbol" w:hAnsi="Symbol" w:hint="default"/>
+      </w:rPr>
+    </w:lvl>
+    <w:lvl w:ilvl="1" w:tplc="140A0003" w:tentative="1">
+      <w:start w:val="1"/>
+      <w:numFmt w:val="bullet"/>
+      <w:lvlText w:val="o"/>
+      <w:lvlJc w:val="left"/>
+      <w:pPr>
+        <w:ind w:left="1440" w:hanging="360"/>
+      </w:pPr>
+      <w:rPr>
+        <w:rFonts w:ascii="Courier New" w:hAnsi="Courier New" w:cs="Courier New" w:hint="default"/>
+      </w:rPr>
+    </w:lvl>
+    <w:lvl w:ilvl="2" w:tplc="140A0005" w:tentative="1">
+      <w:start w:val="1"/>
+      <w:numFmt w:val="bullet"/>
+      <w:lvlText w:val=""/>
+      <w:lvlJc w:val="left"/>
+      <w:pPr>
+        <w:ind w:left="2160" w:hanging="360"/>
+      </w:pPr>
+      <w:rPr>
+        <w:rFonts w:ascii="Wingdings" w:hAnsi="Wingdings" w:hint="default"/>
+      </w:rPr>
+    </w:lvl>
+    <w:lvl w:ilvl="3" w:tplc="140A0001" w:tentative="1">
+      <w:start w:val="1"/>
+      <w:numFmt w:val="bullet"/>
+      <w:lvlText w:val=""/>
+      <w:lvlJc w:val="left"/>
+      <w:pPr>
+        <w:ind w:left="2880" w:hanging="360"/>
+      </w:pPr>
+      <w:rPr>
+        <w:rFonts w:ascii="Symbol" w:hAnsi="Symbol" w:hint="default"/>
+      </w:rPr>
+    </w:lvl>
+    <w:lvl w:ilvl="4" w:tplc="140A0003" w:tentative="1">
+      <w:start w:val="1"/>
+      <w:numFmt w:val="bullet"/>
+      <w:lvlText w:val="o"/>
+      <w:lvlJc w:val="left"/>
+      <w:pPr>
+        <w:ind w:left="3600" w:hanging="360"/>
+      </w:pPr>
+      <w:rPr>
+        <w:rFonts w:ascii="Courier New" w:hAnsi="Courier New" w:cs="Courier New" w:hint="default"/>
+      </w:rPr>
+    </w:lvl>
+    <w:lvl w:ilvl="5" w:tplc="140A0005" w:tentative="1">
+      <w:start w:val="1"/>
+      <w:numFmt w:val="bullet"/>
+      <w:lvlText w:val=""/>
+      <w:lvlJc w:val="left"/>
+      <w:pPr>
+        <w:ind w:left="4320" w:hanging="360"/>
+      </w:pPr>
+      <w:rPr>
+        <w:rFonts w:ascii="Wingdings" w:hAnsi="Wingdings" w:hint="default"/>
+      </w:rPr>
+    </w:lvl>
+    <w:lvl w:ilvl="6" w:tplc="140A0001" w:tentative="1">
+      <w:start w:val="1"/>
+      <w:numFmt w:val="bullet"/>
+      <w:lvlText w:val=""/>
+      <w:lvlJc w:val="left"/>
+      <w:pPr>
+        <w:ind w:left="5040" w:hanging="360"/>
+      </w:pPr>
+      <w:rPr>
+        <w:rFonts w:ascii="Symbol" w:hAnsi="Symbol" w:hint="default"/>
+      </w:rPr>
+    </w:lvl>
+    <w:lvl w:ilvl="7" w:tplc="140A0003" w:tentative="1">
+      <w:start w:val="1"/>
+      <w:numFmt w:val="bullet"/>
+      <w:lvlText w:val="o"/>
+      <w:lvlJc w:val="left"/>
+      <w:pPr>
+        <w:ind w:left="5760" w:hanging="360"/>
+      </w:pPr>
+      <w:rPr>
+        <w:rFonts w:ascii="Courier New" w:hAnsi="Courier New" w:cs="Courier New" w:hint="default"/>
+      </w:rPr>
+    </w:lvl>
+    <w:lvl w:ilvl="8" w:tplc="140A0005" w:tentative="1">
+      <w:start w:val="1"/>
+      <w:numFmt w:val="bullet"/>
+      <w:lvlText w:val=""/>
+      <w:lvlJc w:val="left"/>
+      <w:pPr>
+        <w:ind w:left="6480" w:hanging="360"/>
+      </w:pPr>
+      <w:rPr>
+        <w:rFonts w:ascii="Wingdings" w:hAnsi="Wingdings" w:hint="default"/>
+      </w:rPr>
+    </w:lvl>
+  </w:abstractNum>
+  <w:abstractNum w:abstractNumId="13" w15:restartNumberingAfterBreak="0">
     <w:nsid w:val="50BA35E5"/>
     <w:multiLevelType w:val="hybridMultilevel"/>
     <w:tmpl w:val="9B0484F8"/>
@@ -9374,7 +10347,7 @@
       </w:pPr>
     </w:lvl>
   </w:abstractNum>
-  <w:abstractNum w:abstractNumId="13" w15:restartNumberingAfterBreak="0">
+  <w:abstractNum w:abstractNumId="14" w15:restartNumberingAfterBreak="0">
     <w:nsid w:val="551B2BC2"/>
     <w:multiLevelType w:val="hybridMultilevel"/>
     <w:tmpl w:val="C0C85430"/>
@@ -9487,7 +10460,233 @@
       </w:rPr>
     </w:lvl>
   </w:abstractNum>
-  <w:abstractNum w:abstractNumId="14" w15:restartNumberingAfterBreak="0">
+  <w:abstractNum w:abstractNumId="15" w15:restartNumberingAfterBreak="0">
+    <w:nsid w:val="60E6195C"/>
+    <w:multiLevelType w:val="hybridMultilevel"/>
+    <w:tmpl w:val="43600938"/>
+    <w:lvl w:ilvl="0" w:tplc="140A0001">
+      <w:start w:val="1"/>
+      <w:numFmt w:val="bullet"/>
+      <w:lvlText w:val=""/>
+      <w:lvlJc w:val="left"/>
+      <w:pPr>
+        <w:ind w:left="720" w:hanging="360"/>
+      </w:pPr>
+      <w:rPr>
+        <w:rFonts w:ascii="Symbol" w:hAnsi="Symbol" w:hint="default"/>
+      </w:rPr>
+    </w:lvl>
+    <w:lvl w:ilvl="1" w:tplc="140A0003" w:tentative="1">
+      <w:start w:val="1"/>
+      <w:numFmt w:val="bullet"/>
+      <w:lvlText w:val="o"/>
+      <w:lvlJc w:val="left"/>
+      <w:pPr>
+        <w:ind w:left="1440" w:hanging="360"/>
+      </w:pPr>
+      <w:rPr>
+        <w:rFonts w:ascii="Courier New" w:hAnsi="Courier New" w:cs="Courier New" w:hint="default"/>
+      </w:rPr>
+    </w:lvl>
+    <w:lvl w:ilvl="2" w:tplc="140A0005" w:tentative="1">
+      <w:start w:val="1"/>
+      <w:numFmt w:val="bullet"/>
+      <w:lvlText w:val=""/>
+      <w:lvlJc w:val="left"/>
+      <w:pPr>
+        <w:ind w:left="2160" w:hanging="360"/>
+      </w:pPr>
+      <w:rPr>
+        <w:rFonts w:ascii="Wingdings" w:hAnsi="Wingdings" w:hint="default"/>
+      </w:rPr>
+    </w:lvl>
+    <w:lvl w:ilvl="3" w:tplc="140A0001" w:tentative="1">
+      <w:start w:val="1"/>
+      <w:numFmt w:val="bullet"/>
+      <w:lvlText w:val=""/>
+      <w:lvlJc w:val="left"/>
+      <w:pPr>
+        <w:ind w:left="2880" w:hanging="360"/>
+      </w:pPr>
+      <w:rPr>
+        <w:rFonts w:ascii="Symbol" w:hAnsi="Symbol" w:hint="default"/>
+      </w:rPr>
+    </w:lvl>
+    <w:lvl w:ilvl="4" w:tplc="140A0003" w:tentative="1">
+      <w:start w:val="1"/>
+      <w:numFmt w:val="bullet"/>
+      <w:lvlText w:val="o"/>
+      <w:lvlJc w:val="left"/>
+      <w:pPr>
+        <w:ind w:left="3600" w:hanging="360"/>
+      </w:pPr>
+      <w:rPr>
+        <w:rFonts w:ascii="Courier New" w:hAnsi="Courier New" w:cs="Courier New" w:hint="default"/>
+      </w:rPr>
+    </w:lvl>
+    <w:lvl w:ilvl="5" w:tplc="140A0005" w:tentative="1">
+      <w:start w:val="1"/>
+      <w:numFmt w:val="bullet"/>
+      <w:lvlText w:val=""/>
+      <w:lvlJc w:val="left"/>
+      <w:pPr>
+        <w:ind w:left="4320" w:hanging="360"/>
+      </w:pPr>
+      <w:rPr>
+        <w:rFonts w:ascii="Wingdings" w:hAnsi="Wingdings" w:hint="default"/>
+      </w:rPr>
+    </w:lvl>
+    <w:lvl w:ilvl="6" w:tplc="140A0001" w:tentative="1">
+      <w:start w:val="1"/>
+      <w:numFmt w:val="bullet"/>
+      <w:lvlText w:val=""/>
+      <w:lvlJc w:val="left"/>
+      <w:pPr>
+        <w:ind w:left="5040" w:hanging="360"/>
+      </w:pPr>
+      <w:rPr>
+        <w:rFonts w:ascii="Symbol" w:hAnsi="Symbol" w:hint="default"/>
+      </w:rPr>
+    </w:lvl>
+    <w:lvl w:ilvl="7" w:tplc="140A0003" w:tentative="1">
+      <w:start w:val="1"/>
+      <w:numFmt w:val="bullet"/>
+      <w:lvlText w:val="o"/>
+      <w:lvlJc w:val="left"/>
+      <w:pPr>
+        <w:ind w:left="5760" w:hanging="360"/>
+      </w:pPr>
+      <w:rPr>
+        <w:rFonts w:ascii="Courier New" w:hAnsi="Courier New" w:cs="Courier New" w:hint="default"/>
+      </w:rPr>
+    </w:lvl>
+    <w:lvl w:ilvl="8" w:tplc="140A0005" w:tentative="1">
+      <w:start w:val="1"/>
+      <w:numFmt w:val="bullet"/>
+      <w:lvlText w:val=""/>
+      <w:lvlJc w:val="left"/>
+      <w:pPr>
+        <w:ind w:left="6480" w:hanging="360"/>
+      </w:pPr>
+      <w:rPr>
+        <w:rFonts w:ascii="Wingdings" w:hAnsi="Wingdings" w:hint="default"/>
+      </w:rPr>
+    </w:lvl>
+  </w:abstractNum>
+  <w:abstractNum w:abstractNumId="16" w15:restartNumberingAfterBreak="0">
+    <w:nsid w:val="620658C3"/>
+    <w:multiLevelType w:val="hybridMultilevel"/>
+    <w:tmpl w:val="DFA2E8EA"/>
+    <w:lvl w:ilvl="0" w:tplc="140A0001">
+      <w:start w:val="1"/>
+      <w:numFmt w:val="bullet"/>
+      <w:lvlText w:val=""/>
+      <w:lvlJc w:val="left"/>
+      <w:pPr>
+        <w:ind w:left="720" w:hanging="360"/>
+      </w:pPr>
+      <w:rPr>
+        <w:rFonts w:ascii="Symbol" w:hAnsi="Symbol" w:hint="default"/>
+      </w:rPr>
+    </w:lvl>
+    <w:lvl w:ilvl="1" w:tplc="140A0003" w:tentative="1">
+      <w:start w:val="1"/>
+      <w:numFmt w:val="bullet"/>
+      <w:lvlText w:val="o"/>
+      <w:lvlJc w:val="left"/>
+      <w:pPr>
+        <w:ind w:left="1440" w:hanging="360"/>
+      </w:pPr>
+      <w:rPr>
+        <w:rFonts w:ascii="Courier New" w:hAnsi="Courier New" w:cs="Courier New" w:hint="default"/>
+      </w:rPr>
+    </w:lvl>
+    <w:lvl w:ilvl="2" w:tplc="140A0005" w:tentative="1">
+      <w:start w:val="1"/>
+      <w:numFmt w:val="bullet"/>
+      <w:lvlText w:val=""/>
+      <w:lvlJc w:val="left"/>
+      <w:pPr>
+        <w:ind w:left="2160" w:hanging="360"/>
+      </w:pPr>
+      <w:rPr>
+        <w:rFonts w:ascii="Wingdings" w:hAnsi="Wingdings" w:hint="default"/>
+      </w:rPr>
+    </w:lvl>
+    <w:lvl w:ilvl="3" w:tplc="140A0001" w:tentative="1">
+      <w:start w:val="1"/>
+      <w:numFmt w:val="bullet"/>
+      <w:lvlText w:val=""/>
+      <w:lvlJc w:val="left"/>
+      <w:pPr>
+        <w:ind w:left="2880" w:hanging="360"/>
+      </w:pPr>
+      <w:rPr>
+        <w:rFonts w:ascii="Symbol" w:hAnsi="Symbol" w:hint="default"/>
+      </w:rPr>
+    </w:lvl>
+    <w:lvl w:ilvl="4" w:tplc="140A0003" w:tentative="1">
+      <w:start w:val="1"/>
+      <w:numFmt w:val="bullet"/>
+      <w:lvlText w:val="o"/>
+      <w:lvlJc w:val="left"/>
+      <w:pPr>
+        <w:ind w:left="3600" w:hanging="360"/>
+      </w:pPr>
+      <w:rPr>
+        <w:rFonts w:ascii="Courier New" w:hAnsi="Courier New" w:cs="Courier New" w:hint="default"/>
+      </w:rPr>
+    </w:lvl>
+    <w:lvl w:ilvl="5" w:tplc="140A0005" w:tentative="1">
+      <w:start w:val="1"/>
+      <w:numFmt w:val="bullet"/>
+      <w:lvlText w:val=""/>
+      <w:lvlJc w:val="left"/>
+      <w:pPr>
+        <w:ind w:left="4320" w:hanging="360"/>
+      </w:pPr>
+      <w:rPr>
+        <w:rFonts w:ascii="Wingdings" w:hAnsi="Wingdings" w:hint="default"/>
+      </w:rPr>
+    </w:lvl>
+    <w:lvl w:ilvl="6" w:tplc="140A0001" w:tentative="1">
+      <w:start w:val="1"/>
+      <w:numFmt w:val="bullet"/>
+      <w:lvlText w:val=""/>
+      <w:lvlJc w:val="left"/>
+      <w:pPr>
+        <w:ind w:left="5040" w:hanging="360"/>
+      </w:pPr>
+      <w:rPr>
+        <w:rFonts w:ascii="Symbol" w:hAnsi="Symbol" w:hint="default"/>
+      </w:rPr>
+    </w:lvl>
+    <w:lvl w:ilvl="7" w:tplc="140A0003" w:tentative="1">
+      <w:start w:val="1"/>
+      <w:numFmt w:val="bullet"/>
+      <w:lvlText w:val="o"/>
+      <w:lvlJc w:val="left"/>
+      <w:pPr>
+        <w:ind w:left="5760" w:hanging="360"/>
+      </w:pPr>
+      <w:rPr>
+        <w:rFonts w:ascii="Courier New" w:hAnsi="Courier New" w:cs="Courier New" w:hint="default"/>
+      </w:rPr>
+    </w:lvl>
+    <w:lvl w:ilvl="8" w:tplc="140A0005" w:tentative="1">
+      <w:start w:val="1"/>
+      <w:numFmt w:val="bullet"/>
+      <w:lvlText w:val=""/>
+      <w:lvlJc w:val="left"/>
+      <w:pPr>
+        <w:ind w:left="6480" w:hanging="360"/>
+      </w:pPr>
+      <w:rPr>
+        <w:rFonts w:ascii="Wingdings" w:hAnsi="Wingdings" w:hint="default"/>
+      </w:rPr>
+    </w:lvl>
+  </w:abstractNum>
+  <w:abstractNum w:abstractNumId="17" w15:restartNumberingAfterBreak="0">
     <w:nsid w:val="62134F35"/>
     <w:multiLevelType w:val="hybridMultilevel"/>
     <w:tmpl w:val="F370C124"/>
@@ -9600,7 +10799,7 @@
       </w:rPr>
     </w:lvl>
   </w:abstractNum>
-  <w:abstractNum w:abstractNumId="15" w15:restartNumberingAfterBreak="0">
+  <w:abstractNum w:abstractNumId="18" w15:restartNumberingAfterBreak="0">
     <w:nsid w:val="6C6E057D"/>
     <w:multiLevelType w:val="hybridMultilevel"/>
     <w:tmpl w:val="995CD7CE"/>
@@ -9713,7 +10912,7 @@
       </w:rPr>
     </w:lvl>
   </w:abstractNum>
-  <w:abstractNum w:abstractNumId="16" w15:restartNumberingAfterBreak="0">
+  <w:abstractNum w:abstractNumId="19" w15:restartNumberingAfterBreak="0">
     <w:nsid w:val="70524F77"/>
     <w:multiLevelType w:val="hybridMultilevel"/>
     <w:tmpl w:val="AEC440C6"/>
@@ -9826,7 +11025,120 @@
       </w:rPr>
     </w:lvl>
   </w:abstractNum>
-  <w:abstractNum w:abstractNumId="17" w15:restartNumberingAfterBreak="0">
+  <w:abstractNum w:abstractNumId="20" w15:restartNumberingAfterBreak="0">
+    <w:nsid w:val="71E06253"/>
+    <w:multiLevelType w:val="hybridMultilevel"/>
+    <w:tmpl w:val="5EAEA634"/>
+    <w:lvl w:ilvl="0" w:tplc="140A0001">
+      <w:start w:val="1"/>
+      <w:numFmt w:val="bullet"/>
+      <w:lvlText w:val=""/>
+      <w:lvlJc w:val="left"/>
+      <w:pPr>
+        <w:ind w:left="720" w:hanging="360"/>
+      </w:pPr>
+      <w:rPr>
+        <w:rFonts w:ascii="Symbol" w:hAnsi="Symbol" w:hint="default"/>
+      </w:rPr>
+    </w:lvl>
+    <w:lvl w:ilvl="1" w:tplc="140A0003" w:tentative="1">
+      <w:start w:val="1"/>
+      <w:numFmt w:val="bullet"/>
+      <w:lvlText w:val="o"/>
+      <w:lvlJc w:val="left"/>
+      <w:pPr>
+        <w:ind w:left="1440" w:hanging="360"/>
+      </w:pPr>
+      <w:rPr>
+        <w:rFonts w:ascii="Courier New" w:hAnsi="Courier New" w:cs="Courier New" w:hint="default"/>
+      </w:rPr>
+    </w:lvl>
+    <w:lvl w:ilvl="2" w:tplc="140A0005" w:tentative="1">
+      <w:start w:val="1"/>
+      <w:numFmt w:val="bullet"/>
+      <w:lvlText w:val=""/>
+      <w:lvlJc w:val="left"/>
+      <w:pPr>
+        <w:ind w:left="2160" w:hanging="360"/>
+      </w:pPr>
+      <w:rPr>
+        <w:rFonts w:ascii="Wingdings" w:hAnsi="Wingdings" w:hint="default"/>
+      </w:rPr>
+    </w:lvl>
+    <w:lvl w:ilvl="3" w:tplc="140A0001" w:tentative="1">
+      <w:start w:val="1"/>
+      <w:numFmt w:val="bullet"/>
+      <w:lvlText w:val=""/>
+      <w:lvlJc w:val="left"/>
+      <w:pPr>
+        <w:ind w:left="2880" w:hanging="360"/>
+      </w:pPr>
+      <w:rPr>
+        <w:rFonts w:ascii="Symbol" w:hAnsi="Symbol" w:hint="default"/>
+      </w:rPr>
+    </w:lvl>
+    <w:lvl w:ilvl="4" w:tplc="140A0003" w:tentative="1">
+      <w:start w:val="1"/>
+      <w:numFmt w:val="bullet"/>
+      <w:lvlText w:val="o"/>
+      <w:lvlJc w:val="left"/>
+      <w:pPr>
+        <w:ind w:left="3600" w:hanging="360"/>
+      </w:pPr>
+      <w:rPr>
+        <w:rFonts w:ascii="Courier New" w:hAnsi="Courier New" w:cs="Courier New" w:hint="default"/>
+      </w:rPr>
+    </w:lvl>
+    <w:lvl w:ilvl="5" w:tplc="140A0005" w:tentative="1">
+      <w:start w:val="1"/>
+      <w:numFmt w:val="bullet"/>
+      <w:lvlText w:val=""/>
+      <w:lvlJc w:val="left"/>
+      <w:pPr>
+        <w:ind w:left="4320" w:hanging="360"/>
+      </w:pPr>
+      <w:rPr>
+        <w:rFonts w:ascii="Wingdings" w:hAnsi="Wingdings" w:hint="default"/>
+      </w:rPr>
+    </w:lvl>
+    <w:lvl w:ilvl="6" w:tplc="140A0001" w:tentative="1">
+      <w:start w:val="1"/>
+      <w:numFmt w:val="bullet"/>
+      <w:lvlText w:val=""/>
+      <w:lvlJc w:val="left"/>
+      <w:pPr>
+        <w:ind w:left="5040" w:hanging="360"/>
+      </w:pPr>
+      <w:rPr>
+        <w:rFonts w:ascii="Symbol" w:hAnsi="Symbol" w:hint="default"/>
+      </w:rPr>
+    </w:lvl>
+    <w:lvl w:ilvl="7" w:tplc="140A0003" w:tentative="1">
+      <w:start w:val="1"/>
+      <w:numFmt w:val="bullet"/>
+      <w:lvlText w:val="o"/>
+      <w:lvlJc w:val="left"/>
+      <w:pPr>
+        <w:ind w:left="5760" w:hanging="360"/>
+      </w:pPr>
+      <w:rPr>
+        <w:rFonts w:ascii="Courier New" w:hAnsi="Courier New" w:cs="Courier New" w:hint="default"/>
+      </w:rPr>
+    </w:lvl>
+    <w:lvl w:ilvl="8" w:tplc="140A0005" w:tentative="1">
+      <w:start w:val="1"/>
+      <w:numFmt w:val="bullet"/>
+      <w:lvlText w:val=""/>
+      <w:lvlJc w:val="left"/>
+      <w:pPr>
+        <w:ind w:left="6480" w:hanging="360"/>
+      </w:pPr>
+      <w:rPr>
+        <w:rFonts w:ascii="Wingdings" w:hAnsi="Wingdings" w:hint="default"/>
+      </w:rPr>
+    </w:lvl>
+  </w:abstractNum>
+  <w:abstractNum w:abstractNumId="21" w15:restartNumberingAfterBreak="0">
     <w:nsid w:val="796D2F6E"/>
     <w:multiLevelType w:val="hybridMultilevel"/>
     <w:tmpl w:val="79AEAAF8"/>
@@ -9916,7 +11228,7 @@
     <w:abstractNumId w:val="5"/>
   </w:num>
   <w:num w:numId="2" w16cid:durableId="2111703251">
-    <w:abstractNumId w:val="16"/>
+    <w:abstractNumId w:val="19"/>
   </w:num>
   <w:num w:numId="3" w16cid:durableId="786464212">
     <w:abstractNumId w:val="8"/>
@@ -9925,7 +11237,7 @@
     <w:abstractNumId w:val="11"/>
   </w:num>
   <w:num w:numId="5" w16cid:durableId="752698668">
-    <w:abstractNumId w:val="14"/>
+    <w:abstractNumId w:val="17"/>
   </w:num>
   <w:num w:numId="6" w16cid:durableId="1267494902">
     <w:abstractNumId w:val="2"/>
@@ -9940,7 +11252,7 @@
     <w:abstractNumId w:val="1"/>
   </w:num>
   <w:num w:numId="10" w16cid:durableId="824316597">
-    <w:abstractNumId w:val="15"/>
+    <w:abstractNumId w:val="18"/>
   </w:num>
   <w:num w:numId="11" w16cid:durableId="1892111606">
     <w:abstractNumId w:val="6"/>
@@ -9955,16 +11267,28 @@
     <w:abstractNumId w:val="3"/>
   </w:num>
   <w:num w:numId="15" w16cid:durableId="77212472">
-    <w:abstractNumId w:val="12"/>
+    <w:abstractNumId w:val="13"/>
   </w:num>
   <w:num w:numId="16" w16cid:durableId="14383585">
-    <w:abstractNumId w:val="17"/>
+    <w:abstractNumId w:val="21"/>
   </w:num>
   <w:num w:numId="17" w16cid:durableId="521435843">
-    <w:abstractNumId w:val="13"/>
+    <w:abstractNumId w:val="14"/>
   </w:num>
   <w:num w:numId="18" w16cid:durableId="835459971">
     <w:abstractNumId w:val="7"/>
+  </w:num>
+  <w:num w:numId="19" w16cid:durableId="674263083">
+    <w:abstractNumId w:val="20"/>
+  </w:num>
+  <w:num w:numId="20" w16cid:durableId="1914004709">
+    <w:abstractNumId w:val="15"/>
+  </w:num>
+  <w:num w:numId="21" w16cid:durableId="1729454625">
+    <w:abstractNumId w:val="12"/>
+  </w:num>
+  <w:num w:numId="22" w16cid:durableId="1737629783">
+    <w:abstractNumId w:val="16"/>
   </w:num>
 </w:numbering>
 </file>
@@ -10367,7 +11691,7 @@
   <w:style w:type="paragraph" w:default="1" w:styleId="Normal">
     <w:name w:val="Normal"/>
     <w:qFormat/>
-    <w:rsid w:val="00973A9F"/>
+    <w:rsid w:val="00A902BF"/>
     <w:pPr>
       <w:jc w:val="both"/>
     </w:pPr>

</xml_diff>

<commit_message>
Se crean las capas, se crea el diseño del menú principal y administrar empleados.
</commit_message>
<xml_diff>
--- a/Etapa 01/Doc Etapa 01.docx
+++ b/Etapa 01/Doc Etapa 01.docx
@@ -1786,7 +1786,19 @@
         <w:rPr>
           <w:rFonts w:cs="Times New Roman"/>
         </w:rPr>
-        <w:t xml:space="preserve">Posiblemente, se estarán preguntando el porque de esta introducción, bueno, la verdad es </w:t>
+        <w:t xml:space="preserve">Posiblemente, se estarán preguntando el </w:t>
+      </w:r>
+      <w:r>
+        <w:rPr>
+          <w:rFonts w:cs="Times New Roman"/>
+        </w:rPr>
+        <w:t>porqué</w:t>
+      </w:r>
+      <w:r>
+        <w:rPr>
+          <w:rFonts w:cs="Times New Roman"/>
+        </w:rPr>
+        <w:t xml:space="preserve"> de esta introducción, bueno, la verdad es </w:t>
       </w:r>
       <w:r>
         <w:rPr>
@@ -7102,13 +7114,7 @@
                               <w:t>Quiero</w:t>
                             </w:r>
                             <w:r>
-                              <w:t xml:space="preserve"> </w:t>
-                            </w:r>
-                            <w:r>
-                              <w:t>ingresar un cliente</w:t>
-                            </w:r>
-                            <w:r>
-                              <w:t>.</w:t>
+                              <w:t xml:space="preserve"> ingresar un cliente.</w:t>
                             </w:r>
                           </w:p>
                           <w:p>

</xml_diff>